<commit_message>
Dani updated proposal and notes
</commit_message>
<xml_diff>
--- a/documents/DaniGargya_MA_proposal_Mar24.docx
+++ b/documents/DaniGargya_MA_proposal_Mar24.docx
@@ -58,13 +58,8 @@
         </w:numPr>
       </w:pPr>
       <w:r>
-        <w:t xml:space="preserve">Need for sustainability </w:t>
-      </w:r>
-      <w:proofErr w:type="gramStart"/>
-      <w:r>
-        <w:t>competence</w:t>
-      </w:r>
-      <w:proofErr w:type="gramEnd"/>
+        <w:t>Need for sustainability competence</w:t>
+      </w:r>
     </w:p>
     <w:p>
       <w:pPr>
@@ -120,13 +115,8 @@
         </w:numPr>
       </w:pPr>
       <w:r>
-        <w:t xml:space="preserve">Effectiveness of Sustainability competence depends on the type of educational </w:t>
-      </w:r>
-      <w:proofErr w:type="gramStart"/>
-      <w:r>
-        <w:t>intervention</w:t>
-      </w:r>
-      <w:proofErr w:type="gramEnd"/>
+        <w:t>Effectiveness of Sustainability competence depends on the type of educational intervention</w:t>
+      </w:r>
     </w:p>
     <w:p>
       <w:pPr>
@@ -160,13 +150,8 @@
         <w:sym w:font="Wingdings" w:char="F0E0"/>
       </w:r>
       <w:r>
-        <w:t xml:space="preserve"> empirically looking at projects which apply those effective </w:t>
-      </w:r>
-      <w:proofErr w:type="gramStart"/>
-      <w:r>
-        <w:t>methods</w:t>
-      </w:r>
-      <w:proofErr w:type="gramEnd"/>
+        <w:t xml:space="preserve"> empirically looking at projects which apply those effective methods</w:t>
+      </w:r>
     </w:p>
     <w:p>
       <w:pPr>
@@ -210,13 +195,8 @@
         <w:t xml:space="preserve">Sustainability competences depend on the scale and metric of observation// </w:t>
       </w:r>
       <w:r>
-        <w:t xml:space="preserve">outcome orientation requires clarity about the goals which are </w:t>
-      </w:r>
-      <w:proofErr w:type="gramStart"/>
-      <w:r>
-        <w:t>targeted</w:t>
-      </w:r>
-      <w:proofErr w:type="gramEnd"/>
+        <w:t>outcome orientation requires clarity about the goals which are targeted</w:t>
+      </w:r>
     </w:p>
     <w:p>
       <w:pPr>
@@ -239,13 +219,8 @@
         <w:sym w:font="Wingdings" w:char="F0E0"/>
       </w:r>
       <w:r>
-        <w:t xml:space="preserve"> in case of outcome measurement, precise goal (content) specifications and operationalisations are </w:t>
-      </w:r>
-      <w:proofErr w:type="gramStart"/>
-      <w:r>
-        <w:t>necessary</w:t>
-      </w:r>
-      <w:proofErr w:type="gramEnd"/>
+        <w:t xml:space="preserve"> in case of outcome measurement, precise goal (content) specifications and operationalisations are necessary</w:t>
+      </w:r>
     </w:p>
     <w:p>
       <w:pPr>
@@ -271,13 +246,8 @@
         </w:numPr>
       </w:pPr>
       <w:r>
-        <w:t xml:space="preserve">trade-off regional specificity and aim of getting broad picture of state of play and </w:t>
-      </w:r>
-      <w:proofErr w:type="gramStart"/>
-      <w:r>
-        <w:t>development</w:t>
-      </w:r>
-      <w:proofErr w:type="gramEnd"/>
+        <w:t>trade-off regional specificity and aim of getting broad picture of state of play and development</w:t>
+      </w:r>
     </w:p>
     <w:p>
       <w:pPr>
@@ -372,13 +342,8 @@
         <w:sym w:font="Wingdings" w:char="F0E0"/>
       </w:r>
       <w:r>
-        <w:t xml:space="preserve"> effectiveness of intervention is dependent on impact and should therefore still be monitored throughout and after </w:t>
-      </w:r>
-      <w:proofErr w:type="gramStart"/>
-      <w:r>
-        <w:t>project</w:t>
-      </w:r>
-      <w:proofErr w:type="gramEnd"/>
+        <w:t xml:space="preserve"> effectiveness of intervention is dependent on impact and should therefore still be monitored throughout and after project</w:t>
+      </w:r>
     </w:p>
     <w:p>
       <w:pPr>
@@ -392,13 +357,8 @@
         <w:sym w:font="Wingdings" w:char="F0E0"/>
       </w:r>
       <w:r>
-        <w:t xml:space="preserve"> established </w:t>
-      </w:r>
-      <w:proofErr w:type="gramStart"/>
-      <w:r>
-        <w:t>survey</w:t>
-      </w:r>
-      <w:proofErr w:type="gramEnd"/>
+        <w:t xml:space="preserve"> established survey</w:t>
+      </w:r>
     </w:p>
     <w:p>
       <w:pPr>
@@ -415,18 +375,10 @@
         </w:numPr>
       </w:pPr>
       <w:r>
-        <w:t xml:space="preserve">Sustainability </w:t>
-      </w:r>
-      <w:proofErr w:type="gramStart"/>
-      <w:r>
-        <w:t>competence  i</w:t>
-      </w:r>
-      <w:r>
-        <w:t>nterplays</w:t>
-      </w:r>
-      <w:proofErr w:type="gramEnd"/>
-      <w:r>
-        <w:t xml:space="preserve"> with real environment and feeling of self-efficacy</w:t>
+        <w:t>Sustainability competence  i</w:t>
+      </w:r>
+      <w:r>
+        <w:t>nterplays with real environment and feeling of self-efficacy</w:t>
       </w:r>
     </w:p>
     <w:p>
@@ -476,13 +428,8 @@
         <w:sym w:font="Wingdings" w:char="F0E0"/>
       </w:r>
       <w:r>
-        <w:t xml:space="preserve"> effectiveness of intervention is dependent on impact and should therefore still be monitored throughout and after </w:t>
-      </w:r>
-      <w:proofErr w:type="gramStart"/>
-      <w:r>
-        <w:t>project</w:t>
-      </w:r>
-      <w:proofErr w:type="gramEnd"/>
+        <w:t xml:space="preserve"> effectiveness of intervention is dependent on impact and should therefore still be monitored throughout and after project</w:t>
+      </w:r>
     </w:p>
     <w:p>
       <w:pPr>
@@ -511,13 +458,8 @@
         </w:numPr>
       </w:pPr>
       <w:r>
-        <w:t xml:space="preserve">Output orientation calls for long-term assessment and other additional methods to evaluate </w:t>
-      </w:r>
-      <w:proofErr w:type="gramStart"/>
-      <w:r>
-        <w:t>impact</w:t>
-      </w:r>
-      <w:proofErr w:type="gramEnd"/>
+        <w:t>Output orientation calls for long-term assessment and other additional methods to evaluate impact</w:t>
+      </w:r>
     </w:p>
     <w:p>
       <w:pPr>
@@ -532,15 +474,7 @@
         <w:sym w:font="Wingdings" w:char="F0E0"/>
       </w:r>
       <w:r>
-        <w:t xml:space="preserve"> possibility for both </w:t>
-      </w:r>
-      <w:proofErr w:type="gramStart"/>
-      <w:r>
-        <w:t>short and long term</w:t>
-      </w:r>
-      <w:proofErr w:type="gramEnd"/>
-      <w:r>
-        <w:t xml:space="preserve"> impact</w:t>
+        <w:t xml:space="preserve"> possibility for both short and long term impact</w:t>
       </w:r>
       <w:r>
         <w:t xml:space="preserve"> by </w:t>
@@ -619,15 +553,7 @@
         <w:t xml:space="preserve">Motivating </w:t>
       </w:r>
       <w:r>
-        <w:t xml:space="preserve">young people is especially important. It is not only their future that is expecting many uncertainties and changes, </w:t>
-      </w:r>
-      <w:proofErr w:type="gramStart"/>
-      <w:r>
-        <w:t>their interests should</w:t>
-      </w:r>
-      <w:proofErr w:type="gramEnd"/>
-      <w:r>
-        <w:t xml:space="preserve"> already now be taken serious and be included.</w:t>
+        <w:t>young people is especially important. It is not only their future that is expecting many uncertainties and changes, their interests should already now be taken serious and be included.</w:t>
       </w:r>
       <w:r>
         <w:t xml:space="preserve"> By taking their ideas and aims serious and giving them spaces of opportunity to shape their surroundings, we can foster empowerment and motivation to act together</w:t>
@@ -651,32 +577,16 @@
         <w:t xml:space="preserve">are a promising opportunity </w:t>
       </w:r>
       <w:r>
-        <w:t xml:space="preserve">for both: creating this space of opportunity to influence their surroundings, while at the same time </w:t>
-      </w:r>
-      <w:proofErr w:type="gramStart"/>
-      <w:r>
-        <w:t xml:space="preserve">learning </w:t>
-      </w:r>
-      <w:r>
-        <w:t xml:space="preserve"> and</w:t>
-      </w:r>
-      <w:proofErr w:type="gramEnd"/>
-      <w:r>
-        <w:t xml:space="preserve"> experiencing </w:t>
+        <w:t xml:space="preserve">for both: creating this space of opportunity to influence their surroundings, while at the same time learning </w:t>
+      </w:r>
+      <w:r>
+        <w:t xml:space="preserve"> and experiencing </w:t>
       </w:r>
       <w:r>
         <w:t xml:space="preserve">to act together. </w:t>
       </w:r>
       <w:r>
-        <w:t xml:space="preserve">When designing ESD projects it is important to understand the complexity modes of action </w:t>
-      </w:r>
-      <w:proofErr w:type="gramStart"/>
-      <w:r>
-        <w:t>in order to</w:t>
-      </w:r>
-      <w:proofErr w:type="gramEnd"/>
-      <w:r>
-        <w:t xml:space="preserve"> be able to implement good educational interventions. </w:t>
+        <w:t xml:space="preserve">When designing ESD projects it is important to understand the complexity modes of action in order to be able to implement good educational interventions. </w:t>
       </w:r>
       <w:r>
         <w:t>We currently only have a limited understanding of how participative Education interventions such as</w:t>
@@ -688,126 +598,99 @@
         <w:t>ESD-projects</w:t>
       </w:r>
       <w:r>
-        <w:t xml:space="preserve">, as potential </w:t>
-      </w:r>
-      <w:proofErr w:type="gramStart"/>
-      <w:r>
-        <w:t>enablers ,</w:t>
-      </w:r>
-      <w:proofErr w:type="gramEnd"/>
-      <w:r>
-        <w:t xml:space="preserve"> are contributing to self-efficacy beliefs in students.</w:t>
-      </w:r>
-    </w:p>
-    <w:p/>
-    <w:p>
+        <w:t>, as potential enablers , are contributing to self-efficacy beliefs in students.</w:t>
+      </w:r>
+    </w:p>
+    <w:p>
+      <w:r>
+        <w:t xml:space="preserve">Within reports and recommendations on SDE, it is common convention, that certain methods and approaches are appropriate to reach the goals set out. These methods include participative learning, self-induced learning, project work, voluntarism with the aims of achieving critical thinking, system thinking, and so on. </w:t>
+      </w:r>
+      <w:r>
+        <w:t>Innovative, service-learning, po</w:t>
+      </w:r>
+      <w:r>
+        <w:t>r</w:t>
+      </w:r>
+      <w:r>
+        <w:t>tfoli</w:t>
+      </w:r>
+      <w:r>
+        <w:t>o</w:t>
+      </w:r>
+      <w:r>
+        <w:t xml:space="preserve">-work, project work, roll- and </w:t>
+      </w:r>
+      <w:proofErr w:type="spellStart"/>
+      <w:r>
+        <w:t>plangames</w:t>
+      </w:r>
+      <w:proofErr w:type="spellEnd"/>
+      <w:r>
+        <w:t xml:space="preserve">, problem-based learning (REF </w:t>
+      </w:r>
+      <w:proofErr w:type="spellStart"/>
+      <w:r>
+        <w:t>RIE</w:t>
+      </w:r>
+      <w:r>
+        <w:t>ß</w:t>
+      </w:r>
+      <w:proofErr w:type="spellEnd"/>
+      <w:r>
+        <w:t xml:space="preserve"> et al, 2021/ </w:t>
+      </w:r>
+      <w:proofErr w:type="spellStart"/>
+      <w:r>
+        <w:t>Rie</w:t>
+      </w:r>
+      <w:r>
+        <w:t>ß</w:t>
+      </w:r>
+      <w:proofErr w:type="spellEnd"/>
+      <w:r>
+        <w:t xml:space="preserve"> et al 2022 VORLESUNG1). </w:t>
+      </w:r>
+      <w:r>
+        <w:t xml:space="preserve">However, until now, empirical data on the impact and outcome of ESD interventions within educational settings exists very little. Some of the challenges </w:t>
+      </w:r>
+      <w:r>
+        <w:t xml:space="preserve">of assessing the impact of ESD interventions include the operationalisation and measurements. Lessons learnt so far are the agreement on the broad tripartite classification of ESD goals in terms of achieving competencies in the knowledge, attitudes, and </w:t>
+      </w:r>
+      <w:proofErr w:type="spellStart"/>
+      <w:r>
+        <w:t>behavioral</w:t>
+      </w:r>
+      <w:proofErr w:type="spellEnd"/>
+      <w:r>
+        <w:t xml:space="preserve"> dimensions (Waltner, application-oriented). (SW AS COVERING ALL OF THEM?). </w:t>
+      </w:r>
+      <w:r>
+        <w:sym w:font="Wingdings" w:char="F0E0"/>
+      </w:r>
+      <w:r>
+        <w:t xml:space="preserve"> </w:t>
+      </w:r>
+      <w:r>
+        <w:t>precise goal (content) specifications and operationalization are needed in order to capture the underlying construct.</w:t>
+      </w:r>
+    </w:p>
+    <w:p>
+      <w:r>
+        <w:t xml:space="preserve">Do we need not only a shift from the input to the outcome orientation in the analytical/evaluative perspective but also a shift of attention from the purely cognitive to the </w:t>
+      </w:r>
+      <w:proofErr w:type="spellStart"/>
+      <w:r>
+        <w:t>behavioral</w:t>
+      </w:r>
+      <w:proofErr w:type="spellEnd"/>
+      <w:r>
+        <w:t xml:space="preserve"> components of SCs?</w:t>
+      </w:r>
       <w:r>
         <w:br/>
       </w:r>
-    </w:p>
-    <w:p/>
-    <w:p>
-      <w:r>
-        <w:t xml:space="preserve">Within reports and recommendations on SDE, it is common convention, that certain methods and approaches are appropriate to reach the goals set out. These methods include participative learning, self-induced learning, project work, voluntarism with the aims of achieving critical thinking, system thinking, and so on. </w:t>
-      </w:r>
-      <w:r>
-        <w:t>Innovative, service-learning, po</w:t>
-      </w:r>
-      <w:r>
-        <w:t>r</w:t>
-      </w:r>
-      <w:r>
-        <w:t>tfoli</w:t>
-      </w:r>
-      <w:r>
-        <w:t>o</w:t>
-      </w:r>
-      <w:r>
-        <w:t xml:space="preserve">-work, project work, roll- and </w:t>
-      </w:r>
-      <w:proofErr w:type="spellStart"/>
-      <w:r>
-        <w:t>plangames</w:t>
-      </w:r>
-      <w:proofErr w:type="spellEnd"/>
-      <w:r>
-        <w:t xml:space="preserve">, problem-based learning (REF </w:t>
-      </w:r>
-      <w:proofErr w:type="spellStart"/>
-      <w:r>
-        <w:t>RIE</w:t>
-      </w:r>
-      <w:r>
-        <w:t>ß</w:t>
-      </w:r>
-      <w:proofErr w:type="spellEnd"/>
-      <w:r>
-        <w:t xml:space="preserve"> et al, 2021/ </w:t>
-      </w:r>
-      <w:proofErr w:type="spellStart"/>
-      <w:r>
-        <w:t>Rie</w:t>
-      </w:r>
-      <w:r>
-        <w:t>ß</w:t>
-      </w:r>
-      <w:proofErr w:type="spellEnd"/>
-      <w:r>
-        <w:t xml:space="preserve"> et al 2022 VORLESUNG1). </w:t>
-      </w:r>
-      <w:r>
-        <w:t xml:space="preserve">However, until now, empirical data on the impact and outcome of ESD interventions within educational settings exists very little. Some of the challenges </w:t>
-      </w:r>
-      <w:r>
-        <w:t xml:space="preserve">of assessing the impact of ESD interventions include the operationalisation and measurements. Lessons learnt so far are the agreement on the broad tripartite classification of ESD goals in terms of achieving competencies in the knowledge, attitudes, and </w:t>
-      </w:r>
-      <w:proofErr w:type="spellStart"/>
-      <w:r>
-        <w:t>behavioral</w:t>
-      </w:r>
-      <w:proofErr w:type="spellEnd"/>
-      <w:r>
-        <w:t xml:space="preserve"> dimensions (Waltner, application-oriented). (SW AS COVERING ALL OF THEM?). </w:t>
-      </w:r>
-      <w:r>
-        <w:sym w:font="Wingdings" w:char="F0E0"/>
-      </w:r>
-      <w:r>
-        <w:t xml:space="preserve"> </w:t>
-      </w:r>
-      <w:r>
-        <w:t xml:space="preserve">precise goal (content) specifications and operationalization are needed </w:t>
-      </w:r>
-      <w:proofErr w:type="gramStart"/>
-      <w:r>
-        <w:t>in order to</w:t>
-      </w:r>
-      <w:proofErr w:type="gramEnd"/>
-      <w:r>
-        <w:t xml:space="preserve"> capture the underlying construct.</w:t>
-      </w:r>
-    </w:p>
-    <w:p>
-      <w:r>
-        <w:t xml:space="preserve">Do we need not only a shift from the input to the outcome orientation in the analytical/evaluative perspective but also a shift of attention from the purely cognitive to the </w:t>
-      </w:r>
-      <w:proofErr w:type="spellStart"/>
-      <w:r>
-        <w:t>behavioral</w:t>
-      </w:r>
-      <w:proofErr w:type="spellEnd"/>
-      <w:r>
-        <w:t xml:space="preserve"> components of SCs?</w:t>
-      </w:r>
-      <w:r>
-        <w:br/>
-      </w:r>
-      <w:r>
-        <w:t xml:space="preserve">When aiming for global indicators which are easily replicable and comparable, detailed observations </w:t>
-      </w:r>
-      <w:r>
-        <w:lastRenderedPageBreak/>
-        <w:t>need to be sacrificed. Consequently, additional qualitative studies looking into further details of the SC development process would represent a useful complement.</w:t>
+      <w:r>
+        <w:t>When aiming for global indicators which are easily replicable and comparable, detailed observations need to be sacrificed. Consequently, additional qualitative studies looking into further details of the SC development process would represent a useful complement.</w:t>
       </w:r>
       <w:r>
         <w:br/>
@@ -823,6 +706,7 @@
       </w:r>
       <w:proofErr w:type="spellStart"/>
       <w:r>
+        <w:lastRenderedPageBreak/>
         <w:t>behavioral</w:t>
       </w:r>
       <w:proofErr w:type="spellEnd"/>
@@ -830,13 +714,6 @@
         <w:t xml:space="preserve">, and emotive components in its measures. Empirical research on whole school approach? Relevance of empirical data, analysing SDE interventions, which consider operationalisation and include in its measurement beyond cognitive measurement and gain of knowledge. </w:t>
       </w:r>
     </w:p>
-    <w:p/>
-    <w:p>
-      <w:pPr>
-        <w:pStyle w:val="ListParagraph"/>
-        <w:ind w:left="1440"/>
-      </w:pPr>
-    </w:p>
     <w:p>
       <w:r>
         <w:t xml:space="preserve">Considering increased self-efficacy through participatory and experiential as an aim of SDE interventions brings up the question of operationalising </w:t>
@@ -866,10 +743,9 @@
         <w:t xml:space="preserve">self-efficacy. So far, research has focussed more on </w:t>
       </w:r>
       <w:r>
-        <w:t xml:space="preserve">individuals and has not yet considered the influence the environment (Whole School Approach) can play. </w:t>
-      </w:r>
-    </w:p>
-    <w:p/>
+        <w:t>individuals and has not yet considered the influence the environment (Whole School Approach) can play.</w:t>
+      </w:r>
+    </w:p>
     <w:p>
       <w:pPr>
         <w:pStyle w:val="Heading1"/>
@@ -880,311 +756,42 @@
     </w:p>
     <w:p>
       <w:r>
-        <w:t xml:space="preserve">Ich </w:t>
-      </w:r>
-      <w:proofErr w:type="spellStart"/>
-      <w:r>
-        <w:t>werde</w:t>
-      </w:r>
-      <w:proofErr w:type="spellEnd"/>
-      <w:r>
-        <w:t xml:space="preserve"> den </w:t>
-      </w:r>
-      <w:proofErr w:type="spellStart"/>
-      <w:r>
-        <w:t>Einfluss</w:t>
-      </w:r>
-      <w:proofErr w:type="spellEnd"/>
-      <w:r>
-        <w:t xml:space="preserve"> von </w:t>
-      </w:r>
-      <w:proofErr w:type="spellStart"/>
-      <w:r>
-        <w:t>partizipativen</w:t>
-      </w:r>
-      <w:proofErr w:type="spellEnd"/>
-      <w:r>
-        <w:t xml:space="preserve"> BNE-</w:t>
-      </w:r>
-      <w:proofErr w:type="spellStart"/>
-      <w:r>
-        <w:t>Projekten</w:t>
-      </w:r>
-      <w:proofErr w:type="spellEnd"/>
-      <w:r>
-        <w:t xml:space="preserve"> auf SW-</w:t>
-      </w:r>
-      <w:proofErr w:type="spellStart"/>
-      <w:r>
-        <w:t>Ü</w:t>
-      </w:r>
-      <w:r>
-        <w:t>berzeugungen</w:t>
-      </w:r>
-      <w:proofErr w:type="spellEnd"/>
-      <w:r>
-        <w:t xml:space="preserve"> von </w:t>
-      </w:r>
-      <w:proofErr w:type="spellStart"/>
-      <w:r>
-        <w:t>SuS</w:t>
-      </w:r>
-      <w:proofErr w:type="spellEnd"/>
-      <w:r>
-        <w:t xml:space="preserve"> </w:t>
-      </w:r>
-      <w:proofErr w:type="spellStart"/>
-      <w:r>
-        <w:t>untersuchen</w:t>
-      </w:r>
-      <w:proofErr w:type="spellEnd"/>
-      <w:r>
-        <w:t xml:space="preserve">. </w:t>
-      </w:r>
-      <w:proofErr w:type="spellStart"/>
-      <w:r>
-        <w:t>K</w:t>
-      </w:r>
-      <w:r>
-        <w:t>ü</w:t>
-      </w:r>
-      <w:r>
-        <w:t>rzliche</w:t>
-      </w:r>
-      <w:proofErr w:type="spellEnd"/>
-      <w:r>
-        <w:t xml:space="preserve"> </w:t>
-      </w:r>
-      <w:proofErr w:type="spellStart"/>
-      <w:r>
-        <w:t>theoretische</w:t>
-      </w:r>
-      <w:proofErr w:type="spellEnd"/>
-      <w:r>
-        <w:t xml:space="preserve"> </w:t>
-      </w:r>
-      <w:proofErr w:type="spellStart"/>
-      <w:r>
-        <w:t>Weiterentwicklungen</w:t>
-      </w:r>
-      <w:proofErr w:type="spellEnd"/>
-      <w:r>
-        <w:t xml:space="preserve"> von </w:t>
-      </w:r>
-      <w:proofErr w:type="spellStart"/>
-      <w:r>
-        <w:t>Selbstwirksamkeits</w:t>
-      </w:r>
-      <w:r>
-        <w:t>ü</w:t>
-      </w:r>
-      <w:r>
-        <w:t>berzeugungen</w:t>
-      </w:r>
-      <w:proofErr w:type="spellEnd"/>
-      <w:r>
-        <w:t xml:space="preserve"> </w:t>
-      </w:r>
-      <w:proofErr w:type="spellStart"/>
-      <w:r>
-        <w:t>bieten</w:t>
-      </w:r>
-      <w:proofErr w:type="spellEnd"/>
-      <w:r>
-        <w:t xml:space="preserve"> </w:t>
-      </w:r>
-      <w:proofErr w:type="spellStart"/>
-      <w:r>
-        <w:t>eine</w:t>
-      </w:r>
-      <w:proofErr w:type="spellEnd"/>
-      <w:r>
-        <w:t xml:space="preserve"> </w:t>
-      </w:r>
-      <w:proofErr w:type="spellStart"/>
-      <w:r>
-        <w:t>neue</w:t>
-      </w:r>
-      <w:proofErr w:type="spellEnd"/>
-      <w:r>
-        <w:t xml:space="preserve"> </w:t>
-      </w:r>
-      <w:proofErr w:type="spellStart"/>
-      <w:r>
-        <w:t>M</w:t>
-      </w:r>
-      <w:r>
-        <w:t>ö</w:t>
-      </w:r>
-      <w:r>
-        <w:t>glichkeit</w:t>
-      </w:r>
-      <w:proofErr w:type="spellEnd"/>
-      <w:r>
-        <w:t xml:space="preserve"> die </w:t>
-      </w:r>
-      <w:proofErr w:type="spellStart"/>
-      <w:r>
-        <w:t>Wirkung</w:t>
-      </w:r>
-      <w:proofErr w:type="spellEnd"/>
-      <w:r>
-        <w:t xml:space="preserve"> von </w:t>
-      </w:r>
-      <w:proofErr w:type="spellStart"/>
-      <w:r>
-        <w:t>partizipativen</w:t>
-      </w:r>
-      <w:proofErr w:type="spellEnd"/>
-      <w:r>
-        <w:t xml:space="preserve"> BNE-</w:t>
-      </w:r>
-      <w:proofErr w:type="spellStart"/>
-      <w:r>
-        <w:t>Projekten</w:t>
-      </w:r>
-      <w:proofErr w:type="spellEnd"/>
-      <w:r>
-        <w:t xml:space="preserve"> </w:t>
-      </w:r>
-      <w:proofErr w:type="spellStart"/>
-      <w:r>
-        <w:t>dahingehen</w:t>
-      </w:r>
-      <w:r>
-        <w:t>d</w:t>
-      </w:r>
-      <w:proofErr w:type="spellEnd"/>
-      <w:r>
-        <w:t xml:space="preserve"> </w:t>
-      </w:r>
-      <w:proofErr w:type="spellStart"/>
-      <w:r>
-        <w:t>zu</w:t>
-      </w:r>
-      <w:proofErr w:type="spellEnd"/>
-      <w:r>
-        <w:t xml:space="preserve"> </w:t>
-      </w:r>
-      <w:proofErr w:type="spellStart"/>
-      <w:r>
-        <w:t>untersuchen</w:t>
-      </w:r>
-      <w:proofErr w:type="spellEnd"/>
-      <w:r>
-        <w:t xml:space="preserve">. Durch die Integration des </w:t>
-      </w:r>
-      <w:proofErr w:type="spellStart"/>
-      <w:r>
-        <w:t>neuen</w:t>
-      </w:r>
-      <w:proofErr w:type="spellEnd"/>
-      <w:r>
-        <w:t xml:space="preserve"> </w:t>
-      </w:r>
-      <w:proofErr w:type="spellStart"/>
-      <w:r>
-        <w:t>theoretischen</w:t>
-      </w:r>
-      <w:proofErr w:type="spellEnd"/>
-      <w:r>
-        <w:t xml:space="preserve"> Triple A-frameworks of self-efficacy beliefs auf </w:t>
-      </w:r>
-      <w:proofErr w:type="spellStart"/>
-      <w:r>
-        <w:t>ein</w:t>
-      </w:r>
-      <w:proofErr w:type="spellEnd"/>
-      <w:r>
-        <w:t xml:space="preserve"> </w:t>
-      </w:r>
-      <w:proofErr w:type="spellStart"/>
-      <w:r>
-        <w:t>partizipatives</w:t>
-      </w:r>
-      <w:proofErr w:type="spellEnd"/>
-      <w:r>
-        <w:t xml:space="preserve"> BNE-</w:t>
-      </w:r>
-      <w:proofErr w:type="spellStart"/>
-      <w:r>
-        <w:t>Projekt</w:t>
-      </w:r>
-      <w:proofErr w:type="spellEnd"/>
-      <w:r>
-        <w:t xml:space="preserve"> </w:t>
-      </w:r>
-      <w:proofErr w:type="spellStart"/>
-      <w:r>
-        <w:t>bietet</w:t>
-      </w:r>
-      <w:proofErr w:type="spellEnd"/>
-      <w:r>
-        <w:t xml:space="preserve"> </w:t>
-      </w:r>
-      <w:proofErr w:type="spellStart"/>
-      <w:r>
-        <w:t>meine</w:t>
-      </w:r>
-      <w:proofErr w:type="spellEnd"/>
-      <w:r>
-        <w:t xml:space="preserve"> Analyse </w:t>
-      </w:r>
-      <w:proofErr w:type="spellStart"/>
-      <w:r>
-        <w:t>Einblicke</w:t>
-      </w:r>
-      <w:proofErr w:type="spellEnd"/>
-      <w:r>
-        <w:t xml:space="preserve"> in den </w:t>
-      </w:r>
-      <w:proofErr w:type="spellStart"/>
-      <w:r>
-        <w:t>Einfluss</w:t>
-      </w:r>
-      <w:proofErr w:type="spellEnd"/>
-      <w:r>
-        <w:t xml:space="preserve"> von </w:t>
-      </w:r>
-      <w:proofErr w:type="spellStart"/>
-      <w:r>
-        <w:t>Projektdesign</w:t>
-      </w:r>
-      <w:proofErr w:type="spellEnd"/>
-      <w:r>
-        <w:t xml:space="preserve"> </w:t>
-      </w:r>
-      <w:proofErr w:type="spellStart"/>
-      <w:r>
-        <w:t>als</w:t>
-      </w:r>
-      <w:proofErr w:type="spellEnd"/>
-      <w:r>
-        <w:t xml:space="preserve"> </w:t>
-      </w:r>
-      <w:proofErr w:type="spellStart"/>
-      <w:r>
-        <w:t>potenzieller</w:t>
-      </w:r>
-      <w:proofErr w:type="spellEnd"/>
-      <w:r>
-        <w:t xml:space="preserve"> </w:t>
-      </w:r>
-      <w:proofErr w:type="spellStart"/>
-      <w:r>
-        <w:t>Einflussfaktor</w:t>
-      </w:r>
-      <w:proofErr w:type="spellEnd"/>
-      <w:r>
-        <w:t xml:space="preserve"> auf die human agency von </w:t>
-      </w:r>
-      <w:proofErr w:type="spellStart"/>
-      <w:r>
-        <w:t>SuS</w:t>
-      </w:r>
-      <w:proofErr w:type="spellEnd"/>
-      <w:r>
-        <w:t>.</w:t>
+        <w:t xml:space="preserve">My aim is to quantify how ESD interventions influence </w:t>
+      </w:r>
+      <w:r>
+        <w:t>students</w:t>
+      </w:r>
+      <w:r>
+        <w:t>’</w:t>
+      </w:r>
+      <w:r>
+        <w:t xml:space="preserve"> sustainability competences over time. </w:t>
+      </w:r>
+      <w:r>
+        <w:t xml:space="preserve">Existing empirical data of climate attitudes and climate behaviour and the opportunity for continuous data collection allow for long term assessments of sustainability competences over time. Recent theoretical developments on self-efficacy beliefs provide a new possibility to enrich the measurements </w:t>
+      </w:r>
+      <w:r>
+        <w:t xml:space="preserve">with these aspects. By integrating previous quantitative research from two schools with current, </w:t>
+      </w:r>
+      <w:r>
+        <w:t xml:space="preserve">and theoretically comprehensive </w:t>
+      </w:r>
+      <w:r>
+        <w:t xml:space="preserve">data collection, my analysis provides </w:t>
+      </w:r>
+      <w:r>
+        <w:t xml:space="preserve">insights into the </w:t>
+      </w:r>
+      <w:r>
+        <w:t xml:space="preserve">effectiveness of ESD projects in enabling human agency of </w:t>
+      </w:r>
+      <w:proofErr w:type="spellStart"/>
+      <w:r>
+        <w:t>highschool</w:t>
+      </w:r>
+      <w:proofErr w:type="spellEnd"/>
+      <w:r>
+        <w:t xml:space="preserve"> students.</w:t>
       </w:r>
     </w:p>
     <w:p>
@@ -1307,14 +914,1672 @@
         <w:pStyle w:val="Heading1"/>
       </w:pPr>
       <w:r>
+        <w:t>Research hypotheses</w:t>
+      </w:r>
+      <w:r>
+        <w:t>/ p</w:t>
+      </w:r>
+      <w:r>
+        <w:t>redictions?</w:t>
+      </w:r>
+    </w:p>
+    <w:p>
+      <w:pPr>
+        <w:pStyle w:val="Heading1"/>
+      </w:pPr>
+      <w:r>
+        <w:t>Methods</w:t>
+      </w:r>
+    </w:p>
+    <w:p>
+      <w:r>
+        <w:rPr>
+          <w:i/>
+          <w:iCs/>
+        </w:rPr>
+        <w:t xml:space="preserve">In my analysis I ask how the level of participation of a participative SDE-intervention influences the individual and collective self-efficacy beliefs. I assess variation in agent-action-aim and agent-aim self-efficacy beliefs at different project stages across schools. To quantitatively test the impact of SDE-interventions, I will gain data by </w:t>
+      </w:r>
+      <w:r>
+        <w:rPr>
+          <w:i/>
+          <w:iCs/>
+        </w:rPr>
+        <w:t xml:space="preserve">self-reported </w:t>
+      </w:r>
+      <w:r>
+        <w:rPr>
+          <w:i/>
+          <w:iCs/>
+        </w:rPr>
+        <w:t>surveys.</w:t>
+      </w:r>
+      <w:r>
+        <w:t xml:space="preserve"> </w:t>
+      </w:r>
+    </w:p>
+    <w:p>
+      <w:pPr>
+        <w:pStyle w:val="Heading2"/>
+      </w:pPr>
+      <w:r>
         <w:lastRenderedPageBreak/>
-        <w:t>Research hypotheses</w:t>
-      </w:r>
-      <w:r>
-        <w:t>/ p</w:t>
-      </w:r>
-      <w:r>
-        <w:t>redictions?</w:t>
+        <w:drawing>
+          <wp:anchor distT="0" distB="0" distL="114300" distR="114300" simplePos="0" relativeHeight="251659264" behindDoc="1" locked="0" layoutInCell="1" allowOverlap="1" wp14:anchorId="666FC571" wp14:editId="31750275">
+            <wp:simplePos x="0" y="0"/>
+            <wp:positionH relativeFrom="column">
+              <wp:posOffset>4944305</wp:posOffset>
+            </wp:positionH>
+            <wp:positionV relativeFrom="paragraph">
+              <wp:posOffset>295275</wp:posOffset>
+            </wp:positionV>
+            <wp:extent cx="1187450" cy="863600"/>
+            <wp:effectExtent l="0" t="0" r="0" b="0"/>
+            <wp:wrapSquare wrapText="bothSides"/>
+            <wp:docPr id="1961449616" name="Picture 1" descr="A blue and green logo&#10;&#10;Description automatically generated"/>
+            <wp:cNvGraphicFramePr>
+              <a:graphicFrameLocks xmlns:a="http://schemas.openxmlformats.org/drawingml/2006/main" noChangeAspect="1"/>
+            </wp:cNvGraphicFramePr>
+            <a:graphic xmlns:a="http://schemas.openxmlformats.org/drawingml/2006/main">
+              <a:graphicData uri="http://schemas.openxmlformats.org/drawingml/2006/picture">
+                <pic:pic xmlns:pic="http://schemas.openxmlformats.org/drawingml/2006/picture">
+                  <pic:nvPicPr>
+                    <pic:cNvPr id="1961449616" name="Picture 1" descr="A blue and green logo&#10;&#10;Description automatically generated"/>
+                    <pic:cNvPicPr/>
+                  </pic:nvPicPr>
+                  <pic:blipFill>
+                    <a:blip r:embed="rId8">
+                      <a:extLst>
+                        <a:ext uri="{28A0092B-C50C-407E-A947-70E740481C1C}">
+                          <a14:useLocalDpi xmlns:a14="http://schemas.microsoft.com/office/drawing/2010/main" val="0"/>
+                        </a:ext>
+                      </a:extLst>
+                    </a:blip>
+                    <a:stretch>
+                      <a:fillRect/>
+                    </a:stretch>
+                  </pic:blipFill>
+                  <pic:spPr>
+                    <a:xfrm>
+                      <a:off x="0" y="0"/>
+                      <a:ext cx="1187450" cy="863600"/>
+                    </a:xfrm>
+                    <a:prstGeom prst="rect">
+                      <a:avLst/>
+                    </a:prstGeom>
+                  </pic:spPr>
+                </pic:pic>
+              </a:graphicData>
+            </a:graphic>
+          </wp:anchor>
+        </w:drawing>
+      </w:r>
+      <w:r>
+        <w:t>Project description “</w:t>
+      </w:r>
+      <w:proofErr w:type="spellStart"/>
+      <w:r>
+        <w:t>KlimaRatSchule</w:t>
+      </w:r>
+      <w:proofErr w:type="spellEnd"/>
+      <w:r>
+        <w:t>”</w:t>
+      </w:r>
+    </w:p>
+    <w:p>
+      <w:pPr>
+        <w:pStyle w:val="Heading3"/>
+      </w:pPr>
+      <w:r>
+        <w:t>Aims</w:t>
+      </w:r>
+    </w:p>
+    <w:p>
+      <w:r>
+        <w:t>“</w:t>
+      </w:r>
+      <w:r>
+        <w:t xml:space="preserve"> </w:t>
+      </w:r>
+      <w:r>
+        <w:t xml:space="preserve">The </w:t>
+      </w:r>
+      <w:proofErr w:type="spellStart"/>
+      <w:r>
+        <w:t>KlimaRatSchule</w:t>
+      </w:r>
+      <w:proofErr w:type="spellEnd"/>
+      <w:r>
+        <w:t xml:space="preserve"> (KRS) project aims to promote and establish an active climate protection culture in schools. To achieve this, KRS combines effective climate protection measures with</w:t>
+      </w:r>
+      <w:r>
+        <w:t xml:space="preserve"> </w:t>
+      </w:r>
+      <w:r>
+        <w:t>democracy education. This means that pupils are actively involved in the development of a climate protection concept through a democratic participation process. This sensitizes the students to this topic and develops skills that enable them to act and make decisions in the interests of climate protection beyond the school day. In addition, this process allows thematic priorities and measures to be identified, on the basis of which a climate protection concept is created that is individually adapted to the school</w:t>
+      </w:r>
+      <w:r>
+        <w:t>.</w:t>
+      </w:r>
+      <w:r>
+        <w:t>”</w:t>
+      </w:r>
+      <w:r>
+        <w:t xml:space="preserve"> (KRS </w:t>
+      </w:r>
+      <w:proofErr w:type="spellStart"/>
+      <w:r>
+        <w:t>Projektbeschreibung</w:t>
+      </w:r>
+      <w:proofErr w:type="spellEnd"/>
+      <w:r>
+        <w:t>, 2024)</w:t>
+      </w:r>
+      <w:r>
+        <w:t>.</w:t>
+      </w:r>
+    </w:p>
+    <w:p>
+      <w:pPr>
+        <w:pStyle w:val="Heading3"/>
+      </w:pPr>
+      <w:r>
+        <w:t xml:space="preserve">Project stages and </w:t>
+      </w:r>
+      <w:r>
+        <w:t xml:space="preserve">resulting </w:t>
+      </w:r>
+      <w:r>
+        <w:t>students’ level of involvement</w:t>
+      </w:r>
+    </w:p>
+    <w:p>
+      <w:pPr>
+        <w:rPr>
+          <w:i/>
+          <w:iCs/>
+        </w:rPr>
+      </w:pPr>
+      <w:r>
+        <w:rPr>
+          <w:i/>
+          <w:iCs/>
+        </w:rPr>
+        <w:t xml:space="preserve">The project can be divided into three phases from the students points of view. In the first phase, a voluntary student team is formed, the so called KRS-expert group. This group receives an introduction about the aims and phases of the project. Additionally, they get informed about general facts about climate change and four relevant areas within their school: energy, mobility, nutrition and procurement. </w:t>
+      </w:r>
+      <w:r>
+        <w:rPr>
+          <w:i/>
+          <w:iCs/>
+        </w:rPr>
+        <w:t>In the first phase, the KRS school group has the task of drawing up a carbon footprint for the school. On the other hand, this group prepares the second phase, which will be explained in more detail later</w:t>
+      </w:r>
+      <w:r>
+        <w:rPr>
+          <w:i/>
+          <w:iCs/>
+        </w:rPr>
+        <w:t>.</w:t>
+      </w:r>
+    </w:p>
+    <w:p>
+      <w:pPr>
+        <w:rPr>
+          <w:i/>
+          <w:iCs/>
+        </w:rPr>
+      </w:pPr>
+      <w:r>
+        <w:rPr>
+          <w:i/>
+          <w:iCs/>
+        </w:rPr>
+        <w:t>The second phase includes a micro-citizen report, which was adapted to the school context and is therefore called "Micro-citizen report for schools" (MBGS) (</w:t>
+      </w:r>
+      <w:proofErr w:type="spellStart"/>
+      <w:r>
+        <w:rPr>
+          <w:i/>
+          <w:iCs/>
+        </w:rPr>
+        <w:t>KlimaRatSchule</w:t>
+      </w:r>
+      <w:proofErr w:type="spellEnd"/>
+      <w:r>
+        <w:rPr>
+          <w:i/>
+          <w:iCs/>
+        </w:rPr>
+        <w:t>, 2022, p. 1). This is a democratic process in which randomly selected pupils discuss relevant issues and problems and develop solutions</w:t>
+      </w:r>
+      <w:r>
+        <w:rPr>
+          <w:i/>
+          <w:iCs/>
+        </w:rPr>
+        <w:t>.</w:t>
+      </w:r>
+    </w:p>
+    <w:p>
+      <w:pPr>
+        <w:rPr>
+          <w:i/>
+          <w:iCs/>
+        </w:rPr>
+      </w:pPr>
+      <w:r>
+        <w:rPr>
+          <w:i/>
+          <w:iCs/>
+        </w:rPr>
+        <w:t>First, 50 pupils are randomly selected and divided into two equal groups on the day of the MBGS. Each of these two groups deals with two areas of activity in parallel in two rounds, so that the four areas of activity mobility, nutrition, procurement and energy are dealt with in total. In each round, the two groups of 25 are divided into five small groups. In these small groups, also known as planning cells, the participants discuss options and finally put three proposals for measures on paper. At the end of each round, the proposals from all planning cells are presented, prioritized and ranked in a plenary session of 25 participants. The process is illustrated graphically in Figure 14.</w:t>
+      </w:r>
+    </w:p>
+    <w:p>
+      <w:pPr>
+        <w:rPr>
+          <w:i/>
+          <w:iCs/>
+        </w:rPr>
+      </w:pPr>
+      <w:r>
+        <w:rPr>
+          <w:i/>
+          <w:iCs/>
+        </w:rPr>
+        <w:t>Before each new discussion round, the KRS school group presents its findings on the respective area to the group of 25. The composition of the discussion cells is drawn by lot anew in each round within the group of 25. In the plenary of the groups of 25, the proposals of all small groups are presented and prioritized according to a carefully considered procedure. The entire Climate Council is prepared and carried out by the KRS school group.</w:t>
+      </w:r>
+    </w:p>
+    <w:p>
+      <w:pPr>
+        <w:rPr>
+          <w:i/>
+          <w:iCs/>
+        </w:rPr>
+      </w:pPr>
+      <w:r>
+        <w:rPr>
+          <w:i/>
+          <w:iCs/>
+        </w:rPr>
+        <w:t>The participation of pupils from the KRS school group in the MBGS is not excluded. At one of the two schools, not only pupils were involved, but also a total of ten people from the teaching staff and other school personnel, so that a total of only 40 pupils took part in the MBGS.</w:t>
+      </w:r>
+    </w:p>
+    <w:p>
+      <w:pPr>
+        <w:rPr>
+          <w:i/>
+          <w:iCs/>
+        </w:rPr>
+      </w:pPr>
+      <w:r>
+        <w:rPr>
+          <w:i/>
+          <w:iCs/>
+        </w:rPr>
+        <w:t>The third phase includes the creation of a roadmap with concrete goals and steps for more climate protection at the school (</w:t>
+      </w:r>
+      <w:proofErr w:type="spellStart"/>
+      <w:r>
+        <w:rPr>
+          <w:i/>
+          <w:iCs/>
+        </w:rPr>
+        <w:t>KlimaRatSchule</w:t>
+      </w:r>
+      <w:proofErr w:type="spellEnd"/>
+      <w:r>
+        <w:rPr>
+          <w:i/>
+          <w:iCs/>
+        </w:rPr>
+        <w:t xml:space="preserve">, 2022, p. 2). After the MBGS, this development is again the responsibility of the KRS school group, which brings together its findings on the climate balance, results from the MBGS and general considerations on implementation options. The completion of this </w:t>
+      </w:r>
+      <w:r>
+        <w:rPr>
+          <w:i/>
+          <w:iCs/>
+        </w:rPr>
+        <w:lastRenderedPageBreak/>
+        <w:t>roadmap marks the end of the KRS project, but above all gives the go-ahead for the school to implement the measures set out in it.</w:t>
+      </w:r>
+    </w:p>
+    <w:p/>
+    <w:p>
+      <w:r>
+        <w:drawing>
+          <wp:inline distT="0" distB="0" distL="0" distR="0" wp14:anchorId="172158E6" wp14:editId="7F3CB2F1">
+            <wp:extent cx="3626036" cy="4267419"/>
+            <wp:effectExtent l="0" t="0" r="0" b="0"/>
+            <wp:docPr id="1401153821" name="Picture 1" descr="A diagram of a diagram&#10;&#10;Description automatically generated"/>
+            <wp:cNvGraphicFramePr>
+              <a:graphicFrameLocks xmlns:a="http://schemas.openxmlformats.org/drawingml/2006/main" noChangeAspect="1"/>
+            </wp:cNvGraphicFramePr>
+            <a:graphic xmlns:a="http://schemas.openxmlformats.org/drawingml/2006/main">
+              <a:graphicData uri="http://schemas.openxmlformats.org/drawingml/2006/picture">
+                <pic:pic xmlns:pic="http://schemas.openxmlformats.org/drawingml/2006/picture">
+                  <pic:nvPicPr>
+                    <pic:cNvPr id="1401153821" name="Picture 1" descr="A diagram of a diagram&#10;&#10;Description automatically generated"/>
+                    <pic:cNvPicPr/>
+                  </pic:nvPicPr>
+                  <pic:blipFill>
+                    <a:blip r:embed="rId9"/>
+                    <a:stretch>
+                      <a:fillRect/>
+                    </a:stretch>
+                  </pic:blipFill>
+                  <pic:spPr>
+                    <a:xfrm>
+                      <a:off x="0" y="0"/>
+                      <a:ext cx="3626036" cy="4267419"/>
+                    </a:xfrm>
+                    <a:prstGeom prst="rect">
+                      <a:avLst/>
+                    </a:prstGeom>
+                  </pic:spPr>
+                </pic:pic>
+              </a:graphicData>
+            </a:graphic>
+          </wp:inline>
+        </w:drawing>
+      </w:r>
+    </w:p>
+    <w:p/>
+    <w:p>
+      <w:pPr>
+        <w:pStyle w:val="Heading3"/>
+      </w:pPr>
+      <w:r>
+        <w:t>Data collection at schools and their description</w:t>
+      </w:r>
+    </w:p>
+    <w:p>
+      <w:r>
+        <w:t>The impact evaluation is being carried out at two of the participating schools in the Freiburg area, which are supervised by the registered association Solare Zukunft. The pupils of the two schools started the project in January 2023 and will continue to work on it in the coming years. The main part of the project will take place between January and the end of the school year in July 2023.</w:t>
+      </w:r>
+    </w:p>
+    <w:p>
+      <w:pPr>
+        <w:pStyle w:val="Heading3"/>
+      </w:pPr>
+      <w:r>
+        <w:lastRenderedPageBreak/>
+        <w:t>Survey</w:t>
+      </w:r>
+      <w:r>
+        <w:t>s</w:t>
+      </w:r>
+    </w:p>
+    <w:p>
+      <w:pPr>
+        <w:pStyle w:val="Heading4"/>
+      </w:pPr>
+      <w:r>
+        <w:t>Climate attitude and behaviour</w:t>
+      </w:r>
+    </w:p>
+    <w:p>
+      <w:r>
+        <w:t>From previous master thesis and conducted at two schools with two points of measurement:</w:t>
+      </w:r>
+      <w:r>
+        <mc:AlternateContent>
+          <mc:Choice Requires="wpg">
+            <w:drawing>
+              <wp:inline distT="0" distB="0" distL="0" distR="0" wp14:anchorId="4399A49A" wp14:editId="24103C53">
+                <wp:extent cx="4079631" cy="6562578"/>
+                <wp:effectExtent l="0" t="0" r="0" b="0"/>
+                <wp:docPr id="10" name="Group 9">
+                  <a:extLst xmlns:a="http://schemas.openxmlformats.org/drawingml/2006/main">
+                    <a:ext uri="{FF2B5EF4-FFF2-40B4-BE49-F238E27FC236}">
+                      <a16:creationId xmlns:a16="http://schemas.microsoft.com/office/drawing/2014/main" id="{D1586986-0D81-D4CC-75E7-8B1B45C0E99B}"/>
+                    </a:ext>
+                  </a:extLst>
+                </wp:docPr>
+                <wp:cNvGraphicFramePr/>
+                <a:graphic xmlns:a="http://schemas.openxmlformats.org/drawingml/2006/main">
+                  <a:graphicData uri="http://schemas.microsoft.com/office/word/2010/wordprocessingGroup">
+                    <wpg:wgp>
+                      <wpg:cNvGrpSpPr/>
+                      <wpg:grpSpPr>
+                        <a:xfrm>
+                          <a:off x="0" y="0"/>
+                          <a:ext cx="4079631" cy="6562578"/>
+                          <a:chOff x="0" y="0"/>
+                          <a:chExt cx="4686541" cy="6928207"/>
+                        </a:xfrm>
+                      </wpg:grpSpPr>
+                      <pic:pic xmlns:pic="http://schemas.openxmlformats.org/drawingml/2006/picture">
+                        <pic:nvPicPr>
+                          <pic:cNvPr id="1721287519" name="Picture 1721287519">
+                            <a:extLst>
+                              <a:ext uri="{FF2B5EF4-FFF2-40B4-BE49-F238E27FC236}">
+                                <a16:creationId xmlns:a16="http://schemas.microsoft.com/office/drawing/2014/main" id="{22AC2898-02F7-9122-A6BE-9096975A3917}"/>
+                              </a:ext>
+                            </a:extLst>
+                          </pic:cNvPr>
+                          <pic:cNvPicPr>
+                            <a:picLocks noChangeAspect="1"/>
+                          </pic:cNvPicPr>
+                        </pic:nvPicPr>
+                        <pic:blipFill>
+                          <a:blip r:embed="rId10"/>
+                          <a:stretch>
+                            <a:fillRect/>
+                          </a:stretch>
+                        </pic:blipFill>
+                        <pic:spPr>
+                          <a:xfrm>
+                            <a:off x="0" y="0"/>
+                            <a:ext cx="4686541" cy="4210266"/>
+                          </a:xfrm>
+                          <a:prstGeom prst="rect">
+                            <a:avLst/>
+                          </a:prstGeom>
+                        </pic:spPr>
+                      </pic:pic>
+                      <pic:pic xmlns:pic="http://schemas.openxmlformats.org/drawingml/2006/picture">
+                        <pic:nvPicPr>
+                          <pic:cNvPr id="1247387820" name="Picture 1247387820">
+                            <a:extLst>
+                              <a:ext uri="{FF2B5EF4-FFF2-40B4-BE49-F238E27FC236}">
+                                <a16:creationId xmlns:a16="http://schemas.microsoft.com/office/drawing/2014/main" id="{28A507F9-5F72-0559-AE6B-D8F1E0DE3A65}"/>
+                              </a:ext>
+                            </a:extLst>
+                          </pic:cNvPr>
+                          <pic:cNvPicPr>
+                            <a:picLocks noChangeAspect="1"/>
+                          </pic:cNvPicPr>
+                        </pic:nvPicPr>
+                        <pic:blipFill>
+                          <a:blip r:embed="rId11"/>
+                          <a:stretch>
+                            <a:fillRect/>
+                          </a:stretch>
+                        </pic:blipFill>
+                        <pic:spPr>
+                          <a:xfrm>
+                            <a:off x="0" y="4178516"/>
+                            <a:ext cx="4673840" cy="2749691"/>
+                          </a:xfrm>
+                          <a:prstGeom prst="rect">
+                            <a:avLst/>
+                          </a:prstGeom>
+                        </pic:spPr>
+                      </pic:pic>
+                    </wpg:wgp>
+                  </a:graphicData>
+                </a:graphic>
+              </wp:inline>
+            </w:drawing>
+          </mc:Choice>
+          <mc:Fallback>
+            <w:pict>
+              <v:group w14:anchorId="419588C8" id="Group 9" o:spid="_x0000_s1026" style="width:321.25pt;height:516.75pt;mso-position-horizontal-relative:char;mso-position-vertical-relative:line" coordsize="46865,69282" o:gfxdata="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">
+                <v:shapetype id="_x0000_t75" coordsize="21600,21600" o:spt="75" o:preferrelative="t" path="m@4@5l@4@11@9@11@9@5xe" filled="f" stroked="f">
+                  <v:stroke joinstyle="miter"/>
+                  <v:formulas>
+                    <v:f eqn="if lineDrawn pixelLineWidth 0"/>
+                    <v:f eqn="sum @0 1 0"/>
+                    <v:f eqn="sum 0 0 @1"/>
+                    <v:f eqn="prod @2 1 2"/>
+                    <v:f eqn="prod @3 21600 pixelWidth"/>
+                    <v:f eqn="prod @3 21600 pixelHeight"/>
+                    <v:f eqn="sum @0 0 1"/>
+                    <v:f eqn="prod @6 1 2"/>
+                    <v:f eqn="prod @7 21600 pixelWidth"/>
+                    <v:f eqn="sum @8 21600 0"/>
+                    <v:f eqn="prod @7 21600 pixelHeight"/>
+                    <v:f eqn="sum @10 21600 0"/>
+                  </v:formulas>
+                  <v:path o:extrusionok="f" gradientshapeok="t" o:connecttype="rect"/>
+                  <o:lock v:ext="edit" aspectratio="t"/>
+                </v:shapetype>
+                <v:shape id="Picture 1721287519" o:spid="_x0000_s1027" type="#_x0000_t75" style="position:absolute;width:46865;height:42102;visibility:visible;mso-wrap-style:square" o:gfxdata="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">
+                  <v:imagedata r:id="rId12" o:title=""/>
+                </v:shape>
+                <v:shape id="Picture 1247387820" o:spid="_x0000_s1028" type="#_x0000_t75" style="position:absolute;top:41785;width:46738;height:27497;visibility:visible;mso-wrap-style:square" o:gfxdata="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">
+                  <v:imagedata r:id="rId13" o:title=""/>
+                </v:shape>
+                <w10:anchorlock/>
+              </v:group>
+            </w:pict>
+          </mc:Fallback>
+        </mc:AlternateContent>
+      </w:r>
+    </w:p>
+    <w:p>
+      <w:pPr>
+        <w:pStyle w:val="Heading4"/>
+      </w:pPr>
+      <w:r>
+        <w:t>Self-efficacy beliefs</w:t>
+      </w:r>
+    </w:p>
+    <w:p>
+      <w:pPr>
+        <w:rPr>
+          <w:b/>
+          <w:bCs/>
+        </w:rPr>
+      </w:pPr>
+      <w:proofErr w:type="spellStart"/>
+      <w:r>
+        <w:rPr>
+          <w:b/>
+          <w:bCs/>
+        </w:rPr>
+        <w:t>Selbstwirksamkeit</w:t>
+      </w:r>
+      <w:proofErr w:type="spellEnd"/>
+      <w:r>
+        <w:rPr>
+          <w:b/>
+          <w:bCs/>
+        </w:rPr>
+        <w:t xml:space="preserve"> </w:t>
+      </w:r>
+      <w:proofErr w:type="spellStart"/>
+      <w:r>
+        <w:rPr>
+          <w:b/>
+          <w:bCs/>
+        </w:rPr>
+        <w:t>nach</w:t>
+      </w:r>
+      <w:proofErr w:type="spellEnd"/>
+      <w:r>
+        <w:rPr>
+          <w:b/>
+          <w:bCs/>
+        </w:rPr>
+        <w:t xml:space="preserve"> Triple A Framework (Hamann et al., 2023)</w:t>
+      </w:r>
+    </w:p>
+    <w:p>
+      <w:r>
+        <w:t xml:space="preserve">Nun </w:t>
+      </w:r>
+      <w:proofErr w:type="spellStart"/>
+      <w:r>
+        <w:t>kommen</w:t>
+      </w:r>
+      <w:proofErr w:type="spellEnd"/>
+      <w:r>
+        <w:t xml:space="preserve"> </w:t>
+      </w:r>
+      <w:proofErr w:type="spellStart"/>
+      <w:r>
+        <w:t>ein</w:t>
+      </w:r>
+      <w:proofErr w:type="spellEnd"/>
+      <w:r>
+        <w:t xml:space="preserve"> </w:t>
+      </w:r>
+      <w:proofErr w:type="spellStart"/>
+      <w:r>
+        <w:t>paar</w:t>
+      </w:r>
+      <w:proofErr w:type="spellEnd"/>
+      <w:r>
+        <w:t xml:space="preserve"> </w:t>
+      </w:r>
+      <w:proofErr w:type="spellStart"/>
+      <w:r>
+        <w:t>Fragen</w:t>
+      </w:r>
+      <w:proofErr w:type="spellEnd"/>
+      <w:r>
+        <w:t xml:space="preserve"> </w:t>
+      </w:r>
+      <w:proofErr w:type="spellStart"/>
+      <w:r>
+        <w:t>zu</w:t>
+      </w:r>
+      <w:proofErr w:type="spellEnd"/>
+      <w:r>
+        <w:t xml:space="preserve"> </w:t>
+      </w:r>
+      <w:proofErr w:type="spellStart"/>
+      <w:r>
+        <w:t>deiner</w:t>
+      </w:r>
+      <w:proofErr w:type="spellEnd"/>
+      <w:r>
+        <w:t xml:space="preserve"> </w:t>
+      </w:r>
+      <w:proofErr w:type="spellStart"/>
+      <w:r>
+        <w:t>pers</w:t>
+      </w:r>
+      <w:r>
+        <w:t>ö</w:t>
+      </w:r>
+      <w:r>
+        <w:t>nlichen</w:t>
+      </w:r>
+      <w:proofErr w:type="spellEnd"/>
+      <w:r>
+        <w:t xml:space="preserve"> Meinung. Hier </w:t>
+      </w:r>
+      <w:proofErr w:type="spellStart"/>
+      <w:r>
+        <w:t>gibt</w:t>
+      </w:r>
+      <w:proofErr w:type="spellEnd"/>
+      <w:r>
+        <w:t xml:space="preserve"> es </w:t>
+      </w:r>
+      <w:proofErr w:type="spellStart"/>
+      <w:r>
+        <w:t>keine</w:t>
+      </w:r>
+      <w:proofErr w:type="spellEnd"/>
+      <w:r>
+        <w:t xml:space="preserve"> </w:t>
+      </w:r>
+      <w:proofErr w:type="spellStart"/>
+      <w:r>
+        <w:t>richtigen</w:t>
+      </w:r>
+      <w:proofErr w:type="spellEnd"/>
+      <w:r>
+        <w:t xml:space="preserve"> </w:t>
+      </w:r>
+      <w:proofErr w:type="spellStart"/>
+      <w:r>
+        <w:t>oder</w:t>
+      </w:r>
+      <w:proofErr w:type="spellEnd"/>
+      <w:r>
+        <w:t xml:space="preserve"> </w:t>
+      </w:r>
+      <w:proofErr w:type="spellStart"/>
+      <w:r>
+        <w:t>falschen</w:t>
+      </w:r>
+      <w:proofErr w:type="spellEnd"/>
+      <w:r>
+        <w:t xml:space="preserve"> </w:t>
+      </w:r>
+      <w:proofErr w:type="spellStart"/>
+      <w:r>
+        <w:t>Antworten</w:t>
+      </w:r>
+      <w:proofErr w:type="spellEnd"/>
+      <w:r>
+        <w:t xml:space="preserve">. Gib bitte </w:t>
+      </w:r>
+      <w:proofErr w:type="spellStart"/>
+      <w:r>
+        <w:t>ehrlich</w:t>
+      </w:r>
+      <w:proofErr w:type="spellEnd"/>
+      <w:r>
+        <w:t xml:space="preserve"> und </w:t>
+      </w:r>
+      <w:proofErr w:type="spellStart"/>
+      <w:r>
+        <w:t>spontan</w:t>
+      </w:r>
+      <w:proofErr w:type="spellEnd"/>
+      <w:r>
+        <w:t xml:space="preserve"> an, was du </w:t>
+      </w:r>
+      <w:proofErr w:type="spellStart"/>
+      <w:r>
+        <w:t>dar</w:t>
+      </w:r>
+      <w:r>
+        <w:t>ü</w:t>
+      </w:r>
+      <w:r>
+        <w:t>ber</w:t>
+      </w:r>
+      <w:proofErr w:type="spellEnd"/>
+      <w:r>
+        <w:t xml:space="preserve"> </w:t>
+      </w:r>
+      <w:proofErr w:type="spellStart"/>
+      <w:r>
+        <w:t>denkst</w:t>
+      </w:r>
+      <w:proofErr w:type="spellEnd"/>
+      <w:r>
+        <w:t>.</w:t>
+      </w:r>
+    </w:p>
+    <w:p>
+      <w:pPr>
+        <w:pStyle w:val="ListParagraph"/>
+        <w:numPr>
+          <w:ilvl w:val="0"/>
+          <w:numId w:val="10"/>
+        </w:numPr>
+        <w:spacing w:line="256" w:lineRule="auto"/>
+      </w:pPr>
+      <w:r>
+        <w:t xml:space="preserve">Ich </w:t>
+      </w:r>
+      <w:proofErr w:type="spellStart"/>
+      <w:r>
+        <w:t>glaube</w:t>
+      </w:r>
+      <w:proofErr w:type="spellEnd"/>
+      <w:r>
+        <w:t xml:space="preserve">, </w:t>
+      </w:r>
+      <w:proofErr w:type="spellStart"/>
+      <w:r>
+        <w:t>dass</w:t>
+      </w:r>
+      <w:proofErr w:type="spellEnd"/>
+      <w:r>
+        <w:t xml:space="preserve"> </w:t>
+      </w:r>
+      <w:proofErr w:type="spellStart"/>
+      <w:r>
+        <w:t>meine</w:t>
+      </w:r>
+      <w:proofErr w:type="spellEnd"/>
+      <w:r>
+        <w:t xml:space="preserve"> </w:t>
+      </w:r>
+      <w:proofErr w:type="spellStart"/>
+      <w:r>
+        <w:t>eigenen</w:t>
+      </w:r>
+      <w:proofErr w:type="spellEnd"/>
+      <w:r>
+        <w:t xml:space="preserve"> </w:t>
+      </w:r>
+      <w:proofErr w:type="spellStart"/>
+      <w:r>
+        <w:t>Handlungen</w:t>
+      </w:r>
+      <w:proofErr w:type="spellEnd"/>
+      <w:r>
+        <w:t xml:space="preserve"> </w:t>
+      </w:r>
+      <w:proofErr w:type="spellStart"/>
+      <w:r>
+        <w:t>einen</w:t>
+      </w:r>
+      <w:proofErr w:type="spellEnd"/>
+      <w:r>
+        <w:t xml:space="preserve"> </w:t>
+      </w:r>
+      <w:proofErr w:type="spellStart"/>
+      <w:r>
+        <w:t>Beitrag</w:t>
+      </w:r>
+      <w:proofErr w:type="spellEnd"/>
+      <w:r>
+        <w:t xml:space="preserve"> </w:t>
+      </w:r>
+      <w:proofErr w:type="spellStart"/>
+      <w:r>
+        <w:t>zum</w:t>
+      </w:r>
+      <w:proofErr w:type="spellEnd"/>
+      <w:r>
+        <w:t xml:space="preserve"> </w:t>
+      </w:r>
+      <w:proofErr w:type="spellStart"/>
+      <w:r>
+        <w:t>Klimaschutz</w:t>
+      </w:r>
+      <w:proofErr w:type="spellEnd"/>
+      <w:r>
+        <w:t xml:space="preserve"> </w:t>
+      </w:r>
+      <w:proofErr w:type="spellStart"/>
+      <w:r>
+        <w:t>leisten</w:t>
+      </w:r>
+      <w:proofErr w:type="spellEnd"/>
+      <w:r>
+        <w:t xml:space="preserve"> </w:t>
+      </w:r>
+      <w:proofErr w:type="spellStart"/>
+      <w:r>
+        <w:t>k</w:t>
+      </w:r>
+      <w:r>
+        <w:t>ö</w:t>
+      </w:r>
+      <w:r>
+        <w:t>nnen</w:t>
+      </w:r>
+      <w:proofErr w:type="spellEnd"/>
+      <w:r>
+        <w:t>.</w:t>
+      </w:r>
+      <w:r>
+        <w:t> </w:t>
+      </w:r>
+      <w:r>
+        <w:t>(Agent-aim)</w:t>
+      </w:r>
+    </w:p>
+    <w:p>
+      <w:pPr>
+        <w:pStyle w:val="ListParagraph"/>
+        <w:numPr>
+          <w:ilvl w:val="0"/>
+          <w:numId w:val="10"/>
+        </w:numPr>
+        <w:spacing w:line="256" w:lineRule="auto"/>
+      </w:pPr>
+      <w:r>
+        <w:lastRenderedPageBreak/>
+        <w:t xml:space="preserve">Ich </w:t>
+      </w:r>
+      <w:proofErr w:type="spellStart"/>
+      <w:r>
+        <w:t>glaube</w:t>
+      </w:r>
+      <w:proofErr w:type="spellEnd"/>
+      <w:r>
+        <w:t xml:space="preserve">, </w:t>
+      </w:r>
+      <w:proofErr w:type="spellStart"/>
+      <w:r>
+        <w:t>dass</w:t>
+      </w:r>
+      <w:proofErr w:type="spellEnd"/>
+      <w:r>
+        <w:t xml:space="preserve"> ich den </w:t>
+      </w:r>
+      <w:proofErr w:type="spellStart"/>
+      <w:r>
+        <w:t>Klimaschutz</w:t>
+      </w:r>
+      <w:proofErr w:type="spellEnd"/>
+      <w:r>
+        <w:t xml:space="preserve"> </w:t>
+      </w:r>
+      <w:proofErr w:type="spellStart"/>
+      <w:r>
+        <w:t>vorantreiben</w:t>
+      </w:r>
+      <w:proofErr w:type="spellEnd"/>
+      <w:r>
+        <w:t xml:space="preserve"> </w:t>
+      </w:r>
+      <w:proofErr w:type="spellStart"/>
+      <w:r>
+        <w:t>kann</w:t>
+      </w:r>
+      <w:proofErr w:type="spellEnd"/>
+      <w:r>
+        <w:t xml:space="preserve">, </w:t>
+      </w:r>
+      <w:proofErr w:type="spellStart"/>
+      <w:r>
+        <w:t>indem</w:t>
+      </w:r>
+      <w:proofErr w:type="spellEnd"/>
+      <w:r>
+        <w:t xml:space="preserve"> ich in </w:t>
+      </w:r>
+      <w:proofErr w:type="spellStart"/>
+      <w:r>
+        <w:t>meinem</w:t>
+      </w:r>
+      <w:proofErr w:type="spellEnd"/>
+      <w:r>
+        <w:t xml:space="preserve"> </w:t>
+      </w:r>
+      <w:proofErr w:type="spellStart"/>
+      <w:r>
+        <w:t>Umfeld</w:t>
+      </w:r>
+      <w:proofErr w:type="spellEnd"/>
+      <w:r>
+        <w:t xml:space="preserve"> </w:t>
+      </w:r>
+      <w:proofErr w:type="spellStart"/>
+      <w:r>
+        <w:t>ü</w:t>
+      </w:r>
+      <w:r>
+        <w:t>ber</w:t>
+      </w:r>
+      <w:proofErr w:type="spellEnd"/>
+      <w:r>
+        <w:t xml:space="preserve"> den </w:t>
+      </w:r>
+      <w:proofErr w:type="spellStart"/>
+      <w:r>
+        <w:t>Klimawandel</w:t>
+      </w:r>
+      <w:proofErr w:type="spellEnd"/>
+      <w:r>
+        <w:t xml:space="preserve"> </w:t>
+      </w:r>
+      <w:proofErr w:type="spellStart"/>
+      <w:r>
+        <w:t>aufkl</w:t>
+      </w:r>
+      <w:r>
+        <w:t>ä</w:t>
+      </w:r>
+      <w:r>
+        <w:t>re</w:t>
+      </w:r>
+      <w:proofErr w:type="spellEnd"/>
+      <w:r>
+        <w:t>. (Agent-action-aim)</w:t>
+      </w:r>
+    </w:p>
+    <w:p>
+      <w:pPr>
+        <w:pStyle w:val="ListParagraph"/>
+        <w:numPr>
+          <w:ilvl w:val="0"/>
+          <w:numId w:val="10"/>
+        </w:numPr>
+        <w:spacing w:line="256" w:lineRule="auto"/>
+      </w:pPr>
+      <w:r>
+        <w:t xml:space="preserve">Ich </w:t>
+      </w:r>
+      <w:proofErr w:type="spellStart"/>
+      <w:r>
+        <w:t>glaube</w:t>
+      </w:r>
+      <w:proofErr w:type="spellEnd"/>
+      <w:r>
+        <w:t xml:space="preserve"> </w:t>
+      </w:r>
+      <w:proofErr w:type="spellStart"/>
+      <w:r>
+        <w:t>nicht</w:t>
+      </w:r>
+      <w:proofErr w:type="spellEnd"/>
+      <w:r>
+        <w:t xml:space="preserve">, </w:t>
+      </w:r>
+      <w:proofErr w:type="spellStart"/>
+      <w:r>
+        <w:t>dass</w:t>
+      </w:r>
+      <w:proofErr w:type="spellEnd"/>
+      <w:r>
+        <w:t xml:space="preserve"> ich in der Lage bin, </w:t>
+      </w:r>
+      <w:proofErr w:type="spellStart"/>
+      <w:r>
+        <w:t>mich</w:t>
+      </w:r>
+      <w:proofErr w:type="spellEnd"/>
+      <w:r>
+        <w:t xml:space="preserve"> f</w:t>
+      </w:r>
+      <w:r>
+        <w:t>ü</w:t>
+      </w:r>
+      <w:r>
+        <w:t xml:space="preserve">r den </w:t>
+      </w:r>
+      <w:proofErr w:type="spellStart"/>
+      <w:r>
+        <w:t>Klimaschutz</w:t>
+      </w:r>
+      <w:proofErr w:type="spellEnd"/>
+      <w:r>
+        <w:t xml:space="preserve"> </w:t>
+      </w:r>
+      <w:proofErr w:type="spellStart"/>
+      <w:r>
+        <w:t>einzusetzen</w:t>
+      </w:r>
+      <w:proofErr w:type="spellEnd"/>
+      <w:r>
+        <w:t xml:space="preserve">. (Agent-action) </w:t>
+      </w:r>
+      <w:r>
+        <w:rPr>
+          <w:i/>
+        </w:rPr>
+        <w:t>INVERS</w:t>
+      </w:r>
+    </w:p>
+    <w:p>
+      <w:pPr>
+        <w:pStyle w:val="ListParagraph"/>
+        <w:numPr>
+          <w:ilvl w:val="0"/>
+          <w:numId w:val="10"/>
+        </w:numPr>
+        <w:spacing w:line="256" w:lineRule="auto"/>
+      </w:pPr>
+      <w:r>
+        <w:t xml:space="preserve">Ich </w:t>
+      </w:r>
+      <w:proofErr w:type="spellStart"/>
+      <w:r>
+        <w:t>glaube</w:t>
+      </w:r>
+      <w:proofErr w:type="spellEnd"/>
+      <w:r>
+        <w:t xml:space="preserve">, </w:t>
+      </w:r>
+      <w:proofErr w:type="spellStart"/>
+      <w:r>
+        <w:t>dass</w:t>
+      </w:r>
+      <w:proofErr w:type="spellEnd"/>
+      <w:r>
+        <w:t xml:space="preserve"> ich </w:t>
+      </w:r>
+      <w:proofErr w:type="spellStart"/>
+      <w:r>
+        <w:t>dazu</w:t>
+      </w:r>
+      <w:proofErr w:type="spellEnd"/>
+      <w:r>
+        <w:t xml:space="preserve"> in der Lage bin, </w:t>
+      </w:r>
+      <w:proofErr w:type="spellStart"/>
+      <w:r>
+        <w:t>andere</w:t>
+      </w:r>
+      <w:proofErr w:type="spellEnd"/>
+      <w:r>
+        <w:t xml:space="preserve"> </w:t>
+      </w:r>
+      <w:proofErr w:type="spellStart"/>
+      <w:r>
+        <w:t>davon</w:t>
+      </w:r>
+      <w:proofErr w:type="spellEnd"/>
+      <w:r>
+        <w:t xml:space="preserve"> </w:t>
+      </w:r>
+      <w:proofErr w:type="spellStart"/>
+      <w:r>
+        <w:t>zu</w:t>
+      </w:r>
+      <w:proofErr w:type="spellEnd"/>
+      <w:r>
+        <w:t xml:space="preserve"> </w:t>
+      </w:r>
+      <w:proofErr w:type="spellStart"/>
+      <w:r>
+        <w:t>ü</w:t>
+      </w:r>
+      <w:r>
+        <w:t>berzeugen</w:t>
+      </w:r>
+      <w:proofErr w:type="spellEnd"/>
+      <w:r>
+        <w:t xml:space="preserve">, </w:t>
+      </w:r>
+      <w:proofErr w:type="spellStart"/>
+      <w:r>
+        <w:t>sich</w:t>
+      </w:r>
+      <w:proofErr w:type="spellEnd"/>
+      <w:r>
+        <w:t xml:space="preserve"> f</w:t>
+      </w:r>
+      <w:r>
+        <w:t>ü</w:t>
+      </w:r>
+      <w:r>
+        <w:t xml:space="preserve">r </w:t>
+      </w:r>
+      <w:proofErr w:type="spellStart"/>
+      <w:r>
+        <w:t>mehr</w:t>
+      </w:r>
+      <w:proofErr w:type="spellEnd"/>
+      <w:r>
+        <w:t xml:space="preserve"> </w:t>
+      </w:r>
+      <w:proofErr w:type="spellStart"/>
+      <w:r>
+        <w:t>Klimaschutz</w:t>
+      </w:r>
+      <w:proofErr w:type="spellEnd"/>
+      <w:r>
+        <w:t xml:space="preserve"> </w:t>
+      </w:r>
+      <w:proofErr w:type="spellStart"/>
+      <w:r>
+        <w:t>einzusetzen</w:t>
+      </w:r>
+      <w:proofErr w:type="spellEnd"/>
+      <w:r>
+        <w:t>. (Agent-action-aim)</w:t>
+      </w:r>
+    </w:p>
+    <w:p>
+      <w:pPr>
+        <w:pStyle w:val="ListParagraph"/>
+        <w:numPr>
+          <w:ilvl w:val="0"/>
+          <w:numId w:val="10"/>
+        </w:numPr>
+        <w:spacing w:line="256" w:lineRule="auto"/>
+      </w:pPr>
+      <w:r>
+        <w:t xml:space="preserve">Ich </w:t>
+      </w:r>
+      <w:proofErr w:type="spellStart"/>
+      <w:r>
+        <w:t>glaube</w:t>
+      </w:r>
+      <w:proofErr w:type="spellEnd"/>
+      <w:r>
+        <w:t xml:space="preserve"> </w:t>
+      </w:r>
+      <w:proofErr w:type="spellStart"/>
+      <w:r>
+        <w:t>nicht</w:t>
+      </w:r>
+      <w:proofErr w:type="spellEnd"/>
+      <w:r>
+        <w:t xml:space="preserve">, </w:t>
+      </w:r>
+      <w:proofErr w:type="spellStart"/>
+      <w:r>
+        <w:t>dass</w:t>
+      </w:r>
+      <w:proofErr w:type="spellEnd"/>
+      <w:r>
+        <w:t xml:space="preserve"> ich </w:t>
+      </w:r>
+      <w:proofErr w:type="spellStart"/>
+      <w:r>
+        <w:t>M</w:t>
+      </w:r>
+      <w:r>
+        <w:t>ö</w:t>
+      </w:r>
+      <w:r>
+        <w:t>glichkeiten</w:t>
+      </w:r>
+      <w:proofErr w:type="spellEnd"/>
+      <w:r>
+        <w:t xml:space="preserve"> </w:t>
+      </w:r>
+      <w:proofErr w:type="spellStart"/>
+      <w:r>
+        <w:t>habe</w:t>
+      </w:r>
+      <w:proofErr w:type="spellEnd"/>
+      <w:r>
+        <w:t xml:space="preserve">, </w:t>
+      </w:r>
+      <w:proofErr w:type="spellStart"/>
+      <w:r>
+        <w:t>einen</w:t>
+      </w:r>
+      <w:proofErr w:type="spellEnd"/>
+      <w:r>
+        <w:t xml:space="preserve"> </w:t>
+      </w:r>
+      <w:proofErr w:type="spellStart"/>
+      <w:r>
+        <w:t>Einfluss</w:t>
+      </w:r>
+      <w:proofErr w:type="spellEnd"/>
+      <w:r>
+        <w:t xml:space="preserve"> auf den </w:t>
+      </w:r>
+      <w:proofErr w:type="spellStart"/>
+      <w:r>
+        <w:t>Klimawandel</w:t>
+      </w:r>
+      <w:proofErr w:type="spellEnd"/>
+      <w:r>
+        <w:t xml:space="preserve"> </w:t>
+      </w:r>
+      <w:proofErr w:type="spellStart"/>
+      <w:r>
+        <w:t>zu</w:t>
+      </w:r>
+      <w:proofErr w:type="spellEnd"/>
+      <w:r>
+        <w:t xml:space="preserve"> </w:t>
+      </w:r>
+      <w:proofErr w:type="spellStart"/>
+      <w:r>
+        <w:t>nehmen</w:t>
+      </w:r>
+      <w:proofErr w:type="spellEnd"/>
+      <w:r>
+        <w:t xml:space="preserve">. (Agent-aim) </w:t>
+      </w:r>
+      <w:r>
+        <w:rPr>
+          <w:i/>
+        </w:rPr>
+        <w:t>INVERS</w:t>
+      </w:r>
+    </w:p>
+    <w:p>
+      <w:pPr>
+        <w:pStyle w:val="ListParagraph"/>
+        <w:numPr>
+          <w:ilvl w:val="0"/>
+          <w:numId w:val="10"/>
+        </w:numPr>
+        <w:spacing w:line="256" w:lineRule="auto"/>
+      </w:pPr>
+      <w:r>
+        <w:t xml:space="preserve">Ich </w:t>
+      </w:r>
+      <w:proofErr w:type="spellStart"/>
+      <w:r>
+        <w:t>glaube</w:t>
+      </w:r>
+      <w:proofErr w:type="spellEnd"/>
+      <w:r>
+        <w:t xml:space="preserve">, </w:t>
+      </w:r>
+      <w:proofErr w:type="spellStart"/>
+      <w:r>
+        <w:t>dass</w:t>
+      </w:r>
+      <w:proofErr w:type="spellEnd"/>
+      <w:r>
+        <w:t xml:space="preserve"> ich </w:t>
+      </w:r>
+      <w:proofErr w:type="spellStart"/>
+      <w:r>
+        <w:t>beeinflussen</w:t>
+      </w:r>
+      <w:proofErr w:type="spellEnd"/>
+      <w:r>
+        <w:t xml:space="preserve"> </w:t>
+      </w:r>
+      <w:proofErr w:type="spellStart"/>
+      <w:r>
+        <w:t>kann</w:t>
+      </w:r>
+      <w:proofErr w:type="spellEnd"/>
+      <w:r>
+        <w:t xml:space="preserve">, </w:t>
+      </w:r>
+      <w:proofErr w:type="spellStart"/>
+      <w:r>
+        <w:t>wie</w:t>
+      </w:r>
+      <w:proofErr w:type="spellEnd"/>
+      <w:r>
+        <w:t xml:space="preserve"> </w:t>
+      </w:r>
+      <w:proofErr w:type="spellStart"/>
+      <w:r>
+        <w:t>entscheidungstragende</w:t>
+      </w:r>
+      <w:proofErr w:type="spellEnd"/>
+      <w:r>
+        <w:t xml:space="preserve"> </w:t>
+      </w:r>
+      <w:proofErr w:type="spellStart"/>
+      <w:r>
+        <w:t>Personen</w:t>
+      </w:r>
+      <w:proofErr w:type="spellEnd"/>
+      <w:r>
+        <w:t xml:space="preserve"> </w:t>
+      </w:r>
+      <w:proofErr w:type="spellStart"/>
+      <w:r>
+        <w:t>oder</w:t>
+      </w:r>
+      <w:proofErr w:type="spellEnd"/>
+      <w:r>
+        <w:t xml:space="preserve"> </w:t>
+      </w:r>
+      <w:proofErr w:type="spellStart"/>
+      <w:r>
+        <w:t>Organisationen</w:t>
+      </w:r>
+      <w:proofErr w:type="spellEnd"/>
+      <w:r>
+        <w:t xml:space="preserve"> </w:t>
+      </w:r>
+      <w:proofErr w:type="spellStart"/>
+      <w:r>
+        <w:t>bezogen</w:t>
+      </w:r>
+      <w:proofErr w:type="spellEnd"/>
+      <w:r>
+        <w:t xml:space="preserve"> auf den </w:t>
+      </w:r>
+      <w:proofErr w:type="spellStart"/>
+      <w:r>
+        <w:t>Klimaschutz</w:t>
+      </w:r>
+      <w:proofErr w:type="spellEnd"/>
+      <w:r>
+        <w:t xml:space="preserve"> </w:t>
+      </w:r>
+      <w:proofErr w:type="spellStart"/>
+      <w:r>
+        <w:t>handeln</w:t>
+      </w:r>
+      <w:proofErr w:type="spellEnd"/>
+      <w:r>
+        <w:t>. (Agent-action)</w:t>
+      </w:r>
+    </w:p>
+    <w:p>
+      <w:pPr>
+        <w:pStyle w:val="ListParagraph"/>
+        <w:numPr>
+          <w:ilvl w:val="0"/>
+          <w:numId w:val="10"/>
+        </w:numPr>
+        <w:spacing w:line="256" w:lineRule="auto"/>
+      </w:pPr>
+      <w:r>
+        <w:t xml:space="preserve">Ich </w:t>
+      </w:r>
+      <w:proofErr w:type="spellStart"/>
+      <w:r>
+        <w:t>glaube</w:t>
+      </w:r>
+      <w:proofErr w:type="spellEnd"/>
+      <w:r>
+        <w:t xml:space="preserve">, </w:t>
+      </w:r>
+      <w:proofErr w:type="spellStart"/>
+      <w:r>
+        <w:t>dass</w:t>
+      </w:r>
+      <w:proofErr w:type="spellEnd"/>
+      <w:r>
+        <w:t xml:space="preserve"> ich </w:t>
+      </w:r>
+      <w:proofErr w:type="spellStart"/>
+      <w:r>
+        <w:t>entscheidungstragende</w:t>
+      </w:r>
+      <w:proofErr w:type="spellEnd"/>
+      <w:r>
+        <w:t xml:space="preserve"> </w:t>
+      </w:r>
+      <w:proofErr w:type="spellStart"/>
+      <w:r>
+        <w:t>Personen</w:t>
+      </w:r>
+      <w:proofErr w:type="spellEnd"/>
+      <w:r>
+        <w:t xml:space="preserve"> </w:t>
+      </w:r>
+      <w:proofErr w:type="spellStart"/>
+      <w:r>
+        <w:t>oder</w:t>
+      </w:r>
+      <w:proofErr w:type="spellEnd"/>
+      <w:r>
+        <w:t xml:space="preserve"> </w:t>
+      </w:r>
+      <w:proofErr w:type="spellStart"/>
+      <w:r>
+        <w:t>Organisationen</w:t>
+      </w:r>
+      <w:proofErr w:type="spellEnd"/>
+      <w:r>
+        <w:t xml:space="preserve"> </w:t>
+      </w:r>
+      <w:proofErr w:type="spellStart"/>
+      <w:r>
+        <w:t>dabei</w:t>
+      </w:r>
+      <w:proofErr w:type="spellEnd"/>
+      <w:r>
+        <w:t xml:space="preserve"> </w:t>
+      </w:r>
+      <w:proofErr w:type="spellStart"/>
+      <w:r>
+        <w:t>unterst</w:t>
+      </w:r>
+      <w:r>
+        <w:t>ü</w:t>
+      </w:r>
+      <w:r>
+        <w:t>tzen</w:t>
+      </w:r>
+      <w:proofErr w:type="spellEnd"/>
+      <w:r>
+        <w:t xml:space="preserve"> </w:t>
+      </w:r>
+      <w:proofErr w:type="spellStart"/>
+      <w:r>
+        <w:t>kann</w:t>
+      </w:r>
+      <w:proofErr w:type="spellEnd"/>
+      <w:r>
+        <w:t xml:space="preserve">, </w:t>
+      </w:r>
+      <w:proofErr w:type="spellStart"/>
+      <w:r>
+        <w:t>sich</w:t>
+      </w:r>
+      <w:proofErr w:type="spellEnd"/>
+      <w:r>
+        <w:t xml:space="preserve"> f</w:t>
+      </w:r>
+      <w:r>
+        <w:t>ü</w:t>
+      </w:r>
+      <w:r>
+        <w:t xml:space="preserve">r </w:t>
+      </w:r>
+      <w:proofErr w:type="spellStart"/>
+      <w:r>
+        <w:t>Klimaschutz</w:t>
+      </w:r>
+      <w:proofErr w:type="spellEnd"/>
+      <w:r>
+        <w:t xml:space="preserve"> </w:t>
+      </w:r>
+      <w:proofErr w:type="spellStart"/>
+      <w:r>
+        <w:t>einzusetzen</w:t>
+      </w:r>
+      <w:proofErr w:type="spellEnd"/>
+      <w:r>
+        <w:t>. (Agent-action-aim)</w:t>
+      </w:r>
+    </w:p>
+    <w:p>
+      <w:pPr>
+        <w:pStyle w:val="ListParagraph"/>
+        <w:numPr>
+          <w:ilvl w:val="0"/>
+          <w:numId w:val="10"/>
+        </w:numPr>
+        <w:spacing w:line="256" w:lineRule="auto"/>
+      </w:pPr>
+      <w:r>
+        <w:t xml:space="preserve">Ich </w:t>
+      </w:r>
+      <w:proofErr w:type="spellStart"/>
+      <w:r>
+        <w:t>glaube</w:t>
+      </w:r>
+      <w:proofErr w:type="spellEnd"/>
+      <w:r>
+        <w:t xml:space="preserve">, </w:t>
+      </w:r>
+      <w:proofErr w:type="spellStart"/>
+      <w:r>
+        <w:t>dass</w:t>
+      </w:r>
+      <w:proofErr w:type="spellEnd"/>
+      <w:r>
+        <w:t xml:space="preserve"> ich </w:t>
+      </w:r>
+      <w:proofErr w:type="spellStart"/>
+      <w:r>
+        <w:t>mich</w:t>
+      </w:r>
+      <w:proofErr w:type="spellEnd"/>
+      <w:r>
+        <w:t xml:space="preserve"> in </w:t>
+      </w:r>
+      <w:proofErr w:type="spellStart"/>
+      <w:r>
+        <w:t>Zusammenarbeit</w:t>
+      </w:r>
+      <w:proofErr w:type="spellEnd"/>
+      <w:r>
+        <w:t xml:space="preserve"> </w:t>
+      </w:r>
+      <w:proofErr w:type="spellStart"/>
+      <w:r>
+        <w:t>mit</w:t>
+      </w:r>
+      <w:proofErr w:type="spellEnd"/>
+      <w:r>
+        <w:t xml:space="preserve"> </w:t>
+      </w:r>
+      <w:proofErr w:type="spellStart"/>
+      <w:r>
+        <w:t>anderen</w:t>
+      </w:r>
+      <w:proofErr w:type="spellEnd"/>
+      <w:r>
+        <w:t xml:space="preserve"> </w:t>
+      </w:r>
+      <w:proofErr w:type="spellStart"/>
+      <w:r>
+        <w:t>sinnvoll</w:t>
+      </w:r>
+      <w:proofErr w:type="spellEnd"/>
+      <w:r>
+        <w:t xml:space="preserve"> f</w:t>
+      </w:r>
+      <w:r>
+        <w:t>ü</w:t>
+      </w:r>
+      <w:r>
+        <w:t xml:space="preserve">r den </w:t>
+      </w:r>
+      <w:proofErr w:type="spellStart"/>
+      <w:r>
+        <w:t>Klimaschutz</w:t>
+      </w:r>
+      <w:proofErr w:type="spellEnd"/>
+      <w:r>
+        <w:t xml:space="preserve"> </w:t>
+      </w:r>
+      <w:proofErr w:type="spellStart"/>
+      <w:r>
+        <w:t>engagieren</w:t>
+      </w:r>
+      <w:proofErr w:type="spellEnd"/>
+      <w:r>
+        <w:t xml:space="preserve"> </w:t>
+      </w:r>
+      <w:proofErr w:type="spellStart"/>
+      <w:r>
+        <w:t>kann</w:t>
+      </w:r>
+      <w:proofErr w:type="spellEnd"/>
+      <w:r>
+        <w:t>. (Agent-aim)</w:t>
+      </w:r>
+    </w:p>
+    <w:p/>
+    <w:p>
+      <w:proofErr w:type="spellStart"/>
+      <w:r>
+        <w:t>Beantwortung</w:t>
+      </w:r>
+      <w:proofErr w:type="spellEnd"/>
+      <w:r>
+        <w:t xml:space="preserve"> auf 7-stufiger Skala:</w:t>
+      </w:r>
+    </w:p>
+    <w:p>
+      <w:r>
+        <w:t xml:space="preserve">1 = </w:t>
+      </w:r>
+      <w:proofErr w:type="spellStart"/>
+      <w:r>
+        <w:t>Stimme</w:t>
+      </w:r>
+      <w:proofErr w:type="spellEnd"/>
+      <w:r>
+        <w:t xml:space="preserve"> gar </w:t>
+      </w:r>
+      <w:proofErr w:type="spellStart"/>
+      <w:r>
+        <w:t>nicht</w:t>
+      </w:r>
+      <w:proofErr w:type="spellEnd"/>
+      <w:r>
+        <w:t xml:space="preserve"> </w:t>
+      </w:r>
+      <w:proofErr w:type="spellStart"/>
+      <w:r>
+        <w:t>zu</w:t>
+      </w:r>
+      <w:proofErr w:type="spellEnd"/>
+      <w:r>
+        <w:t xml:space="preserve">, 4 = Teils/teils, 7 = </w:t>
+      </w:r>
+      <w:proofErr w:type="spellStart"/>
+      <w:r>
+        <w:t>Stimme</w:t>
+      </w:r>
+      <w:proofErr w:type="spellEnd"/>
+      <w:r>
+        <w:t xml:space="preserve"> </w:t>
+      </w:r>
+      <w:proofErr w:type="spellStart"/>
+      <w:r>
+        <w:t>voll</w:t>
+      </w:r>
+      <w:proofErr w:type="spellEnd"/>
+      <w:r>
+        <w:t xml:space="preserve"> und </w:t>
+      </w:r>
+      <w:proofErr w:type="spellStart"/>
+      <w:r>
+        <w:t>ganz</w:t>
+      </w:r>
+      <w:proofErr w:type="spellEnd"/>
+      <w:r>
+        <w:t xml:space="preserve"> </w:t>
+      </w:r>
+      <w:proofErr w:type="spellStart"/>
+      <w:r>
+        <w:t>zu</w:t>
+      </w:r>
+      <w:proofErr w:type="spellEnd"/>
+    </w:p>
+    <w:p/>
+    <w:p>
+      <w:pPr>
+        <w:pStyle w:val="Heading2"/>
+      </w:pPr>
+      <w:r>
+        <w:t>Statistical analysis</w:t>
+      </w:r>
+    </w:p>
+    <w:p>
+      <w:r>
+        <w:t xml:space="preserve">All statistical analysis will be conducted in R version 4.0.2. </w:t>
+      </w:r>
+    </w:p>
+    <w:p>
+      <w:r>
+        <w:t xml:space="preserve">I will model climate behaviour/ attitude/ self-efficacy beliefs as the response variable. Level of involvement, XXX .The random term in my model will be XXX. </w:t>
+      </w:r>
+    </w:p>
+    <w:p>
+      <w:r>
+        <w:t>I will apply the same model approach for climate attitude/ self-efficacy beliefs accordingly.</w:t>
       </w:r>
     </w:p>
     <w:p>
@@ -1322,36 +2587,7 @@
         <w:pStyle w:val="Heading1"/>
       </w:pPr>
       <w:r>
-        <w:t>Methods</w:t>
-      </w:r>
-    </w:p>
-    <w:p>
-      <w:r>
-        <w:t xml:space="preserve">In my analysis I ask how the level of participation of a participative SDE-intervention influences the individual and collective self-efficacy beliefs. I assess variation in agent-action-aim and agent-aim self-efficacy beliefs at different project stages across schools. To </w:t>
-      </w:r>
-      <w:proofErr w:type="gramStart"/>
-      <w:r>
-        <w:t>quantitatively and qualitatively test the impact of SDE-interventions</w:t>
-      </w:r>
-      <w:proofErr w:type="gramEnd"/>
-      <w:r>
-        <w:t>, I will gain data by surveys and interviews.</w:t>
-      </w:r>
-    </w:p>
-    <w:p>
-      <w:pPr>
-        <w:pStyle w:val="Heading2"/>
-      </w:pPr>
-      <w:r>
-        <w:t>Databases</w:t>
-      </w:r>
-    </w:p>
-    <w:p>
-      <w:pPr>
-        <w:pStyle w:val="Heading3"/>
-      </w:pPr>
-      <w:r>
-        <w:t>Survey</w:t>
+        <w:t>References</w:t>
       </w:r>
     </w:p>
     <w:p>
@@ -1368,9 +2604,17 @@
           <w:noProof/>
         </w:rPr>
         <w:drawing>
-          <wp:inline distT="0" distB="0" distL="0" distR="0" wp14:anchorId="15C11DEE" wp14:editId="12651652">
+          <wp:anchor distT="0" distB="0" distL="114300" distR="114300" simplePos="0" relativeHeight="251658240" behindDoc="0" locked="0" layoutInCell="1" allowOverlap="1" wp14:anchorId="15C11DEE" wp14:editId="4F2731F2">
+            <wp:simplePos x="0" y="0"/>
+            <wp:positionH relativeFrom="column">
+              <wp:posOffset>-135890</wp:posOffset>
+            </wp:positionH>
+            <wp:positionV relativeFrom="paragraph">
+              <wp:posOffset>-293</wp:posOffset>
+            </wp:positionV>
             <wp:extent cx="6769100" cy="2011045"/>
             <wp:effectExtent l="0" t="0" r="12700" b="8255"/>
+            <wp:wrapSquare wrapText="bothSides"/>
             <wp:docPr id="2073952130" name="Chart 1">
               <a:extLst xmlns:a="http://schemas.openxmlformats.org/drawingml/2006/main">
                 <a:ext uri="{FF2B5EF4-FFF2-40B4-BE49-F238E27FC236}">
@@ -1381,20 +2625,20 @@
             <wp:cNvGraphicFramePr/>
             <a:graphic xmlns:a="http://schemas.openxmlformats.org/drawingml/2006/main">
               <a:graphicData uri="http://schemas.openxmlformats.org/drawingml/2006/chart">
-                <c:chart xmlns:c="http://schemas.openxmlformats.org/drawingml/2006/chart" xmlns:r="http://schemas.openxmlformats.org/officeDocument/2006/relationships" r:id="rId8"/>
+                <c:chart xmlns:c="http://schemas.openxmlformats.org/drawingml/2006/chart" xmlns:r="http://schemas.openxmlformats.org/officeDocument/2006/relationships" r:id="rId14"/>
               </a:graphicData>
             </a:graphic>
-          </wp:inline>
+          </wp:anchor>
         </w:drawing>
       </w:r>
     </w:p>
     <w:sectPr>
-      <w:headerReference w:type="even" r:id="rId9"/>
-      <w:headerReference w:type="default" r:id="rId10"/>
-      <w:footerReference w:type="even" r:id="rId11"/>
-      <w:footerReference w:type="default" r:id="rId12"/>
-      <w:headerReference w:type="first" r:id="rId13"/>
-      <w:footerReference w:type="first" r:id="rId14"/>
+      <w:headerReference w:type="even" r:id="rId15"/>
+      <w:headerReference w:type="default" r:id="rId16"/>
+      <w:footerReference w:type="even" r:id="rId17"/>
+      <w:footerReference w:type="default" r:id="rId18"/>
+      <w:headerReference w:type="first" r:id="rId19"/>
+      <w:footerReference w:type="first" r:id="rId20"/>
       <w:pgSz w:w="11906" w:h="16838"/>
       <w:pgMar w:top="1440" w:right="1440" w:bottom="1440" w:left="1440" w:header="708" w:footer="708" w:gutter="0"/>
       <w:cols w:space="708"/>
@@ -1759,6 +3003,92 @@
     </w:lvl>
   </w:abstractNum>
   <w:abstractNum w:abstractNumId="2" w15:restartNumberingAfterBreak="0">
+    <w:nsid w:val="1A015918"/>
+    <w:multiLevelType w:val="hybridMultilevel"/>
+    <w:tmpl w:val="8CFE6AA0"/>
+    <w:lvl w:ilvl="0" w:tplc="0407000F">
+      <w:start w:val="1"/>
+      <w:numFmt w:val="decimal"/>
+      <w:lvlText w:val="%1."/>
+      <w:lvlJc w:val="left"/>
+      <w:pPr>
+        <w:ind w:left="720" w:hanging="360"/>
+      </w:pPr>
+    </w:lvl>
+    <w:lvl w:ilvl="1" w:tplc="04070019">
+      <w:start w:val="1"/>
+      <w:numFmt w:val="lowerLetter"/>
+      <w:lvlText w:val="%2."/>
+      <w:lvlJc w:val="left"/>
+      <w:pPr>
+        <w:ind w:left="1440" w:hanging="360"/>
+      </w:pPr>
+    </w:lvl>
+    <w:lvl w:ilvl="2" w:tplc="0407001B">
+      <w:start w:val="1"/>
+      <w:numFmt w:val="lowerRoman"/>
+      <w:lvlText w:val="%3."/>
+      <w:lvlJc w:val="right"/>
+      <w:pPr>
+        <w:ind w:left="2160" w:hanging="180"/>
+      </w:pPr>
+    </w:lvl>
+    <w:lvl w:ilvl="3" w:tplc="0407000F">
+      <w:start w:val="1"/>
+      <w:numFmt w:val="decimal"/>
+      <w:lvlText w:val="%4."/>
+      <w:lvlJc w:val="left"/>
+      <w:pPr>
+        <w:ind w:left="2880" w:hanging="360"/>
+      </w:pPr>
+    </w:lvl>
+    <w:lvl w:ilvl="4" w:tplc="04070019">
+      <w:start w:val="1"/>
+      <w:numFmt w:val="lowerLetter"/>
+      <w:lvlText w:val="%5."/>
+      <w:lvlJc w:val="left"/>
+      <w:pPr>
+        <w:ind w:left="3600" w:hanging="360"/>
+      </w:pPr>
+    </w:lvl>
+    <w:lvl w:ilvl="5" w:tplc="0407001B">
+      <w:start w:val="1"/>
+      <w:numFmt w:val="lowerRoman"/>
+      <w:lvlText w:val="%6."/>
+      <w:lvlJc w:val="right"/>
+      <w:pPr>
+        <w:ind w:left="4320" w:hanging="180"/>
+      </w:pPr>
+    </w:lvl>
+    <w:lvl w:ilvl="6" w:tplc="0407000F">
+      <w:start w:val="1"/>
+      <w:numFmt w:val="decimal"/>
+      <w:lvlText w:val="%7."/>
+      <w:lvlJc w:val="left"/>
+      <w:pPr>
+        <w:ind w:left="5040" w:hanging="360"/>
+      </w:pPr>
+    </w:lvl>
+    <w:lvl w:ilvl="7" w:tplc="04070019">
+      <w:start w:val="1"/>
+      <w:numFmt w:val="lowerLetter"/>
+      <w:lvlText w:val="%8."/>
+      <w:lvlJc w:val="left"/>
+      <w:pPr>
+        <w:ind w:left="5760" w:hanging="360"/>
+      </w:pPr>
+    </w:lvl>
+    <w:lvl w:ilvl="8" w:tplc="0407001B">
+      <w:start w:val="1"/>
+      <w:numFmt w:val="lowerRoman"/>
+      <w:lvlText w:val="%9."/>
+      <w:lvlJc w:val="right"/>
+      <w:pPr>
+        <w:ind w:left="6480" w:hanging="180"/>
+      </w:pPr>
+    </w:lvl>
+  </w:abstractNum>
+  <w:abstractNum w:abstractNumId="3" w15:restartNumberingAfterBreak="0">
     <w:nsid w:val="1F663886"/>
     <w:multiLevelType w:val="hybridMultilevel"/>
     <w:tmpl w:val="3A4603CC"/>
@@ -1871,7 +3201,7 @@
       </w:rPr>
     </w:lvl>
   </w:abstractNum>
-  <w:abstractNum w:abstractNumId="3" w15:restartNumberingAfterBreak="0">
+  <w:abstractNum w:abstractNumId="4" w15:restartNumberingAfterBreak="0">
     <w:nsid w:val="270F1996"/>
     <w:multiLevelType w:val="hybridMultilevel"/>
     <w:tmpl w:val="7C9A92EE"/>
@@ -1984,7 +3314,7 @@
       </w:rPr>
     </w:lvl>
   </w:abstractNum>
-  <w:abstractNum w:abstractNumId="4" w15:restartNumberingAfterBreak="0">
+  <w:abstractNum w:abstractNumId="5" w15:restartNumberingAfterBreak="0">
     <w:nsid w:val="28EF1BC3"/>
     <w:multiLevelType w:val="hybridMultilevel"/>
     <w:tmpl w:val="7E04F258"/>
@@ -2097,7 +3427,7 @@
       </w:rPr>
     </w:lvl>
   </w:abstractNum>
-  <w:abstractNum w:abstractNumId="5" w15:restartNumberingAfterBreak="0">
+  <w:abstractNum w:abstractNumId="6" w15:restartNumberingAfterBreak="0">
     <w:nsid w:val="33587E64"/>
     <w:multiLevelType w:val="hybridMultilevel"/>
     <w:tmpl w:val="27A2CB12"/>
@@ -2210,7 +3540,7 @@
       </w:rPr>
     </w:lvl>
   </w:abstractNum>
-  <w:abstractNum w:abstractNumId="6" w15:restartNumberingAfterBreak="0">
+  <w:abstractNum w:abstractNumId="7" w15:restartNumberingAfterBreak="0">
     <w:nsid w:val="68E55FE3"/>
     <w:multiLevelType w:val="hybridMultilevel"/>
     <w:tmpl w:val="DC486164"/>
@@ -2299,7 +3629,7 @@
       </w:pPr>
     </w:lvl>
   </w:abstractNum>
-  <w:abstractNum w:abstractNumId="7" w15:restartNumberingAfterBreak="0">
+  <w:abstractNum w:abstractNumId="8" w15:restartNumberingAfterBreak="0">
     <w:nsid w:val="715A6548"/>
     <w:multiLevelType w:val="hybridMultilevel"/>
     <w:tmpl w:val="A386E2D4"/>
@@ -2412,7 +3742,7 @@
       </w:rPr>
     </w:lvl>
   </w:abstractNum>
-  <w:abstractNum w:abstractNumId="8" w15:restartNumberingAfterBreak="0">
+  <w:abstractNum w:abstractNumId="9" w15:restartNumberingAfterBreak="0">
     <w:nsid w:val="729B7562"/>
     <w:multiLevelType w:val="hybridMultilevel"/>
     <w:tmpl w:val="F25A1D4C"/>
@@ -2526,31 +3856,61 @@
     </w:lvl>
   </w:abstractNum>
   <w:num w:numId="1" w16cid:durableId="1415931081">
+    <w:abstractNumId w:val="6"/>
+  </w:num>
+  <w:num w:numId="2" w16cid:durableId="253049438">
+    <w:abstractNumId w:val="7"/>
+  </w:num>
+  <w:num w:numId="3" w16cid:durableId="412359859">
     <w:abstractNumId w:val="5"/>
   </w:num>
-  <w:num w:numId="2" w16cid:durableId="253049438">
-    <w:abstractNumId w:val="6"/>
-  </w:num>
-  <w:num w:numId="3" w16cid:durableId="412359859">
+  <w:num w:numId="4" w16cid:durableId="2087144110">
     <w:abstractNumId w:val="4"/>
-  </w:num>
-  <w:num w:numId="4" w16cid:durableId="2087144110">
-    <w:abstractNumId w:val="3"/>
   </w:num>
   <w:num w:numId="5" w16cid:durableId="958267444">
     <w:abstractNumId w:val="0"/>
   </w:num>
   <w:num w:numId="6" w16cid:durableId="1124226968">
-    <w:abstractNumId w:val="2"/>
+    <w:abstractNumId w:val="3"/>
   </w:num>
   <w:num w:numId="7" w16cid:durableId="862941861">
-    <w:abstractNumId w:val="7"/>
+    <w:abstractNumId w:val="8"/>
   </w:num>
   <w:num w:numId="8" w16cid:durableId="1528442949">
     <w:abstractNumId w:val="1"/>
   </w:num>
   <w:num w:numId="9" w16cid:durableId="1834564217">
-    <w:abstractNumId w:val="8"/>
+    <w:abstractNumId w:val="9"/>
+  </w:num>
+  <w:num w:numId="10" w16cid:durableId="1387876947">
+    <w:abstractNumId w:val="2"/>
+    <w:lvlOverride w:ilvl="0">
+      <w:startOverride w:val="1"/>
+    </w:lvlOverride>
+    <w:lvlOverride w:ilvl="1">
+      <w:startOverride w:val="1"/>
+    </w:lvlOverride>
+    <w:lvlOverride w:ilvl="2">
+      <w:startOverride w:val="1"/>
+    </w:lvlOverride>
+    <w:lvlOverride w:ilvl="3">
+      <w:startOverride w:val="1"/>
+    </w:lvlOverride>
+    <w:lvlOverride w:ilvl="4">
+      <w:startOverride w:val="1"/>
+    </w:lvlOverride>
+    <w:lvlOverride w:ilvl="5">
+      <w:startOverride w:val="1"/>
+    </w:lvlOverride>
+    <w:lvlOverride w:ilvl="6">
+      <w:startOverride w:val="1"/>
+    </w:lvlOverride>
+    <w:lvlOverride w:ilvl="7">
+      <w:startOverride w:val="1"/>
+    </w:lvlOverride>
+    <w:lvlOverride w:ilvl="8">
+      <w:startOverride w:val="1"/>
+    </w:lvlOverride>
   </w:num>
 </w:numbering>
 </file>
@@ -3027,7 +4387,6 @@
     <w:next w:val="Normal"/>
     <w:link w:val="Heading4Char"/>
     <w:uiPriority w:val="9"/>
-    <w:semiHidden/>
     <w:unhideWhenUsed/>
     <w:qFormat/>
     <w:rsid w:val="009924CD"/>
@@ -3156,7 +4515,6 @@
   <w:style w:type="character" w:default="1" w:styleId="DefaultParagraphFont">
     <w:name w:val="Default Paragraph Font"/>
     <w:uiPriority w:val="1"/>
-    <w:semiHidden/>
     <w:unhideWhenUsed/>
   </w:style>
   <w:style w:type="table" w:default="1" w:styleId="TableNormal">
@@ -3224,7 +4582,6 @@
     <w:basedOn w:val="DefaultParagraphFont"/>
     <w:link w:val="Heading4"/>
     <w:uiPriority w:val="9"/>
-    <w:semiHidden/>
     <w:rsid w:val="009924CD"/>
     <w:rPr>
       <w:rFonts w:eastAsiaTheme="majorEastAsia" w:hAnsiTheme="minorHAnsi" w:cstheme="majorBidi"/>
@@ -3528,6 +4885,23 @@
       <w:sz w:val="24"/>
       <w:szCs w:val="24"/>
       <w14:ligatures w14:val="none"/>
+    </w:rPr>
+  </w:style>
+  <w:style w:type="paragraph" w:customStyle="1" w:styleId="Default">
+    <w:name w:val="Default"/>
+    <w:rsid w:val="008A7DD2"/>
+    <w:pPr>
+      <w:autoSpaceDE w:val="0"/>
+      <w:autoSpaceDN w:val="0"/>
+      <w:adjustRightInd w:val="0"/>
+      <w:spacing w:after="0" w:line="240" w:lineRule="auto"/>
+    </w:pPr>
+    <w:rPr>
+      <w:rFonts w:ascii="Calibri" w:hAnsi="Calibri" w:cs="Calibri"/>
+      <w:color w:val="000000"/>
+      <w:kern w:val="0"/>
+      <w:sz w:val="24"/>
+      <w:szCs w:val="24"/>
     </w:rPr>
   </w:style>
 </w:styles>

</xml_diff>

<commit_message>
Dani added different RQs
</commit_message>
<xml_diff>
--- a/documents/DaniGargya_MA_proposal_Mar24.docx
+++ b/documents/DaniGargya_MA_proposal_Mar24.docx
@@ -58,8 +58,13 @@
         </w:numPr>
       </w:pPr>
       <w:r>
-        <w:t>Need for sustainability competence</w:t>
-      </w:r>
+        <w:t xml:space="preserve">Need for sustainability </w:t>
+      </w:r>
+      <w:proofErr w:type="gramStart"/>
+      <w:r>
+        <w:t>competence</w:t>
+      </w:r>
+      <w:proofErr w:type="gramEnd"/>
     </w:p>
     <w:p>
       <w:pPr>
@@ -115,8 +120,13 @@
         </w:numPr>
       </w:pPr>
       <w:r>
-        <w:t>Effectiveness of Sustainability competence depends on the type of educational intervention</w:t>
-      </w:r>
+        <w:t xml:space="preserve">Effectiveness of Sustainability competence depends on the type of educational </w:t>
+      </w:r>
+      <w:proofErr w:type="gramStart"/>
+      <w:r>
+        <w:t>intervention</w:t>
+      </w:r>
+      <w:proofErr w:type="gramEnd"/>
     </w:p>
     <w:p>
       <w:pPr>
@@ -127,15 +137,7 @@
         </w:numPr>
       </w:pPr>
       <w:r>
-        <w:t xml:space="preserve">Very mixed results (knowledge up, </w:t>
-      </w:r>
-      <w:proofErr w:type="spellStart"/>
-      <w:r>
-        <w:t>behavior</w:t>
-      </w:r>
-      <w:proofErr w:type="spellEnd"/>
-      <w:r>
-        <w:t>/ attitude did not increase)</w:t>
+        <w:t>Very mixed results (knowledge up, behavior/ attitude did not increase)</w:t>
       </w:r>
     </w:p>
     <w:p>
@@ -150,8 +152,13 @@
         <w:sym w:font="Wingdings" w:char="F0E0"/>
       </w:r>
       <w:r>
-        <w:t xml:space="preserve"> empirically looking at projects which apply those effective methods</w:t>
-      </w:r>
+        <w:t xml:space="preserve"> empirically looking at projects which apply those effective </w:t>
+      </w:r>
+      <w:proofErr w:type="gramStart"/>
+      <w:r>
+        <w:t>methods</w:t>
+      </w:r>
+      <w:proofErr w:type="gramEnd"/>
     </w:p>
     <w:p>
       <w:pPr>
@@ -195,8 +202,13 @@
         <w:t xml:space="preserve">Sustainability competences depend on the scale and metric of observation// </w:t>
       </w:r>
       <w:r>
-        <w:t>outcome orientation requires clarity about the goals which are targeted</w:t>
-      </w:r>
+        <w:t xml:space="preserve">outcome orientation requires clarity about the goals which are </w:t>
+      </w:r>
+      <w:proofErr w:type="gramStart"/>
+      <w:r>
+        <w:t>targeted</w:t>
+      </w:r>
+      <w:proofErr w:type="gramEnd"/>
     </w:p>
     <w:p>
       <w:pPr>
@@ -219,8 +231,13 @@
         <w:sym w:font="Wingdings" w:char="F0E0"/>
       </w:r>
       <w:r>
-        <w:t xml:space="preserve"> in case of outcome measurement, precise goal (content) specifications and operationalisations are necessary</w:t>
-      </w:r>
+        <w:t xml:space="preserve"> in case of outcome measurement, precise goal (content) specifications and operationalisations are </w:t>
+      </w:r>
+      <w:proofErr w:type="gramStart"/>
+      <w:r>
+        <w:t>necessary</w:t>
+      </w:r>
+      <w:proofErr w:type="gramEnd"/>
     </w:p>
     <w:p>
       <w:pPr>
@@ -246,8 +263,13 @@
         </w:numPr>
       </w:pPr>
       <w:r>
-        <w:t>trade-off regional specificity and aim of getting broad picture of state of play and development</w:t>
-      </w:r>
+        <w:t xml:space="preserve">trade-off regional specificity and aim of getting broad picture of state of play and </w:t>
+      </w:r>
+      <w:proofErr w:type="gramStart"/>
+      <w:r>
+        <w:t>development</w:t>
+      </w:r>
+      <w:proofErr w:type="gramEnd"/>
     </w:p>
     <w:p>
       <w:pPr>
@@ -342,8 +364,13 @@
         <w:sym w:font="Wingdings" w:char="F0E0"/>
       </w:r>
       <w:r>
-        <w:t xml:space="preserve"> effectiveness of intervention is dependent on impact and should therefore still be monitored throughout and after project</w:t>
-      </w:r>
+        <w:t xml:space="preserve"> effectiveness of intervention is dependent on impact and should therefore still be monitored throughout and after </w:t>
+      </w:r>
+      <w:proofErr w:type="gramStart"/>
+      <w:r>
+        <w:t>project</w:t>
+      </w:r>
+      <w:proofErr w:type="gramEnd"/>
     </w:p>
     <w:p>
       <w:pPr>
@@ -357,8 +384,13 @@
         <w:sym w:font="Wingdings" w:char="F0E0"/>
       </w:r>
       <w:r>
-        <w:t xml:space="preserve"> established survey</w:t>
-      </w:r>
+        <w:t xml:space="preserve"> established </w:t>
+      </w:r>
+      <w:proofErr w:type="gramStart"/>
+      <w:r>
+        <w:t>survey</w:t>
+      </w:r>
+      <w:proofErr w:type="gramEnd"/>
     </w:p>
     <w:p>
       <w:pPr>
@@ -375,10 +407,18 @@
         </w:numPr>
       </w:pPr>
       <w:r>
-        <w:t>Sustainability competence  i</w:t>
-      </w:r>
-      <w:r>
-        <w:t>nterplays with real environment and feeling of self-efficacy</w:t>
+        <w:t xml:space="preserve">Sustainability </w:t>
+      </w:r>
+      <w:proofErr w:type="gramStart"/>
+      <w:r>
+        <w:t>competence  i</w:t>
+      </w:r>
+      <w:r>
+        <w:t>nterplays</w:t>
+      </w:r>
+      <w:proofErr w:type="gramEnd"/>
+      <w:r>
+        <w:t xml:space="preserve"> with real environment and feeling of self-efficacy</w:t>
       </w:r>
     </w:p>
     <w:p>
@@ -390,15 +430,7 @@
         </w:numPr>
       </w:pPr>
       <w:r>
-        <w:t xml:space="preserve">Question is whether </w:t>
-      </w:r>
-      <w:proofErr w:type="spellStart"/>
-      <w:r>
-        <w:t>behavior</w:t>
-      </w:r>
-      <w:proofErr w:type="spellEnd"/>
-      <w:r>
-        <w:t xml:space="preserve"> can and should be a goal of ESD interventions?</w:t>
+        <w:t>Question is whether behavior can and should be a goal of ESD interventions?</w:t>
       </w:r>
     </w:p>
     <w:p>
@@ -428,8 +460,13 @@
         <w:sym w:font="Wingdings" w:char="F0E0"/>
       </w:r>
       <w:r>
-        <w:t xml:space="preserve"> effectiveness of intervention is dependent on impact and should therefore still be monitored throughout and after project</w:t>
-      </w:r>
+        <w:t xml:space="preserve"> effectiveness of intervention is dependent on impact and should therefore still be monitored throughout and after </w:t>
+      </w:r>
+      <w:proofErr w:type="gramStart"/>
+      <w:r>
+        <w:t>project</w:t>
+      </w:r>
+      <w:proofErr w:type="gramEnd"/>
     </w:p>
     <w:p>
       <w:pPr>
@@ -458,8 +495,13 @@
         </w:numPr>
       </w:pPr>
       <w:r>
-        <w:t>Output orientation calls for long-term assessment and other additional methods to evaluate impact</w:t>
-      </w:r>
+        <w:t xml:space="preserve">Output orientation calls for long-term assessment and other additional methods to evaluate </w:t>
+      </w:r>
+      <w:proofErr w:type="gramStart"/>
+      <w:r>
+        <w:t>impact</w:t>
+      </w:r>
+      <w:proofErr w:type="gramEnd"/>
     </w:p>
     <w:p>
       <w:pPr>
@@ -474,7 +516,15 @@
         <w:sym w:font="Wingdings" w:char="F0E0"/>
       </w:r>
       <w:r>
-        <w:t xml:space="preserve"> possibility for both short and long term impact</w:t>
+        <w:t xml:space="preserve"> possibility for both </w:t>
+      </w:r>
+      <w:proofErr w:type="gramStart"/>
+      <w:r>
+        <w:t>short and long term</w:t>
+      </w:r>
+      <w:proofErr w:type="gramEnd"/>
+      <w:r>
+        <w:t xml:space="preserve"> impact</w:t>
       </w:r>
       <w:r>
         <w:t xml:space="preserve"> by </w:t>
@@ -553,7 +603,15 @@
         <w:t xml:space="preserve">Motivating </w:t>
       </w:r>
       <w:r>
-        <w:t>young people is especially important. It is not only their future that is expecting many uncertainties and changes, their interests should already now be taken serious and be included.</w:t>
+        <w:t xml:space="preserve">young people is especially important. It is not only their future that is expecting many uncertainties and changes, </w:t>
+      </w:r>
+      <w:proofErr w:type="gramStart"/>
+      <w:r>
+        <w:t>their interests should</w:t>
+      </w:r>
+      <w:proofErr w:type="gramEnd"/>
+      <w:r>
+        <w:t xml:space="preserve"> already now be taken serious and be included.</w:t>
       </w:r>
       <w:r>
         <w:t xml:space="preserve"> By taking their ideas and aims serious and giving them spaces of opportunity to shape their surroundings, we can foster empowerment and motivation to act together</w:t>
@@ -577,16 +635,32 @@
         <w:t xml:space="preserve">are a promising opportunity </w:t>
       </w:r>
       <w:r>
-        <w:t xml:space="preserve">for both: creating this space of opportunity to influence their surroundings, while at the same time learning </w:t>
-      </w:r>
-      <w:r>
-        <w:t xml:space="preserve"> and experiencing </w:t>
+        <w:t xml:space="preserve">for both: creating this space of opportunity to influence their surroundings, while at the same time </w:t>
+      </w:r>
+      <w:proofErr w:type="gramStart"/>
+      <w:r>
+        <w:t xml:space="preserve">learning </w:t>
+      </w:r>
+      <w:r>
+        <w:t xml:space="preserve"> and</w:t>
+      </w:r>
+      <w:proofErr w:type="gramEnd"/>
+      <w:r>
+        <w:t xml:space="preserve"> experiencing </w:t>
       </w:r>
       <w:r>
         <w:t xml:space="preserve">to act together. </w:t>
       </w:r>
       <w:r>
-        <w:t xml:space="preserve">When designing ESD projects it is important to understand the complexity modes of action in order to be able to implement good educational interventions. </w:t>
+        <w:t xml:space="preserve">When designing ESD projects it is important to understand the complexity modes of action </w:t>
+      </w:r>
+      <w:proofErr w:type="gramStart"/>
+      <w:r>
+        <w:t>in order to</w:t>
+      </w:r>
+      <w:proofErr w:type="gramEnd"/>
+      <w:r>
+        <w:t xml:space="preserve"> be able to implement good educational interventions. </w:t>
       </w:r>
       <w:r>
         <w:t>We currently only have a limited understanding of how participative Education interventions such as</w:t>
@@ -598,7 +672,15 @@
         <w:t>ESD-projects</w:t>
       </w:r>
       <w:r>
-        <w:t>, as potential enablers , are contributing to self-efficacy beliefs in students.</w:t>
+        <w:t xml:space="preserve">, as potential </w:t>
+      </w:r>
+      <w:proofErr w:type="gramStart"/>
+      <w:r>
+        <w:t>enablers ,</w:t>
+      </w:r>
+      <w:proofErr w:type="gramEnd"/>
+      <w:r>
+        <w:t xml:space="preserve"> are contributing to self-efficacy beliefs in students.</w:t>
       </w:r>
     </w:p>
     <w:p>
@@ -618,35 +700,17 @@
         <w:t>o</w:t>
       </w:r>
       <w:r>
-        <w:t xml:space="preserve">-work, project work, roll- and </w:t>
-      </w:r>
-      <w:proofErr w:type="spellStart"/>
-      <w:r>
-        <w:t>plangames</w:t>
-      </w:r>
-      <w:proofErr w:type="spellEnd"/>
-      <w:r>
-        <w:t xml:space="preserve">, problem-based learning (REF </w:t>
-      </w:r>
-      <w:proofErr w:type="spellStart"/>
-      <w:r>
-        <w:t>RIE</w:t>
+        <w:t>-work, project work, roll- and plangames, problem-based learning (REF RIE</w:t>
       </w:r>
       <w:r>
         <w:t>ß</w:t>
       </w:r>
-      <w:proofErr w:type="spellEnd"/>
-      <w:r>
-        <w:t xml:space="preserve"> et al, 2021/ </w:t>
-      </w:r>
-      <w:proofErr w:type="spellStart"/>
-      <w:r>
-        <w:t>Rie</w:t>
+      <w:r>
+        <w:t xml:space="preserve"> et al, 2021/ Rie</w:t>
       </w:r>
       <w:r>
         <w:t>ß</w:t>
       </w:r>
-      <w:proofErr w:type="spellEnd"/>
       <w:r>
         <w:t xml:space="preserve"> et al 2022 VORLESUNG1). </w:t>
       </w:r>
@@ -654,15 +718,7 @@
         <w:t xml:space="preserve">However, until now, empirical data on the impact and outcome of ESD interventions within educational settings exists very little. Some of the challenges </w:t>
       </w:r>
       <w:r>
-        <w:t xml:space="preserve">of assessing the impact of ESD interventions include the operationalisation and measurements. Lessons learnt so far are the agreement on the broad tripartite classification of ESD goals in terms of achieving competencies in the knowledge, attitudes, and </w:t>
-      </w:r>
-      <w:proofErr w:type="spellStart"/>
-      <w:r>
-        <w:t>behavioral</w:t>
-      </w:r>
-      <w:proofErr w:type="spellEnd"/>
-      <w:r>
-        <w:t xml:space="preserve"> dimensions (Waltner, application-oriented). (SW AS COVERING ALL OF THEM?). </w:t>
+        <w:t xml:space="preserve">of assessing the impact of ESD interventions include the operationalisation and measurements. Lessons learnt so far are the agreement on the broad tripartite classification of ESD goals in terms of achieving competencies in the knowledge, attitudes, and behavioral dimensions (Waltner, application-oriented). (SW AS COVERING ALL OF THEM?). </w:t>
       </w:r>
       <w:r>
         <w:sym w:font="Wingdings" w:char="F0E0"/>
@@ -671,20 +727,20 @@
         <w:t xml:space="preserve"> </w:t>
       </w:r>
       <w:r>
-        <w:t>precise goal (content) specifications and operationalization are needed in order to capture the underlying construct.</w:t>
-      </w:r>
-    </w:p>
-    <w:p>
-      <w:r>
-        <w:t xml:space="preserve">Do we need not only a shift from the input to the outcome orientation in the analytical/evaluative perspective but also a shift of attention from the purely cognitive to the </w:t>
-      </w:r>
-      <w:proofErr w:type="spellStart"/>
-      <w:r>
-        <w:t>behavioral</w:t>
-      </w:r>
-      <w:proofErr w:type="spellEnd"/>
-      <w:r>
-        <w:t xml:space="preserve"> components of SCs?</w:t>
+        <w:t xml:space="preserve">precise goal (content) specifications and operationalization are needed </w:t>
+      </w:r>
+      <w:proofErr w:type="gramStart"/>
+      <w:r>
+        <w:t>in order to</w:t>
+      </w:r>
+      <w:proofErr w:type="gramEnd"/>
+      <w:r>
+        <w:t xml:space="preserve"> capture the underlying construct.</w:t>
+      </w:r>
+    </w:p>
+    <w:p>
+      <w:r>
+        <w:t>Do we need not only a shift from the input to the outcome orientation in the analytical/evaluative perspective but also a shift of attention from the purely cognitive to the behavioral components of SCs?</w:t>
       </w:r>
       <w:r>
         <w:br/>
@@ -694,24 +750,11 @@
       </w:r>
       <w:r>
         <w:br/>
-        <w:t xml:space="preserve">So far, empirical research in that area, has focussed mainly on Climate attitude and </w:t>
-      </w:r>
-      <w:proofErr w:type="spellStart"/>
-      <w:r>
-        <w:t>behavior</w:t>
-      </w:r>
-      <w:proofErr w:type="spellEnd"/>
-      <w:r>
-        <w:t xml:space="preserve">. However, these components ignore the aspect of creating spaces of opportunity to influence their environment (as participatory and experiential learning) which could be seen as combining cognitive, </w:t>
-      </w:r>
-      <w:proofErr w:type="spellStart"/>
+        <w:t xml:space="preserve">So far, empirical research in that area, has focussed mainly on Climate attitude and behavior. However, these components ignore the aspect of creating spaces of opportunity to influence their environment (as participatory and experiential learning) which could be seen as combining cognitive, </w:t>
+      </w:r>
       <w:r>
         <w:lastRenderedPageBreak/>
-        <w:t>behavioral</w:t>
-      </w:r>
-      <w:proofErr w:type="spellEnd"/>
-      <w:r>
-        <w:t xml:space="preserve">, and emotive components in its measures. Empirical research on whole school approach? Relevance of empirical data, analysing SDE interventions, which consider operationalisation and include in its measurement beyond cognitive measurement and gain of knowledge. </w:t>
+        <w:t xml:space="preserve">behavioral, and emotive components in its measures. Empirical research on whole school approach? Relevance of empirical data, analysing SDE interventions, which consider operationalisation and include in its measurement beyond cognitive measurement and gain of knowledge. </w:t>
       </w:r>
     </w:p>
     <w:p>
@@ -756,10 +799,7 @@
     </w:p>
     <w:p>
       <w:r>
-        <w:t xml:space="preserve">My aim is to quantify how ESD interventions influence </w:t>
-      </w:r>
-      <w:r>
-        <w:t>students</w:t>
+        <w:t>My aim is to quantify how ESD interventions influence students</w:t>
       </w:r>
       <w:r>
         <w:t>’</w:t>
@@ -785,11 +825,9 @@
       <w:r>
         <w:t xml:space="preserve">effectiveness of ESD projects in enabling human agency of </w:t>
       </w:r>
-      <w:proofErr w:type="spellStart"/>
-      <w:r>
-        <w:t>highschool</w:t>
-      </w:r>
-      <w:proofErr w:type="spellEnd"/>
+      <w:r>
+        <w:t>high school</w:t>
+      </w:r>
       <w:r>
         <w:t xml:space="preserve"> students.</w:t>
       </w:r>
@@ -900,6 +938,58 @@
       <w:r>
         <w:t>How are changes in climate attitude and behaviour influenced by (collective and individual) self-efficacy beliefs?</w:t>
       </w:r>
+    </w:p>
+    <w:p>
+      <w:r>
+        <w:t>OR</w:t>
+      </w:r>
+    </w:p>
+    <w:p>
+      <w:pPr>
+        <w:pStyle w:val="ListParagraph"/>
+        <w:numPr>
+          <w:ilvl w:val="0"/>
+          <w:numId w:val="11"/>
+        </w:numPr>
+      </w:pPr>
+      <w:r>
+        <w:t xml:space="preserve">Do students experience changes in climate attitude and behaviour over </w:t>
+      </w:r>
+      <w:proofErr w:type="gramStart"/>
+      <w:r>
+        <w:t>time?</w:t>
+      </w:r>
+      <w:r>
+        <w:t>/</w:t>
+      </w:r>
+      <w:proofErr w:type="gramEnd"/>
+      <w:r>
+        <w:t>/ How do sustainability competences (climate attitude and behaviour) among students change over time (through different phases of an ESD intervention)?</w:t>
+      </w:r>
+    </w:p>
+    <w:p>
+      <w:pPr>
+        <w:pStyle w:val="ListParagraph"/>
+        <w:numPr>
+          <w:ilvl w:val="0"/>
+          <w:numId w:val="11"/>
+        </w:numPr>
+      </w:pPr>
+      <w:r>
+        <w:t>How is climate attitude and behaviour influenced by self-efficacy beliefs?</w:t>
+      </w:r>
+    </w:p>
+    <w:p>
+      <w:pPr>
+        <w:pStyle w:val="ListParagraph"/>
+        <w:numPr>
+          <w:ilvl w:val="0"/>
+          <w:numId w:val="11"/>
+        </w:numPr>
+      </w:pPr>
+      <w:r>
+        <w:t>How do climate attitude and behaviour and self-efficacy beliefs respond to levels of involvement of the students?</w:t>
+      </w:r>
       <w:r>
         <w:br/>
       </w:r>
@@ -914,6 +1004,7 @@
         <w:pStyle w:val="Heading1"/>
       </w:pPr>
       <w:r>
+        <w:lastRenderedPageBreak/>
         <w:t>Research hypotheses</w:t>
       </w:r>
       <w:r>
@@ -962,7 +1053,9 @@
         <w:pStyle w:val="Heading2"/>
       </w:pPr>
       <w:r>
-        <w:lastRenderedPageBreak/>
+        <w:rPr>
+          <w:noProof/>
+        </w:rPr>
         <w:drawing>
           <wp:anchor distT="0" distB="0" distL="114300" distR="114300" simplePos="0" relativeHeight="251659264" behindDoc="1" locked="0" layoutInCell="1" allowOverlap="1" wp14:anchorId="666FC571" wp14:editId="31750275">
             <wp:simplePos x="0" y="0"/>
@@ -1014,83 +1107,68 @@
         </w:drawing>
       </w:r>
       <w:r>
-        <w:t>Project description “</w:t>
-      </w:r>
-      <w:proofErr w:type="spellStart"/>
-      <w:r>
-        <w:t>KlimaRatSchule</w:t>
-      </w:r>
-      <w:proofErr w:type="spellEnd"/>
+        <w:t>Project description “KlimaRatSchule”</w:t>
+      </w:r>
+    </w:p>
+    <w:p>
+      <w:pPr>
+        <w:pStyle w:val="Heading3"/>
+      </w:pPr>
+      <w:r>
+        <w:t>Aims</w:t>
+      </w:r>
+    </w:p>
+    <w:p>
+      <w:proofErr w:type="gramStart"/>
+      <w:r>
+        <w:t>“</w:t>
+      </w:r>
+      <w:r>
+        <w:t xml:space="preserve"> </w:t>
+      </w:r>
+      <w:r>
+        <w:t>The</w:t>
+      </w:r>
+      <w:proofErr w:type="gramEnd"/>
+      <w:r>
+        <w:t xml:space="preserve"> KlimaRatSchule (KRS) project aims to promote and establish an active climate protection culture in schools. To achieve this, KRS combines effective climate protection measures with democracy education. This means that pupils are actively involved in the development of a climate protection concept through a democratic participation process. This sensitizes the students to this topic and develops skills that enable them to act and make decisions in the interests of climate protection beyond the school day. In addition, this process allows thematic priorities and measures to be identified, </w:t>
+      </w:r>
+      <w:proofErr w:type="gramStart"/>
+      <w:r>
+        <w:t>on the basis of</w:t>
+      </w:r>
+      <w:proofErr w:type="gramEnd"/>
+      <w:r>
+        <w:t xml:space="preserve"> which a climate protection concept is created that is individually adapted to the school.</w:t>
+      </w:r>
       <w:r>
         <w:t>”</w:t>
       </w:r>
+      <w:r>
+        <w:t xml:space="preserve"> (KRS Projektbeschreibung, 2024)</w:t>
+      </w:r>
+      <w:r>
+        <w:t>.</w:t>
+      </w:r>
     </w:p>
     <w:p>
       <w:pPr>
         <w:pStyle w:val="Heading3"/>
       </w:pPr>
       <w:r>
-        <w:t>Aims</w:t>
-      </w:r>
-    </w:p>
-    <w:p>
-      <w:r>
-        <w:t>“</w:t>
-      </w:r>
-      <w:r>
-        <w:t xml:space="preserve"> </w:t>
-      </w:r>
-      <w:r>
-        <w:t xml:space="preserve">The </w:t>
-      </w:r>
-      <w:proofErr w:type="spellStart"/>
-      <w:r>
-        <w:t>KlimaRatSchule</w:t>
-      </w:r>
-      <w:proofErr w:type="spellEnd"/>
-      <w:r>
-        <w:t xml:space="preserve"> (KRS) project aims to promote and establish an active climate protection culture in schools. To achieve this, KRS combines effective climate protection measures with</w:t>
-      </w:r>
-      <w:r>
-        <w:t xml:space="preserve"> </w:t>
-      </w:r>
-      <w:r>
-        <w:t>democracy education. This means that pupils are actively involved in the development of a climate protection concept through a democratic participation process. This sensitizes the students to this topic and develops skills that enable them to act and make decisions in the interests of climate protection beyond the school day. In addition, this process allows thematic priorities and measures to be identified, on the basis of which a climate protection concept is created that is individually adapted to the school</w:t>
-      </w:r>
-      <w:r>
-        <w:t>.</w:t>
-      </w:r>
-      <w:r>
-        <w:t>”</w:t>
-      </w:r>
-      <w:r>
-        <w:t xml:space="preserve"> (KRS </w:t>
-      </w:r>
-      <w:proofErr w:type="spellStart"/>
-      <w:r>
-        <w:t>Projektbeschreibung</w:t>
-      </w:r>
-      <w:proofErr w:type="spellEnd"/>
-      <w:r>
-        <w:t>, 2024)</w:t>
-      </w:r>
-      <w:r>
-        <w:t>.</w:t>
-      </w:r>
-    </w:p>
-    <w:p>
-      <w:pPr>
-        <w:pStyle w:val="Heading3"/>
-      </w:pPr>
-      <w:r>
         <w:t xml:space="preserve">Project stages and </w:t>
       </w:r>
       <w:r>
         <w:t xml:space="preserve">resulting </w:t>
       </w:r>
       <w:r>
-        <w:t>students’ level of involvement</w:t>
-      </w:r>
+        <w:t xml:space="preserve">students’ level of </w:t>
+      </w:r>
+      <w:proofErr w:type="gramStart"/>
+      <w:r>
+        <w:t>involvement</w:t>
+      </w:r>
+      <w:proofErr w:type="gramEnd"/>
     </w:p>
     <w:p>
       <w:pPr>
@@ -1104,74 +1182,117 @@
           <w:i/>
           <w:iCs/>
         </w:rPr>
-        <w:t xml:space="preserve">The project can be divided into three phases from the students points of view. In the first phase, a voluntary student team is formed, the so called KRS-expert group. This group receives an introduction about the aims and phases of the project. Additionally, they get informed about general facts about climate change and four relevant areas within their school: energy, mobility, nutrition and procurement. </w:t>
-      </w:r>
+        <w:t xml:space="preserve">The project can be divided into three phases from the </w:t>
+      </w:r>
+      <w:proofErr w:type="gramStart"/>
       <w:r>
         <w:rPr>
           <w:i/>
           <w:iCs/>
         </w:rPr>
-        <w:t>In the first phase, the KRS school group has the task of drawing up a carbon footprint for the school. On the other hand, this group prepares the second phase, which will be explained in more detail later</w:t>
-      </w:r>
+        <w:t>students</w:t>
+      </w:r>
+      <w:proofErr w:type="gramEnd"/>
       <w:r>
         <w:rPr>
           <w:i/>
           <w:iCs/>
         </w:rPr>
-        <w:t>.</w:t>
-      </w:r>
-    </w:p>
-    <w:p>
-      <w:pPr>
+        <w:t xml:space="preserve"> points of view. In the first phase, a voluntary student team is formed, the </w:t>
+      </w:r>
+      <w:proofErr w:type="gramStart"/>
+      <w:r>
         <w:rPr>
           <w:i/>
           <w:iCs/>
         </w:rPr>
-      </w:pPr>
+        <w:t>so called</w:t>
+      </w:r>
+      <w:proofErr w:type="gramEnd"/>
       <w:r>
         <w:rPr>
           <w:i/>
           <w:iCs/>
         </w:rPr>
-        <w:t>The second phase includes a micro-citizen report, which was adapted to the school context and is therefore called "Micro-citizen report for schools" (MBGS) (</w:t>
-      </w:r>
-      <w:proofErr w:type="spellStart"/>
+        <w:t xml:space="preserve"> KRS-expert group. This group receives an introduction about the aims and phases of the project. Additionally, they get informed about general facts about climate change and four relevant areas within their school: energy, mobility, </w:t>
+      </w:r>
+      <w:proofErr w:type="gramStart"/>
       <w:r>
         <w:rPr>
           <w:i/>
           <w:iCs/>
         </w:rPr>
-        <w:t>KlimaRatSchule</w:t>
-      </w:r>
-      <w:proofErr w:type="spellEnd"/>
+        <w:t>nutrition</w:t>
+      </w:r>
+      <w:proofErr w:type="gramEnd"/>
       <w:r>
         <w:rPr>
           <w:i/>
           <w:iCs/>
         </w:rPr>
-        <w:t>, 2022, p. 1). This is a democratic process in which randomly selected pupils discuss relevant issues and problems and develop solutions</w:t>
-      </w:r>
-      <w:r>
+        <w:t xml:space="preserve"> and procurement. In the first phase, the KRS school group has the task of drawing up a carbon footprint for the school. On the other hand, this group prepares the second phase, which will be explained in more detail later.</w:t>
+      </w:r>
+    </w:p>
+    <w:p>
+      <w:pPr>
         <w:rPr>
           <w:i/>
           <w:iCs/>
         </w:rPr>
-        <w:t>.</w:t>
-      </w:r>
-    </w:p>
-    <w:p>
-      <w:pPr>
+      </w:pPr>
+      <w:r>
         <w:rPr>
           <w:i/>
           <w:iCs/>
         </w:rPr>
-      </w:pPr>
-      <w:r>
+        <w:t>The second phase includes a micro-citizen report, which was adapted to the school context and is therefore called "Micro-citizen report for schools" (MBGS) (KlimaRatSchule, 2022, p. 1). This is a democratic process in which randomly selected pupils discuss relevant issues and problems and develop solutions.</w:t>
+      </w:r>
+    </w:p>
+    <w:p>
+      <w:pPr>
         <w:rPr>
           <w:i/>
           <w:iCs/>
         </w:rPr>
-        <w:t>First, 50 pupils are randomly selected and divided into two equal groups on the day of the MBGS. Each of these two groups deals with two areas of activity in parallel in two rounds, so that the four areas of activity mobility, nutrition, procurement and energy are dealt with in total. In each round, the two groups of 25 are divided into five small groups. In these small groups, also known as planning cells, the participants discuss options and finally put three proposals for measures on paper. At the end of each round, the proposals from all planning cells are presented, prioritized and ranked in a plenary session of 25 participants. The process is illustrated graphically in Figure 14.</w:t>
+      </w:pPr>
+      <w:r>
+        <w:rPr>
+          <w:i/>
+          <w:iCs/>
+        </w:rPr>
+        <w:t xml:space="preserve">First, 50 pupils are randomly selected and divided into two equal groups on the day of the MBGS. Each of these two groups deals with two areas of activity in parallel in two rounds, so that the four areas of activity mobility, nutrition, </w:t>
+      </w:r>
+      <w:proofErr w:type="gramStart"/>
+      <w:r>
+        <w:rPr>
+          <w:i/>
+          <w:iCs/>
+        </w:rPr>
+        <w:t>procurement</w:t>
+      </w:r>
+      <w:proofErr w:type="gramEnd"/>
+      <w:r>
+        <w:rPr>
+          <w:i/>
+          <w:iCs/>
+        </w:rPr>
+        <w:t xml:space="preserve"> and energy are dealt with in total. In each round, the two groups of 25 are divided into five small groups. In these small groups, also known as planning cells, the participants discuss options and finally put three proposals for measures on paper. At the end of each round, the proposals from all planning cells are presented, </w:t>
+      </w:r>
+      <w:proofErr w:type="gramStart"/>
+      <w:r>
+        <w:rPr>
+          <w:i/>
+          <w:iCs/>
+        </w:rPr>
+        <w:t>prioritized</w:t>
+      </w:r>
+      <w:proofErr w:type="gramEnd"/>
+      <w:r>
+        <w:rPr>
+          <w:i/>
+          <w:iCs/>
+        </w:rPr>
+        <w:t xml:space="preserve"> and ranked in a plenary session of 25 participants. The process is illustrated graphically in Figure 14.</w:t>
       </w:r>
     </w:p>
     <w:p>
@@ -1201,6 +1322,7 @@
           <w:i/>
           <w:iCs/>
         </w:rPr>
+        <w:lastRenderedPageBreak/>
         <w:t>The participation of pupils from the KRS school group in the MBGS is not excluded. At one of the two schools, not only pupils were involved, but also a total of ten people from the teaching staff and other school personnel, so that a total of only 40 pupils took part in the MBGS.</w:t>
       </w:r>
     </w:p>
@@ -1216,36 +1338,15 @@
           <w:i/>
           <w:iCs/>
         </w:rPr>
-        <w:t>The third phase includes the creation of a roadmap with concrete goals and steps for more climate protection at the school (</w:t>
-      </w:r>
-      <w:proofErr w:type="spellStart"/>
+        <w:t>The third phase includes the creation of a roadmap with concrete goals and steps for more climate protection at the school (KlimaRatSchule, 2022, p. 2). After the MBGS, this development is again the responsibility of the KRS school group, which brings together its findings on the climate balance, results from the MBGS and general considerations on implementation options. The completion of this roadmap marks the end of the KRS project, but above all gives the go-ahead for the school to implement the measures set out in it.</w:t>
+      </w:r>
+    </w:p>
+    <w:p/>
+    <w:p>
       <w:r>
         <w:rPr>
-          <w:i/>
-          <w:iCs/>
+          <w:noProof/>
         </w:rPr>
-        <w:t>KlimaRatSchule</w:t>
-      </w:r>
-      <w:proofErr w:type="spellEnd"/>
-      <w:r>
-        <w:rPr>
-          <w:i/>
-          <w:iCs/>
-        </w:rPr>
-        <w:t xml:space="preserve">, 2022, p. 2). After the MBGS, this development is again the responsibility of the KRS school group, which brings together its findings on the climate balance, results from the MBGS and general considerations on implementation options. The completion of this </w:t>
-      </w:r>
-      <w:r>
-        <w:rPr>
-          <w:i/>
-          <w:iCs/>
-        </w:rPr>
-        <w:lastRenderedPageBreak/>
-        <w:t>roadmap marks the end of the KRS project, but above all gives the go-ahead for the school to implement the measures set out in it.</w:t>
-      </w:r>
-    </w:p>
-    <w:p/>
-    <w:p>
-      <w:r>
         <w:drawing>
           <wp:inline distT="0" distB="0" distL="0" distR="0" wp14:anchorId="172158E6" wp14:editId="7F3CB2F1">
             <wp:extent cx="3626036" cy="4267419"/>
@@ -1322,6 +1423,9 @@
         <w:t>From previous master thesis and conducted at two schools with two points of measurement:</w:t>
       </w:r>
       <w:r>
+        <w:rPr>
+          <w:noProof/>
+        </w:rPr>
         <mc:AlternateContent>
           <mc:Choice Requires="wpg">
             <w:drawing>
@@ -1462,190 +1566,29 @@
           <w:bCs/>
         </w:rPr>
       </w:pPr>
-      <w:proofErr w:type="spellStart"/>
       <w:r>
         <w:rPr>
           <w:b/>
           <w:bCs/>
         </w:rPr>
-        <w:t>Selbstwirksamkeit</w:t>
-      </w:r>
-      <w:proofErr w:type="spellEnd"/>
-      <w:r>
-        <w:rPr>
-          <w:b/>
-          <w:bCs/>
-        </w:rPr>
-        <w:t xml:space="preserve"> </w:t>
-      </w:r>
-      <w:proofErr w:type="spellStart"/>
-      <w:r>
-        <w:rPr>
-          <w:b/>
-          <w:bCs/>
-        </w:rPr>
-        <w:t>nach</w:t>
-      </w:r>
-      <w:proofErr w:type="spellEnd"/>
-      <w:r>
-        <w:rPr>
-          <w:b/>
-          <w:bCs/>
-        </w:rPr>
-        <w:t xml:space="preserve"> Triple A Framework (Hamann et al., 2023)</w:t>
-      </w:r>
-    </w:p>
-    <w:p>
-      <w:r>
-        <w:t xml:space="preserve">Nun </w:t>
-      </w:r>
-      <w:proofErr w:type="spellStart"/>
-      <w:r>
-        <w:t>kommen</w:t>
-      </w:r>
-      <w:proofErr w:type="spellEnd"/>
-      <w:r>
-        <w:t xml:space="preserve"> </w:t>
-      </w:r>
-      <w:proofErr w:type="spellStart"/>
-      <w:r>
-        <w:t>ein</w:t>
-      </w:r>
-      <w:proofErr w:type="spellEnd"/>
-      <w:r>
-        <w:t xml:space="preserve"> </w:t>
-      </w:r>
-      <w:proofErr w:type="spellStart"/>
-      <w:r>
-        <w:t>paar</w:t>
-      </w:r>
-      <w:proofErr w:type="spellEnd"/>
-      <w:r>
-        <w:t xml:space="preserve"> </w:t>
-      </w:r>
-      <w:proofErr w:type="spellStart"/>
-      <w:r>
-        <w:t>Fragen</w:t>
-      </w:r>
-      <w:proofErr w:type="spellEnd"/>
-      <w:r>
-        <w:t xml:space="preserve"> </w:t>
-      </w:r>
-      <w:proofErr w:type="spellStart"/>
-      <w:r>
-        <w:t>zu</w:t>
-      </w:r>
-      <w:proofErr w:type="spellEnd"/>
-      <w:r>
-        <w:t xml:space="preserve"> </w:t>
-      </w:r>
-      <w:proofErr w:type="spellStart"/>
-      <w:r>
-        <w:t>deiner</w:t>
-      </w:r>
-      <w:proofErr w:type="spellEnd"/>
-      <w:r>
-        <w:t xml:space="preserve"> </w:t>
-      </w:r>
-      <w:proofErr w:type="spellStart"/>
-      <w:r>
-        <w:t>pers</w:t>
+        <w:t>Selbstwirksamkeit nach Triple A Framework (Hamann et al., 2023)</w:t>
+      </w:r>
+    </w:p>
+    <w:p>
+      <w:r>
+        <w:t>Nun kommen ein paar Fragen zu deiner pers</w:t>
       </w:r>
       <w:r>
         <w:t>ö</w:t>
       </w:r>
       <w:r>
-        <w:t>nlichen</w:t>
-      </w:r>
-      <w:proofErr w:type="spellEnd"/>
-      <w:r>
-        <w:t xml:space="preserve"> Meinung. Hier </w:t>
-      </w:r>
-      <w:proofErr w:type="spellStart"/>
-      <w:r>
-        <w:t>gibt</w:t>
-      </w:r>
-      <w:proofErr w:type="spellEnd"/>
-      <w:r>
-        <w:t xml:space="preserve"> es </w:t>
-      </w:r>
-      <w:proofErr w:type="spellStart"/>
-      <w:r>
-        <w:t>keine</w:t>
-      </w:r>
-      <w:proofErr w:type="spellEnd"/>
-      <w:r>
-        <w:t xml:space="preserve"> </w:t>
-      </w:r>
-      <w:proofErr w:type="spellStart"/>
-      <w:r>
-        <w:t>richtigen</w:t>
-      </w:r>
-      <w:proofErr w:type="spellEnd"/>
-      <w:r>
-        <w:t xml:space="preserve"> </w:t>
-      </w:r>
-      <w:proofErr w:type="spellStart"/>
-      <w:r>
-        <w:t>oder</w:t>
-      </w:r>
-      <w:proofErr w:type="spellEnd"/>
-      <w:r>
-        <w:t xml:space="preserve"> </w:t>
-      </w:r>
-      <w:proofErr w:type="spellStart"/>
-      <w:r>
-        <w:t>falschen</w:t>
-      </w:r>
-      <w:proofErr w:type="spellEnd"/>
-      <w:r>
-        <w:t xml:space="preserve"> </w:t>
-      </w:r>
-      <w:proofErr w:type="spellStart"/>
-      <w:r>
-        <w:t>Antworten</w:t>
-      </w:r>
-      <w:proofErr w:type="spellEnd"/>
-      <w:r>
-        <w:t xml:space="preserve">. Gib bitte </w:t>
-      </w:r>
-      <w:proofErr w:type="spellStart"/>
-      <w:r>
-        <w:t>ehrlich</w:t>
-      </w:r>
-      <w:proofErr w:type="spellEnd"/>
-      <w:r>
-        <w:t xml:space="preserve"> und </w:t>
-      </w:r>
-      <w:proofErr w:type="spellStart"/>
-      <w:r>
-        <w:t>spontan</w:t>
-      </w:r>
-      <w:proofErr w:type="spellEnd"/>
-      <w:r>
-        <w:t xml:space="preserve"> an, was du </w:t>
-      </w:r>
-      <w:proofErr w:type="spellStart"/>
-      <w:r>
-        <w:t>dar</w:t>
+        <w:t>nlichen Meinung. Hier gibt es keine richtigen oder falschen Antworten. Gib bitte ehrlich und spontan an, was du dar</w:t>
       </w:r>
       <w:r>
         <w:t>ü</w:t>
       </w:r>
       <w:r>
-        <w:t>ber</w:t>
-      </w:r>
-      <w:proofErr w:type="spellEnd"/>
-      <w:r>
-        <w:t xml:space="preserve"> </w:t>
-      </w:r>
-      <w:proofErr w:type="spellStart"/>
-      <w:r>
-        <w:t>denkst</w:t>
-      </w:r>
-      <w:proofErr w:type="spellEnd"/>
-      <w:r>
-        <w:t>.</w:t>
+        <w:t>ber denkst.</w:t>
       </w:r>
     </w:p>
     <w:p>
@@ -1658,101 +1601,13 @@
         <w:spacing w:line="256" w:lineRule="auto"/>
       </w:pPr>
       <w:r>
-        <w:t xml:space="preserve">Ich </w:t>
-      </w:r>
-      <w:proofErr w:type="spellStart"/>
-      <w:r>
-        <w:t>glaube</w:t>
-      </w:r>
-      <w:proofErr w:type="spellEnd"/>
-      <w:r>
-        <w:t xml:space="preserve">, </w:t>
-      </w:r>
-      <w:proofErr w:type="spellStart"/>
-      <w:r>
-        <w:t>dass</w:t>
-      </w:r>
-      <w:proofErr w:type="spellEnd"/>
-      <w:r>
-        <w:t xml:space="preserve"> </w:t>
-      </w:r>
-      <w:proofErr w:type="spellStart"/>
-      <w:r>
-        <w:t>meine</w:t>
-      </w:r>
-      <w:proofErr w:type="spellEnd"/>
-      <w:r>
-        <w:t xml:space="preserve"> </w:t>
-      </w:r>
-      <w:proofErr w:type="spellStart"/>
-      <w:r>
-        <w:t>eigenen</w:t>
-      </w:r>
-      <w:proofErr w:type="spellEnd"/>
-      <w:r>
-        <w:t xml:space="preserve"> </w:t>
-      </w:r>
-      <w:proofErr w:type="spellStart"/>
-      <w:r>
-        <w:t>Handlungen</w:t>
-      </w:r>
-      <w:proofErr w:type="spellEnd"/>
-      <w:r>
-        <w:t xml:space="preserve"> </w:t>
-      </w:r>
-      <w:proofErr w:type="spellStart"/>
-      <w:r>
-        <w:t>einen</w:t>
-      </w:r>
-      <w:proofErr w:type="spellEnd"/>
-      <w:r>
-        <w:t xml:space="preserve"> </w:t>
-      </w:r>
-      <w:proofErr w:type="spellStart"/>
-      <w:r>
-        <w:t>Beitrag</w:t>
-      </w:r>
-      <w:proofErr w:type="spellEnd"/>
-      <w:r>
-        <w:t xml:space="preserve"> </w:t>
-      </w:r>
-      <w:proofErr w:type="spellStart"/>
-      <w:r>
-        <w:t>zum</w:t>
-      </w:r>
-      <w:proofErr w:type="spellEnd"/>
-      <w:r>
-        <w:t xml:space="preserve"> </w:t>
-      </w:r>
-      <w:proofErr w:type="spellStart"/>
-      <w:r>
-        <w:t>Klimaschutz</w:t>
-      </w:r>
-      <w:proofErr w:type="spellEnd"/>
-      <w:r>
-        <w:t xml:space="preserve"> </w:t>
-      </w:r>
-      <w:proofErr w:type="spellStart"/>
-      <w:r>
-        <w:t>leisten</w:t>
-      </w:r>
-      <w:proofErr w:type="spellEnd"/>
-      <w:r>
-        <w:t xml:space="preserve"> </w:t>
-      </w:r>
-      <w:proofErr w:type="spellStart"/>
-      <w:r>
-        <w:t>k</w:t>
+        <w:t>Ich glaube, dass meine eigenen Handlungen einen Beitrag zum Klimaschutz leisten k</w:t>
       </w:r>
       <w:r>
         <w:t>ö</w:t>
       </w:r>
       <w:r>
-        <w:t>nnen</w:t>
-      </w:r>
-      <w:proofErr w:type="spellEnd"/>
-      <w:r>
-        <w:t>.</w:t>
+        <w:t>nnen.</w:t>
       </w:r>
       <w:r>
         <w:t> </w:t>
@@ -1772,104 +1627,19 @@
       </w:pPr>
       <w:r>
         <w:lastRenderedPageBreak/>
-        <w:t xml:space="preserve">Ich </w:t>
-      </w:r>
-      <w:proofErr w:type="spellStart"/>
-      <w:r>
-        <w:t>glaube</w:t>
-      </w:r>
-      <w:proofErr w:type="spellEnd"/>
-      <w:r>
-        <w:t xml:space="preserve">, </w:t>
-      </w:r>
-      <w:proofErr w:type="spellStart"/>
-      <w:r>
-        <w:t>dass</w:t>
-      </w:r>
-      <w:proofErr w:type="spellEnd"/>
-      <w:r>
-        <w:t xml:space="preserve"> ich den </w:t>
-      </w:r>
-      <w:proofErr w:type="spellStart"/>
-      <w:r>
-        <w:t>Klimaschutz</w:t>
-      </w:r>
-      <w:proofErr w:type="spellEnd"/>
-      <w:r>
-        <w:t xml:space="preserve"> </w:t>
-      </w:r>
-      <w:proofErr w:type="spellStart"/>
-      <w:r>
-        <w:t>vorantreiben</w:t>
-      </w:r>
-      <w:proofErr w:type="spellEnd"/>
-      <w:r>
-        <w:t xml:space="preserve"> </w:t>
-      </w:r>
-      <w:proofErr w:type="spellStart"/>
-      <w:r>
-        <w:t>kann</w:t>
-      </w:r>
-      <w:proofErr w:type="spellEnd"/>
-      <w:r>
-        <w:t xml:space="preserve">, </w:t>
-      </w:r>
-      <w:proofErr w:type="spellStart"/>
-      <w:r>
-        <w:t>indem</w:t>
-      </w:r>
-      <w:proofErr w:type="spellEnd"/>
-      <w:r>
-        <w:t xml:space="preserve"> ich in </w:t>
-      </w:r>
-      <w:proofErr w:type="spellStart"/>
-      <w:r>
-        <w:t>meinem</w:t>
-      </w:r>
-      <w:proofErr w:type="spellEnd"/>
-      <w:r>
-        <w:t xml:space="preserve"> </w:t>
-      </w:r>
-      <w:proofErr w:type="spellStart"/>
-      <w:r>
-        <w:t>Umfeld</w:t>
-      </w:r>
-      <w:proofErr w:type="spellEnd"/>
-      <w:r>
-        <w:t xml:space="preserve"> </w:t>
-      </w:r>
-      <w:proofErr w:type="spellStart"/>
+        <w:t xml:space="preserve">Ich glaube, dass ich den Klimaschutz vorantreiben kann, indem ich in meinem Umfeld </w:t>
+      </w:r>
       <w:r>
         <w:t>ü</w:t>
       </w:r>
       <w:r>
-        <w:t>ber</w:t>
-      </w:r>
-      <w:proofErr w:type="spellEnd"/>
-      <w:r>
-        <w:t xml:space="preserve"> den </w:t>
-      </w:r>
-      <w:proofErr w:type="spellStart"/>
-      <w:r>
-        <w:t>Klimawandel</w:t>
-      </w:r>
-      <w:proofErr w:type="spellEnd"/>
-      <w:r>
-        <w:t xml:space="preserve"> </w:t>
-      </w:r>
-      <w:proofErr w:type="spellStart"/>
-      <w:r>
-        <w:t>aufkl</w:t>
+        <w:t>ber den Klimawandel aufkl</w:t>
       </w:r>
       <w:r>
         <w:t>ä</w:t>
       </w:r>
       <w:r>
-        <w:t>re</w:t>
-      </w:r>
-      <w:proofErr w:type="spellEnd"/>
-      <w:r>
-        <w:t>. (Agent-action-aim)</w:t>
+        <w:t>re. (Agent-action-aim)</w:t>
       </w:r>
     </w:p>
     <w:p>
@@ -1882,61 +1652,13 @@
         <w:spacing w:line="256" w:lineRule="auto"/>
       </w:pPr>
       <w:r>
-        <w:t xml:space="preserve">Ich </w:t>
-      </w:r>
-      <w:proofErr w:type="spellStart"/>
-      <w:r>
-        <w:t>glaube</w:t>
-      </w:r>
-      <w:proofErr w:type="spellEnd"/>
-      <w:r>
-        <w:t xml:space="preserve"> </w:t>
-      </w:r>
-      <w:proofErr w:type="spellStart"/>
-      <w:r>
-        <w:t>nicht</w:t>
-      </w:r>
-      <w:proofErr w:type="spellEnd"/>
-      <w:r>
-        <w:t xml:space="preserve">, </w:t>
-      </w:r>
-      <w:proofErr w:type="spellStart"/>
-      <w:r>
-        <w:t>dass</w:t>
-      </w:r>
-      <w:proofErr w:type="spellEnd"/>
-      <w:r>
-        <w:t xml:space="preserve"> ich in der Lage bin, </w:t>
-      </w:r>
-      <w:proofErr w:type="spellStart"/>
-      <w:r>
-        <w:t>mich</w:t>
-      </w:r>
-      <w:proofErr w:type="spellEnd"/>
-      <w:r>
-        <w:t xml:space="preserve"> f</w:t>
+        <w:t>Ich glaube nicht, dass ich in der Lage bin, mich f</w:t>
       </w:r>
       <w:r>
         <w:t>ü</w:t>
       </w:r>
       <w:r>
-        <w:t xml:space="preserve">r den </w:t>
-      </w:r>
-      <w:proofErr w:type="spellStart"/>
-      <w:r>
-        <w:t>Klimaschutz</w:t>
-      </w:r>
-      <w:proofErr w:type="spellEnd"/>
-      <w:r>
-        <w:t xml:space="preserve"> </w:t>
-      </w:r>
-      <w:proofErr w:type="spellStart"/>
-      <w:r>
-        <w:t>einzusetzen</w:t>
-      </w:r>
-      <w:proofErr w:type="spellEnd"/>
-      <w:r>
-        <w:t xml:space="preserve">. (Agent-action) </w:t>
+        <w:t xml:space="preserve">r den Klimaschutz einzusetzen. (Agent-action) </w:t>
       </w:r>
       <w:r>
         <w:rPr>
@@ -1955,104 +1677,19 @@
         <w:spacing w:line="256" w:lineRule="auto"/>
       </w:pPr>
       <w:r>
-        <w:t xml:space="preserve">Ich </w:t>
-      </w:r>
-      <w:proofErr w:type="spellStart"/>
-      <w:r>
-        <w:t>glaube</w:t>
-      </w:r>
-      <w:proofErr w:type="spellEnd"/>
-      <w:r>
-        <w:t xml:space="preserve">, </w:t>
-      </w:r>
-      <w:proofErr w:type="spellStart"/>
-      <w:r>
-        <w:t>dass</w:t>
-      </w:r>
-      <w:proofErr w:type="spellEnd"/>
-      <w:r>
-        <w:t xml:space="preserve"> ich </w:t>
-      </w:r>
-      <w:proofErr w:type="spellStart"/>
-      <w:r>
-        <w:t>dazu</w:t>
-      </w:r>
-      <w:proofErr w:type="spellEnd"/>
-      <w:r>
-        <w:t xml:space="preserve"> in der Lage bin, </w:t>
-      </w:r>
-      <w:proofErr w:type="spellStart"/>
-      <w:r>
-        <w:t>andere</w:t>
-      </w:r>
-      <w:proofErr w:type="spellEnd"/>
-      <w:r>
-        <w:t xml:space="preserve"> </w:t>
-      </w:r>
-      <w:proofErr w:type="spellStart"/>
-      <w:r>
-        <w:t>davon</w:t>
-      </w:r>
-      <w:proofErr w:type="spellEnd"/>
-      <w:r>
-        <w:t xml:space="preserve"> </w:t>
-      </w:r>
-      <w:proofErr w:type="spellStart"/>
-      <w:r>
-        <w:t>zu</w:t>
-      </w:r>
-      <w:proofErr w:type="spellEnd"/>
-      <w:r>
-        <w:t xml:space="preserve"> </w:t>
-      </w:r>
-      <w:proofErr w:type="spellStart"/>
+        <w:t xml:space="preserve">Ich glaube, dass ich dazu in der Lage bin, andere davon zu </w:t>
+      </w:r>
       <w:r>
         <w:t>ü</w:t>
       </w:r>
       <w:r>
-        <w:t>berzeugen</w:t>
-      </w:r>
-      <w:proofErr w:type="spellEnd"/>
-      <w:r>
-        <w:t xml:space="preserve">, </w:t>
-      </w:r>
-      <w:proofErr w:type="spellStart"/>
-      <w:r>
-        <w:t>sich</w:t>
-      </w:r>
-      <w:proofErr w:type="spellEnd"/>
-      <w:r>
-        <w:t xml:space="preserve"> f</w:t>
+        <w:t>berzeugen, sich f</w:t>
       </w:r>
       <w:r>
         <w:t>ü</w:t>
       </w:r>
       <w:r>
-        <w:t xml:space="preserve">r </w:t>
-      </w:r>
-      <w:proofErr w:type="spellStart"/>
-      <w:r>
-        <w:t>mehr</w:t>
-      </w:r>
-      <w:proofErr w:type="spellEnd"/>
-      <w:r>
-        <w:t xml:space="preserve"> </w:t>
-      </w:r>
-      <w:proofErr w:type="spellStart"/>
-      <w:r>
-        <w:t>Klimaschutz</w:t>
-      </w:r>
-      <w:proofErr w:type="spellEnd"/>
-      <w:r>
-        <w:t xml:space="preserve"> </w:t>
-      </w:r>
-      <w:proofErr w:type="spellStart"/>
-      <w:r>
-        <w:t>einzusetzen</w:t>
-      </w:r>
-      <w:proofErr w:type="spellEnd"/>
-      <w:r>
-        <w:t>. (Agent-action-aim)</w:t>
+        <w:t>r mehr Klimaschutz einzusetzen. (Agent-action-aim)</w:t>
       </w:r>
     </w:p>
     <w:p>
@@ -2065,93 +1702,13 @@
         <w:spacing w:line="256" w:lineRule="auto"/>
       </w:pPr>
       <w:r>
-        <w:t xml:space="preserve">Ich </w:t>
-      </w:r>
-      <w:proofErr w:type="spellStart"/>
-      <w:r>
-        <w:t>glaube</w:t>
-      </w:r>
-      <w:proofErr w:type="spellEnd"/>
-      <w:r>
-        <w:t xml:space="preserve"> </w:t>
-      </w:r>
-      <w:proofErr w:type="spellStart"/>
-      <w:r>
-        <w:t>nicht</w:t>
-      </w:r>
-      <w:proofErr w:type="spellEnd"/>
-      <w:r>
-        <w:t xml:space="preserve">, </w:t>
-      </w:r>
-      <w:proofErr w:type="spellStart"/>
-      <w:r>
-        <w:t>dass</w:t>
-      </w:r>
-      <w:proofErr w:type="spellEnd"/>
-      <w:r>
-        <w:t xml:space="preserve"> ich </w:t>
-      </w:r>
-      <w:proofErr w:type="spellStart"/>
-      <w:r>
-        <w:t>M</w:t>
+        <w:t>Ich glaube nicht, dass ich M</w:t>
       </w:r>
       <w:r>
         <w:t>ö</w:t>
       </w:r>
       <w:r>
-        <w:t>glichkeiten</w:t>
-      </w:r>
-      <w:proofErr w:type="spellEnd"/>
-      <w:r>
-        <w:t xml:space="preserve"> </w:t>
-      </w:r>
-      <w:proofErr w:type="spellStart"/>
-      <w:r>
-        <w:t>habe</w:t>
-      </w:r>
-      <w:proofErr w:type="spellEnd"/>
-      <w:r>
-        <w:t xml:space="preserve">, </w:t>
-      </w:r>
-      <w:proofErr w:type="spellStart"/>
-      <w:r>
-        <w:t>einen</w:t>
-      </w:r>
-      <w:proofErr w:type="spellEnd"/>
-      <w:r>
-        <w:t xml:space="preserve"> </w:t>
-      </w:r>
-      <w:proofErr w:type="spellStart"/>
-      <w:r>
-        <w:t>Einfluss</w:t>
-      </w:r>
-      <w:proofErr w:type="spellEnd"/>
-      <w:r>
-        <w:t xml:space="preserve"> auf den </w:t>
-      </w:r>
-      <w:proofErr w:type="spellStart"/>
-      <w:r>
-        <w:t>Klimawandel</w:t>
-      </w:r>
-      <w:proofErr w:type="spellEnd"/>
-      <w:r>
-        <w:t xml:space="preserve"> </w:t>
-      </w:r>
-      <w:proofErr w:type="spellStart"/>
-      <w:r>
-        <w:t>zu</w:t>
-      </w:r>
-      <w:proofErr w:type="spellEnd"/>
-      <w:r>
-        <w:t xml:space="preserve"> </w:t>
-      </w:r>
-      <w:proofErr w:type="spellStart"/>
-      <w:r>
-        <w:t>nehmen</w:t>
-      </w:r>
-      <w:proofErr w:type="spellEnd"/>
-      <w:r>
-        <w:t xml:space="preserve">. (Agent-aim) </w:t>
+        <w:t xml:space="preserve">glichkeiten habe, einen Einfluss auf den Klimawandel zu nehmen. (Agent-aim) </w:t>
       </w:r>
       <w:r>
         <w:rPr>
@@ -2170,103 +1727,7 @@
         <w:spacing w:line="256" w:lineRule="auto"/>
       </w:pPr>
       <w:r>
-        <w:t xml:space="preserve">Ich </w:t>
-      </w:r>
-      <w:proofErr w:type="spellStart"/>
-      <w:r>
-        <w:t>glaube</w:t>
-      </w:r>
-      <w:proofErr w:type="spellEnd"/>
-      <w:r>
-        <w:t xml:space="preserve">, </w:t>
-      </w:r>
-      <w:proofErr w:type="spellStart"/>
-      <w:r>
-        <w:t>dass</w:t>
-      </w:r>
-      <w:proofErr w:type="spellEnd"/>
-      <w:r>
-        <w:t xml:space="preserve"> ich </w:t>
-      </w:r>
-      <w:proofErr w:type="spellStart"/>
-      <w:r>
-        <w:t>beeinflussen</w:t>
-      </w:r>
-      <w:proofErr w:type="spellEnd"/>
-      <w:r>
-        <w:t xml:space="preserve"> </w:t>
-      </w:r>
-      <w:proofErr w:type="spellStart"/>
-      <w:r>
-        <w:t>kann</w:t>
-      </w:r>
-      <w:proofErr w:type="spellEnd"/>
-      <w:r>
-        <w:t xml:space="preserve">, </w:t>
-      </w:r>
-      <w:proofErr w:type="spellStart"/>
-      <w:r>
-        <w:t>wie</w:t>
-      </w:r>
-      <w:proofErr w:type="spellEnd"/>
-      <w:r>
-        <w:t xml:space="preserve"> </w:t>
-      </w:r>
-      <w:proofErr w:type="spellStart"/>
-      <w:r>
-        <w:t>entscheidungstragende</w:t>
-      </w:r>
-      <w:proofErr w:type="spellEnd"/>
-      <w:r>
-        <w:t xml:space="preserve"> </w:t>
-      </w:r>
-      <w:proofErr w:type="spellStart"/>
-      <w:r>
-        <w:t>Personen</w:t>
-      </w:r>
-      <w:proofErr w:type="spellEnd"/>
-      <w:r>
-        <w:t xml:space="preserve"> </w:t>
-      </w:r>
-      <w:proofErr w:type="spellStart"/>
-      <w:r>
-        <w:t>oder</w:t>
-      </w:r>
-      <w:proofErr w:type="spellEnd"/>
-      <w:r>
-        <w:t xml:space="preserve"> </w:t>
-      </w:r>
-      <w:proofErr w:type="spellStart"/>
-      <w:r>
-        <w:t>Organisationen</w:t>
-      </w:r>
-      <w:proofErr w:type="spellEnd"/>
-      <w:r>
-        <w:t xml:space="preserve"> </w:t>
-      </w:r>
-      <w:proofErr w:type="spellStart"/>
-      <w:r>
-        <w:t>bezogen</w:t>
-      </w:r>
-      <w:proofErr w:type="spellEnd"/>
-      <w:r>
-        <w:t xml:space="preserve"> auf den </w:t>
-      </w:r>
-      <w:proofErr w:type="spellStart"/>
-      <w:r>
-        <w:t>Klimaschutz</w:t>
-      </w:r>
-      <w:proofErr w:type="spellEnd"/>
-      <w:r>
-        <w:t xml:space="preserve"> </w:t>
-      </w:r>
-      <w:proofErr w:type="spellStart"/>
-      <w:r>
-        <w:t>handeln</w:t>
-      </w:r>
-      <w:proofErr w:type="spellEnd"/>
-      <w:r>
-        <w:t>. (Agent-action)</w:t>
+        <w:t>Ich glaube, dass ich beeinflussen kann, wie entscheidungstragende Personen oder Organisationen bezogen auf den Klimaschutz handeln. (Agent-action)</w:t>
       </w:r>
     </w:p>
     <w:p>
@@ -2279,115 +1740,19 @@
         <w:spacing w:line="256" w:lineRule="auto"/>
       </w:pPr>
       <w:r>
-        <w:t xml:space="preserve">Ich </w:t>
-      </w:r>
-      <w:proofErr w:type="spellStart"/>
-      <w:r>
-        <w:t>glaube</w:t>
-      </w:r>
-      <w:proofErr w:type="spellEnd"/>
-      <w:r>
-        <w:t xml:space="preserve">, </w:t>
-      </w:r>
-      <w:proofErr w:type="spellStart"/>
-      <w:r>
-        <w:t>dass</w:t>
-      </w:r>
-      <w:proofErr w:type="spellEnd"/>
-      <w:r>
-        <w:t xml:space="preserve"> ich </w:t>
-      </w:r>
-      <w:proofErr w:type="spellStart"/>
-      <w:r>
-        <w:t>entscheidungstragende</w:t>
-      </w:r>
-      <w:proofErr w:type="spellEnd"/>
-      <w:r>
-        <w:t xml:space="preserve"> </w:t>
-      </w:r>
-      <w:proofErr w:type="spellStart"/>
-      <w:r>
-        <w:t>Personen</w:t>
-      </w:r>
-      <w:proofErr w:type="spellEnd"/>
-      <w:r>
-        <w:t xml:space="preserve"> </w:t>
-      </w:r>
-      <w:proofErr w:type="spellStart"/>
-      <w:r>
-        <w:t>oder</w:t>
-      </w:r>
-      <w:proofErr w:type="spellEnd"/>
-      <w:r>
-        <w:t xml:space="preserve"> </w:t>
-      </w:r>
-      <w:proofErr w:type="spellStart"/>
-      <w:r>
-        <w:t>Organisationen</w:t>
-      </w:r>
-      <w:proofErr w:type="spellEnd"/>
-      <w:r>
-        <w:t xml:space="preserve"> </w:t>
-      </w:r>
-      <w:proofErr w:type="spellStart"/>
-      <w:r>
-        <w:t>dabei</w:t>
-      </w:r>
-      <w:proofErr w:type="spellEnd"/>
-      <w:r>
-        <w:t xml:space="preserve"> </w:t>
-      </w:r>
-      <w:proofErr w:type="spellStart"/>
-      <w:r>
-        <w:t>unterst</w:t>
+        <w:t>Ich glaube, dass ich entscheidungstragende Personen oder Organisationen dabei unterst</w:t>
       </w:r>
       <w:r>
         <w:t>ü</w:t>
       </w:r>
       <w:r>
-        <w:t>tzen</w:t>
-      </w:r>
-      <w:proofErr w:type="spellEnd"/>
-      <w:r>
-        <w:t xml:space="preserve"> </w:t>
-      </w:r>
-      <w:proofErr w:type="spellStart"/>
-      <w:r>
-        <w:t>kann</w:t>
-      </w:r>
-      <w:proofErr w:type="spellEnd"/>
-      <w:r>
-        <w:t xml:space="preserve">, </w:t>
-      </w:r>
-      <w:proofErr w:type="spellStart"/>
-      <w:r>
-        <w:t>sich</w:t>
-      </w:r>
-      <w:proofErr w:type="spellEnd"/>
-      <w:r>
-        <w:t xml:space="preserve"> f</w:t>
+        <w:t>tzen kann, sich f</w:t>
       </w:r>
       <w:r>
         <w:t>ü</w:t>
       </w:r>
       <w:r>
-        <w:t xml:space="preserve">r </w:t>
-      </w:r>
-      <w:proofErr w:type="spellStart"/>
-      <w:r>
-        <w:t>Klimaschutz</w:t>
-      </w:r>
-      <w:proofErr w:type="spellEnd"/>
-      <w:r>
-        <w:t xml:space="preserve"> </w:t>
-      </w:r>
-      <w:proofErr w:type="spellStart"/>
-      <w:r>
-        <w:t>einzusetzen</w:t>
-      </w:r>
-      <w:proofErr w:type="spellEnd"/>
-      <w:r>
-        <w:t>. (Agent-action-aim)</w:t>
+        <w:t>r Klimaschutz einzusetzen. (Agent-action-aim)</w:t>
       </w:r>
     </w:p>
     <w:p>
@@ -2400,163 +1765,25 @@
         <w:spacing w:line="256" w:lineRule="auto"/>
       </w:pPr>
       <w:r>
-        <w:t xml:space="preserve">Ich </w:t>
-      </w:r>
-      <w:proofErr w:type="spellStart"/>
-      <w:r>
-        <w:t>glaube</w:t>
-      </w:r>
-      <w:proofErr w:type="spellEnd"/>
-      <w:r>
-        <w:t xml:space="preserve">, </w:t>
-      </w:r>
-      <w:proofErr w:type="spellStart"/>
-      <w:r>
-        <w:t>dass</w:t>
-      </w:r>
-      <w:proofErr w:type="spellEnd"/>
-      <w:r>
-        <w:t xml:space="preserve"> ich </w:t>
-      </w:r>
-      <w:proofErr w:type="spellStart"/>
-      <w:r>
-        <w:t>mich</w:t>
-      </w:r>
-      <w:proofErr w:type="spellEnd"/>
-      <w:r>
-        <w:t xml:space="preserve"> in </w:t>
-      </w:r>
-      <w:proofErr w:type="spellStart"/>
-      <w:r>
-        <w:t>Zusammenarbeit</w:t>
-      </w:r>
-      <w:proofErr w:type="spellEnd"/>
-      <w:r>
-        <w:t xml:space="preserve"> </w:t>
-      </w:r>
-      <w:proofErr w:type="spellStart"/>
-      <w:r>
-        <w:t>mit</w:t>
-      </w:r>
-      <w:proofErr w:type="spellEnd"/>
-      <w:r>
-        <w:t xml:space="preserve"> </w:t>
-      </w:r>
-      <w:proofErr w:type="spellStart"/>
-      <w:r>
-        <w:t>anderen</w:t>
-      </w:r>
-      <w:proofErr w:type="spellEnd"/>
-      <w:r>
-        <w:t xml:space="preserve"> </w:t>
-      </w:r>
-      <w:proofErr w:type="spellStart"/>
-      <w:r>
-        <w:t>sinnvoll</w:t>
-      </w:r>
-      <w:proofErr w:type="spellEnd"/>
-      <w:r>
-        <w:t xml:space="preserve"> f</w:t>
+        <w:t>Ich glaube, dass ich mich in Zusammenarbeit mit anderen sinnvoll f</w:t>
       </w:r>
       <w:r>
         <w:t>ü</w:t>
       </w:r>
       <w:r>
-        <w:t xml:space="preserve">r den </w:t>
-      </w:r>
-      <w:proofErr w:type="spellStart"/>
-      <w:r>
-        <w:t>Klimaschutz</w:t>
-      </w:r>
-      <w:proofErr w:type="spellEnd"/>
-      <w:r>
-        <w:t xml:space="preserve"> </w:t>
-      </w:r>
-      <w:proofErr w:type="spellStart"/>
-      <w:r>
-        <w:t>engagieren</w:t>
-      </w:r>
-      <w:proofErr w:type="spellEnd"/>
-      <w:r>
-        <w:t xml:space="preserve"> </w:t>
-      </w:r>
-      <w:proofErr w:type="spellStart"/>
-      <w:r>
-        <w:t>kann</w:t>
-      </w:r>
-      <w:proofErr w:type="spellEnd"/>
-      <w:r>
-        <w:t>. (Agent-aim)</w:t>
+        <w:t>r den Klimaschutz engagieren kann. (Agent-aim)</w:t>
       </w:r>
     </w:p>
     <w:p/>
     <w:p>
-      <w:proofErr w:type="spellStart"/>
-      <w:r>
-        <w:t>Beantwortung</w:t>
-      </w:r>
-      <w:proofErr w:type="spellEnd"/>
-      <w:r>
-        <w:t xml:space="preserve"> auf 7-stufiger Skala:</w:t>
-      </w:r>
-    </w:p>
-    <w:p>
-      <w:r>
-        <w:t xml:space="preserve">1 = </w:t>
-      </w:r>
-      <w:proofErr w:type="spellStart"/>
-      <w:r>
-        <w:t>Stimme</w:t>
-      </w:r>
-      <w:proofErr w:type="spellEnd"/>
-      <w:r>
-        <w:t xml:space="preserve"> gar </w:t>
-      </w:r>
-      <w:proofErr w:type="spellStart"/>
-      <w:r>
-        <w:t>nicht</w:t>
-      </w:r>
-      <w:proofErr w:type="spellEnd"/>
-      <w:r>
-        <w:t xml:space="preserve"> </w:t>
-      </w:r>
-      <w:proofErr w:type="spellStart"/>
-      <w:r>
-        <w:t>zu</w:t>
-      </w:r>
-      <w:proofErr w:type="spellEnd"/>
-      <w:r>
-        <w:t xml:space="preserve">, 4 = Teils/teils, 7 = </w:t>
-      </w:r>
-      <w:proofErr w:type="spellStart"/>
-      <w:r>
-        <w:t>Stimme</w:t>
-      </w:r>
-      <w:proofErr w:type="spellEnd"/>
-      <w:r>
-        <w:t xml:space="preserve"> </w:t>
-      </w:r>
-      <w:proofErr w:type="spellStart"/>
-      <w:r>
-        <w:t>voll</w:t>
-      </w:r>
-      <w:proofErr w:type="spellEnd"/>
-      <w:r>
-        <w:t xml:space="preserve"> und </w:t>
-      </w:r>
-      <w:proofErr w:type="spellStart"/>
-      <w:r>
-        <w:t>ganz</w:t>
-      </w:r>
-      <w:proofErr w:type="spellEnd"/>
-      <w:r>
-        <w:t xml:space="preserve"> </w:t>
-      </w:r>
-      <w:proofErr w:type="spellStart"/>
-      <w:r>
-        <w:t>zu</w:t>
-      </w:r>
-      <w:proofErr w:type="spellEnd"/>
+      <w:r>
+        <w:t>Beantwortung auf 7-stufiger Skala:</w:t>
+      </w:r>
+    </w:p>
+    <w:p>
+      <w:r>
+        <w:t>1 = Stimme gar nicht zu, 4 = Teils/teils, 7 = Stimme voll und ganz zu</w:t>
+      </w:r>
     </w:p>
     <w:p/>
     <w:p>
@@ -2574,7 +1801,15 @@
     </w:p>
     <w:p>
       <w:r>
-        <w:t xml:space="preserve">I will model climate behaviour/ attitude/ self-efficacy beliefs as the response variable. Level of involvement, XXX .The random term in my model will be XXX. </w:t>
+        <w:t xml:space="preserve">I will model climate behaviour/ attitude/ self-efficacy beliefs as the response variable. Level of involvement, </w:t>
+      </w:r>
+      <w:proofErr w:type="gramStart"/>
+      <w:r>
+        <w:t>XXX .The</w:t>
+      </w:r>
+      <w:proofErr w:type="gramEnd"/>
+      <w:r>
+        <w:t xml:space="preserve"> random term in my model will be XXX. </w:t>
       </w:r>
     </w:p>
     <w:p>
@@ -3202,6 +2437,119 @@
     </w:lvl>
   </w:abstractNum>
   <w:abstractNum w:abstractNumId="4" w15:restartNumberingAfterBreak="0">
+    <w:nsid w:val="201633B9"/>
+    <w:multiLevelType w:val="hybridMultilevel"/>
+    <w:tmpl w:val="02140A7E"/>
+    <w:lvl w:ilvl="0" w:tplc="08090001">
+      <w:start w:val="1"/>
+      <w:numFmt w:val="bullet"/>
+      <w:lvlText w:val=""/>
+      <w:lvlJc w:val="left"/>
+      <w:pPr>
+        <w:ind w:left="720" w:hanging="360"/>
+      </w:pPr>
+      <w:rPr>
+        <w:rFonts w:ascii="Symbol" w:hAnsi="Symbol" w:hint="default"/>
+      </w:rPr>
+    </w:lvl>
+    <w:lvl w:ilvl="1" w:tplc="08090003" w:tentative="1">
+      <w:start w:val="1"/>
+      <w:numFmt w:val="bullet"/>
+      <w:lvlText w:val="o"/>
+      <w:lvlJc w:val="left"/>
+      <w:pPr>
+        <w:ind w:left="1440" w:hanging="360"/>
+      </w:pPr>
+      <w:rPr>
+        <w:rFonts w:ascii="Courier New" w:hAnsi="Courier New" w:cs="Courier New" w:hint="default"/>
+      </w:rPr>
+    </w:lvl>
+    <w:lvl w:ilvl="2" w:tplc="08090005" w:tentative="1">
+      <w:start w:val="1"/>
+      <w:numFmt w:val="bullet"/>
+      <w:lvlText w:val=""/>
+      <w:lvlJc w:val="left"/>
+      <w:pPr>
+        <w:ind w:left="2160" w:hanging="360"/>
+      </w:pPr>
+      <w:rPr>
+        <w:rFonts w:ascii="Wingdings" w:hAnsi="Wingdings" w:hint="default"/>
+      </w:rPr>
+    </w:lvl>
+    <w:lvl w:ilvl="3" w:tplc="08090001" w:tentative="1">
+      <w:start w:val="1"/>
+      <w:numFmt w:val="bullet"/>
+      <w:lvlText w:val=""/>
+      <w:lvlJc w:val="left"/>
+      <w:pPr>
+        <w:ind w:left="2880" w:hanging="360"/>
+      </w:pPr>
+      <w:rPr>
+        <w:rFonts w:ascii="Symbol" w:hAnsi="Symbol" w:hint="default"/>
+      </w:rPr>
+    </w:lvl>
+    <w:lvl w:ilvl="4" w:tplc="08090003" w:tentative="1">
+      <w:start w:val="1"/>
+      <w:numFmt w:val="bullet"/>
+      <w:lvlText w:val="o"/>
+      <w:lvlJc w:val="left"/>
+      <w:pPr>
+        <w:ind w:left="3600" w:hanging="360"/>
+      </w:pPr>
+      <w:rPr>
+        <w:rFonts w:ascii="Courier New" w:hAnsi="Courier New" w:cs="Courier New" w:hint="default"/>
+      </w:rPr>
+    </w:lvl>
+    <w:lvl w:ilvl="5" w:tplc="08090005" w:tentative="1">
+      <w:start w:val="1"/>
+      <w:numFmt w:val="bullet"/>
+      <w:lvlText w:val=""/>
+      <w:lvlJc w:val="left"/>
+      <w:pPr>
+        <w:ind w:left="4320" w:hanging="360"/>
+      </w:pPr>
+      <w:rPr>
+        <w:rFonts w:ascii="Wingdings" w:hAnsi="Wingdings" w:hint="default"/>
+      </w:rPr>
+    </w:lvl>
+    <w:lvl w:ilvl="6" w:tplc="08090001" w:tentative="1">
+      <w:start w:val="1"/>
+      <w:numFmt w:val="bullet"/>
+      <w:lvlText w:val=""/>
+      <w:lvlJc w:val="left"/>
+      <w:pPr>
+        <w:ind w:left="5040" w:hanging="360"/>
+      </w:pPr>
+      <w:rPr>
+        <w:rFonts w:ascii="Symbol" w:hAnsi="Symbol" w:hint="default"/>
+      </w:rPr>
+    </w:lvl>
+    <w:lvl w:ilvl="7" w:tplc="08090003" w:tentative="1">
+      <w:start w:val="1"/>
+      <w:numFmt w:val="bullet"/>
+      <w:lvlText w:val="o"/>
+      <w:lvlJc w:val="left"/>
+      <w:pPr>
+        <w:ind w:left="5760" w:hanging="360"/>
+      </w:pPr>
+      <w:rPr>
+        <w:rFonts w:ascii="Courier New" w:hAnsi="Courier New" w:cs="Courier New" w:hint="default"/>
+      </w:rPr>
+    </w:lvl>
+    <w:lvl w:ilvl="8" w:tplc="08090005" w:tentative="1">
+      <w:start w:val="1"/>
+      <w:numFmt w:val="bullet"/>
+      <w:lvlText w:val=""/>
+      <w:lvlJc w:val="left"/>
+      <w:pPr>
+        <w:ind w:left="6480" w:hanging="360"/>
+      </w:pPr>
+      <w:rPr>
+        <w:rFonts w:ascii="Wingdings" w:hAnsi="Wingdings" w:hint="default"/>
+      </w:rPr>
+    </w:lvl>
+  </w:abstractNum>
+  <w:abstractNum w:abstractNumId="5" w15:restartNumberingAfterBreak="0">
     <w:nsid w:val="270F1996"/>
     <w:multiLevelType w:val="hybridMultilevel"/>
     <w:tmpl w:val="7C9A92EE"/>
@@ -3314,7 +2662,7 @@
       </w:rPr>
     </w:lvl>
   </w:abstractNum>
-  <w:abstractNum w:abstractNumId="5" w15:restartNumberingAfterBreak="0">
+  <w:abstractNum w:abstractNumId="6" w15:restartNumberingAfterBreak="0">
     <w:nsid w:val="28EF1BC3"/>
     <w:multiLevelType w:val="hybridMultilevel"/>
     <w:tmpl w:val="7E04F258"/>
@@ -3427,7 +2775,7 @@
       </w:rPr>
     </w:lvl>
   </w:abstractNum>
-  <w:abstractNum w:abstractNumId="6" w15:restartNumberingAfterBreak="0">
+  <w:abstractNum w:abstractNumId="7" w15:restartNumberingAfterBreak="0">
     <w:nsid w:val="33587E64"/>
     <w:multiLevelType w:val="hybridMultilevel"/>
     <w:tmpl w:val="27A2CB12"/>
@@ -3540,7 +2888,7 @@
       </w:rPr>
     </w:lvl>
   </w:abstractNum>
-  <w:abstractNum w:abstractNumId="7" w15:restartNumberingAfterBreak="0">
+  <w:abstractNum w:abstractNumId="8" w15:restartNumberingAfterBreak="0">
     <w:nsid w:val="68E55FE3"/>
     <w:multiLevelType w:val="hybridMultilevel"/>
     <w:tmpl w:val="DC486164"/>
@@ -3629,7 +2977,7 @@
       </w:pPr>
     </w:lvl>
   </w:abstractNum>
-  <w:abstractNum w:abstractNumId="8" w15:restartNumberingAfterBreak="0">
+  <w:abstractNum w:abstractNumId="9" w15:restartNumberingAfterBreak="0">
     <w:nsid w:val="715A6548"/>
     <w:multiLevelType w:val="hybridMultilevel"/>
     <w:tmpl w:val="A386E2D4"/>
@@ -3742,7 +3090,7 @@
       </w:rPr>
     </w:lvl>
   </w:abstractNum>
-  <w:abstractNum w:abstractNumId="9" w15:restartNumberingAfterBreak="0">
+  <w:abstractNum w:abstractNumId="10" w15:restartNumberingAfterBreak="0">
     <w:nsid w:val="729B7562"/>
     <w:multiLevelType w:val="hybridMultilevel"/>
     <w:tmpl w:val="F25A1D4C"/>
@@ -3856,16 +3204,16 @@
     </w:lvl>
   </w:abstractNum>
   <w:num w:numId="1" w16cid:durableId="1415931081">
+    <w:abstractNumId w:val="7"/>
+  </w:num>
+  <w:num w:numId="2" w16cid:durableId="253049438">
+    <w:abstractNumId w:val="8"/>
+  </w:num>
+  <w:num w:numId="3" w16cid:durableId="412359859">
     <w:abstractNumId w:val="6"/>
   </w:num>
-  <w:num w:numId="2" w16cid:durableId="253049438">
-    <w:abstractNumId w:val="7"/>
-  </w:num>
-  <w:num w:numId="3" w16cid:durableId="412359859">
+  <w:num w:numId="4" w16cid:durableId="2087144110">
     <w:abstractNumId w:val="5"/>
-  </w:num>
-  <w:num w:numId="4" w16cid:durableId="2087144110">
-    <w:abstractNumId w:val="4"/>
   </w:num>
   <w:num w:numId="5" w16cid:durableId="958267444">
     <w:abstractNumId w:val="0"/>
@@ -3874,13 +3222,13 @@
     <w:abstractNumId w:val="3"/>
   </w:num>
   <w:num w:numId="7" w16cid:durableId="862941861">
-    <w:abstractNumId w:val="8"/>
+    <w:abstractNumId w:val="9"/>
   </w:num>
   <w:num w:numId="8" w16cid:durableId="1528442949">
     <w:abstractNumId w:val="1"/>
   </w:num>
   <w:num w:numId="9" w16cid:durableId="1834564217">
-    <w:abstractNumId w:val="9"/>
+    <w:abstractNumId w:val="10"/>
   </w:num>
   <w:num w:numId="10" w16cid:durableId="1387876947">
     <w:abstractNumId w:val="2"/>
@@ -3911,6 +3259,9 @@
     <w:lvlOverride w:ilvl="8">
       <w:startOverride w:val="1"/>
     </w:lvlOverride>
+  </w:num>
+  <w:num w:numId="11" w16cid:durableId="1136683489">
+    <w:abstractNumId w:val="4"/>
   </w:num>
 </w:numbering>
 </file>
@@ -4515,6 +3866,7 @@
   <w:style w:type="character" w:default="1" w:styleId="DefaultParagraphFont">
     <w:name w:val="Default Paragraph Font"/>
     <w:uiPriority w:val="1"/>
+    <w:semiHidden/>
     <w:unhideWhenUsed/>
   </w:style>
   <w:style w:type="table" w:default="1" w:styleId="TableNormal">

</xml_diff>

<commit_message>
Dani worked on the introduction paragraphs
</commit_message>
<xml_diff>
--- a/documents/DaniGargya_MA_proposal_Mar24.docx
+++ b/documents/DaniGargya_MA_proposal_Mar24.docx
@@ -48,34 +48,723 @@
         <w:t>sustainability competences of high school students?</w:t>
       </w:r>
     </w:p>
-    <w:p/>
+    <w:p>
+      <w:pPr>
+        <w:pStyle w:val="Heading1"/>
+      </w:pPr>
+      <w:r>
+        <w:t>Introduction</w:t>
+      </w:r>
+    </w:p>
+    <w:p>
+      <w:r>
+        <w:t>Globally, we as humankind are facing many ecological and social cris</w:t>
+      </w:r>
+      <w:r>
+        <w:t>e</w:t>
+      </w:r>
+      <w:r>
+        <w:t xml:space="preserve">s at the same time. </w:t>
+      </w:r>
+      <w:r>
+        <w:rPr>
+          <w:rFonts w:hAnsiTheme="minorHAnsi" w:cstheme="minorHAnsi"/>
+          <w:color w:val="0D0D0D"/>
+          <w:shd w:val="clear" w:color="auto" w:fill="FFFFFF"/>
+        </w:rPr>
+        <w:t xml:space="preserve">Despite extensive and continual efforts aimed at transitioning towards a more sustainable society, environmental </w:t>
+      </w:r>
+      <w:r>
+        <w:rPr>
+          <w:rFonts w:hAnsiTheme="minorHAnsi" w:cstheme="minorHAnsi"/>
+          <w:color w:val="0D0D0D"/>
+          <w:shd w:val="clear" w:color="auto" w:fill="FFFFFF"/>
+        </w:rPr>
+        <w:t xml:space="preserve">and social </w:t>
+      </w:r>
+      <w:r>
+        <w:rPr>
+          <w:rFonts w:hAnsiTheme="minorHAnsi" w:cstheme="minorHAnsi"/>
+          <w:color w:val="0D0D0D"/>
+          <w:shd w:val="clear" w:color="auto" w:fill="FFFFFF"/>
+        </w:rPr>
+        <w:t>challenges persist or have even exacerbated in various aspects</w:t>
+      </w:r>
+      <w:r>
+        <w:rPr>
+          <w:rFonts w:hAnsiTheme="minorHAnsi" w:cstheme="minorHAnsi"/>
+          <w:color w:val="0D0D0D"/>
+          <w:shd w:val="clear" w:color="auto" w:fill="FFFFFF"/>
+        </w:rPr>
+        <w:t xml:space="preserve"> </w:t>
+      </w:r>
+      <w:r>
+        <w:rPr>
+          <w:rFonts w:hAnsiTheme="minorHAnsi" w:cstheme="minorHAnsi"/>
+          <w:color w:val="0D0D0D"/>
+          <w:shd w:val="clear" w:color="auto" w:fill="FFFFFF"/>
+        </w:rPr>
+        <w:fldChar w:fldCharType="begin"/>
+      </w:r>
+      <w:r>
+        <w:rPr>
+          <w:rFonts w:hAnsiTheme="minorHAnsi" w:cstheme="minorHAnsi"/>
+          <w:color w:val="0D0D0D"/>
+          <w:shd w:val="clear" w:color="auto" w:fill="FFFFFF"/>
+        </w:rPr>
+        <w:instrText xml:space="preserve"> ADDIN ZOTERO_ITEM CSL_CITATION {"citationID":"RaufMXOj","properties":{"formattedCitation":"(IPCC, 2023)","plainCitation":"(IPCC, 2023)","noteIndex":0},"citationItems":[{"id":1141,"uris":["http://zotero.org/users/6175602/items/Y45ZQ6SK"],"itemData":{"id":1141,"type":"post-weblog","title":"AR6 Synthesis Report: Climate Change 2023 — IPCC","title-short":"AR6 Synthesis Report","URL":"https://www.ipcc.ch/report/sixth-assessment-report-cycle/","author":[{"family":"IPCC","given":""}],"accessed":{"date-parts":[["2024",3,15]]},"issued":{"date-parts":[["2023"]]}}}],"schema":"https://github.com/citation-style-language/schema/raw/master/csl-citation.json"} </w:instrText>
+      </w:r>
+      <w:r>
+        <w:rPr>
+          <w:rFonts w:hAnsiTheme="minorHAnsi" w:cstheme="minorHAnsi"/>
+          <w:color w:val="0D0D0D"/>
+          <w:shd w:val="clear" w:color="auto" w:fill="FFFFFF"/>
+        </w:rPr>
+        <w:fldChar w:fldCharType="separate"/>
+      </w:r>
+      <w:r>
+        <w:rPr>
+          <w:rFonts w:ascii="Calibri" w:hAnsi="Calibri" w:cs="Calibri"/>
+        </w:rPr>
+        <w:t>(IPCC, 2023)</w:t>
+      </w:r>
+      <w:r>
+        <w:rPr>
+          <w:rFonts w:hAnsiTheme="minorHAnsi" w:cstheme="minorHAnsi"/>
+          <w:color w:val="0D0D0D"/>
+          <w:shd w:val="clear" w:color="auto" w:fill="FFFFFF"/>
+        </w:rPr>
+        <w:fldChar w:fldCharType="end"/>
+      </w:r>
+      <w:r>
+        <w:rPr>
+          <w:rFonts w:hAnsiTheme="minorHAnsi" w:cstheme="minorHAnsi"/>
+          <w:color w:val="0D0D0D"/>
+          <w:shd w:val="clear" w:color="auto" w:fill="FFFFFF"/>
+        </w:rPr>
+        <w:t xml:space="preserve">. </w:t>
+      </w:r>
+      <w:r>
+        <w:rPr>
+          <w:rFonts w:hAnsiTheme="minorHAnsi" w:cstheme="minorHAnsi"/>
+          <w:color w:val="0D0D0D"/>
+          <w:shd w:val="clear" w:color="auto" w:fill="FFFFFF"/>
+        </w:rPr>
+        <w:t xml:space="preserve">Education for Sustainable Development (ESD) is seen as one key </w:t>
+      </w:r>
+      <w:r>
+        <w:rPr>
+          <w:rFonts w:hAnsiTheme="minorHAnsi" w:cstheme="minorHAnsi"/>
+          <w:color w:val="0D0D0D"/>
+          <w:shd w:val="clear" w:color="auto" w:fill="FFFFFF"/>
+        </w:rPr>
+        <w:t xml:space="preserve">aspect </w:t>
+      </w:r>
+      <w:r>
+        <w:rPr>
+          <w:rFonts w:hAnsiTheme="minorHAnsi" w:cstheme="minorHAnsi"/>
+          <w:color w:val="0D0D0D"/>
+          <w:shd w:val="clear" w:color="auto" w:fill="FFFFFF"/>
+        </w:rPr>
+        <w:t xml:space="preserve">in </w:t>
+      </w:r>
+      <w:r>
+        <w:rPr>
+          <w:rFonts w:hAnsiTheme="minorHAnsi" w:cstheme="minorHAnsi"/>
+          <w:color w:val="0D0D0D"/>
+          <w:shd w:val="clear" w:color="auto" w:fill="FFFFFF"/>
+        </w:rPr>
+        <w:t>transitioning towards</w:t>
+      </w:r>
+      <w:r>
+        <w:rPr>
+          <w:rFonts w:hAnsiTheme="minorHAnsi" w:cstheme="minorHAnsi"/>
+          <w:color w:val="0D0D0D"/>
+          <w:shd w:val="clear" w:color="auto" w:fill="FFFFFF"/>
+        </w:rPr>
+        <w:t xml:space="preserve"> a more sustainable and just society (REF?).</w:t>
+      </w:r>
+      <w:r>
+        <w:rPr>
+          <w:rFonts w:hAnsiTheme="minorHAnsi" w:cstheme="minorHAnsi"/>
+          <w:color w:val="0D0D0D"/>
+          <w:shd w:val="clear" w:color="auto" w:fill="FFFFFF"/>
+        </w:rPr>
+        <w:t xml:space="preserve"> </w:t>
+      </w:r>
+      <w:r>
+        <w:rPr>
+          <w:rFonts w:hAnsiTheme="minorHAnsi" w:cstheme="minorHAnsi"/>
+          <w:color w:val="0D0D0D"/>
+          <w:shd w:val="clear" w:color="auto" w:fill="FFFFFF"/>
+        </w:rPr>
+        <w:t xml:space="preserve">ESD is a holistic educational approach, focusing on the development of sustainability competences which enable the learner to </w:t>
+      </w:r>
+      <w:r>
+        <w:rPr>
+          <w:rFonts w:hAnsiTheme="minorHAnsi" w:cstheme="minorHAnsi"/>
+          <w:color w:val="0D0D0D"/>
+          <w:shd w:val="clear" w:color="auto" w:fill="FFFFFF"/>
+        </w:rPr>
+        <w:t xml:space="preserve">contribute to sustainable development through their competences of knowledge, skills, motivation, attitudes and values (REF Rieckmann &amp; Barth, 2022). </w:t>
+      </w:r>
+      <w:r>
+        <w:rPr>
+          <w:rFonts w:hAnsiTheme="minorHAnsi" w:cstheme="minorHAnsi"/>
+          <w:color w:val="0D0D0D"/>
+          <w:shd w:val="clear" w:color="auto" w:fill="FFFFFF"/>
+        </w:rPr>
+        <w:t>Following the Brundtland Report and the Agenda 21 conference in Rio, numerous programs for Education for Sustainable Development (ESD) have been initiated</w:t>
+      </w:r>
+      <w:r>
+        <w:rPr>
+          <w:rFonts w:hAnsiTheme="minorHAnsi" w:cstheme="minorHAnsi"/>
+          <w:color w:val="0D0D0D"/>
+          <w:shd w:val="clear" w:color="auto" w:fill="FFFFFF"/>
+        </w:rPr>
+        <w:t xml:space="preserve"> (REF?). </w:t>
+      </w:r>
+      <w:r>
+        <w:rPr>
+          <w:rFonts w:hAnsiTheme="minorHAnsi" w:cstheme="minorHAnsi"/>
+          <w:color w:val="0D0D0D"/>
+          <w:shd w:val="clear" w:color="auto" w:fill="FFFFFF"/>
+        </w:rPr>
+        <w:t xml:space="preserve">However, the impact and effectiveness of ESD is often questioned </w:t>
+      </w:r>
+      <w:r>
+        <w:rPr>
+          <w:rFonts w:hAnsiTheme="minorHAnsi" w:cstheme="minorHAnsi"/>
+          <w:color w:val="0D0D0D"/>
+          <w:shd w:val="clear" w:color="auto" w:fill="FFFFFF"/>
+        </w:rPr>
+        <w:fldChar w:fldCharType="begin"/>
+      </w:r>
+      <w:r>
+        <w:rPr>
+          <w:rFonts w:hAnsiTheme="minorHAnsi" w:cstheme="minorHAnsi"/>
+          <w:color w:val="0D0D0D"/>
+          <w:shd w:val="clear" w:color="auto" w:fill="FFFFFF"/>
+        </w:rPr>
+        <w:instrText xml:space="preserve"> ADDIN ZOTERO_ITEM CSL_CITATION {"citationID":"fiaie7vI","properties":{"formattedCitation":"(Ssoss\\uc0\\u233{} et al., 2021)","plainCitation":"(Ssossé et al., 2021)","noteIndex":0},"citationItems":[{"id":1143,"uris":["http://zotero.org/users/6175602/items/HBHT9PGK"],"itemData":{"id":1143,"type":"article-journal","abstract":"Education for Sustainable Development (ESD; also often called Education for Sustainability (EfS)) is a key lever of the United Nations’ Sustainable Development Goals, which emphasize the need for everyone to have the knowledge and skills to meet the challenges of creating a more sustainable world. However, while we can find examples of ESD across the globe, its potential to scale effectively and its impact on achieving the goals of sustainable development as compared with traditional curricula are often questioned. This literature review, at the crossroads of econometrics, educational sciences and psychology, aims to foster scaled ESD research and initiatives by offering a better understanding of the doubts that surround its potential impact. To that end, we (1) shed light on the methods and good practices for assessing this impact; (2) underline the specificity of the data to be collected in the context of these methods of assessment; and (3) outline the existing conclusions of impact studies dedicated to ESD that have served to highlight the limits and challenges for accurate measurement. These impact studies suggest that ESD will only achieve its objectives if pedagogical approaches are renewed. The inclusion of studies showing de facto poor results for ESD makes it possible to complete the picture of the endogenous and exogenous factors determining sustainable behavior that must be taken into account, both in the design of impact assessment tools and in the concrete implementation of ESD.","container-title":"Sustainability","DOI":"10.3390/su13052854","journalAbbreviation":"Sustainability","page":"2854","source":"ResearchGate","title":"Assessing the Impact of ESD: Methods, Challenges, Results","title-short":"Assessing the Impact of ESD","volume":"13","author":[{"family":"Ssossé","given":"Quentin"},{"family":"Wagner","given":"Johanna"},{"family":"Hopper","given":"Carina"}],"issued":{"date-parts":[["2021",3,6]]}}}],"schema":"https://github.com/citation-style-language/schema/raw/master/csl-citation.json"} </w:instrText>
+      </w:r>
+      <w:r>
+        <w:rPr>
+          <w:rFonts w:hAnsiTheme="minorHAnsi" w:cstheme="minorHAnsi"/>
+          <w:color w:val="0D0D0D"/>
+          <w:shd w:val="clear" w:color="auto" w:fill="FFFFFF"/>
+        </w:rPr>
+        <w:fldChar w:fldCharType="separate"/>
+      </w:r>
+      <w:r>
+        <w:rPr>
+          <w:rFonts w:ascii="Calibri" w:hAnsi="Calibri" w:cs="Calibri"/>
+          <w:kern w:val="0"/>
+        </w:rPr>
+        <w:t>(Ssossé et al., 2021)</w:t>
+      </w:r>
+      <w:r>
+        <w:rPr>
+          <w:rFonts w:hAnsiTheme="minorHAnsi" w:cstheme="minorHAnsi"/>
+          <w:color w:val="0D0D0D"/>
+          <w:shd w:val="clear" w:color="auto" w:fill="FFFFFF"/>
+        </w:rPr>
+        <w:fldChar w:fldCharType="end"/>
+      </w:r>
+      <w:r>
+        <w:rPr>
+          <w:rFonts w:hAnsiTheme="minorHAnsi" w:cstheme="minorHAnsi"/>
+          <w:color w:val="0D0D0D"/>
+          <w:shd w:val="clear" w:color="auto" w:fill="FFFFFF"/>
+        </w:rPr>
+        <w:t xml:space="preserve">. </w:t>
+      </w:r>
+      <w:r>
+        <w:rPr>
+          <w:rFonts w:hAnsiTheme="minorHAnsi" w:cstheme="minorHAnsi"/>
+          <w:color w:val="0D0D0D"/>
+          <w:shd w:val="clear" w:color="auto" w:fill="FFFFFF"/>
+        </w:rPr>
+        <w:t xml:space="preserve">When looking at the empirical data on the impact and outcome of ESD interventions within educational settings is very little. </w:t>
+      </w:r>
+      <w:r>
+        <w:rPr>
+          <w:rFonts w:hAnsiTheme="minorHAnsi" w:cstheme="minorHAnsi"/>
+          <w:color w:val="0D0D0D"/>
+          <w:shd w:val="clear" w:color="auto" w:fill="FFFFFF"/>
+        </w:rPr>
+        <w:t xml:space="preserve">Despite the difficulty of attributing the desired outcome to a specific measure and the complexity of many interacting variables, the call for different </w:t>
+      </w:r>
+      <w:r>
+        <w:rPr>
+          <w:rFonts w:hAnsiTheme="minorHAnsi" w:cstheme="minorHAnsi"/>
+          <w:color w:val="0D0D0D"/>
+          <w:shd w:val="clear" w:color="auto" w:fill="FFFFFF"/>
+        </w:rPr>
+        <w:t xml:space="preserve">approaches of measuring and operationalising ESD research, namely shifting form an input to an outcome orientation </w:t>
+      </w:r>
+      <w:r>
+        <w:rPr>
+          <w:rFonts w:hAnsiTheme="minorHAnsi" w:cstheme="minorHAnsi"/>
+          <w:color w:val="0D0D0D"/>
+          <w:shd w:val="clear" w:color="auto" w:fill="FFFFFF"/>
+        </w:rPr>
+        <w:t>is</w:t>
+      </w:r>
+      <w:r>
+        <w:rPr>
+          <w:rFonts w:hAnsiTheme="minorHAnsi" w:cstheme="minorHAnsi"/>
+          <w:color w:val="0D0D0D"/>
+          <w:shd w:val="clear" w:color="auto" w:fill="FFFFFF"/>
+        </w:rPr>
+        <w:t xml:space="preserve"> becoming more present</w:t>
+      </w:r>
+      <w:r>
+        <w:rPr>
+          <w:rFonts w:hAnsiTheme="minorHAnsi" w:cstheme="minorHAnsi"/>
+          <w:color w:val="0D0D0D"/>
+          <w:shd w:val="clear" w:color="auto" w:fill="FFFFFF"/>
+        </w:rPr>
+        <w:t xml:space="preserve"> (Waltner et al)</w:t>
+      </w:r>
+      <w:r>
+        <w:rPr>
+          <w:rFonts w:hAnsiTheme="minorHAnsi" w:cstheme="minorHAnsi"/>
+          <w:color w:val="0D0D0D"/>
+          <w:shd w:val="clear" w:color="auto" w:fill="FFFFFF"/>
+        </w:rPr>
+        <w:t>.</w:t>
+      </w:r>
+      <w:r>
+        <w:t xml:space="preserve"> </w:t>
+      </w:r>
+      <w:r>
+        <w:t>Basing the u</w:t>
+      </w:r>
+      <w:r>
+        <w:t>nderstanding how education interventions can be designed</w:t>
+      </w:r>
+      <w:r>
+        <w:t xml:space="preserve"> on empirical data,</w:t>
+      </w:r>
+      <w:r>
+        <w:t xml:space="preserve"> </w:t>
+      </w:r>
+      <w:r>
+        <w:t>to</w:t>
+      </w:r>
+      <w:r>
+        <w:t xml:space="preserve"> foster sustainability competences while considering the complex </w:t>
+      </w:r>
+      <w:r>
+        <w:t>modes of action</w:t>
+      </w:r>
+      <w:r>
+        <w:t xml:space="preserve">, is a key topic on the agenda of </w:t>
+      </w:r>
+      <w:r>
+        <w:t xml:space="preserve">educational </w:t>
+      </w:r>
+      <w:r>
+        <w:t xml:space="preserve">decision makers all over the world. </w:t>
+      </w:r>
+      <w:r>
+        <w:t>We currently only have a limited understanding of how participative ESD interventions, as potential enablers towards a more sustainable and just society, are contributing to sustainability competences of students.</w:t>
+      </w:r>
+    </w:p>
+    <w:p>
+      <w:r>
+        <w:t>Measuring</w:t>
+      </w:r>
+      <w:r>
+        <w:t xml:space="preserve"> sustainability competences </w:t>
+      </w:r>
+      <w:r>
+        <w:t xml:space="preserve">of students and its attribution to ESD is complex. </w:t>
+      </w:r>
+      <w:r>
+        <w:t xml:space="preserve">In order to operationalise effectiveness, it is first necessary to define which goals (learner characteristics) should be pursued within the framework of ESD and secondly, which means, methods and procedures can be recommended for the effective promotion of these characteristics </w:t>
+      </w:r>
+      <w:r>
+        <w:fldChar w:fldCharType="begin"/>
+      </w:r>
+      <w:r>
+        <w:instrText xml:space="preserve"> ADDIN ZOTERO_ITEM CSL_CITATION {"citationID":"AnVtIcgB","properties":{"formattedCitation":"(Riess, 2021)","plainCitation":"(Riess, 2021)","noteIndex":0},"citationItems":[{"id":1081,"uris":["http://zotero.org/users/6175602/items/MURI2TUZ"],"itemData":{"id":1081,"type":"article-journal","language":"de","source":"Zotero","title":"Wie kann Bildung f</w:instrText>
+      </w:r>
+      <w:r>
+        <w:instrText>ü</w:instrText>
+      </w:r>
+      <w:r>
+        <w:instrText xml:space="preserve">r nachhaltige Entwicklung wirksam unterrichtet werden?","author":[{"family":"Riess","given":"Werner"}],"issued":{"date-parts":[["2021"]]}}}],"schema":"https://github.com/citation-style-language/schema/raw/master/csl-citation.json"} </w:instrText>
+      </w:r>
+      <w:r>
+        <w:fldChar w:fldCharType="separate"/>
+      </w:r>
+      <w:r>
+        <w:rPr>
+          <w:rFonts w:ascii="Calibri" w:hAnsi="Calibri" w:cs="Calibri"/>
+        </w:rPr>
+        <w:t>(Riess, 2021)</w:t>
+      </w:r>
+      <w:r>
+        <w:fldChar w:fldCharType="end"/>
+      </w:r>
+      <w:r>
+        <w:t xml:space="preserve">. There is agreement on the broad tripartite classification of ESD goals in terms of achieving competencies in knowledge, attitudes, and behavioural dimensions </w:t>
+      </w:r>
+      <w:r>
+        <w:fldChar w:fldCharType="begin"/>
+      </w:r>
+      <w:r>
+        <w:instrText xml:space="preserve"> ADDIN ZOTERO_ITEM CSL_CITATION {"citationID":"ULVMymqE","properties":{"formattedCitation":"(Waltner et al., 2022)","plainCitation":"(Waltner et al., 2022)","noteIndex":0},"citationItems":[{"id":1114,"uris":["http://zotero.org/users/6175602/items/FEFYS4FW"],"itemData":{"id":1114,"type":"chapter","abstract":"Since the Brundtland Report and the Agenda 21 conference in Rio, many Education for Sustainable Development (ESD)Education for sustainable development (ESD) programs have been launched. However, until now, empirical data on the impact and outcomeOutcomes of ESDEducation for sustainable development (ESD) initiatives within educational settings is scarce. This chapter explores the assessmentAssessments of sustainabilitySustainability competencies including cognitive, affective, and behavioral domains, by presenting different possibilities, results, and limitations of ESDEducation for sustainable development (ESD) assessmentAssessments goals and frameworks. This contribution emerges from a collaboration of researchers on the operationalization and measurementMeasurements of ESDEducation for sustainable development (ESD) outcomesOutcomes at the University of Education Freiburg and the Otto-von-Guericke University Magdeburg. Data from a longitudinal measurementMeasurements with students in secondary schools (grades 5</w:instrText>
+      </w:r>
+      <w:r>
+        <w:instrText>–</w:instrText>
+      </w:r>
+      <w:r>
+        <w:instrText>8, n</w:instrText>
+      </w:r>
+      <w:r>
+        <w:instrText> </w:instrText>
+      </w:r>
+      <w:r>
+        <w:instrText>=</w:instrText>
+      </w:r>
+      <w:r>
+        <w:instrText> </w:instrText>
+      </w:r>
+      <w:r>
+        <w:instrText>1324, age 9</w:instrText>
+      </w:r>
+      <w:r>
+        <w:instrText>–</w:instrText>
+      </w:r>
+      <w:r>
+        <w:instrText>16) in the state of Baden-W</w:instrText>
+      </w:r>
+      <w:r>
+        <w:instrText>ü</w:instrText>
+      </w:r>
+      <w:r>
+        <w:instrText>rttemberg was analyzed to gain a clearer picture of the development of students</w:instrText>
+      </w:r>
+      <w:r>
+        <w:instrText>’</w:instrText>
+      </w:r>
+      <w:r>
+        <w:instrText xml:space="preserve"> sustainabilitySustainability competencies within 1 school year. This data shows that measuring the outcomeOutcomes of ESDEducation for sustainable development (ESD) teaching programs is possible. Using these empirical measures could thereby facilitate decision-making on ESDEducation for sustainable development (ESD) measures for many different levels.","collection-title":"Sustainable Development Goals Series","container-title":"Education for Sustainable Development in Primary and Secondary Schools: Pedagogical and Practical Approaches for Teachers","event-place":"Cham","ISBN":"978-3-031-09112-4","language":"en","note":"DOI: 10.1007/978-3-031-09112-4_15","page":"205-219","publisher":"Springer International Publishing","publisher-place":"Cham","source":"Springer Link","title":"Application-Oriented Development of Outcome Indicators for Measuring Students</w:instrText>
+      </w:r>
+      <w:r>
+        <w:instrText>’</w:instrText>
+      </w:r>
+      <w:r>
+        <w:instrText xml:space="preserve"> Sustainability Competencies: Turning from Input Focus to Outcome Orientation","title-short":"Application-Oriented Development of Outcome Indicators for Measuring Students</w:instrText>
+      </w:r>
+      <w:r>
+        <w:instrText>’</w:instrText>
+      </w:r>
+      <w:r>
+        <w:instrText xml:space="preserve"> Sustainability Competencies","URL":"https://doi.org/10.1007/978-3-031-09112-4_15","author":[{"family":"Waltner","given":"Eva-Maria"},{"family":"Overbeck","given":"Anne"},{"family":"Rie</w:instrText>
+      </w:r>
+      <w:r>
+        <w:instrText>ß</w:instrText>
+      </w:r>
+      <w:r>
+        <w:instrText>","given":"Werner"}],"editor":[{"family":"Karaarslan-Semiz","given":"G</w:instrText>
+      </w:r>
+      <w:r>
+        <w:instrText>ü</w:instrText>
+      </w:r>
+      <w:r>
+        <w:instrText xml:space="preserve">liz"}],"accessed":{"date-parts":[["2024",1,23]]},"issued":{"date-parts":[["2022"]]}}}],"schema":"https://github.com/citation-style-language/schema/raw/master/csl-citation.json"} </w:instrText>
+      </w:r>
+      <w:r>
+        <w:fldChar w:fldCharType="separate"/>
+      </w:r>
+      <w:r>
+        <w:rPr>
+          <w:rFonts w:ascii="Calibri" w:hAnsi="Calibri" w:cs="Calibri"/>
+        </w:rPr>
+        <w:t>(Waltner et al., 2022)</w:t>
+      </w:r>
+      <w:r>
+        <w:fldChar w:fldCharType="end"/>
+      </w:r>
+      <w:r>
+        <w:t xml:space="preserve">. </w:t>
+      </w:r>
+      <w:r>
+        <w:t>In terms of methods to promote those goals, there seems to be scientific agreement.</w:t>
+      </w:r>
+      <w:r>
+        <w:t xml:space="preserve"> These methods include i</w:t>
+      </w:r>
+      <w:r>
+        <w:t>nnovative,</w:t>
+      </w:r>
+      <w:r>
+        <w:t xml:space="preserve"> participative learning,</w:t>
+      </w:r>
+      <w:r>
+        <w:t xml:space="preserve"> service-learning, portfolio-work, project work, roll- and </w:t>
+      </w:r>
+      <w:r>
+        <w:t>plan games</w:t>
+      </w:r>
+      <w:r>
+        <w:t>,</w:t>
+      </w:r>
+      <w:r>
+        <w:t xml:space="preserve"> and</w:t>
+      </w:r>
+      <w:r>
+        <w:t xml:space="preserve"> problem-based learning</w:t>
+      </w:r>
+      <w:r>
+        <w:t xml:space="preserve"> </w:t>
+      </w:r>
+      <w:r>
+        <w:fldChar w:fldCharType="begin"/>
+      </w:r>
+      <w:r>
+        <w:instrText xml:space="preserve"> ADDIN ZOTERO_ITEM CSL_CITATION {"citationID":"KESPSaS0","properties":{"formattedCitation":"(Riess, 2021)","plainCitation":"(Riess, 2021)","noteIndex":0},"citationItems":[{"id":1081,"uris":["http://zotero.org/users/6175602/items/MURI2TUZ"],"itemData":{"id":1081,"type":"article-journal","language":"de","source":"Zotero","title":"Wie kann Bildung f</w:instrText>
+      </w:r>
+      <w:r>
+        <w:instrText>ü</w:instrText>
+      </w:r>
+      <w:r>
+        <w:instrText xml:space="preserve">r nachhaltige Entwicklung wirksam unterrichtet werden?","author":[{"family":"Riess","given":"Werner"}],"issued":{"date-parts":[["2021"]]}}}],"schema":"https://github.com/citation-style-language/schema/raw/master/csl-citation.json"} </w:instrText>
+      </w:r>
+      <w:r>
+        <w:fldChar w:fldCharType="separate"/>
+      </w:r>
+      <w:r>
+        <w:rPr>
+          <w:rFonts w:ascii="Calibri" w:hAnsi="Calibri" w:cs="Calibri"/>
+        </w:rPr>
+        <w:t>(Riess, 2021)</w:t>
+      </w:r>
+      <w:r>
+        <w:fldChar w:fldCharType="end"/>
+      </w:r>
+      <w:r>
+        <w:t xml:space="preserve">. </w:t>
+      </w:r>
+      <w:r>
+        <w:t>The little e</w:t>
+      </w:r>
+      <w:r>
+        <w:t>xisting empirical data on sustainability competences reveal complex dynamics. Throughout a school year (without having a specific ESD intervention, but ESD being in the local education plans) sustainability knowledge went up, whereas climate attitudes and climate-friendly behaviour did not increase (BUGEN). Th</w:t>
+      </w:r>
+      <w:r>
+        <w:t>ese results</w:t>
+      </w:r>
+      <w:r>
+        <w:t xml:space="preserve"> exemplif</w:t>
+      </w:r>
+      <w:r>
+        <w:t>y</w:t>
+      </w:r>
+      <w:r>
+        <w:t xml:space="preserve"> the knowledge-behavio</w:t>
+      </w:r>
+      <w:r>
+        <w:t>u</w:t>
+      </w:r>
+      <w:r>
+        <w:t>r gap</w:t>
+      </w:r>
+      <w:r>
+        <w:t xml:space="preserve">. However, </w:t>
+      </w:r>
+      <w:r>
+        <w:t xml:space="preserve">as these results are based on a school year, it remains interesting to empirically measure the attribution of specific ESD interventions which </w:t>
+      </w:r>
+      <w:r>
+        <w:t>employ innovative methods.</w:t>
+      </w:r>
+      <w:r>
+        <w:t xml:space="preserve"> Especially participation can play a key role in fostering motivation of students. Contributing factors include </w:t>
+      </w:r>
+      <w:r>
+        <w:t>to have an own choice and learning together in a group (Rie</w:t>
+      </w:r>
+      <w:r>
+        <w:t>ß</w:t>
+      </w:r>
+      <w:r>
+        <w:t xml:space="preserve"> et al, 2021). Probably appropriate methods include contexts in which the learner can contribute to decide about the sustainable aspects of the institution.</w:t>
+      </w:r>
+    </w:p>
+    <w:p>
+      <w:r>
+        <w:t xml:space="preserve">Some of the challenges of assessing the impact of ESD interventions include the operationalisation and measurements. </w:t>
+      </w:r>
+      <w:r>
+        <w:t xml:space="preserve">For achieving sustainability competences of students, empirically measuring </w:t>
+      </w:r>
+      <w:r>
+        <w:lastRenderedPageBreak/>
+        <w:t>precise goal specifications and operationalisations are needed in order to capture the underlying construct.</w:t>
+      </w:r>
+      <w:r>
+        <w:t xml:space="preserve"> + long-term?!</w:t>
+      </w:r>
+      <w:r>
+        <w:t xml:space="preserve"> + outside projects</w:t>
+      </w:r>
+    </w:p>
+    <w:p>
+      <w:r>
+        <w:t xml:space="preserve">Sustainability competence interplays with real environment and the perceived feeling of being able to change it. </w:t>
+      </w:r>
+      <w:r>
+        <w:t xml:space="preserve">The component of climate-friendly behavior, is not only influenced by the education intervention. </w:t>
+      </w:r>
+      <w:r>
+        <w:t xml:space="preserve">Behaviour is influenced by </w:t>
+      </w:r>
+      <w:r>
+        <w:t>knowledge and motivational aspects which first form behavioural intentions. Furthermore, external factors can also influence the sustainability-relevance behaviour. These external factors include behavioural offers, situational conditions, social norms and lifestyle of the social environment</w:t>
+      </w:r>
+      <w:r>
+        <w:t xml:space="preserve"> (RIESS, 2021). </w:t>
+      </w:r>
+      <w:r>
+        <w:t xml:space="preserve">Looking at only climate attitudes and behaviours might be a bit short-sided then. Complementary assessment could include self-efficacy beliefs, which capture the extent to which an actor believes that can achieve a goal with a certain action (Hammand et al). </w:t>
+      </w:r>
+      <w:r>
+        <w:t>This also plays in the debate of whether certain normative behaviours can and should be goals of ESD interventions. Going from ESD1 to ESD2. Capturing self-efficacy might be a nice way to understand the interplay of motivation of the students and their (imposed/ structural) environment.</w:t>
+      </w:r>
+    </w:p>
+    <w:p>
+      <w:r>
+        <w:t xml:space="preserve">Considering increased self-efficacy through participatory and experiential as an aim of SDE interventions brings up the question of operationalising </w:t>
+      </w:r>
+      <w:r>
+        <w:t xml:space="preserve">measurement of </w:t>
+      </w:r>
+      <w:r>
+        <w:t>self-efficacy</w:t>
+      </w:r>
+      <w:r>
+        <w:t xml:space="preserve"> as well as its relation to pedagogical approaches and which other factors might influence it</w:t>
+      </w:r>
+      <w:r>
+        <w:t>.</w:t>
+      </w:r>
+      <w:r>
+        <w:t xml:space="preserve"> Recen</w:t>
+      </w:r>
+      <w:r>
+        <w:t>t theoretical developments have emphasised the importance of differentiating and including agents, actions and aims and different connections when analysing self-efficacy related within ecological and social context. Furthermore, the desirability of the aim and aim content might play a central role, when analysing</w:t>
+      </w:r>
+      <w:r>
+        <w:t xml:space="preserve"> </w:t>
+      </w:r>
+      <w:r>
+        <w:t xml:space="preserve">self-efficacy. So far, research has focussed more on </w:t>
+      </w:r>
+      <w:r>
+        <w:t>individuals and has not yet considered the influence the environment (Whole School Approach) can play.</w:t>
+      </w:r>
+    </w:p>
+    <w:p>
+      <w:pPr>
+        <w:pStyle w:val="Heading1"/>
+      </w:pPr>
+      <w:r>
+        <w:t>Objectives and research questions</w:t>
+      </w:r>
+    </w:p>
+    <w:p>
+      <w:r>
+        <w:t>My aim is to quantify how ESD interventions influence students</w:t>
+      </w:r>
+      <w:r>
+        <w:t>’</w:t>
+      </w:r>
+      <w:r>
+        <w:t xml:space="preserve"> sustainability competences over time. </w:t>
+      </w:r>
+      <w:r>
+        <w:t xml:space="preserve">Existing empirical data of </w:t>
+      </w:r>
+      <w:r>
+        <w:t xml:space="preserve">a defined external ESD intervention project of </w:t>
+      </w:r>
+      <w:r>
+        <w:t xml:space="preserve">climate attitudes and climate behaviour and the opportunity for continuous data collection allow for </w:t>
+      </w:r>
+      <w:r>
+        <w:rPr>
+          <w:b/>
+          <w:bCs/>
+        </w:rPr>
+        <w:t>long term</w:t>
+      </w:r>
+      <w:r>
+        <w:t xml:space="preserve"> assessments of sustainability competences over time. Recent theoretical developments on self-efficacy beliefs provide a new possibility to enrich the measurements </w:t>
+      </w:r>
+      <w:r>
+        <w:t xml:space="preserve">with these aspects. By integrating previous quantitative research from two schools with current, </w:t>
+      </w:r>
+      <w:r>
+        <w:t xml:space="preserve">and theoretically comprehensive </w:t>
+      </w:r>
+      <w:r>
+        <w:t xml:space="preserve">data collection, my analysis provides </w:t>
+      </w:r>
+      <w:r>
+        <w:t xml:space="preserve">insights into the </w:t>
+      </w:r>
+      <w:r>
+        <w:t xml:space="preserve">effectiveness of ESD projects in enabling human agency of </w:t>
+      </w:r>
+      <w:r>
+        <w:t>high school</w:t>
+      </w:r>
+      <w:r>
+        <w:t xml:space="preserve"> students.</w:t>
+      </w:r>
+    </w:p>
     <w:p>
       <w:pPr>
         <w:pStyle w:val="ListParagraph"/>
         <w:numPr>
           <w:ilvl w:val="0"/>
-          <w:numId w:val="9"/>
+          <w:numId w:val="11"/>
         </w:numPr>
       </w:pPr>
       <w:r>
-        <w:t xml:space="preserve">Need for sustainability </w:t>
-      </w:r>
-      <w:proofErr w:type="gramStart"/>
-      <w:r>
-        <w:t>competence</w:t>
-      </w:r>
-      <w:proofErr w:type="gramEnd"/>
+        <w:t>Do students experience changes in climate attitude and behaviour over time?</w:t>
+      </w:r>
+      <w:r>
+        <w:t>// How do sustainability competences (climate attitude and behaviour) among students change over time (through different phases of an ESD intervention)?</w:t>
+      </w:r>
     </w:p>
     <w:p>
       <w:pPr>
         <w:pStyle w:val="ListParagraph"/>
         <w:numPr>
           <w:ilvl w:val="1"/>
-          <w:numId w:val="9"/>
+          <w:numId w:val="11"/>
         </w:numPr>
       </w:pPr>
       <w:r>
-        <w:t>Ongoing/ worsening problems</w:t>
+        <w:t>How does the project evolution influence the magnitude of the changes in climate attitude and behaviour?</w:t>
+      </w:r>
+    </w:p>
+    <w:p>
+      <w:pPr>
+        <w:pStyle w:val="ListParagraph"/>
+        <w:numPr>
+          <w:ilvl w:val="0"/>
+          <w:numId w:val="11"/>
+        </w:numPr>
+      </w:pPr>
+      <w:r>
+        <w:t>How do climate attitude and behaviour and self-efficacy beliefs respond to levels of involvement of the students?</w:t>
       </w:r>
     </w:p>
     <w:p>
@@ -83,17 +772,23 @@
         <w:pStyle w:val="ListParagraph"/>
         <w:numPr>
           <w:ilvl w:val="1"/>
-          <w:numId w:val="9"/>
+          <w:numId w:val="11"/>
         </w:numPr>
       </w:pPr>
       <w:r>
-        <w:t>Behavio</w:t>
-      </w:r>
-      <w:r>
-        <w:t>u</w:t>
-      </w:r>
-      <w:r>
-        <w:t>r- knowledge gap</w:t>
+        <w:t>How does the project evolution influence the magnitude of the changes in climate attitude and behaviour?</w:t>
+      </w:r>
+    </w:p>
+    <w:p>
+      <w:pPr>
+        <w:pStyle w:val="ListParagraph"/>
+        <w:numPr>
+          <w:ilvl w:val="0"/>
+          <w:numId w:val="11"/>
+        </w:numPr>
+      </w:pPr>
+      <w:r>
+        <w:t>How is climate attitude and behaviour influenced by self-efficacy beliefs?</w:t>
       </w:r>
     </w:p>
     <w:p>
@@ -101,735 +796,18 @@
         <w:pStyle w:val="ListParagraph"/>
         <w:numPr>
           <w:ilvl w:val="1"/>
-          <w:numId w:val="9"/>
+          <w:numId w:val="11"/>
         </w:numPr>
       </w:pPr>
       <w:r>
-        <w:t>Importance outcome orientation</w:t>
-      </w:r>
-      <w:r>
-        <w:br/>
-      </w:r>
-    </w:p>
-    <w:p>
-      <w:pPr>
-        <w:pStyle w:val="ListParagraph"/>
-        <w:numPr>
-          <w:ilvl w:val="0"/>
-          <w:numId w:val="9"/>
-        </w:numPr>
-      </w:pPr>
-      <w:r>
-        <w:t xml:space="preserve">Effectiveness of Sustainability competence depends on the type of educational </w:t>
-      </w:r>
-      <w:proofErr w:type="gramStart"/>
-      <w:r>
-        <w:t>intervention</w:t>
-      </w:r>
-      <w:proofErr w:type="gramEnd"/>
-    </w:p>
-    <w:p>
-      <w:pPr>
-        <w:pStyle w:val="ListParagraph"/>
-        <w:numPr>
-          <w:ilvl w:val="1"/>
-          <w:numId w:val="9"/>
-        </w:numPr>
-      </w:pPr>
-      <w:r>
-        <w:t>Very mixed results (knowledge up, behavior/ attitude did not increase)</w:t>
-      </w:r>
-    </w:p>
-    <w:p>
-      <w:pPr>
-        <w:pStyle w:val="ListParagraph"/>
-        <w:numPr>
-          <w:ilvl w:val="1"/>
-          <w:numId w:val="9"/>
-        </w:numPr>
-      </w:pPr>
-      <w:r>
-        <w:sym w:font="Wingdings" w:char="F0E0"/>
-      </w:r>
-      <w:r>
-        <w:t xml:space="preserve"> empirically looking at projects which apply those effective </w:t>
-      </w:r>
-      <w:proofErr w:type="gramStart"/>
-      <w:r>
-        <w:t>methods</w:t>
-      </w:r>
-      <w:proofErr w:type="gramEnd"/>
-    </w:p>
-    <w:p>
-      <w:pPr>
-        <w:pStyle w:val="ListParagraph"/>
-        <w:numPr>
-          <w:ilvl w:val="1"/>
-          <w:numId w:val="9"/>
-        </w:numPr>
-      </w:pPr>
-      <w:r>
-        <w:t>ESD now in schools and local education plans, with mixed effects</w:t>
-      </w:r>
-    </w:p>
-    <w:p>
-      <w:pPr>
-        <w:pStyle w:val="ListParagraph"/>
-        <w:numPr>
-          <w:ilvl w:val="1"/>
-          <w:numId w:val="9"/>
-        </w:numPr>
-      </w:pPr>
-      <w:r>
-        <w:sym w:font="Wingdings" w:char="F0E0"/>
-      </w:r>
-      <w:r>
-        <w:t xml:space="preserve"> looking at schools were specific ESD program was carried out</w:t>
-      </w:r>
-      <w:r>
-        <w:br/>
-      </w:r>
-    </w:p>
-    <w:p>
-      <w:pPr>
-        <w:pStyle w:val="ListParagraph"/>
-        <w:numPr>
-          <w:ilvl w:val="0"/>
-          <w:numId w:val="9"/>
-        </w:numPr>
-      </w:pPr>
-      <w:r>
-        <w:t xml:space="preserve">Sustainability competences depend on the scale and metric of observation// </w:t>
-      </w:r>
-      <w:r>
-        <w:t xml:space="preserve">outcome orientation requires clarity about the goals which are </w:t>
-      </w:r>
-      <w:proofErr w:type="gramStart"/>
-      <w:r>
-        <w:t>targeted</w:t>
-      </w:r>
-      <w:proofErr w:type="gramEnd"/>
-    </w:p>
-    <w:p>
-      <w:pPr>
-        <w:pStyle w:val="ListParagraph"/>
-        <w:numPr>
-          <w:ilvl w:val="1"/>
-          <w:numId w:val="9"/>
-        </w:numPr>
-      </w:pPr>
-      <w:r>
-        <w:t xml:space="preserve">goal </w:t>
-      </w:r>
-      <w:r>
-        <w:t>orientation through local education plans</w:t>
-      </w:r>
-      <w:r>
-        <w:t xml:space="preserve"> </w:t>
-      </w:r>
-      <w:r>
-        <w:sym w:font="Wingdings" w:char="F0E0"/>
-      </w:r>
-      <w:r>
-        <w:t xml:space="preserve"> in case of outcome measurement, precise goal (content) specifications and operationalisations are </w:t>
-      </w:r>
-      <w:proofErr w:type="gramStart"/>
-      <w:r>
-        <w:t>necessary</w:t>
-      </w:r>
-      <w:proofErr w:type="gramEnd"/>
-    </w:p>
-    <w:p>
-      <w:pPr>
-        <w:pStyle w:val="ListParagraph"/>
-        <w:numPr>
-          <w:ilvl w:val="1"/>
-          <w:numId w:val="9"/>
-        </w:numPr>
-      </w:pPr>
-      <w:r>
-        <w:t>good outcome measurement needs validity criteria (self-efficacy as validity?)</w:t>
-      </w:r>
-      <w:r>
-        <w:t xml:space="preserve"> </w:t>
-      </w:r>
-    </w:p>
-    <w:p>
-      <w:pPr>
-        <w:pStyle w:val="ListParagraph"/>
-        <w:numPr>
-          <w:ilvl w:val="1"/>
-          <w:numId w:val="9"/>
-        </w:numPr>
-      </w:pPr>
-      <w:r>
-        <w:t xml:space="preserve">trade-off regional specificity and aim of getting broad picture of state of play and </w:t>
-      </w:r>
-      <w:proofErr w:type="gramStart"/>
-      <w:r>
-        <w:t>development</w:t>
-      </w:r>
-      <w:proofErr w:type="gramEnd"/>
-    </w:p>
-    <w:p>
-      <w:pPr>
-        <w:pStyle w:val="ListParagraph"/>
-        <w:numPr>
-          <w:ilvl w:val="1"/>
-          <w:numId w:val="9"/>
-        </w:numPr>
-      </w:pPr>
-      <w:r>
-        <w:sym w:font="Wingdings" w:char="F0E0"/>
-      </w:r>
-      <w:r>
-        <w:t xml:space="preserve"> importance of outcome orientation</w:t>
-      </w:r>
-    </w:p>
-    <w:p>
-      <w:pPr>
-        <w:pStyle w:val="ListParagraph"/>
-        <w:numPr>
-          <w:ilvl w:val="1"/>
-          <w:numId w:val="9"/>
-        </w:numPr>
-      </w:pPr>
-      <w:r>
-        <w:sym w:font="Wingdings" w:char="F0E0"/>
-      </w:r>
-      <w:r>
-        <w:t xml:space="preserve"> Long vs short-term </w:t>
-      </w:r>
-      <w:r>
-        <w:br/>
-      </w:r>
-    </w:p>
-    <w:p>
-      <w:pPr>
-        <w:pStyle w:val="ListParagraph"/>
-        <w:numPr>
-          <w:ilvl w:val="0"/>
-          <w:numId w:val="9"/>
-        </w:numPr>
-      </w:pPr>
-      <w:r>
-        <w:t>Sustainability competence and its attribution to education intervention can be assessed through different methods, each with its own advantages and disadvantages</w:t>
-      </w:r>
-      <w:r>
-        <w:t xml:space="preserve"> (need for operationalisation?)</w:t>
-      </w:r>
-    </w:p>
-    <w:p>
-      <w:pPr>
-        <w:pStyle w:val="ListParagraph"/>
-        <w:numPr>
-          <w:ilvl w:val="1"/>
-          <w:numId w:val="9"/>
-        </w:numPr>
-      </w:pPr>
-      <w:r>
-        <w:sym w:font="Wingdings" w:char="F0E0"/>
-      </w:r>
-      <w:r>
-        <w:t xml:space="preserve"> importance of empirical data that uses three dimensions</w:t>
-      </w:r>
-      <w:r>
-        <w:t xml:space="preserve"> and can be related to project?</w:t>
-      </w:r>
-    </w:p>
-    <w:p>
-      <w:pPr>
-        <w:pStyle w:val="ListParagraph"/>
-        <w:numPr>
-          <w:ilvl w:val="1"/>
-          <w:numId w:val="9"/>
-        </w:numPr>
-      </w:pPr>
-      <w:r>
-        <w:t>attributing effectiveness of intervention can be assessed by looking at involvement of students</w:t>
-      </w:r>
-      <w:r>
-        <w:t xml:space="preserve"> (can level of involvement already validate the indicators?)</w:t>
-      </w:r>
-    </w:p>
-    <w:p>
-      <w:pPr>
-        <w:pStyle w:val="ListParagraph"/>
-        <w:numPr>
-          <w:ilvl w:val="1"/>
-          <w:numId w:val="9"/>
-        </w:numPr>
-      </w:pPr>
-      <w:r>
-        <w:sym w:font="Wingdings" w:char="F0E0"/>
-      </w:r>
-      <w:r>
-        <w:t xml:space="preserve"> effectiveness of intervention is dependent on impact and should therefore still be monitored throughout and after </w:t>
-      </w:r>
-      <w:proofErr w:type="gramStart"/>
-      <w:r>
-        <w:t>project</w:t>
-      </w:r>
-      <w:proofErr w:type="gramEnd"/>
-    </w:p>
-    <w:p>
-      <w:pPr>
-        <w:pStyle w:val="ListParagraph"/>
-        <w:numPr>
-          <w:ilvl w:val="1"/>
-          <w:numId w:val="9"/>
-        </w:numPr>
-      </w:pPr>
-      <w:r>
-        <w:sym w:font="Wingdings" w:char="F0E0"/>
-      </w:r>
-      <w:r>
-        <w:t xml:space="preserve"> established </w:t>
-      </w:r>
-      <w:proofErr w:type="gramStart"/>
-      <w:r>
-        <w:t>survey</w:t>
-      </w:r>
-      <w:proofErr w:type="gramEnd"/>
-    </w:p>
-    <w:p>
-      <w:pPr>
-        <w:pStyle w:val="ListParagraph"/>
-        <w:ind w:left="1440"/>
-      </w:pPr>
-    </w:p>
-    <w:p>
-      <w:pPr>
-        <w:pStyle w:val="ListParagraph"/>
-        <w:numPr>
-          <w:ilvl w:val="0"/>
-          <w:numId w:val="9"/>
-        </w:numPr>
-      </w:pPr>
-      <w:r>
-        <w:t xml:space="preserve">Sustainability </w:t>
-      </w:r>
-      <w:proofErr w:type="gramStart"/>
-      <w:r>
-        <w:t>competence  i</w:t>
-      </w:r>
-      <w:r>
-        <w:t>nterplays</w:t>
-      </w:r>
-      <w:proofErr w:type="gramEnd"/>
-      <w:r>
-        <w:t xml:space="preserve"> with real environment and feeling of self-efficacy</w:t>
-      </w:r>
-    </w:p>
-    <w:p>
-      <w:pPr>
-        <w:pStyle w:val="ListParagraph"/>
-        <w:numPr>
-          <w:ilvl w:val="1"/>
-          <w:numId w:val="9"/>
-        </w:numPr>
-      </w:pPr>
-      <w:r>
-        <w:t>Question is whether behavior can and should be a goal of ESD interventions?</w:t>
-      </w:r>
-    </w:p>
-    <w:p>
-      <w:pPr>
-        <w:pStyle w:val="ListParagraph"/>
-        <w:numPr>
-          <w:ilvl w:val="1"/>
-          <w:numId w:val="9"/>
-        </w:numPr>
-      </w:pPr>
-      <w:r>
-        <w:sym w:font="Wingdings" w:char="F0E0"/>
-      </w:r>
-      <w:r>
-        <w:t xml:space="preserve"> focus on self-efficacy as better outcome indicator?</w:t>
-      </w:r>
-    </w:p>
-    <w:p>
-      <w:pPr>
-        <w:pStyle w:val="ListParagraph"/>
-        <w:numPr>
-          <w:ilvl w:val="1"/>
-          <w:numId w:val="9"/>
-        </w:numPr>
-      </w:pPr>
-      <w:r>
-        <w:sym w:font="Wingdings" w:char="F0E0"/>
-      </w:r>
-      <w:r>
-        <w:t xml:space="preserve"> effectiveness of intervention is dependent on impact and should therefore still be monitored throughout and after </w:t>
-      </w:r>
-      <w:proofErr w:type="gramStart"/>
-      <w:r>
-        <w:t>project</w:t>
-      </w:r>
-      <w:proofErr w:type="gramEnd"/>
-    </w:p>
-    <w:p>
-      <w:pPr>
-        <w:pStyle w:val="ListParagraph"/>
-        <w:numPr>
-          <w:ilvl w:val="1"/>
-          <w:numId w:val="9"/>
-        </w:numPr>
-      </w:pPr>
-      <w:r>
-        <w:sym w:font="Wingdings" w:char="F0E0"/>
-      </w:r>
-      <w:r>
-        <w:t xml:space="preserve"> need for long-term impact focus?</w:t>
-      </w:r>
-      <w:r>
-        <w:br/>
-      </w:r>
-    </w:p>
-    <w:p>
-      <w:pPr>
-        <w:pStyle w:val="ListParagraph"/>
-        <w:numPr>
-          <w:ilvl w:val="0"/>
-          <w:numId w:val="9"/>
-        </w:numPr>
-      </w:pPr>
-      <w:r>
-        <w:t xml:space="preserve">Output orientation calls for long-term assessment and other additional methods to evaluate </w:t>
-      </w:r>
-      <w:proofErr w:type="gramStart"/>
-      <w:r>
-        <w:t>impact</w:t>
-      </w:r>
-      <w:proofErr w:type="gramEnd"/>
-    </w:p>
-    <w:p>
-      <w:pPr>
-        <w:pStyle w:val="ListParagraph"/>
-        <w:numPr>
-          <w:ilvl w:val="1"/>
-          <w:numId w:val="9"/>
-        </w:numPr>
-      </w:pPr>
-      <w:r>
-        <w:lastRenderedPageBreak/>
-        <w:sym w:font="Wingdings" w:char="F0E0"/>
-      </w:r>
-      <w:r>
-        <w:t xml:space="preserve"> possibility for both </w:t>
-      </w:r>
-      <w:proofErr w:type="gramStart"/>
-      <w:r>
-        <w:t>short and long term</w:t>
-      </w:r>
-      <w:proofErr w:type="gramEnd"/>
-      <w:r>
-        <w:t xml:space="preserve"> impact</w:t>
-      </w:r>
-      <w:r>
-        <w:t xml:space="preserve"> by </w:t>
-      </w:r>
-      <w:r>
-        <w:t>assessing at different project stages?</w:t>
-      </w:r>
-      <w:r>
-        <w:br/>
-      </w:r>
-    </w:p>
-    <w:p>
-      <w:pPr>
-        <w:pStyle w:val="ListParagraph"/>
-        <w:numPr>
-          <w:ilvl w:val="0"/>
-          <w:numId w:val="9"/>
-        </w:numPr>
-      </w:pPr>
-      <w:r>
-        <w:t>Sustainability competence can be validated by including other measures.</w:t>
-      </w:r>
-    </w:p>
-    <w:p>
-      <w:pPr>
-        <w:pStyle w:val="ListParagraph"/>
-        <w:numPr>
-          <w:ilvl w:val="1"/>
-          <w:numId w:val="9"/>
-        </w:numPr>
-      </w:pPr>
-      <w:r>
-        <w:sym w:font="Wingdings" w:char="F0E0"/>
-      </w:r>
-      <w:r>
-        <w:t xml:space="preserve"> </w:t>
-      </w:r>
-    </w:p>
-    <w:p>
-      <w:pPr>
-        <w:pStyle w:val="Heading1"/>
-      </w:pPr>
-      <w:r>
-        <w:t>Introduction</w:t>
-      </w:r>
-    </w:p>
-    <w:p>
-      <w:r>
-        <w:t>Globally, we as humankind are facing many ecological and social cris</w:t>
-      </w:r>
-      <w:r>
-        <w:t>e</w:t>
-      </w:r>
-      <w:r>
-        <w:t xml:space="preserve">s at the same time. </w:t>
-      </w:r>
-      <w:r>
-        <w:t xml:space="preserve">To address these challenges, there is strong scientific agreement </w:t>
-      </w:r>
-      <w:r>
-        <w:t xml:space="preserve">for the necessity of collective pursuit of ecological and social aims. </w:t>
-      </w:r>
-      <w:r>
-        <w:t>Many people obtain from acting together against climate change or social inequalities because they do not feel they or their group can make any difference.</w:t>
-      </w:r>
-      <w:r>
-        <w:t xml:space="preserve"> Understanding how people come to feel human agency</w:t>
-      </w:r>
-      <w:r>
-        <w:t xml:space="preserve"> and the belief that they can achieve something</w:t>
-      </w:r>
-      <w:r>
-        <w:t xml:space="preserve">, in terms of individual and collective self-efficacy, plays a crucial role in motivating people to act. </w:t>
-      </w:r>
-      <w:r>
-        <w:t xml:space="preserve">Motivating </w:t>
-      </w:r>
-      <w:r>
-        <w:t xml:space="preserve">young people is especially important. It is not only their future that is expecting many uncertainties and changes, </w:t>
-      </w:r>
-      <w:proofErr w:type="gramStart"/>
-      <w:r>
-        <w:t>their interests should</w:t>
-      </w:r>
-      <w:proofErr w:type="gramEnd"/>
-      <w:r>
-        <w:t xml:space="preserve"> already now be taken serious and be included.</w:t>
-      </w:r>
-      <w:r>
-        <w:t xml:space="preserve"> By taking their ideas and aims serious and giving them spaces of opportunity to shape their surroundings, we can foster empowerment and motivation to act together</w:t>
-      </w:r>
-      <w:r>
-        <w:t xml:space="preserve"> as young people</w:t>
-      </w:r>
-      <w:r>
-        <w:t xml:space="preserve">. </w:t>
-      </w:r>
-      <w:r>
-        <w:t>One very present environment</w:t>
-      </w:r>
-      <w:r>
-        <w:t xml:space="preserve"> for young people</w:t>
-      </w:r>
-      <w:r>
-        <w:t xml:space="preserve"> is the school. Participative Sustainable Development Education (SDE) projects </w:t>
-      </w:r>
-      <w:r>
-        <w:t xml:space="preserve">are a promising opportunity </w:t>
-      </w:r>
-      <w:r>
-        <w:t xml:space="preserve">for both: creating this space of opportunity to influence their surroundings, while at the same time </w:t>
-      </w:r>
-      <w:proofErr w:type="gramStart"/>
-      <w:r>
-        <w:t xml:space="preserve">learning </w:t>
-      </w:r>
-      <w:r>
-        <w:t xml:space="preserve"> and</w:t>
-      </w:r>
-      <w:proofErr w:type="gramEnd"/>
-      <w:r>
-        <w:t xml:space="preserve"> experiencing </w:t>
-      </w:r>
-      <w:r>
-        <w:t xml:space="preserve">to act together. </w:t>
-      </w:r>
-      <w:r>
-        <w:t xml:space="preserve">When designing ESD projects it is important to understand the complexity modes of action </w:t>
-      </w:r>
-      <w:proofErr w:type="gramStart"/>
-      <w:r>
-        <w:t>in order to</w:t>
-      </w:r>
-      <w:proofErr w:type="gramEnd"/>
-      <w:r>
-        <w:t xml:space="preserve"> be able to implement good educational interventions. </w:t>
-      </w:r>
-      <w:r>
-        <w:t>We currently only have a limited understanding of how participative Education interventions such as</w:t>
-      </w:r>
-      <w:r>
-        <w:t xml:space="preserve"> </w:t>
-      </w:r>
-      <w:r>
-        <w:t>ESD-projects</w:t>
-      </w:r>
-      <w:r>
-        <w:t xml:space="preserve">, as potential </w:t>
-      </w:r>
-      <w:proofErr w:type="gramStart"/>
-      <w:r>
-        <w:t>enablers ,</w:t>
-      </w:r>
-      <w:proofErr w:type="gramEnd"/>
-      <w:r>
-        <w:t xml:space="preserve"> are contributing to self-efficacy beliefs in students.</w:t>
-      </w:r>
-    </w:p>
-    <w:p>
-      <w:r>
-        <w:t xml:space="preserve">Within reports and recommendations on SDE, it is common convention, that certain methods and approaches are appropriate to reach the goals set out. These methods include participative learning, self-induced learning, project work, voluntarism with the aims of achieving critical thinking, system thinking, and so on. </w:t>
-      </w:r>
-      <w:r>
-        <w:t>Innovative, service-learning, po</w:t>
-      </w:r>
-      <w:r>
-        <w:t>r</w:t>
-      </w:r>
-      <w:r>
-        <w:t>tfoli</w:t>
-      </w:r>
-      <w:r>
-        <w:t>o</w:t>
-      </w:r>
-      <w:r>
-        <w:t>-work, project work, roll- and plangames, problem-based learning (REF RIE</w:t>
-      </w:r>
-      <w:r>
-        <w:t>ß</w:t>
-      </w:r>
-      <w:r>
-        <w:t xml:space="preserve"> et al, 2021/ Rie</w:t>
-      </w:r>
-      <w:r>
-        <w:t>ß</w:t>
-      </w:r>
-      <w:r>
-        <w:t xml:space="preserve"> et al 2022 VORLESUNG1). </w:t>
-      </w:r>
-      <w:r>
-        <w:t xml:space="preserve">However, until now, empirical data on the impact and outcome of ESD interventions within educational settings exists very little. Some of the challenges </w:t>
-      </w:r>
-      <w:r>
-        <w:t xml:space="preserve">of assessing the impact of ESD interventions include the operationalisation and measurements. Lessons learnt so far are the agreement on the broad tripartite classification of ESD goals in terms of achieving competencies in the knowledge, attitudes, and behavioral dimensions (Waltner, application-oriented). (SW AS COVERING ALL OF THEM?). </w:t>
-      </w:r>
-      <w:r>
-        <w:sym w:font="Wingdings" w:char="F0E0"/>
-      </w:r>
-      <w:r>
-        <w:t xml:space="preserve"> </w:t>
-      </w:r>
-      <w:r>
-        <w:t xml:space="preserve">precise goal (content) specifications and operationalization are needed </w:t>
-      </w:r>
-      <w:proofErr w:type="gramStart"/>
-      <w:r>
-        <w:t>in order to</w:t>
-      </w:r>
-      <w:proofErr w:type="gramEnd"/>
-      <w:r>
-        <w:t xml:space="preserve"> capture the underlying construct.</w:t>
-      </w:r>
-    </w:p>
-    <w:p>
-      <w:r>
-        <w:t>Do we need not only a shift from the input to the outcome orientation in the analytical/evaluative perspective but also a shift of attention from the purely cognitive to the behavioral components of SCs?</w:t>
-      </w:r>
-      <w:r>
-        <w:br/>
-      </w:r>
-      <w:r>
-        <w:t>When aiming for global indicators which are easily replicable and comparable, detailed observations need to be sacrificed. Consequently, additional qualitative studies looking into further details of the SC development process would represent a useful complement.</w:t>
-      </w:r>
-      <w:r>
-        <w:br/>
-        <w:t xml:space="preserve">So far, empirical research in that area, has focussed mainly on Climate attitude and behavior. However, these components ignore the aspect of creating spaces of opportunity to influence their environment (as participatory and experiential learning) which could be seen as combining cognitive, </w:t>
-      </w:r>
-      <w:r>
-        <w:lastRenderedPageBreak/>
-        <w:t xml:space="preserve">behavioral, and emotive components in its measures. Empirical research on whole school approach? Relevance of empirical data, analysing SDE interventions, which consider operationalisation and include in its measurement beyond cognitive measurement and gain of knowledge. </w:t>
-      </w:r>
-    </w:p>
-    <w:p>
-      <w:r>
-        <w:t xml:space="preserve">Considering increased self-efficacy through participatory and experiential as an aim of SDE interventions brings up the question of operationalising </w:t>
-      </w:r>
-      <w:r>
-        <w:t xml:space="preserve">measurement of </w:t>
-      </w:r>
-      <w:r>
-        <w:t>self-efficacy</w:t>
-      </w:r>
-      <w:r>
-        <w:t xml:space="preserve"> as well as its relation to pedagogical approaches and which other factors might influence it</w:t>
-      </w:r>
-      <w:r>
-        <w:t>.</w:t>
-      </w:r>
-      <w:r>
-        <w:t xml:space="preserve"> Recen</w:t>
-      </w:r>
-      <w:r>
-        <w:t>t theoretical developments have emphasised the importance of differentiating and including agents, actions and aims and different connections when analysing self-efficacy related within ecological and social context. Furthermore, the desirability of the aim and aim content might play a central role, when analysing</w:t>
-      </w:r>
-      <w:r>
-        <w:t xml:space="preserve"> </w:t>
-      </w:r>
-      <w:r>
-        <w:t xml:space="preserve">self-efficacy. So far, research has focussed more on </w:t>
-      </w:r>
-      <w:r>
-        <w:t>individuals and has not yet considered the influence the environment (Whole School Approach) can play.</w:t>
-      </w:r>
-    </w:p>
-    <w:p>
-      <w:pPr>
-        <w:pStyle w:val="Heading1"/>
-      </w:pPr>
-      <w:r>
-        <w:t>Objectives and research questions</w:t>
-      </w:r>
-    </w:p>
-    <w:p>
-      <w:r>
-        <w:t>My aim is to quantify how ESD interventions influence students</w:t>
-      </w:r>
-      <w:r>
-        <w:t>’</w:t>
-      </w:r>
-      <w:r>
-        <w:t xml:space="preserve"> sustainability competences over time. </w:t>
-      </w:r>
-      <w:r>
-        <w:t xml:space="preserve">Existing empirical data of climate attitudes and climate behaviour and the opportunity for continuous data collection allow for long term assessments of sustainability competences over time. Recent theoretical developments on self-efficacy beliefs provide a new possibility to enrich the measurements </w:t>
-      </w:r>
-      <w:r>
-        <w:t xml:space="preserve">with these aspects. By integrating previous quantitative research from two schools with current, </w:t>
-      </w:r>
-      <w:r>
-        <w:t xml:space="preserve">and theoretically comprehensive </w:t>
-      </w:r>
-      <w:r>
-        <w:t xml:space="preserve">data collection, my analysis provides </w:t>
-      </w:r>
-      <w:r>
-        <w:t xml:space="preserve">insights into the </w:t>
-      </w:r>
-      <w:r>
-        <w:t xml:space="preserve">effectiveness of ESD projects in enabling human agency of </w:t>
-      </w:r>
-      <w:r>
-        <w:t>high school</w:t>
-      </w:r>
-      <w:r>
-        <w:t xml:space="preserve"> students.</w:t>
+        <w:t>How do desirability of the aim and group identification influence the magnitude of the self-efficacy beliefs?</w:t>
+      </w:r>
+    </w:p>
+    <w:p/>
+    <w:p/>
+    <w:p>
+      <w:r>
+        <w:t>OR</w:t>
       </w:r>
     </w:p>
     <w:p>
@@ -839,36 +817,17 @@
           <w:ilvl w:val="0"/>
           <w:numId w:val="8"/>
         </w:numPr>
-      </w:pPr>
-      <w:r>
-        <w:t>D</w:t>
-      </w:r>
-      <w:r>
-        <w:t xml:space="preserve">o students with higher level of involvement </w:t>
-      </w:r>
-      <w:r>
-        <w:t xml:space="preserve">in the ESD project </w:t>
-      </w:r>
-      <w:r>
-        <w:t>experience more changes in climate attitude</w:t>
-      </w:r>
-      <w:r>
-        <w:t xml:space="preserve"> and</w:t>
-      </w:r>
-      <w:r>
-        <w:t xml:space="preserve"> behavio</w:t>
-      </w:r>
-      <w:r>
-        <w:t>u</w:t>
-      </w:r>
-      <w:r>
-        <w:t xml:space="preserve">r </w:t>
-      </w:r>
-      <w:r>
-        <w:t xml:space="preserve">over time </w:t>
-      </w:r>
-      <w:r>
-        <w:t>than students with lower levels of involvement?</w:t>
+        <w:rPr>
+          <w:i/>
+          <w:iCs/>
+        </w:rPr>
+      </w:pPr>
+      <w:r>
+        <w:rPr>
+          <w:i/>
+          <w:iCs/>
+        </w:rPr>
+        <w:t>Do students with higher level of involvement in the ESD project experience more changes in climate attitude and behaviour over time than students with lower levels of involvement?</w:t>
       </w:r>
     </w:p>
     <w:p>
@@ -878,17 +837,23 @@
           <w:ilvl w:val="1"/>
           <w:numId w:val="8"/>
         </w:numPr>
-      </w:pPr>
-      <w:r>
-        <w:t xml:space="preserve">How does the project evolution influence the magnitude of the changes in climate attitude and </w:t>
-      </w:r>
-      <w:r>
-        <w:t>behaviour</w:t>
-      </w:r>
-      <w:r>
-        <w:t>?</w:t>
-      </w:r>
-      <w:r>
+        <w:rPr>
+          <w:i/>
+          <w:iCs/>
+        </w:rPr>
+      </w:pPr>
+      <w:r>
+        <w:rPr>
+          <w:i/>
+          <w:iCs/>
+        </w:rPr>
+        <w:t>How does the project evolution influence the magnitude of the changes in climate attitude and behaviour?</w:t>
+      </w:r>
+      <w:r>
+        <w:rPr>
+          <w:i/>
+          <w:iCs/>
+        </w:rPr>
         <w:br/>
       </w:r>
     </w:p>
@@ -899,15 +864,17 @@
           <w:ilvl w:val="0"/>
           <w:numId w:val="8"/>
         </w:numPr>
-      </w:pPr>
-      <w:r>
-        <w:t xml:space="preserve">Do students with higher level of involvement in the ESD project experience higher </w:t>
-      </w:r>
-      <w:r>
-        <w:t xml:space="preserve">(collective and individual) </w:t>
-      </w:r>
-      <w:r>
-        <w:t>self-efficacy beliefs than students with lower levels of involvement?</w:t>
+        <w:rPr>
+          <w:i/>
+          <w:iCs/>
+        </w:rPr>
+      </w:pPr>
+      <w:r>
+        <w:rPr>
+          <w:i/>
+          <w:iCs/>
+        </w:rPr>
+        <w:t>Do students with higher level of involvement in the ESD project experience higher (collective and individual) self-efficacy beliefs than students with lower levels of involvement?</w:t>
       </w:r>
     </w:p>
     <w:p>
@@ -917,14 +884,26 @@
           <w:ilvl w:val="1"/>
           <w:numId w:val="8"/>
         </w:numPr>
-      </w:pPr>
-      <w:r>
+        <w:rPr>
+          <w:i/>
+          <w:iCs/>
+        </w:rPr>
+      </w:pPr>
+      <w:r>
+        <w:rPr>
+          <w:i/>
+          <w:iCs/>
+        </w:rPr>
         <w:t>How do desirability of the aim and group identification influence the magnitude of the self-efficacy beliefs?</w:t>
       </w:r>
     </w:p>
     <w:p>
       <w:pPr>
         <w:pStyle w:val="ListParagraph"/>
+        <w:rPr>
+          <w:i/>
+          <w:iCs/>
+        </w:rPr>
       </w:pPr>
     </w:p>
     <w:p>
@@ -936,67 +915,23 @@
         </w:numPr>
       </w:pPr>
       <w:r>
+        <w:rPr>
+          <w:i/>
+          <w:iCs/>
+        </w:rPr>
         <w:t>How are changes in climate attitude and behaviour influenced by (collective and individual) self-efficacy beliefs?</w:t>
       </w:r>
-    </w:p>
-    <w:p>
-      <w:r>
-        <w:t>OR</w:t>
+      <w:r>
+        <w:rPr>
+          <w:i/>
+          <w:iCs/>
+        </w:rPr>
+        <w:br/>
       </w:r>
     </w:p>
     <w:p>
       <w:pPr>
         <w:pStyle w:val="ListParagraph"/>
-        <w:numPr>
-          <w:ilvl w:val="0"/>
-          <w:numId w:val="11"/>
-        </w:numPr>
-      </w:pPr>
-      <w:r>
-        <w:t xml:space="preserve">Do students experience changes in climate attitude and behaviour over </w:t>
-      </w:r>
-      <w:proofErr w:type="gramStart"/>
-      <w:r>
-        <w:t>time?</w:t>
-      </w:r>
-      <w:r>
-        <w:t>/</w:t>
-      </w:r>
-      <w:proofErr w:type="gramEnd"/>
-      <w:r>
-        <w:t>/ How do sustainability competences (climate attitude and behaviour) among students change over time (through different phases of an ESD intervention)?</w:t>
-      </w:r>
-    </w:p>
-    <w:p>
-      <w:pPr>
-        <w:pStyle w:val="ListParagraph"/>
-        <w:numPr>
-          <w:ilvl w:val="0"/>
-          <w:numId w:val="11"/>
-        </w:numPr>
-      </w:pPr>
-      <w:r>
-        <w:t>How is climate attitude and behaviour influenced by self-efficacy beliefs?</w:t>
-      </w:r>
-    </w:p>
-    <w:p>
-      <w:pPr>
-        <w:pStyle w:val="ListParagraph"/>
-        <w:numPr>
-          <w:ilvl w:val="0"/>
-          <w:numId w:val="11"/>
-        </w:numPr>
-      </w:pPr>
-      <w:r>
-        <w:t>How do climate attitude and behaviour and self-efficacy beliefs respond to levels of involvement of the students?</w:t>
-      </w:r>
-      <w:r>
-        <w:br/>
-      </w:r>
-    </w:p>
-    <w:p>
-      <w:pPr>
-        <w:pStyle w:val="ListParagraph"/>
       </w:pPr>
     </w:p>
     <w:p>
@@ -1004,7 +939,6 @@
         <w:pStyle w:val="Heading1"/>
       </w:pPr>
       <w:r>
-        <w:lastRenderedPageBreak/>
         <w:t>Research hypotheses</w:t>
       </w:r>
       <w:r>
@@ -1119,7 +1053,6 @@
       </w:r>
     </w:p>
     <w:p>
-      <w:proofErr w:type="gramStart"/>
       <w:r>
         <w:t>“</w:t>
       </w:r>
@@ -1127,19 +1060,7 @@
         <w:t xml:space="preserve"> </w:t>
       </w:r>
       <w:r>
-        <w:t>The</w:t>
-      </w:r>
-      <w:proofErr w:type="gramEnd"/>
-      <w:r>
-        <w:t xml:space="preserve"> KlimaRatSchule (KRS) project aims to promote and establish an active climate protection culture in schools. To achieve this, KRS combines effective climate protection measures with democracy education. This means that pupils are actively involved in the development of a climate protection concept through a democratic participation process. This sensitizes the students to this topic and develops skills that enable them to act and make decisions in the interests of climate protection beyond the school day. In addition, this process allows thematic priorities and measures to be identified, </w:t>
-      </w:r>
-      <w:proofErr w:type="gramStart"/>
-      <w:r>
-        <w:t>on the basis of</w:t>
-      </w:r>
-      <w:proofErr w:type="gramEnd"/>
-      <w:r>
-        <w:t xml:space="preserve"> which a climate protection concept is created that is individually adapted to the school.</w:t>
+        <w:t>The KlimaRatSchule (KRS) project aims to promote and establish an active climate protection culture in schools. To achieve this, KRS combines effective climate protection measures with democracy education. This means that pupils are actively involved in the development of a climate protection concept through a democratic participation process. This sensitizes the students to this topic and develops skills that enable them to act and make decisions in the interests of climate protection beyond the school day. In addition, this process allows thematic priorities and measures to be identified, on the basis of which a climate protection concept is created that is individually adapted to the school.</w:t>
       </w:r>
       <w:r>
         <w:t>”</w:t>
@@ -1162,13 +1083,8 @@
         <w:t xml:space="preserve">resulting </w:t>
       </w:r>
       <w:r>
-        <w:t xml:space="preserve">students’ level of </w:t>
-      </w:r>
-      <w:proofErr w:type="gramStart"/>
-      <w:r>
-        <w:t>involvement</w:t>
-      </w:r>
-      <w:proofErr w:type="gramEnd"/>
+        <w:t>students’ level of involvement</w:t>
+      </w:r>
     </w:p>
     <w:p>
       <w:pPr>
@@ -1182,171 +1098,99 @@
           <w:i/>
           <w:iCs/>
         </w:rPr>
-        <w:t xml:space="preserve">The project can be divided into three phases from the </w:t>
-      </w:r>
-      <w:proofErr w:type="gramStart"/>
+        <w:t xml:space="preserve">The project can be divided into three phases from the students points of view. In the first phase, a voluntary student team is formed, the so called KRS-expert group. This group receives an introduction about the aims and phases of the project. Additionally, they get informed about general facts about climate change and four relevant areas within their school: energy, mobility, nutrition and </w:t>
+      </w:r>
       <w:r>
         <w:rPr>
           <w:i/>
           <w:iCs/>
         </w:rPr>
-        <w:t>students</w:t>
-      </w:r>
-      <w:proofErr w:type="gramEnd"/>
-      <w:r>
+        <w:lastRenderedPageBreak/>
+        <w:t>procurement. In the first phase, the KRS school group has the task of drawing up a carbon footprint for the school. On the other hand, this group prepares the second phase, which will be explained in more detail later.</w:t>
+      </w:r>
+    </w:p>
+    <w:p>
+      <w:pPr>
         <w:rPr>
           <w:i/>
           <w:iCs/>
         </w:rPr>
-        <w:t xml:space="preserve"> points of view. In the first phase, a voluntary student team is formed, the </w:t>
-      </w:r>
-      <w:proofErr w:type="gramStart"/>
+      </w:pPr>
       <w:r>
         <w:rPr>
           <w:i/>
           <w:iCs/>
         </w:rPr>
-        <w:t>so called</w:t>
-      </w:r>
-      <w:proofErr w:type="gramEnd"/>
-      <w:r>
+        <w:t>The second phase includes a micro-citizen report, which was adapted to the school context and is therefore called "Micro-citizen report for schools" (MBGS) (KlimaRatSchule, 2022, p. 1). This is a democratic process in which randomly selected pupils discuss relevant issues and problems and develop solutions.</w:t>
+      </w:r>
+    </w:p>
+    <w:p>
+      <w:pPr>
         <w:rPr>
           <w:i/>
           <w:iCs/>
         </w:rPr>
-        <w:t xml:space="preserve"> KRS-expert group. This group receives an introduction about the aims and phases of the project. Additionally, they get informed about general facts about climate change and four relevant areas within their school: energy, mobility, </w:t>
-      </w:r>
-      <w:proofErr w:type="gramStart"/>
+      </w:pPr>
       <w:r>
         <w:rPr>
           <w:i/>
           <w:iCs/>
         </w:rPr>
-        <w:t>nutrition</w:t>
-      </w:r>
-      <w:proofErr w:type="gramEnd"/>
-      <w:r>
+        <w:t>First, 50 pupils are randomly selected and divided into two equal groups on the day of the MBGS. Each of these two groups deals with two areas of activity in parallel in two rounds, so that the four areas of activity mobility, nutrition, procurement and energy are dealt with in total. In each round, the two groups of 25 are divided into five small groups. In these small groups, also known as planning cells, the participants discuss options and finally put three proposals for measures on paper. At the end of each round, the proposals from all planning cells are presented, prioritized and ranked in a plenary session of 25 participants. The process is illustrated graphically in Figure 14.</w:t>
+      </w:r>
+    </w:p>
+    <w:p>
+      <w:pPr>
         <w:rPr>
           <w:i/>
           <w:iCs/>
         </w:rPr>
-        <w:t xml:space="preserve"> and procurement. In the first phase, the KRS school group has the task of drawing up a carbon footprint for the school. On the other hand, this group prepares the second phase, which will be explained in more detail later.</w:t>
-      </w:r>
-    </w:p>
-    <w:p>
-      <w:pPr>
+      </w:pPr>
+      <w:r>
         <w:rPr>
           <w:i/>
           <w:iCs/>
         </w:rPr>
-      </w:pPr>
-      <w:r>
+        <w:t>Before each new discussion round, the KRS school group presents its findings on the respective area to the group of 25. The composition of the discussion cells is drawn by lot anew in each round within the group of 25. In the plenary of the groups of 25, the proposals of all small groups are presented and prioritized according to a carefully considered procedure. The entire Climate Council is prepared and carried out by the KRS school group.</w:t>
+      </w:r>
+    </w:p>
+    <w:p>
+      <w:pPr>
         <w:rPr>
           <w:i/>
           <w:iCs/>
         </w:rPr>
-        <w:t>The second phase includes a micro-citizen report, which was adapted to the school context and is therefore called "Micro-citizen report for schools" (MBGS) (KlimaRatSchule, 2022, p. 1). This is a democratic process in which randomly selected pupils discuss relevant issues and problems and develop solutions.</w:t>
-      </w:r>
-    </w:p>
-    <w:p>
-      <w:pPr>
+      </w:pPr>
+      <w:r>
         <w:rPr>
           <w:i/>
           <w:iCs/>
         </w:rPr>
-      </w:pPr>
-      <w:r>
+        <w:t>The participation of pupils from the KRS school group in the MBGS is not excluded. At one of the two schools, not only pupils were involved, but also a total of ten people from the teaching staff and other school personnel, so that a total of only 40 pupils took part in the MBGS.</w:t>
+      </w:r>
+    </w:p>
+    <w:p>
+      <w:pPr>
         <w:rPr>
           <w:i/>
           <w:iCs/>
         </w:rPr>
-        <w:t xml:space="preserve">First, 50 pupils are randomly selected and divided into two equal groups on the day of the MBGS. Each of these two groups deals with two areas of activity in parallel in two rounds, so that the four areas of activity mobility, nutrition, </w:t>
-      </w:r>
-      <w:proofErr w:type="gramStart"/>
+      </w:pPr>
       <w:r>
         <w:rPr>
           <w:i/>
           <w:iCs/>
         </w:rPr>
-        <w:t>procurement</w:t>
-      </w:r>
-      <w:proofErr w:type="gramEnd"/>
-      <w:r>
-        <w:rPr>
-          <w:i/>
-          <w:iCs/>
-        </w:rPr>
-        <w:t xml:space="preserve"> and energy are dealt with in total. In each round, the two groups of 25 are divided into five small groups. In these small groups, also known as planning cells, the participants discuss options and finally put three proposals for measures on paper. At the end of each round, the proposals from all planning cells are presented, </w:t>
-      </w:r>
-      <w:proofErr w:type="gramStart"/>
-      <w:r>
-        <w:rPr>
-          <w:i/>
-          <w:iCs/>
-        </w:rPr>
-        <w:t>prioritized</w:t>
-      </w:r>
-      <w:proofErr w:type="gramEnd"/>
-      <w:r>
-        <w:rPr>
-          <w:i/>
-          <w:iCs/>
-        </w:rPr>
-        <w:t xml:space="preserve"> and ranked in a plenary session of 25 participants. The process is illustrated graphically in Figure 14.</w:t>
-      </w:r>
-    </w:p>
-    <w:p>
-      <w:pPr>
-        <w:rPr>
-          <w:i/>
-          <w:iCs/>
-        </w:rPr>
-      </w:pPr>
-      <w:r>
-        <w:rPr>
-          <w:i/>
-          <w:iCs/>
-        </w:rPr>
-        <w:t>Before each new discussion round, the KRS school group presents its findings on the respective area to the group of 25. The composition of the discussion cells is drawn by lot anew in each round within the group of 25. In the plenary of the groups of 25, the proposals of all small groups are presented and prioritized according to a carefully considered procedure. The entire Climate Council is prepared and carried out by the KRS school group.</w:t>
-      </w:r>
-    </w:p>
-    <w:p>
-      <w:pPr>
-        <w:rPr>
-          <w:i/>
-          <w:iCs/>
-        </w:rPr>
-      </w:pPr>
-      <w:r>
-        <w:rPr>
-          <w:i/>
-          <w:iCs/>
+        <w:t>The third phase includes the creation of a roadmap with concrete goals and steps for more climate protection at the school (KlimaRatSchule, 2022, p. 2). After the MBGS, this development is again the responsibility of the KRS school group, which brings together its findings on the climate balance, results from the MBGS and general considerations on implementation options. The completion of this roadmap marks the end of the KRS project, but above all gives the go-ahead for the school to implement the measures set out in it.</w:t>
+      </w:r>
+    </w:p>
+    <w:p/>
+    <w:p>
+      <w:r>
+        <w:rPr>
+          <w:noProof/>
         </w:rPr>
         <w:lastRenderedPageBreak/>
-        <w:t>The participation of pupils from the KRS school group in the MBGS is not excluded. At one of the two schools, not only pupils were involved, but also a total of ten people from the teaching staff and other school personnel, so that a total of only 40 pupils took part in the MBGS.</w:t>
-      </w:r>
-    </w:p>
-    <w:p>
-      <w:pPr>
-        <w:rPr>
-          <w:i/>
-          <w:iCs/>
-        </w:rPr>
-      </w:pPr>
-      <w:r>
-        <w:rPr>
-          <w:i/>
-          <w:iCs/>
-        </w:rPr>
-        <w:t>The third phase includes the creation of a roadmap with concrete goals and steps for more climate protection at the school (KlimaRatSchule, 2022, p. 2). After the MBGS, this development is again the responsibility of the KRS school group, which brings together its findings on the climate balance, results from the MBGS and general considerations on implementation options. The completion of this roadmap marks the end of the KRS project, but above all gives the go-ahead for the school to implement the measures set out in it.</w:t>
-      </w:r>
-    </w:p>
-    <w:p/>
-    <w:p>
-      <w:r>
-        <w:rPr>
-          <w:noProof/>
-        </w:rPr>
         <w:drawing>
           <wp:inline distT="0" distB="0" distL="0" distR="0" wp14:anchorId="172158E6" wp14:editId="7F3CB2F1">
             <wp:extent cx="3626036" cy="4267419"/>
@@ -1801,15 +1645,7 @@
     </w:p>
     <w:p>
       <w:r>
-        <w:t xml:space="preserve">I will model climate behaviour/ attitude/ self-efficacy beliefs as the response variable. Level of involvement, </w:t>
-      </w:r>
-      <w:proofErr w:type="gramStart"/>
-      <w:r>
-        <w:t>XXX .The</w:t>
-      </w:r>
-      <w:proofErr w:type="gramEnd"/>
-      <w:r>
-        <w:t xml:space="preserve"> random term in my model will be XXX. </w:t>
+        <w:t xml:space="preserve">I will model climate behaviour/ attitude/ self-efficacy beliefs as the response variable. Level of involvement, XXX .The random term in my model will be XXX. </w:t>
       </w:r>
     </w:p>
     <w:p>
@@ -2452,7 +2288,7 @@
         <w:rFonts w:ascii="Symbol" w:hAnsi="Symbol" w:hint="default"/>
       </w:rPr>
     </w:lvl>
-    <w:lvl w:ilvl="1" w:tplc="08090003" w:tentative="1">
+    <w:lvl w:ilvl="1" w:tplc="08090003">
       <w:start w:val="1"/>
       <w:numFmt w:val="bullet"/>
       <w:lvlText w:val="o"/>
@@ -3866,7 +3702,6 @@
   <w:style w:type="character" w:default="1" w:styleId="DefaultParagraphFont">
     <w:name w:val="Default Paragraph Font"/>
     <w:uiPriority w:val="1"/>
-    <w:semiHidden/>
     <w:unhideWhenUsed/>
   </w:style>
   <w:style w:type="table" w:default="1" w:styleId="TableNormal">

</xml_diff>

<commit_message>
Dani added feednack from prüfungsamt
</commit_message>
<xml_diff>
--- a/documents/DaniGargya_MA_proposal_Mar24.docx
+++ b/documents/DaniGargya_MA_proposal_Mar24.docx
@@ -719,7 +719,13 @@
         <w:t xml:space="preserve">insights into the </w:t>
       </w:r>
       <w:r>
-        <w:t xml:space="preserve">effectiveness of ESD projects in enabling human agency of </w:t>
+        <w:t>effectiveness of ESD projects in enabling human agency</w:t>
+      </w:r>
+      <w:r>
+        <w:t>/ sustainability competences</w:t>
+      </w:r>
+      <w:r>
+        <w:t xml:space="preserve"> of </w:t>
       </w:r>
       <w:r>
         <w:t>high school</w:t>
@@ -957,29 +963,116 @@
       </w:r>
     </w:p>
     <w:p>
-      <w:r>
+      <w:pPr>
         <w:rPr>
           <w:i/>
           <w:iCs/>
         </w:rPr>
-        <w:t xml:space="preserve">In my analysis I ask how the level of participation of a participative SDE-intervention influences the individual and collective self-efficacy beliefs. I assess variation in agent-action-aim and agent-aim self-efficacy beliefs at different project stages across schools. To quantitatively test the impact of SDE-interventions, I will gain data by </w:t>
-      </w:r>
+      </w:pPr>
       <w:r>
         <w:rPr>
           <w:i/>
           <w:iCs/>
         </w:rPr>
-        <w:t xml:space="preserve">self-reported </w:t>
+        <w:t xml:space="preserve">In my analysis I ask how </w:t>
       </w:r>
       <w:r>
         <w:rPr>
           <w:i/>
           <w:iCs/>
         </w:rPr>
-        <w:t>surveys.</w:t>
-      </w:r>
-      <w:r>
-        <w:t xml:space="preserve"> </w:t>
+        <w:t>a</w:t>
+      </w:r>
+      <w:r>
+        <w:rPr>
+          <w:i/>
+          <w:iCs/>
+        </w:rPr>
+        <w:t xml:space="preserve"> participative SDE-intervention influences </w:t>
+      </w:r>
+      <w:r>
+        <w:rPr>
+          <w:i/>
+          <w:iCs/>
+        </w:rPr>
+        <w:t>attitudinal, behavioural and self-effica</w:t>
+      </w:r>
+      <w:r>
+        <w:rPr>
+          <w:i/>
+          <w:iCs/>
+        </w:rPr>
+        <w:t>cy</w:t>
+      </w:r>
+      <w:r>
+        <w:rPr>
+          <w:i/>
+          <w:iCs/>
+        </w:rPr>
+        <w:t xml:space="preserve"> components of sustainability competences over time.</w:t>
+      </w:r>
+      <w:r>
+        <w:rPr>
+          <w:i/>
+          <w:iCs/>
+        </w:rPr>
+        <w:t xml:space="preserve"> I assess variation in </w:t>
+      </w:r>
+      <w:r>
+        <w:rPr>
+          <w:i/>
+          <w:iCs/>
+        </w:rPr>
+        <w:t>the level of involvement of the students</w:t>
+      </w:r>
+      <w:r>
+        <w:rPr>
+          <w:i/>
+          <w:iCs/>
+        </w:rPr>
+        <w:t xml:space="preserve">. To quantitatively test the impact of SDE-interventions, I </w:t>
+      </w:r>
+      <w:r>
+        <w:rPr>
+          <w:i/>
+          <w:iCs/>
+        </w:rPr>
+        <w:t>will assess long-term effects by using</w:t>
+      </w:r>
+      <w:r>
+        <w:rPr>
+          <w:i/>
+          <w:iCs/>
+        </w:rPr>
+        <w:t xml:space="preserve"> existing data</w:t>
+      </w:r>
+      <w:r>
+        <w:rPr>
+          <w:i/>
+          <w:iCs/>
+        </w:rPr>
+        <w:t xml:space="preserve"> from a before-after self-reported survey on behavioural and attitudinal data </w:t>
+      </w:r>
+      <w:r>
+        <w:rPr>
+          <w:i/>
+          <w:iCs/>
+        </w:rPr>
+        <w:t xml:space="preserve"> and proceeding data collection </w:t>
+      </w:r>
+      <w:r>
+        <w:rPr>
+          <w:i/>
+          <w:iCs/>
+        </w:rPr>
+        <w:t xml:space="preserve">with </w:t>
+      </w:r>
+      <w:r>
+        <w:rPr>
+          <w:i/>
+          <w:iCs/>
+        </w:rPr>
+        <w:t>the same survey at approximately one year after the last assessment. Furthermore, I will complement data collection with a survey on self-efficacy.</w:t>
       </w:r>
     </w:p>
     <w:p>
@@ -987,17 +1080,79 @@
         <w:pStyle w:val="Heading2"/>
       </w:pPr>
       <w:r>
+        <w:t>Existing data “before-after” su</w:t>
+      </w:r>
+      <w:r>
+        <w:t>r</w:t>
+      </w:r>
+      <w:r>
+        <w:t>vey</w:t>
+      </w:r>
+    </w:p>
+    <w:p>
+      <w:r>
+        <w:t xml:space="preserve">The existing data, which I will complement can be described as following. The data was collected within a Master thesis project and in collaboration with the IZT, which is responsible for evaluating the impact of the funding and the project. Based on the theory of planned behaviour, a quantitative before-after survey questionnaire survey was conducted at two participating schools. The surveyed students were divided into three distinctive groups, according to their level of participation (see description of level of involvement in the project description in annex XX). </w:t>
+      </w:r>
+      <w:r>
+        <w:t xml:space="preserve">The data collection was conducted between </w:t>
+      </w:r>
+      <w:r>
+        <w:t>February and Mai 2023</w:t>
+      </w:r>
+      <w:r>
+        <w:t xml:space="preserve"> (the later date also marking the official ending of the project from the view of the students)</w:t>
+      </w:r>
+      <w:r>
+        <w:t xml:space="preserve"> (REF PAULI)</w:t>
+      </w:r>
+      <w:r>
+        <w:t xml:space="preserve">. Thereby, the next data collection point will be approximately one year after the end of the project. </w:t>
+      </w:r>
+    </w:p>
+    <w:p>
+      <w:r>
+        <w:t xml:space="preserve">The survey was designed based on the theory of planned behaviour. It included elements of attitudes, subjective norms, perceived behaviour control, intentions, and behaviour. The results </w:t>
+      </w:r>
+      <w:r>
+        <w:t xml:space="preserve">showed that climate awareness and action were increased through active participation (highest level </w:t>
+      </w:r>
+      <w:r>
+        <w:lastRenderedPageBreak/>
+        <w:t xml:space="preserve">of involvement). There were mixed results regarding the lower level of involvement and the effect on climate attitude and behaviour. </w:t>
+      </w:r>
+    </w:p>
+    <w:p>
+      <w:r>
+        <w:t>+ confirmation of project as being participative and ESD?</w:t>
+      </w:r>
+    </w:p>
+    <w:p>
+      <w:pPr>
+        <w:pStyle w:val="Heading2"/>
+      </w:pPr>
+      <w:r>
+        <w:t>Project description “KlimaRatSchule”</w:t>
+      </w:r>
+      <w:r>
+        <w:t xml:space="preserve"> (later in Annex?)</w:t>
+      </w:r>
+    </w:p>
+    <w:p>
+      <w:pPr>
+        <w:pStyle w:val="Heading3"/>
+      </w:pPr>
+      <w:r>
         <w:rPr>
           <w:noProof/>
         </w:rPr>
         <w:drawing>
-          <wp:anchor distT="0" distB="0" distL="114300" distR="114300" simplePos="0" relativeHeight="251659264" behindDoc="1" locked="0" layoutInCell="1" allowOverlap="1" wp14:anchorId="666FC571" wp14:editId="31750275">
+          <wp:anchor distT="0" distB="0" distL="114300" distR="114300" simplePos="0" relativeHeight="251659264" behindDoc="1" locked="0" layoutInCell="1" allowOverlap="1" wp14:anchorId="666FC571" wp14:editId="4CD63D4E">
             <wp:simplePos x="0" y="0"/>
             <wp:positionH relativeFrom="column">
-              <wp:posOffset>4944305</wp:posOffset>
+              <wp:posOffset>4784477</wp:posOffset>
             </wp:positionH>
             <wp:positionV relativeFrom="paragraph">
-              <wp:posOffset>295275</wp:posOffset>
+              <wp:posOffset>318025</wp:posOffset>
             </wp:positionV>
             <wp:extent cx="1187450" cy="863600"/>
             <wp:effectExtent l="0" t="0" r="0" b="0"/>
@@ -1041,23 +1196,12 @@
         </w:drawing>
       </w:r>
       <w:r>
-        <w:t>Project description “KlimaRatSchule”</w:t>
-      </w:r>
-    </w:p>
-    <w:p>
-      <w:pPr>
-        <w:pStyle w:val="Heading3"/>
-      </w:pPr>
-      <w:r>
         <w:t>Aims</w:t>
       </w:r>
     </w:p>
     <w:p>
       <w:r>
         <w:t>“</w:t>
-      </w:r>
-      <w:r>
-        <w:t xml:space="preserve"> </w:t>
       </w:r>
       <w:r>
         <w:t>The KlimaRatSchule (KRS) project aims to promote and establish an active climate protection culture in schools. To achieve this, KRS combines effective climate protection measures with democracy education. This means that pupils are actively involved in the development of a climate protection concept through a democratic participation process. This sensitizes the students to this topic and develops skills that enable them to act and make decisions in the interests of climate protection beyond the school day. In addition, this process allows thematic priorities and measures to be identified, on the basis of which a climate protection concept is created that is individually adapted to the school.</w:t>
@@ -1098,90 +1242,147 @@
           <w:i/>
           <w:iCs/>
         </w:rPr>
-        <w:t xml:space="preserve">The project can be divided into three phases from the students points of view. In the first phase, a voluntary student team is formed, the so called KRS-expert group. This group receives an introduction about the aims and phases of the project. Additionally, they get informed about general facts about climate change and four relevant areas within their school: energy, mobility, nutrition and </w:t>
-      </w:r>
-      <w:r>
+        <w:t>The project can be divided into three phases from the students points of view. In the first phase, a voluntary student team is formed, the so called KRS-expert group. This group receives an introduction about the aims and phases of the project. Additionally, they get informed about general facts about climate change and four relevant areas within their school: energy, mobility, nutrition and procurement. In the first phase, the KRS school group has the task of drawing up a carbon footprint for the school. On the other hand, this group prepares the second phase, which will be explained in more detail later.</w:t>
+      </w:r>
+    </w:p>
+    <w:p>
+      <w:pPr>
         <w:rPr>
           <w:i/>
           <w:iCs/>
         </w:rPr>
-        <w:lastRenderedPageBreak/>
-        <w:t>procurement. In the first phase, the KRS school group has the task of drawing up a carbon footprint for the school. On the other hand, this group prepares the second phase, which will be explained in more detail later.</w:t>
-      </w:r>
-    </w:p>
-    <w:p>
-      <w:pPr>
+      </w:pPr>
+      <w:r>
         <w:rPr>
           <w:i/>
           <w:iCs/>
         </w:rPr>
-      </w:pPr>
-      <w:r>
+        <w:t>The second phase includes a micro-citizen report, which was adapted to the school context and is therefore called "Micro-citizen report for schools" (MBGS) (KlimaRatSchule, 2022, p. 1). This is a democratic process in which randomly selected pupils discuss relevant issues and problems and develop solutions.</w:t>
+      </w:r>
+    </w:p>
+    <w:p>
+      <w:pPr>
         <w:rPr>
           <w:i/>
           <w:iCs/>
         </w:rPr>
-        <w:t>The second phase includes a micro-citizen report, which was adapted to the school context and is therefore called "Micro-citizen report for schools" (MBGS) (KlimaRatSchule, 2022, p. 1). This is a democratic process in which randomly selected pupils discuss relevant issues and problems and develop solutions.</w:t>
-      </w:r>
-    </w:p>
-    <w:p>
-      <w:pPr>
+      </w:pPr>
+      <w:r>
         <w:rPr>
           <w:i/>
           <w:iCs/>
         </w:rPr>
-      </w:pPr>
-      <w:r>
+        <w:t>First, 50 pupils are randomly selected and divided into two equal groups on the day of the MBGS. Each of these two groups deals with two areas of activity in parallel in two rounds, so that the four areas of activity mobility, nutrition, procurement and energy are dealt with in total. In each round, the two groups of 25 are divided into five small groups. In these small groups, also known as planning cells, the participants discuss options and finally put three proposals for measures on paper. At the end of each round, the proposals from all planning cells are presented, prioritized and ranked in a plenary session of 25 participants. The process is illustrated graphically in Figure 14.</w:t>
+      </w:r>
+    </w:p>
+    <w:p>
+      <w:pPr>
         <w:rPr>
           <w:i/>
           <w:iCs/>
         </w:rPr>
-        <w:t>First, 50 pupils are randomly selected and divided into two equal groups on the day of the MBGS. Each of these two groups deals with two areas of activity in parallel in two rounds, so that the four areas of activity mobility, nutrition, procurement and energy are dealt with in total. In each round, the two groups of 25 are divided into five small groups. In these small groups, also known as planning cells, the participants discuss options and finally put three proposals for measures on paper. At the end of each round, the proposals from all planning cells are presented, prioritized and ranked in a plenary session of 25 participants. The process is illustrated graphically in Figure 14.</w:t>
-      </w:r>
-    </w:p>
-    <w:p>
-      <w:pPr>
+      </w:pPr>
+      <w:r>
         <w:rPr>
           <w:i/>
           <w:iCs/>
         </w:rPr>
-      </w:pPr>
-      <w:r>
+        <w:t>Before each new discussion round, the KRS school group presents its findings on the respective area to the group of 25. The composition of the discussion cells is drawn by lot anew in each round within the group of 25. In the plenary of the groups of 25, the proposals of all small groups are presented and prioritized according to a carefully considered procedure. The entire Climate Council is prepared and carried out by the KRS school group.</w:t>
+      </w:r>
+    </w:p>
+    <w:p>
+      <w:pPr>
         <w:rPr>
           <w:i/>
           <w:iCs/>
         </w:rPr>
-        <w:t>Before each new discussion round, the KRS school group presents its findings on the respective area to the group of 25. The composition of the discussion cells is drawn by lot anew in each round within the group of 25. In the plenary of the groups of 25, the proposals of all small groups are presented and prioritized according to a carefully considered procedure. The entire Climate Council is prepared and carried out by the KRS school group.</w:t>
-      </w:r>
-    </w:p>
-    <w:p>
-      <w:pPr>
+      </w:pPr>
+      <w:r>
         <w:rPr>
           <w:i/>
           <w:iCs/>
         </w:rPr>
-      </w:pPr>
-      <w:r>
+        <w:t>The participation of pupils from the KRS school group in the MBGS is not excluded. At one of the two schools, not only pupils were involved, but also a total of ten people from the teaching staff and other school personnel, so that a total of only 40 pupils took part in the MBGS.</w:t>
+      </w:r>
+    </w:p>
+    <w:p>
+      <w:pPr>
         <w:rPr>
           <w:i/>
           <w:iCs/>
         </w:rPr>
-        <w:t>The participation of pupils from the KRS school group in the MBGS is not excluded. At one of the two schools, not only pupils were involved, but also a total of ten people from the teaching staff and other school personnel, so that a total of only 40 pupils took part in the MBGS.</w:t>
-      </w:r>
-    </w:p>
-    <w:p>
-      <w:pPr>
+      </w:pPr>
+      <w:r>
         <w:rPr>
           <w:i/>
           <w:iCs/>
         </w:rPr>
-      </w:pPr>
-      <w:r>
+        <w:lastRenderedPageBreak/>
+        <w:t>The third phase includes the creation of a roadmap with concrete goals and steps for more climate protection at the school (KlimaRatSchule, 2022, p. 2). After the MBGS, this development is again the responsibility of the KRS school group, which brings together its findings on the climate balance, results from the MBGS and general considerations on implementation options. The completion of this roadmap marks the end of the KRS project, but above all gives the go-ahead for the school to implement the measures set out in it.</w:t>
+      </w:r>
+    </w:p>
+    <w:p>
+      <w:pPr>
         <w:rPr>
           <w:i/>
           <w:iCs/>
         </w:rPr>
-        <w:t>The third phase includes the creation of a roadmap with concrete goals and steps for more climate protection at the school (KlimaRatSchule, 2022, p. 2). After the MBGS, this development is again the responsibility of the KRS school group, which brings together its findings on the climate balance, results from the MBGS and general considerations on implementation options. The completion of this roadmap marks the end of the KRS project, but above all gives the go-ahead for the school to implement the measures set out in it.</w:t>
+      </w:pPr>
+      <w:r>
+        <w:rPr>
+          <w:i/>
+          <w:iCs/>
+        </w:rPr>
+        <w:t>The levels of involvement are resulting from the different project phases and are summarised in the table below (REF PAULI)</w:t>
+      </w:r>
+    </w:p>
+    <w:p>
+      <w:pPr>
+        <w:rPr>
+          <w:i/>
+          <w:iCs/>
+        </w:rPr>
+      </w:pPr>
+      <w:r>
+        <w:rPr>
+          <w:i/>
+          <w:iCs/>
+        </w:rPr>
+        <w:drawing>
+          <wp:inline distT="0" distB="0" distL="0" distR="0" wp14:anchorId="372A2DCB" wp14:editId="682BA6E6">
+            <wp:extent cx="4762745" cy="1466925"/>
+            <wp:effectExtent l="0" t="0" r="0" b="0"/>
+            <wp:docPr id="918958893" name="Picture 1" descr="A white rectangular box with black text&#10;&#10;Description automatically generated"/>
+            <wp:cNvGraphicFramePr>
+              <a:graphicFrameLocks xmlns:a="http://schemas.openxmlformats.org/drawingml/2006/main" noChangeAspect="1"/>
+            </wp:cNvGraphicFramePr>
+            <a:graphic xmlns:a="http://schemas.openxmlformats.org/drawingml/2006/main">
+              <a:graphicData uri="http://schemas.openxmlformats.org/drawingml/2006/picture">
+                <pic:pic xmlns:pic="http://schemas.openxmlformats.org/drawingml/2006/picture">
+                  <pic:nvPicPr>
+                    <pic:cNvPr id="918958893" name="Picture 1" descr="A white rectangular box with black text&#10;&#10;Description automatically generated"/>
+                    <pic:cNvPicPr/>
+                  </pic:nvPicPr>
+                  <pic:blipFill>
+                    <a:blip r:embed="rId9"/>
+                    <a:stretch>
+                      <a:fillRect/>
+                    </a:stretch>
+                  </pic:blipFill>
+                  <pic:spPr>
+                    <a:xfrm>
+                      <a:off x="0" y="0"/>
+                      <a:ext cx="4762745" cy="1466925"/>
+                    </a:xfrm>
+                    <a:prstGeom prst="rect">
+                      <a:avLst/>
+                    </a:prstGeom>
+                  </pic:spPr>
+                </pic:pic>
+              </a:graphicData>
+            </a:graphic>
+          </wp:inline>
+        </w:drawing>
       </w:r>
     </w:p>
     <w:p/>
@@ -1190,7 +1391,6 @@
         <w:rPr>
           <w:noProof/>
         </w:rPr>
-        <w:lastRenderedPageBreak/>
         <w:drawing>
           <wp:inline distT="0" distB="0" distL="0" distR="0" wp14:anchorId="172158E6" wp14:editId="7F3CB2F1">
             <wp:extent cx="3626036" cy="4267419"/>
@@ -1207,7 +1407,7 @@
                     <pic:cNvPicPr/>
                   </pic:nvPicPr>
                   <pic:blipFill>
-                    <a:blip r:embed="rId9"/>
+                    <a:blip r:embed="rId10"/>
                     <a:stretch>
                       <a:fillRect/>
                     </a:stretch>
@@ -1239,7 +1439,17 @@
     </w:p>
     <w:p>
       <w:r>
-        <w:t>The impact evaluation is being carried out at two of the participating schools in the Freiburg area, which are supervised by the registered association Solare Zukunft. The pupils of the two schools started the project in January 2023 and will continue to work on it in the coming years. The main part of the project will take place between January and the end of the school year in July 2023.</w:t>
+        <w:t xml:space="preserve">The impact evaluation is being carried out at two of the participating schools in the Freiburg area, which are supervised by the registered association Solare Zukunft. The </w:t>
+      </w:r>
+      <w:r>
+        <w:t>students</w:t>
+      </w:r>
+      <w:r>
+        <w:t xml:space="preserve"> of the two schools </w:t>
+      </w:r>
+      <w:r>
+        <w:lastRenderedPageBreak/>
+        <w:t>started the project in January 2023 and will continue to work on it in the coming years. The main part of the project will take place between January and the end of the school year in July 2023.</w:t>
       </w:r>
     </w:p>
     <w:p>
@@ -1247,7 +1457,6 @@
         <w:pStyle w:val="Heading3"/>
       </w:pPr>
       <w:r>
-        <w:lastRenderedPageBreak/>
         <w:t>Survey</w:t>
       </w:r>
       <w:r>
@@ -1310,7 +1519,7 @@
                           </pic:cNvPicPr>
                         </pic:nvPicPr>
                         <pic:blipFill>
-                          <a:blip r:embed="rId10"/>
+                          <a:blip r:embed="rId11"/>
                           <a:stretch>
                             <a:fillRect/>
                           </a:stretch>
@@ -1339,7 +1548,7 @@
                           </pic:cNvPicPr>
                         </pic:nvPicPr>
                         <pic:blipFill>
-                          <a:blip r:embed="rId11"/>
+                          <a:blip r:embed="rId12"/>
                           <a:stretch>
                             <a:fillRect/>
                           </a:stretch>
@@ -1383,10 +1592,10 @@
                   <o:lock v:ext="edit" aspectratio="t"/>
                 </v:shapetype>
                 <v:shape id="Picture 1721287519" o:spid="_x0000_s1027" type="#_x0000_t75" style="position:absolute;width:46865;height:42102;visibility:visible;mso-wrap-style:square" o:gfxdata="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">
-                  <v:imagedata r:id="rId12" o:title=""/>
+                  <v:imagedata r:id="rId13" o:title=""/>
                 </v:shape>
                 <v:shape id="Picture 1247387820" o:spid="_x0000_s1028" type="#_x0000_t75" style="position:absolute;top:41785;width:46738;height:27497;visibility:visible;mso-wrap-style:square" o:gfxdata="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">
-                  <v:imagedata r:id="rId13" o:title=""/>
+                  <v:imagedata r:id="rId14" o:title=""/>
                 </v:shape>
                 <w10:anchorlock/>
               </v:group>
@@ -1445,6 +1654,7 @@
         <w:spacing w:line="256" w:lineRule="auto"/>
       </w:pPr>
       <w:r>
+        <w:lastRenderedPageBreak/>
         <w:t>Ich glaube, dass meine eigenen Handlungen einen Beitrag zum Klimaschutz leisten k</w:t>
       </w:r>
       <w:r>
@@ -1470,7 +1680,6 @@
         <w:spacing w:line="256" w:lineRule="auto"/>
       </w:pPr>
       <w:r>
-        <w:lastRenderedPageBreak/>
         <w:t xml:space="preserve">Ich glaube, dass ich den Klimaschutz vorantreiben kann, indem ich in meinem Umfeld </w:t>
       </w:r>
       <w:r>
@@ -1696,7 +1905,7 @@
             <wp:cNvGraphicFramePr/>
             <a:graphic xmlns:a="http://schemas.openxmlformats.org/drawingml/2006/main">
               <a:graphicData uri="http://schemas.openxmlformats.org/drawingml/2006/chart">
-                <c:chart xmlns:c="http://schemas.openxmlformats.org/drawingml/2006/chart" xmlns:r="http://schemas.openxmlformats.org/officeDocument/2006/relationships" r:id="rId14"/>
+                <c:chart xmlns:c="http://schemas.openxmlformats.org/drawingml/2006/chart" xmlns:r="http://schemas.openxmlformats.org/officeDocument/2006/relationships" r:id="rId15"/>
               </a:graphicData>
             </a:graphic>
           </wp:anchor>
@@ -1704,12 +1913,12 @@
       </w:r>
     </w:p>
     <w:sectPr>
-      <w:headerReference w:type="even" r:id="rId15"/>
-      <w:headerReference w:type="default" r:id="rId16"/>
-      <w:footerReference w:type="even" r:id="rId17"/>
-      <w:footerReference w:type="default" r:id="rId18"/>
-      <w:headerReference w:type="first" r:id="rId19"/>
-      <w:footerReference w:type="first" r:id="rId20"/>
+      <w:headerReference w:type="even" r:id="rId16"/>
+      <w:headerReference w:type="default" r:id="rId17"/>
+      <w:footerReference w:type="even" r:id="rId18"/>
+      <w:footerReference w:type="default" r:id="rId19"/>
+      <w:headerReference w:type="first" r:id="rId20"/>
+      <w:footerReference w:type="first" r:id="rId21"/>
       <w:pgSz w:w="11906" w:h="16838"/>
       <w:pgMar w:top="1440" w:right="1440" w:bottom="1440" w:left="1440" w:header="708" w:footer="708" w:gutter="0"/>
       <w:cols w:space="708"/>

</xml_diff>

<commit_message>
Dani worked more on introduction (and deleted old RQs)
</commit_message>
<xml_diff>
--- a/documents/DaniGargya_MA_proposal_Mar24.docx
+++ b/documents/DaniGargya_MA_proposal_Mar24.docx
@@ -4,46 +4,52 @@
   <w:body>
     <w:p>
       <w:pPr>
-        <w:rPr>
+        <w:jc w:val="both"/>
+        <w:rPr>
+          <w:rFonts w:hAnsiTheme="minorHAnsi" w:cstheme="minorHAnsi"/>
           <w:b/>
           <w:bCs/>
-          <w:sz w:val="24"/>
-          <w:szCs w:val="24"/>
-        </w:rPr>
-      </w:pPr>
-      <w:r>
-        <w:rPr>
+          <w:sz w:val="32"/>
+          <w:szCs w:val="32"/>
+        </w:rPr>
+      </w:pPr>
+      <w:r>
+        <w:rPr>
+          <w:rFonts w:hAnsiTheme="minorHAnsi" w:cstheme="minorHAnsi"/>
           <w:b/>
           <w:bCs/>
-          <w:sz w:val="24"/>
-          <w:szCs w:val="24"/>
+          <w:sz w:val="32"/>
+          <w:szCs w:val="32"/>
         </w:rPr>
         <w:t>How are participatory E</w:t>
       </w:r>
       <w:r>
         <w:rPr>
+          <w:rFonts w:hAnsiTheme="minorHAnsi" w:cstheme="minorHAnsi"/>
           <w:b/>
           <w:bCs/>
-          <w:sz w:val="24"/>
-          <w:szCs w:val="24"/>
+          <w:sz w:val="32"/>
+          <w:szCs w:val="32"/>
         </w:rPr>
         <w:t>ducation for Sustainability (ESD)</w:t>
       </w:r>
       <w:r>
         <w:rPr>
+          <w:rFonts w:hAnsiTheme="minorHAnsi" w:cstheme="minorHAnsi"/>
           <w:b/>
           <w:bCs/>
-          <w:sz w:val="24"/>
-          <w:szCs w:val="24"/>
+          <w:sz w:val="32"/>
+          <w:szCs w:val="32"/>
         </w:rPr>
         <w:t xml:space="preserve"> projects influencing </w:t>
       </w:r>
       <w:r>
         <w:rPr>
+          <w:rFonts w:hAnsiTheme="minorHAnsi" w:cstheme="minorHAnsi"/>
           <w:b/>
           <w:bCs/>
-          <w:sz w:val="24"/>
-          <w:szCs w:val="24"/>
+          <w:sz w:val="32"/>
+          <w:szCs w:val="32"/>
         </w:rPr>
         <w:t>sustainability competences of high school students?</w:t>
       </w:r>
@@ -51,20 +57,30 @@
     <w:p>
       <w:pPr>
         <w:pStyle w:val="Heading1"/>
-      </w:pPr>
-      <w:r>
+        <w:jc w:val="both"/>
+        <w:rPr>
+          <w:rFonts w:asciiTheme="minorHAnsi" w:hAnsiTheme="minorHAnsi" w:cstheme="minorHAnsi"/>
+        </w:rPr>
+      </w:pPr>
+      <w:r>
+        <w:rPr>
+          <w:rFonts w:asciiTheme="minorHAnsi" w:hAnsiTheme="minorHAnsi" w:cstheme="minorHAnsi"/>
+        </w:rPr>
         <w:t>Introduction</w:t>
       </w:r>
     </w:p>
     <w:p>
-      <w:r>
-        <w:t>Globally, we as humankind are facing many ecological and social cris</w:t>
-      </w:r>
-      <w:r>
-        <w:t>e</w:t>
-      </w:r>
-      <w:r>
-        <w:t xml:space="preserve">s at the same time. </w:t>
+      <w:pPr>
+        <w:jc w:val="both"/>
+        <w:rPr>
+          <w:rFonts w:hAnsiTheme="minorHAnsi" w:cstheme="minorHAnsi"/>
+        </w:rPr>
+      </w:pPr>
+      <w:r>
+        <w:rPr>
+          <w:rFonts w:hAnsiTheme="minorHAnsi" w:cstheme="minorHAnsi"/>
+        </w:rPr>
+        <w:t xml:space="preserve">Globally, we as humankind are facing many ecological and social crises at the same time. </w:t>
       </w:r>
       <w:r>
         <w:rPr>
@@ -72,7 +88,7 @@
           <w:color w:val="0D0D0D"/>
           <w:shd w:val="clear" w:color="auto" w:fill="FFFFFF"/>
         </w:rPr>
-        <w:t xml:space="preserve">Despite extensive and continual efforts aimed at transitioning towards a more sustainable society, environmental </w:t>
+        <w:t>Despite extensive and continual efforts aimed at transitioning towards a more sustainable society, environmental and social challenges persist or have even exacerbated in various aspects</w:t>
       </w:r>
       <w:r>
         <w:rPr>
@@ -80,7 +96,7 @@
           <w:color w:val="0D0D0D"/>
           <w:shd w:val="clear" w:color="auto" w:fill="FFFFFF"/>
         </w:rPr>
-        <w:t xml:space="preserve">and social </w:t>
+        <w:t xml:space="preserve"> </w:t>
       </w:r>
       <w:r>
         <w:rPr>
@@ -88,7 +104,7 @@
           <w:color w:val="0D0D0D"/>
           <w:shd w:val="clear" w:color="auto" w:fill="FFFFFF"/>
         </w:rPr>
-        <w:t>challenges persist or have even exacerbated in various aspects</w:t>
+        <w:fldChar w:fldCharType="begin"/>
       </w:r>
       <w:r>
         <w:rPr>
@@ -96,7 +112,7 @@
           <w:color w:val="0D0D0D"/>
           <w:shd w:val="clear" w:color="auto" w:fill="FFFFFF"/>
         </w:rPr>
-        <w:t xml:space="preserve"> </w:t>
+        <w:instrText xml:space="preserve"> ADDIN ZOTERO_ITEM CSL_CITATION {"citationID":"RaufMXOj","properties":{"formattedCitation":"(IPCC, 2023)","plainCitation":"(IPCC, 2023)","noteIndex":0},"citationItems":[{"id":1141,"uris":["http://zotero.org/users/6175602/items/Y45ZQ6SK"],"itemData":{"id":1141,"type":"post-weblog","title":"AR6 Synthesis Report: Climate Change 2023 — IPCC","title-short":"AR6 Synthesis Report","URL":"https://www.ipcc.ch/report/sixth-assessment-report-cycle/","author":[{"family":"IPCC","given":""}],"accessed":{"date-parts":[["2024",3,15]]},"issued":{"date-parts":[["2023"]]}}}],"schema":"https://github.com/citation-style-language/schema/raw/master/csl-citation.json"} </w:instrText>
       </w:r>
       <w:r>
         <w:rPr>
@@ -104,7 +120,13 @@
           <w:color w:val="0D0D0D"/>
           <w:shd w:val="clear" w:color="auto" w:fill="FFFFFF"/>
         </w:rPr>
-        <w:fldChar w:fldCharType="begin"/>
+        <w:fldChar w:fldCharType="separate"/>
+      </w:r>
+      <w:r>
+        <w:rPr>
+          <w:rFonts w:hAnsiTheme="minorHAnsi" w:cstheme="minorHAnsi"/>
+        </w:rPr>
+        <w:t>(IPCC, 2023)</w:t>
       </w:r>
       <w:r>
         <w:rPr>
@@ -112,7 +134,7 @@
           <w:color w:val="0D0D0D"/>
           <w:shd w:val="clear" w:color="auto" w:fill="FFFFFF"/>
         </w:rPr>
-        <w:instrText xml:space="preserve"> ADDIN ZOTERO_ITEM CSL_CITATION {"citationID":"RaufMXOj","properties":{"formattedCitation":"(IPCC, 2023)","plainCitation":"(IPCC, 2023)","noteIndex":0},"citationItems":[{"id":1141,"uris":["http://zotero.org/users/6175602/items/Y45ZQ6SK"],"itemData":{"id":1141,"type":"post-weblog","title":"AR6 Synthesis Report: Climate Change 2023 — IPCC","title-short":"AR6 Synthesis Report","URL":"https://www.ipcc.ch/report/sixth-assessment-report-cycle/","author":[{"family":"IPCC","given":""}],"accessed":{"date-parts":[["2024",3,15]]},"issued":{"date-parts":[["2023"]]}}}],"schema":"https://github.com/citation-style-language/schema/raw/master/csl-citation.json"} </w:instrText>
+        <w:fldChar w:fldCharType="end"/>
       </w:r>
       <w:r>
         <w:rPr>
@@ -120,13 +142,7 @@
           <w:color w:val="0D0D0D"/>
           <w:shd w:val="clear" w:color="auto" w:fill="FFFFFF"/>
         </w:rPr>
-        <w:fldChar w:fldCharType="separate"/>
-      </w:r>
-      <w:r>
-        <w:rPr>
-          <w:rFonts w:ascii="Calibri" w:hAnsi="Calibri" w:cs="Calibri"/>
-        </w:rPr>
-        <w:t>(IPCC, 2023)</w:t>
+        <w:t xml:space="preserve">. </w:t>
       </w:r>
       <w:r>
         <w:rPr>
@@ -134,7 +150,7 @@
           <w:color w:val="0D0D0D"/>
           <w:shd w:val="clear" w:color="auto" w:fill="FFFFFF"/>
         </w:rPr>
-        <w:fldChar w:fldCharType="end"/>
+        <w:t xml:space="preserve">In transition towards a more sustainable and just society, </w:t>
       </w:r>
       <w:r>
         <w:rPr>
@@ -142,7 +158,7 @@
           <w:color w:val="0D0D0D"/>
           <w:shd w:val="clear" w:color="auto" w:fill="FFFFFF"/>
         </w:rPr>
-        <w:t xml:space="preserve">. </w:t>
+        <w:t xml:space="preserve">Education for Sustainable Development (ESD) is seen as one key </w:t>
       </w:r>
       <w:r>
         <w:rPr>
@@ -150,7 +166,7 @@
           <w:color w:val="0D0D0D"/>
           <w:shd w:val="clear" w:color="auto" w:fill="FFFFFF"/>
         </w:rPr>
-        <w:t xml:space="preserve">Education for Sustainable Development (ESD) is seen as one key </w:t>
+        <w:t xml:space="preserve">aspect </w:t>
       </w:r>
       <w:r>
         <w:rPr>
@@ -158,7 +174,7 @@
           <w:color w:val="0D0D0D"/>
           <w:shd w:val="clear" w:color="auto" w:fill="FFFFFF"/>
         </w:rPr>
-        <w:t xml:space="preserve">aspect </w:t>
+        <w:t>(REF?).</w:t>
       </w:r>
       <w:r>
         <w:rPr>
@@ -166,7 +182,7 @@
           <w:color w:val="0D0D0D"/>
           <w:shd w:val="clear" w:color="auto" w:fill="FFFFFF"/>
         </w:rPr>
-        <w:t xml:space="preserve">in </w:t>
+        <w:t xml:space="preserve"> </w:t>
       </w:r>
       <w:r>
         <w:rPr>
@@ -174,7 +190,7 @@
           <w:color w:val="0D0D0D"/>
           <w:shd w:val="clear" w:color="auto" w:fill="FFFFFF"/>
         </w:rPr>
-        <w:t>transitioning towards</w:t>
+        <w:t xml:space="preserve">ESD is a holistic educational approach, focusing on the development of sustainability competences which enable the learner to </w:t>
       </w:r>
       <w:r>
         <w:rPr>
@@ -182,23 +198,25 @@
           <w:color w:val="0D0D0D"/>
           <w:shd w:val="clear" w:color="auto" w:fill="FFFFFF"/>
         </w:rPr>
-        <w:t xml:space="preserve"> a more sustainable and just society (REF?).</w:t>
-      </w:r>
+        <w:t xml:space="preserve">contribute to sustainable development through their competences of knowledge, skills, motivation, </w:t>
+      </w:r>
+      <w:proofErr w:type="gramStart"/>
       <w:r>
         <w:rPr>
           <w:rFonts w:hAnsiTheme="minorHAnsi" w:cstheme="minorHAnsi"/>
           <w:color w:val="0D0D0D"/>
           <w:shd w:val="clear" w:color="auto" w:fill="FFFFFF"/>
         </w:rPr>
-        <w:t xml:space="preserve"> </w:t>
-      </w:r>
+        <w:t>attitudes</w:t>
+      </w:r>
+      <w:proofErr w:type="gramEnd"/>
       <w:r>
         <w:rPr>
           <w:rFonts w:hAnsiTheme="minorHAnsi" w:cstheme="minorHAnsi"/>
           <w:color w:val="0D0D0D"/>
           <w:shd w:val="clear" w:color="auto" w:fill="FFFFFF"/>
         </w:rPr>
-        <w:t xml:space="preserve">ESD is a holistic educational approach, focusing on the development of sustainability competences which enable the learner to </w:t>
+        <w:t xml:space="preserve"> and values (REF Rieckmann &amp; Barth, 2022). </w:t>
       </w:r>
       <w:r>
         <w:rPr>
@@ -206,7 +224,7 @@
           <w:color w:val="0D0D0D"/>
           <w:shd w:val="clear" w:color="auto" w:fill="FFFFFF"/>
         </w:rPr>
-        <w:t xml:space="preserve">contribute to sustainable development through their competences of knowledge, skills, motivation, attitudes and values (REF Rieckmann &amp; Barth, 2022). </w:t>
+        <w:t>Following the Brundtland Report and the Agenda 21 conference in Rio, numerous programs for Education for Sustainable Development (ESD) have been initiated</w:t>
       </w:r>
       <w:r>
         <w:rPr>
@@ -214,7 +232,7 @@
           <w:color w:val="0D0D0D"/>
           <w:shd w:val="clear" w:color="auto" w:fill="FFFFFF"/>
         </w:rPr>
-        <w:t>Following the Brundtland Report and the Agenda 21 conference in Rio, numerous programs for Education for Sustainable Development (ESD) have been initiated</w:t>
+        <w:t xml:space="preserve"> (REF?). </w:t>
       </w:r>
       <w:r>
         <w:rPr>
@@ -222,7 +240,7 @@
           <w:color w:val="0D0D0D"/>
           <w:shd w:val="clear" w:color="auto" w:fill="FFFFFF"/>
         </w:rPr>
-        <w:t xml:space="preserve"> (REF?). </w:t>
+        <w:t xml:space="preserve">However, the impact and effectiveness of ESD is often questioned </w:t>
       </w:r>
       <w:r>
         <w:rPr>
@@ -230,7 +248,7 @@
           <w:color w:val="0D0D0D"/>
           <w:shd w:val="clear" w:color="auto" w:fill="FFFFFF"/>
         </w:rPr>
-        <w:t xml:space="preserve">However, the impact and effectiveness of ESD is often questioned </w:t>
+        <w:fldChar w:fldCharType="begin"/>
       </w:r>
       <w:r>
         <w:rPr>
@@ -238,7 +256,7 @@
           <w:color w:val="0D0D0D"/>
           <w:shd w:val="clear" w:color="auto" w:fill="FFFFFF"/>
         </w:rPr>
-        <w:fldChar w:fldCharType="begin"/>
+        <w:instrText xml:space="preserve"> ADDIN ZOTERO_ITEM CSL_CITATION {"citationID":"fiaie7vI","properties":{"formattedCitation":"(Ssoss\\uc0\\u233{} et al., 2021)","plainCitation":"(Ssossé et al., 2021)","noteIndex":0},"citationItems":[{"id":1143,"uris":["http://zotero.org/users/6175602/items/HBHT9PGK"],"itemData":{"id":1143,"type":"article-journal","abstract":"Education for Sustainable Development (ESD; also often called Education for Sustainability (EfS)) is a key lever of the United Nations’ Sustainable Development Goals, which emphasize the need for everyone to have the knowledge and skills to meet the challenges of creating a more sustainable world. However, while we can find examples of ESD across the globe, its potential to scale effectively and its impact on achieving the goals of sustainable development as compared with traditional curricula are often questioned. This literature review, at the crossroads of econometrics, educational sciences and psychology, aims to foster scaled ESD research and initiatives by offering a better understanding of the doubts that surround its potential impact. To that end, we (1) shed light on the methods and good practices for assessing this impact; (2) underline the specificity of the data to be collected in the context of these methods of assessment; and (3) outline the existing conclusions of impact studies dedicated to ESD that have served to highlight the limits and challenges for accurate measurement. These impact studies suggest that ESD will only achieve its objectives if pedagogical approaches are renewed. The inclusion of studies showing de facto poor results for ESD makes it possible to complete the picture of the endogenous and exogenous factors determining sustainable behavior that must be taken into account, both in the design of impact assessment tools and in the concrete implementation of ESD.","container-title":"Sustainability","DOI":"10.3390/su13052854","journalAbbreviation":"Sustainability","page":"2854","source":"ResearchGate","title":"Assessing the Impact of ESD: Methods, Challenges, Results","title-short":"Assessing the Impact of ESD","volume":"13","author":[{"family":"Ssossé","given":"Quentin"},{"family":"Wagner","given":"Johanna"},{"family":"Hopper","given":"Carina"}],"issued":{"date-parts":[["2021",3,6]]}}}],"schema":"https://github.com/citation-style-language/schema/raw/master/csl-citation.json"} </w:instrText>
       </w:r>
       <w:r>
         <w:rPr>
@@ -246,7 +264,30 @@
           <w:color w:val="0D0D0D"/>
           <w:shd w:val="clear" w:color="auto" w:fill="FFFFFF"/>
         </w:rPr>
-        <w:instrText xml:space="preserve"> ADDIN ZOTERO_ITEM CSL_CITATION {"citationID":"fiaie7vI","properties":{"formattedCitation":"(Ssoss\\uc0\\u233{} et al., 2021)","plainCitation":"(Ssossé et al., 2021)","noteIndex":0},"citationItems":[{"id":1143,"uris":["http://zotero.org/users/6175602/items/HBHT9PGK"],"itemData":{"id":1143,"type":"article-journal","abstract":"Education for Sustainable Development (ESD; also often called Education for Sustainability (EfS)) is a key lever of the United Nations’ Sustainable Development Goals, which emphasize the need for everyone to have the knowledge and skills to meet the challenges of creating a more sustainable world. However, while we can find examples of ESD across the globe, its potential to scale effectively and its impact on achieving the goals of sustainable development as compared with traditional curricula are often questioned. This literature review, at the crossroads of econometrics, educational sciences and psychology, aims to foster scaled ESD research and initiatives by offering a better understanding of the doubts that surround its potential impact. To that end, we (1) shed light on the methods and good practices for assessing this impact; (2) underline the specificity of the data to be collected in the context of these methods of assessment; and (3) outline the existing conclusions of impact studies dedicated to ESD that have served to highlight the limits and challenges for accurate measurement. These impact studies suggest that ESD will only achieve its objectives if pedagogical approaches are renewed. The inclusion of studies showing de facto poor results for ESD makes it possible to complete the picture of the endogenous and exogenous factors determining sustainable behavior that must be taken into account, both in the design of impact assessment tools and in the concrete implementation of ESD.","container-title":"Sustainability","DOI":"10.3390/su13052854","journalAbbreviation":"Sustainability","page":"2854","source":"ResearchGate","title":"Assessing the Impact of ESD: Methods, Challenges, Results","title-short":"Assessing the Impact of ESD","volume":"13","author":[{"family":"Ssossé","given":"Quentin"},{"family":"Wagner","given":"Johanna"},{"family":"Hopper","given":"Carina"}],"issued":{"date-parts":[["2021",3,6]]}}}],"schema":"https://github.com/citation-style-language/schema/raw/master/csl-citation.json"} </w:instrText>
+        <w:fldChar w:fldCharType="separate"/>
+      </w:r>
+      <w:r>
+        <w:rPr>
+          <w:rFonts w:hAnsiTheme="minorHAnsi" w:cstheme="minorHAnsi"/>
+          <w:kern w:val="0"/>
+        </w:rPr>
+        <w:t>(</w:t>
+      </w:r>
+      <w:proofErr w:type="spellStart"/>
+      <w:r>
+        <w:rPr>
+          <w:rFonts w:hAnsiTheme="minorHAnsi" w:cstheme="minorHAnsi"/>
+          <w:kern w:val="0"/>
+        </w:rPr>
+        <w:t>Ssossé</w:t>
+      </w:r>
+      <w:proofErr w:type="spellEnd"/>
+      <w:r>
+        <w:rPr>
+          <w:rFonts w:hAnsiTheme="minorHAnsi" w:cstheme="minorHAnsi"/>
+          <w:kern w:val="0"/>
+        </w:rPr>
+        <w:t xml:space="preserve"> et al., 2021)</w:t>
       </w:r>
       <w:r>
         <w:rPr>
@@ -254,14 +295,7 @@
           <w:color w:val="0D0D0D"/>
           <w:shd w:val="clear" w:color="auto" w:fill="FFFFFF"/>
         </w:rPr>
-        <w:fldChar w:fldCharType="separate"/>
-      </w:r>
-      <w:r>
-        <w:rPr>
-          <w:rFonts w:ascii="Calibri" w:hAnsi="Calibri" w:cs="Calibri"/>
-          <w:kern w:val="0"/>
-        </w:rPr>
-        <w:t>(Ssossé et al., 2021)</w:t>
+        <w:fldChar w:fldCharType="end"/>
       </w:r>
       <w:r>
         <w:rPr>
@@ -269,7 +303,7 @@
           <w:color w:val="0D0D0D"/>
           <w:shd w:val="clear" w:color="auto" w:fill="FFFFFF"/>
         </w:rPr>
-        <w:fldChar w:fldCharType="end"/>
+        <w:t xml:space="preserve">. </w:t>
       </w:r>
       <w:r>
         <w:rPr>
@@ -277,7 +311,7 @@
           <w:color w:val="0D0D0D"/>
           <w:shd w:val="clear" w:color="auto" w:fill="FFFFFF"/>
         </w:rPr>
-        <w:t xml:space="preserve">. </w:t>
+        <w:t xml:space="preserve">When looking at the empirical data on the impact and outcome of ESD interventions within educational settings is very little. </w:t>
       </w:r>
       <w:r>
         <w:rPr>
@@ -285,7 +319,7 @@
           <w:color w:val="0D0D0D"/>
           <w:shd w:val="clear" w:color="auto" w:fill="FFFFFF"/>
         </w:rPr>
-        <w:t xml:space="preserve">When looking at the empirical data on the impact and outcome of ESD interventions within educational settings is very little. </w:t>
+        <w:t xml:space="preserve">Despite the difficulty of attributing the desired outcome to a specific measure and the complexity of many interacting variables, the call for different </w:t>
       </w:r>
       <w:r>
         <w:rPr>
@@ -293,7 +327,7 @@
           <w:color w:val="0D0D0D"/>
           <w:shd w:val="clear" w:color="auto" w:fill="FFFFFF"/>
         </w:rPr>
-        <w:t xml:space="preserve">Despite the difficulty of attributing the desired outcome to a specific measure and the complexity of many interacting variables, the call for different </w:t>
+        <w:t xml:space="preserve">approaches of measuring and operationalising ESD research, namely shifting form an input to an outcome orientation </w:t>
       </w:r>
       <w:r>
         <w:rPr>
@@ -301,7 +335,7 @@
           <w:color w:val="0D0D0D"/>
           <w:shd w:val="clear" w:color="auto" w:fill="FFFFFF"/>
         </w:rPr>
-        <w:t xml:space="preserve">approaches of measuring and operationalising ESD research, namely shifting form an input to an outcome orientation </w:t>
+        <w:t>is</w:t>
       </w:r>
       <w:r>
         <w:rPr>
@@ -309,7 +343,7 @@
           <w:color w:val="0D0D0D"/>
           <w:shd w:val="clear" w:color="auto" w:fill="FFFFFF"/>
         </w:rPr>
-        <w:t>is</w:t>
+        <w:t xml:space="preserve"> becoming more present</w:t>
       </w:r>
       <w:r>
         <w:rPr>
@@ -317,7 +351,7 @@
           <w:color w:val="0D0D0D"/>
           <w:shd w:val="clear" w:color="auto" w:fill="FFFFFF"/>
         </w:rPr>
-        <w:t xml:space="preserve"> becoming more present</w:t>
+        <w:t xml:space="preserve"> (Waltner et al)</w:t>
       </w:r>
       <w:r>
         <w:rPr>
@@ -325,412 +359,780 @@
           <w:color w:val="0D0D0D"/>
           <w:shd w:val="clear" w:color="auto" w:fill="FFFFFF"/>
         </w:rPr>
-        <w:t xml:space="preserve"> (Waltner et al)</w:t>
-      </w:r>
-      <w:r>
-        <w:rPr>
-          <w:rFonts w:hAnsiTheme="minorHAnsi" w:cstheme="minorHAnsi"/>
-          <w:color w:val="0D0D0D"/>
-          <w:shd w:val="clear" w:color="auto" w:fill="FFFFFF"/>
-        </w:rPr>
         <w:t>.</w:t>
       </w:r>
       <w:r>
+        <w:rPr>
+          <w:rFonts w:hAnsiTheme="minorHAnsi" w:cstheme="minorHAnsi"/>
+        </w:rPr>
         <w:t xml:space="preserve"> </w:t>
       </w:r>
       <w:r>
+        <w:rPr>
+          <w:rFonts w:hAnsiTheme="minorHAnsi" w:cstheme="minorHAnsi"/>
+        </w:rPr>
         <w:t>Basing the u</w:t>
       </w:r>
       <w:r>
+        <w:rPr>
+          <w:rFonts w:hAnsiTheme="minorHAnsi" w:cstheme="minorHAnsi"/>
+        </w:rPr>
         <w:t>nderstanding how education interventions can be designed</w:t>
       </w:r>
       <w:r>
+        <w:rPr>
+          <w:rFonts w:hAnsiTheme="minorHAnsi" w:cstheme="minorHAnsi"/>
+        </w:rPr>
         <w:t xml:space="preserve"> on empirical data,</w:t>
       </w:r>
       <w:r>
+        <w:rPr>
+          <w:rFonts w:hAnsiTheme="minorHAnsi" w:cstheme="minorHAnsi"/>
+        </w:rPr>
         <w:t xml:space="preserve"> </w:t>
       </w:r>
       <w:r>
+        <w:rPr>
+          <w:rFonts w:hAnsiTheme="minorHAnsi" w:cstheme="minorHAnsi"/>
+        </w:rPr>
         <w:t>to</w:t>
       </w:r>
       <w:r>
+        <w:rPr>
+          <w:rFonts w:hAnsiTheme="minorHAnsi" w:cstheme="minorHAnsi"/>
+        </w:rPr>
         <w:t xml:space="preserve"> foster sustainability competences while considering the complex </w:t>
       </w:r>
       <w:r>
+        <w:rPr>
+          <w:rFonts w:hAnsiTheme="minorHAnsi" w:cstheme="minorHAnsi"/>
+        </w:rPr>
         <w:t>modes of action</w:t>
       </w:r>
       <w:r>
+        <w:rPr>
+          <w:rFonts w:hAnsiTheme="minorHAnsi" w:cstheme="minorHAnsi"/>
+        </w:rPr>
         <w:t xml:space="preserve">, is a key topic on the agenda of </w:t>
       </w:r>
       <w:r>
+        <w:rPr>
+          <w:rFonts w:hAnsiTheme="minorHAnsi" w:cstheme="minorHAnsi"/>
+        </w:rPr>
         <w:t xml:space="preserve">educational </w:t>
       </w:r>
       <w:r>
+        <w:rPr>
+          <w:rFonts w:hAnsiTheme="minorHAnsi" w:cstheme="minorHAnsi"/>
+        </w:rPr>
         <w:t xml:space="preserve">decision makers all over the world. </w:t>
       </w:r>
       <w:r>
+        <w:rPr>
+          <w:rFonts w:hAnsiTheme="minorHAnsi" w:cstheme="minorHAnsi"/>
+        </w:rPr>
         <w:t>We currently only have a limited understanding of how participative ESD interventions, as potential enablers towards a more sustainable and just society, are contributing to sustainability competences of students.</w:t>
       </w:r>
     </w:p>
     <w:p>
-      <w:r>
+      <w:pPr>
+        <w:jc w:val="both"/>
+        <w:rPr>
+          <w:rFonts w:hAnsiTheme="minorHAnsi" w:cstheme="minorHAnsi"/>
+        </w:rPr>
+      </w:pPr>
+      <w:r>
+        <w:rPr>
+          <w:rFonts w:hAnsiTheme="minorHAnsi" w:cstheme="minorHAnsi"/>
+        </w:rPr>
         <w:t>Measuring</w:t>
       </w:r>
       <w:r>
+        <w:rPr>
+          <w:rFonts w:hAnsiTheme="minorHAnsi" w:cstheme="minorHAnsi"/>
+        </w:rPr>
         <w:t xml:space="preserve"> sustainability competences </w:t>
       </w:r>
       <w:r>
+        <w:rPr>
+          <w:rFonts w:hAnsiTheme="minorHAnsi" w:cstheme="minorHAnsi"/>
+        </w:rPr>
         <w:t xml:space="preserve">of students and its attribution to ESD is complex. </w:t>
       </w:r>
       <w:r>
+        <w:rPr>
+          <w:rFonts w:hAnsiTheme="minorHAnsi" w:cstheme="minorHAnsi"/>
+        </w:rPr>
         <w:t xml:space="preserve">In order to operationalise effectiveness, it is first necessary to define which goals (learner characteristics) should be pursued within the framework of ESD and secondly, which means, methods and procedures can be recommended for the effective promotion of these characteristics </w:t>
       </w:r>
       <w:r>
+        <w:rPr>
+          <w:rFonts w:hAnsiTheme="minorHAnsi" w:cstheme="minorHAnsi"/>
+        </w:rPr>
         <w:fldChar w:fldCharType="begin"/>
       </w:r>
       <w:r>
-        <w:instrText xml:space="preserve"> ADDIN ZOTERO_ITEM CSL_CITATION {"citationID":"AnVtIcgB","properties":{"formattedCitation":"(Riess, 2021)","plainCitation":"(Riess, 2021)","noteIndex":0},"citationItems":[{"id":1081,"uris":["http://zotero.org/users/6175602/items/MURI2TUZ"],"itemData":{"id":1081,"type":"article-journal","language":"de","source":"Zotero","title":"Wie kann Bildung f</w:instrText>
-      </w:r>
-      <w:r>
-        <w:instrText>ü</w:instrText>
-      </w:r>
-      <w:r>
-        <w:instrText xml:space="preserve">r nachhaltige Entwicklung wirksam unterrichtet werden?","author":[{"family":"Riess","given":"Werner"}],"issued":{"date-parts":[["2021"]]}}}],"schema":"https://github.com/citation-style-language/schema/raw/master/csl-citation.json"} </w:instrText>
-      </w:r>
-      <w:r>
+        <w:rPr>
+          <w:rFonts w:hAnsiTheme="minorHAnsi" w:cstheme="minorHAnsi"/>
+        </w:rPr>
+        <w:instrText xml:space="preserve"> ADDIN ZOTERO_ITEM CSL_CITATION {"citationID":"AnVtIcgB","properties":{"formattedCitation":"(Riess, 2021)","plainCitation":"(Riess, 2021)","noteIndex":0},"citationItems":[{"id":1081,"uris":["http://zotero.org/users/6175602/items/MURI2TUZ"],"itemData":{"id":1081,"type":"article-journal","language":"de","source":"Zotero","title":"Wie kann Bildung für nachhaltige Entwicklung wirksam unterrichtet werden?","author":[{"family":"Riess","given":"Werner"}],"issued":{"date-parts":[["2021"]]}}}],"schema":"https://github.com/citation-style-language/schema/raw/master/csl-citation.json"} </w:instrText>
+      </w:r>
+      <w:r>
+        <w:rPr>
+          <w:rFonts w:hAnsiTheme="minorHAnsi" w:cstheme="minorHAnsi"/>
+        </w:rPr>
         <w:fldChar w:fldCharType="separate"/>
       </w:r>
       <w:r>
         <w:rPr>
-          <w:rFonts w:ascii="Calibri" w:hAnsi="Calibri" w:cs="Calibri"/>
+          <w:rFonts w:hAnsiTheme="minorHAnsi" w:cstheme="minorHAnsi"/>
         </w:rPr>
         <w:t>(Riess, 2021)</w:t>
       </w:r>
       <w:r>
+        <w:rPr>
+          <w:rFonts w:hAnsiTheme="minorHAnsi" w:cstheme="minorHAnsi"/>
+        </w:rPr>
         <w:fldChar w:fldCharType="end"/>
       </w:r>
       <w:r>
+        <w:rPr>
+          <w:rFonts w:hAnsiTheme="minorHAnsi" w:cstheme="minorHAnsi"/>
+        </w:rPr>
         <w:t xml:space="preserve">. There is agreement on the broad tripartite classification of ESD goals in terms of achieving competencies in knowledge, attitudes, and behavioural dimensions </w:t>
       </w:r>
       <w:r>
+        <w:rPr>
+          <w:rFonts w:hAnsiTheme="minorHAnsi" w:cstheme="minorHAnsi"/>
+        </w:rPr>
         <w:fldChar w:fldCharType="begin"/>
       </w:r>
       <w:r>
-        <w:instrText xml:space="preserve"> ADDIN ZOTERO_ITEM CSL_CITATION {"citationID":"ULVMymqE","properties":{"formattedCitation":"(Waltner et al., 2022)","plainCitation":"(Waltner et al., 2022)","noteIndex":0},"citationItems":[{"id":1114,"uris":["http://zotero.org/users/6175602/items/FEFYS4FW"],"itemData":{"id":1114,"type":"chapter","abstract":"Since the Brundtland Report and the Agenda 21 conference in Rio, many Education for Sustainable Development (ESD)Education for sustainable development (ESD) programs have been launched. However, until now, empirical data on the impact and outcomeOutcomes of ESDEducation for sustainable development (ESD) initiatives within educational settings is scarce. This chapter explores the assessmentAssessments of sustainabilitySustainability competencies including cognitive, affective, and behavioral domains, by presenting different possibilities, results, and limitations of ESDEducation for sustainable development (ESD) assessmentAssessments goals and frameworks. This contribution emerges from a collaboration of researchers on the operationalization and measurementMeasurements of ESDEducation for sustainable development (ESD) outcomesOutcomes at the University of Education Freiburg and the Otto-von-Guericke University Magdeburg. Data from a longitudinal measurementMeasurements with students in secondary schools (grades 5</w:instrText>
-      </w:r>
-      <w:r>
-        <w:instrText>–</w:instrText>
-      </w:r>
-      <w:r>
-        <w:instrText>8, n</w:instrText>
-      </w:r>
-      <w:r>
-        <w:instrText> </w:instrText>
-      </w:r>
-      <w:r>
-        <w:instrText>=</w:instrText>
-      </w:r>
-      <w:r>
-        <w:instrText> </w:instrText>
-      </w:r>
-      <w:r>
-        <w:instrText>1324, age 9</w:instrText>
-      </w:r>
-      <w:r>
-        <w:instrText>–</w:instrText>
-      </w:r>
-      <w:r>
-        <w:instrText>16) in the state of Baden-W</w:instrText>
-      </w:r>
-      <w:r>
-        <w:instrText>ü</w:instrText>
-      </w:r>
-      <w:r>
-        <w:instrText>rttemberg was analyzed to gain a clearer picture of the development of students</w:instrText>
-      </w:r>
-      <w:r>
-        <w:instrText>’</w:instrText>
-      </w:r>
-      <w:r>
-        <w:instrText xml:space="preserve"> sustainabilitySustainability competencies within 1 school year. This data shows that measuring the outcomeOutcomes of ESDEducation for sustainable development (ESD) teaching programs is possible. Using these empirical measures could thereby facilitate decision-making on ESDEducation for sustainable development (ESD) measures for many different levels.","collection-title":"Sustainable Development Goals Series","container-title":"Education for Sustainable Development in Primary and Secondary Schools: Pedagogical and Practical Approaches for Teachers","event-place":"Cham","ISBN":"978-3-031-09112-4","language":"en","note":"DOI: 10.1007/978-3-031-09112-4_15","page":"205-219","publisher":"Springer International Publishing","publisher-place":"Cham","source":"Springer Link","title":"Application-Oriented Development of Outcome Indicators for Measuring Students</w:instrText>
-      </w:r>
-      <w:r>
-        <w:instrText>’</w:instrText>
-      </w:r>
-      <w:r>
-        <w:instrText xml:space="preserve"> Sustainability Competencies: Turning from Input Focus to Outcome Orientation","title-short":"Application-Oriented Development of Outcome Indicators for Measuring Students</w:instrText>
-      </w:r>
-      <w:r>
-        <w:instrText>’</w:instrText>
-      </w:r>
-      <w:r>
-        <w:instrText xml:space="preserve"> Sustainability Competencies","URL":"https://doi.org/10.1007/978-3-031-09112-4_15","author":[{"family":"Waltner","given":"Eva-Maria"},{"family":"Overbeck","given":"Anne"},{"family":"Rie</w:instrText>
-      </w:r>
-      <w:r>
-        <w:instrText>ß</w:instrText>
-      </w:r>
-      <w:r>
-        <w:instrText>","given":"Werner"}],"editor":[{"family":"Karaarslan-Semiz","given":"G</w:instrText>
-      </w:r>
-      <w:r>
-        <w:instrText>ü</w:instrText>
-      </w:r>
-      <w:r>
-        <w:instrText xml:space="preserve">liz"}],"accessed":{"date-parts":[["2024",1,23]]},"issued":{"date-parts":[["2022"]]}}}],"schema":"https://github.com/citation-style-language/schema/raw/master/csl-citation.json"} </w:instrText>
-      </w:r>
-      <w:r>
+        <w:rPr>
+          <w:rFonts w:hAnsiTheme="minorHAnsi" w:cstheme="minorHAnsi"/>
+        </w:rPr>
+        <w:instrText xml:space="preserve"> ADDIN ZOTERO_ITEM CSL_CITATION {"citationID":"ULVMymqE","properties":{"formattedCitation":"(Waltner et al., 2022)","plainCitation":"(Waltner et al., 2022)","noteIndex":0},"citationItems":[{"id":1114,"uris":["http://zotero.org/users/6175602/items/FEFYS4FW"],"itemData":{"id":1114,"type":"chapter","abstract":"Since the Brundtland Report and the Agenda 21 conference in Rio, many Education for Sustainable Development (ESD)Education for sustainable development (ESD) programs have been launched. However, until now, empirical data on the impact and outcomeOutcomes of ESDEducation for sustainable development (ESD) initiatives within educational settings is scarce. This chapter explores the assessmentAssessments of sustainabilitySustainability competencies including cognitive, affective, and behavioral domains, by presenting different possibilities, results, and limitations of ESDEducation for sustainable development (ESD) assessmentAssessments goals and frameworks. This contribution emerges from a collaboration of researchers on the operationalization and measurementMeasurements of ESDEducation for sustainable development (ESD) outcomesOutcomes at the University of Education Freiburg and the Otto-von-Guericke University Magdeburg. Data from a longitudinal measurementMeasurements with students in secondary schools (grades 5–8, n = 1324, age 9–16) in the state of Baden-Württemberg was analyzed to gain a clearer picture of the development of students’ sustainabilitySustainability competencies within 1 school year. This data shows that measuring the outcomeOutcomes of ESDEducation for sustainable development (ESD) teaching programs is possible. Using these empirical measures could thereby facilitate decision-making on ESDEducation for sustainable development (ESD) measures for many different levels.","collection-title":"Sustainable Development Goals Series","container-title":"Education for Sustainable Development in Primary and Secondary Schools: Pedagogical and Practical Approaches for Teachers","event-place":"Cham","ISBN":"978-3-031-09112-4","language":"en","note":"DOI: 10.1007/978-3-031-09112-4_15","page":"205-219","publisher":"Springer International Publishing","publisher-place":"Cham","source":"Springer Link","title":"Application-Oriented Development of Outcome Indicators for Measuring Students’ Sustainability Competencies: Turning from Input Focus to Outcome Orientation","title-short":"Application-Oriented Development of Outcome Indicators for Measuring Students’ Sustainability Competencies","URL":"https://doi.org/10.1007/978-3-031-09112-4_15","author":[{"family":"Waltner","given":"Eva-Maria"},{"family":"Overbeck","given":"Anne"},{"family":"Rieß","given":"Werner"}],"editor":[{"family":"Karaarslan-Semiz","given":"Güliz"}],"accessed":{"date-parts":[["2024",1,23]]},"issued":{"date-parts":[["2022"]]}}}],"schema":"https://github.com/citation-style-language/schema/raw/master/csl-citation.json"} </w:instrText>
+      </w:r>
+      <w:r>
+        <w:rPr>
+          <w:rFonts w:hAnsiTheme="minorHAnsi" w:cstheme="minorHAnsi"/>
+        </w:rPr>
         <w:fldChar w:fldCharType="separate"/>
       </w:r>
       <w:r>
         <w:rPr>
-          <w:rFonts w:ascii="Calibri" w:hAnsi="Calibri" w:cs="Calibri"/>
+          <w:rFonts w:hAnsiTheme="minorHAnsi" w:cstheme="minorHAnsi"/>
         </w:rPr>
         <w:t>(Waltner et al., 2022)</w:t>
       </w:r>
       <w:r>
+        <w:rPr>
+          <w:rFonts w:hAnsiTheme="minorHAnsi" w:cstheme="minorHAnsi"/>
+        </w:rPr>
         <w:fldChar w:fldCharType="end"/>
       </w:r>
       <w:r>
+        <w:rPr>
+          <w:rFonts w:hAnsiTheme="minorHAnsi" w:cstheme="minorHAnsi"/>
+        </w:rPr>
         <w:t xml:space="preserve">. </w:t>
       </w:r>
       <w:r>
+        <w:rPr>
+          <w:rFonts w:hAnsiTheme="minorHAnsi" w:cstheme="minorHAnsi"/>
+        </w:rPr>
         <w:t>In terms of methods to promote those goals, there seems to be scientific agreement.</w:t>
       </w:r>
       <w:r>
+        <w:rPr>
+          <w:rFonts w:hAnsiTheme="minorHAnsi" w:cstheme="minorHAnsi"/>
+        </w:rPr>
         <w:t xml:space="preserve"> These methods include i</w:t>
       </w:r>
       <w:r>
+        <w:rPr>
+          <w:rFonts w:hAnsiTheme="minorHAnsi" w:cstheme="minorHAnsi"/>
+        </w:rPr>
         <w:t>nnovative,</w:t>
       </w:r>
       <w:r>
+        <w:rPr>
+          <w:rFonts w:hAnsiTheme="minorHAnsi" w:cstheme="minorHAnsi"/>
+        </w:rPr>
         <w:t xml:space="preserve"> participative learning,</w:t>
       </w:r>
       <w:r>
+        <w:rPr>
+          <w:rFonts w:hAnsiTheme="minorHAnsi" w:cstheme="minorHAnsi"/>
+        </w:rPr>
         <w:t xml:space="preserve"> service-learning, portfolio-work, project work, roll- and </w:t>
       </w:r>
       <w:r>
+        <w:rPr>
+          <w:rFonts w:hAnsiTheme="minorHAnsi" w:cstheme="minorHAnsi"/>
+        </w:rPr>
         <w:t>plan games</w:t>
       </w:r>
       <w:r>
+        <w:rPr>
+          <w:rFonts w:hAnsiTheme="minorHAnsi" w:cstheme="minorHAnsi"/>
+        </w:rPr>
         <w:t>,</w:t>
       </w:r>
       <w:r>
+        <w:rPr>
+          <w:rFonts w:hAnsiTheme="minorHAnsi" w:cstheme="minorHAnsi"/>
+        </w:rPr>
         <w:t xml:space="preserve"> and</w:t>
       </w:r>
       <w:r>
+        <w:rPr>
+          <w:rFonts w:hAnsiTheme="minorHAnsi" w:cstheme="minorHAnsi"/>
+        </w:rPr>
         <w:t xml:space="preserve"> problem-based learning</w:t>
       </w:r>
       <w:r>
+        <w:rPr>
+          <w:rFonts w:hAnsiTheme="minorHAnsi" w:cstheme="minorHAnsi"/>
+        </w:rPr>
         <w:t xml:space="preserve"> </w:t>
       </w:r>
       <w:r>
+        <w:rPr>
+          <w:rFonts w:hAnsiTheme="minorHAnsi" w:cstheme="minorHAnsi"/>
+        </w:rPr>
         <w:fldChar w:fldCharType="begin"/>
       </w:r>
       <w:r>
-        <w:instrText xml:space="preserve"> ADDIN ZOTERO_ITEM CSL_CITATION {"citationID":"KESPSaS0","properties":{"formattedCitation":"(Riess, 2021)","plainCitation":"(Riess, 2021)","noteIndex":0},"citationItems":[{"id":1081,"uris":["http://zotero.org/users/6175602/items/MURI2TUZ"],"itemData":{"id":1081,"type":"article-journal","language":"de","source":"Zotero","title":"Wie kann Bildung f</w:instrText>
-      </w:r>
-      <w:r>
-        <w:instrText>ü</w:instrText>
-      </w:r>
-      <w:r>
-        <w:instrText xml:space="preserve">r nachhaltige Entwicklung wirksam unterrichtet werden?","author":[{"family":"Riess","given":"Werner"}],"issued":{"date-parts":[["2021"]]}}}],"schema":"https://github.com/citation-style-language/schema/raw/master/csl-citation.json"} </w:instrText>
-      </w:r>
-      <w:r>
+        <w:rPr>
+          <w:rFonts w:hAnsiTheme="minorHAnsi" w:cstheme="minorHAnsi"/>
+        </w:rPr>
+        <w:instrText xml:space="preserve"> ADDIN ZOTERO_ITEM CSL_CITATION {"citationID":"KESPSaS0","properties":{"formattedCitation":"(Riess, 2021)","plainCitation":"(Riess, 2021)","noteIndex":0},"citationItems":[{"id":1081,"uris":["http://zotero.org/users/6175602/items/MURI2TUZ"],"itemData":{"id":1081,"type":"article-journal","language":"de","source":"Zotero","title":"Wie kann Bildung für nachhaltige Entwicklung wirksam unterrichtet werden?","author":[{"family":"Riess","given":"Werner"}],"issued":{"date-parts":[["2021"]]}}}],"schema":"https://github.com/citation-style-language/schema/raw/master/csl-citation.json"} </w:instrText>
+      </w:r>
+      <w:r>
+        <w:rPr>
+          <w:rFonts w:hAnsiTheme="minorHAnsi" w:cstheme="minorHAnsi"/>
+        </w:rPr>
         <w:fldChar w:fldCharType="separate"/>
       </w:r>
       <w:r>
         <w:rPr>
-          <w:rFonts w:ascii="Calibri" w:hAnsi="Calibri" w:cs="Calibri"/>
+          <w:rFonts w:hAnsiTheme="minorHAnsi" w:cstheme="minorHAnsi"/>
         </w:rPr>
         <w:t>(Riess, 2021)</w:t>
       </w:r>
       <w:r>
+        <w:rPr>
+          <w:rFonts w:hAnsiTheme="minorHAnsi" w:cstheme="minorHAnsi"/>
+        </w:rPr>
         <w:fldChar w:fldCharType="end"/>
       </w:r>
       <w:r>
+        <w:rPr>
+          <w:rFonts w:hAnsiTheme="minorHAnsi" w:cstheme="minorHAnsi"/>
+        </w:rPr>
         <w:t xml:space="preserve">. </w:t>
       </w:r>
       <w:r>
+        <w:rPr>
+          <w:rFonts w:hAnsiTheme="minorHAnsi" w:cstheme="minorHAnsi"/>
+        </w:rPr>
         <w:t>The little e</w:t>
       </w:r>
       <w:r>
+        <w:rPr>
+          <w:rFonts w:hAnsiTheme="minorHAnsi" w:cstheme="minorHAnsi"/>
+        </w:rPr>
         <w:t>xisting empirical data on sustainability competences reveal complex dynamics. Throughout a school year (without having a specific ESD intervention, but ESD being in the local education plans) sustainability knowledge went up, whereas climate attitudes and climate-friendly behaviour did not increase (BUGEN). Th</w:t>
       </w:r>
       <w:r>
+        <w:rPr>
+          <w:rFonts w:hAnsiTheme="minorHAnsi" w:cstheme="minorHAnsi"/>
+        </w:rPr>
         <w:t>ese results</w:t>
       </w:r>
       <w:r>
+        <w:rPr>
+          <w:rFonts w:hAnsiTheme="minorHAnsi" w:cstheme="minorHAnsi"/>
+        </w:rPr>
         <w:t xml:space="preserve"> exemplif</w:t>
       </w:r>
       <w:r>
+        <w:rPr>
+          <w:rFonts w:hAnsiTheme="minorHAnsi" w:cstheme="minorHAnsi"/>
+        </w:rPr>
         <w:t>y</w:t>
       </w:r>
       <w:r>
+        <w:rPr>
+          <w:rFonts w:hAnsiTheme="minorHAnsi" w:cstheme="minorHAnsi"/>
+        </w:rPr>
         <w:t xml:space="preserve"> the knowledge-behavio</w:t>
       </w:r>
       <w:r>
+        <w:rPr>
+          <w:rFonts w:hAnsiTheme="minorHAnsi" w:cstheme="minorHAnsi"/>
+        </w:rPr>
         <w:t>u</w:t>
       </w:r>
       <w:r>
+        <w:rPr>
+          <w:rFonts w:hAnsiTheme="minorHAnsi" w:cstheme="minorHAnsi"/>
+        </w:rPr>
         <w:t>r gap</w:t>
       </w:r>
       <w:r>
+        <w:rPr>
+          <w:rFonts w:hAnsiTheme="minorHAnsi" w:cstheme="minorHAnsi"/>
+        </w:rPr>
         <w:t xml:space="preserve">. However, </w:t>
       </w:r>
       <w:r>
+        <w:rPr>
+          <w:rFonts w:hAnsiTheme="minorHAnsi" w:cstheme="minorHAnsi"/>
+        </w:rPr>
         <w:t xml:space="preserve">as these results are based on a school year, it remains interesting to empirically measure the attribution of specific ESD interventions which </w:t>
       </w:r>
       <w:r>
+        <w:rPr>
+          <w:rFonts w:hAnsiTheme="minorHAnsi" w:cstheme="minorHAnsi"/>
+        </w:rPr>
         <w:t>employ innovative methods.</w:t>
       </w:r>
       <w:r>
+        <w:rPr>
+          <w:rFonts w:hAnsiTheme="minorHAnsi" w:cstheme="minorHAnsi"/>
+        </w:rPr>
         <w:t xml:space="preserve"> Especially participation can play a key role in fostering motivation of students. Contributing factors include </w:t>
       </w:r>
       <w:r>
-        <w:t>to have an own choice and learning together in a group (Rie</w:t>
-      </w:r>
-      <w:r>
-        <w:t>ß</w:t>
-      </w:r>
-      <w:r>
-        <w:t xml:space="preserve"> et al, 2021). Probably appropriate methods include contexts in which the learner can contribute to decide about the sustainable aspects of the institution.</w:t>
+        <w:rPr>
+          <w:rFonts w:hAnsiTheme="minorHAnsi" w:cstheme="minorHAnsi"/>
+        </w:rPr>
+        <w:t>to have an own choice and learning together in a group (</w:t>
+      </w:r>
+      <w:proofErr w:type="spellStart"/>
+      <w:r>
+        <w:rPr>
+          <w:rFonts w:hAnsiTheme="minorHAnsi" w:cstheme="minorHAnsi"/>
+        </w:rPr>
+        <w:t>Rieß</w:t>
+      </w:r>
+      <w:proofErr w:type="spellEnd"/>
+      <w:r>
+        <w:rPr>
+          <w:rFonts w:hAnsiTheme="minorHAnsi" w:cstheme="minorHAnsi"/>
+        </w:rPr>
+        <w:t xml:space="preserve"> et al, 2021). </w:t>
+      </w:r>
+      <w:r>
+        <w:rPr>
+          <w:rFonts w:hAnsiTheme="minorHAnsi" w:cstheme="minorHAnsi"/>
+        </w:rPr>
+        <w:t xml:space="preserve">Assessing changes of sustainability competences of students benefits from </w:t>
+      </w:r>
+      <w:r>
+        <w:rPr>
+          <w:rFonts w:hAnsiTheme="minorHAnsi" w:cstheme="minorHAnsi"/>
+        </w:rPr>
+        <w:t xml:space="preserve">measuring </w:t>
+      </w:r>
+      <w:r>
+        <w:rPr>
+          <w:rFonts w:hAnsiTheme="minorHAnsi" w:cstheme="minorHAnsi"/>
+        </w:rPr>
+        <w:t>precise goal specifications</w:t>
+      </w:r>
+      <w:r>
+        <w:rPr>
+          <w:rFonts w:hAnsiTheme="minorHAnsi" w:cstheme="minorHAnsi"/>
+        </w:rPr>
+        <w:t xml:space="preserve"> with</w:t>
+      </w:r>
+      <w:r>
+        <w:rPr>
+          <w:rFonts w:hAnsiTheme="minorHAnsi" w:cstheme="minorHAnsi"/>
+        </w:rPr>
+        <w:t xml:space="preserve"> long-term empirical data </w:t>
+      </w:r>
+      <w:r>
+        <w:rPr>
+          <w:rFonts w:hAnsiTheme="minorHAnsi" w:cstheme="minorHAnsi"/>
+        </w:rPr>
+        <w:t xml:space="preserve">of </w:t>
+      </w:r>
+      <w:r>
+        <w:rPr>
+          <w:rFonts w:hAnsiTheme="minorHAnsi" w:cstheme="minorHAnsi"/>
+        </w:rPr>
+        <w:t>ESD-relevant projects.</w:t>
       </w:r>
     </w:p>
     <w:p>
-      <w:r>
-        <w:t xml:space="preserve">Some of the challenges of assessing the impact of ESD interventions include the operationalisation and measurements. </w:t>
-      </w:r>
-      <w:r>
-        <w:t xml:space="preserve">For achieving sustainability competences of students, empirically measuring </w:t>
-      </w:r>
-      <w:r>
-        <w:lastRenderedPageBreak/>
-        <w:t>precise goal specifications and operationalisations are needed in order to capture the underlying construct.</w:t>
-      </w:r>
-      <w:r>
-        <w:t xml:space="preserve"> + long-term?!</w:t>
-      </w:r>
-      <w:r>
-        <w:t xml:space="preserve"> + outside projects</w:t>
-      </w:r>
+      <w:pPr>
+        <w:jc w:val="both"/>
+        <w:rPr>
+          <w:rFonts w:hAnsiTheme="minorHAnsi" w:cstheme="minorHAnsi"/>
+        </w:rPr>
+      </w:pPr>
     </w:p>
     <w:p>
-      <w:r>
-        <w:t xml:space="preserve">Sustainability competence interplays with real environment and the perceived feeling of being able to change it. </w:t>
-      </w:r>
-      <w:r>
-        <w:t xml:space="preserve">The component of climate-friendly behavior, is not only influenced by the education intervention. </w:t>
-      </w:r>
-      <w:r>
-        <w:t xml:space="preserve">Behaviour is influenced by </w:t>
-      </w:r>
-      <w:r>
-        <w:t>knowledge and motivational aspects which first form behavioural intentions. Furthermore, external factors can also influence the sustainability-relevance behaviour. These external factors include behavioural offers, situational conditions, social norms and lifestyle of the social environment</w:t>
-      </w:r>
-      <w:r>
-        <w:t xml:space="preserve"> (RIESS, 2021). </w:t>
-      </w:r>
-      <w:r>
-        <w:t xml:space="preserve">Looking at only climate attitudes and behaviours might be a bit short-sided then. Complementary assessment could include self-efficacy beliefs, which capture the extent to which an actor believes that can achieve a goal with a certain action (Hammand et al). </w:t>
-      </w:r>
-      <w:r>
-        <w:t>This also plays in the debate of whether certain normative behaviours can and should be goals of ESD interventions. Going from ESD1 to ESD2. Capturing self-efficacy might be a nice way to understand the interplay of motivation of the students and their (imposed/ structural) environment.</w:t>
-      </w:r>
+      <w:pPr>
+        <w:jc w:val="both"/>
+        <w:rPr>
+          <w:rFonts w:hAnsiTheme="minorHAnsi" w:cstheme="minorHAnsi"/>
+        </w:rPr>
+      </w:pPr>
     </w:p>
     <w:p>
-      <w:r>
-        <w:t xml:space="preserve">Considering increased self-efficacy through participatory and experiential as an aim of SDE interventions brings up the question of operationalising </w:t>
-      </w:r>
-      <w:r>
-        <w:t xml:space="preserve">measurement of </w:t>
-      </w:r>
-      <w:r>
-        <w:t>self-efficacy</w:t>
-      </w:r>
-      <w:r>
-        <w:t xml:space="preserve"> as well as its relation to pedagogical approaches and which other factors might influence it</w:t>
-      </w:r>
-      <w:r>
-        <w:t>.</w:t>
-      </w:r>
-      <w:r>
-        <w:t xml:space="preserve"> Recen</w:t>
-      </w:r>
-      <w:r>
-        <w:t>t theoretical developments have emphasised the importance of differentiating and including agents, actions and aims and different connections when analysing self-efficacy related within ecological and social context. Furthermore, the desirability of the aim and aim content might play a central role, when analysing</w:t>
-      </w:r>
-      <w:r>
+      <w:pPr>
+        <w:jc w:val="both"/>
+        <w:rPr>
+          <w:rFonts w:hAnsiTheme="minorHAnsi" w:cstheme="minorHAnsi"/>
+        </w:rPr>
+      </w:pPr>
+      <w:r>
+        <w:rPr>
+          <w:rFonts w:hAnsiTheme="minorHAnsi" w:cstheme="minorHAnsi"/>
+        </w:rPr>
+        <w:lastRenderedPageBreak/>
+        <w:t>Measuring s</w:t>
+      </w:r>
+      <w:r>
+        <w:rPr>
+          <w:rFonts w:hAnsiTheme="minorHAnsi" w:cstheme="minorHAnsi"/>
+        </w:rPr>
+        <w:t>ustainability competence</w:t>
+      </w:r>
+      <w:r>
+        <w:rPr>
+          <w:rFonts w:hAnsiTheme="minorHAnsi" w:cstheme="minorHAnsi"/>
+        </w:rPr>
+        <w:t>s by only looking at knowledge, behavioural and attitude aspects is falling short of different elements. E</w:t>
+      </w:r>
+      <w:r>
+        <w:rPr>
+          <w:rFonts w:hAnsiTheme="minorHAnsi" w:cstheme="minorHAnsi"/>
+        </w:rPr>
+        <w:t>xternal factors can also influence the sustainability-relevance behaviour. These external factors include behavioural offers, situational conditions, social norms</w:t>
+      </w:r>
+      <w:r>
+        <w:rPr>
+          <w:rFonts w:hAnsiTheme="minorHAnsi" w:cstheme="minorHAnsi"/>
+        </w:rPr>
+        <w:t>,</w:t>
+      </w:r>
+      <w:r>
+        <w:rPr>
+          <w:rFonts w:hAnsiTheme="minorHAnsi" w:cstheme="minorHAnsi"/>
+        </w:rPr>
+        <w:t xml:space="preserve"> and lifestyle of the social environment (RIESS, 2021).</w:t>
+      </w:r>
+      <w:r>
+        <w:rPr>
+          <w:rFonts w:hAnsiTheme="minorHAnsi" w:cstheme="minorHAnsi"/>
+        </w:rPr>
         <w:t xml:space="preserve"> </w:t>
       </w:r>
       <w:r>
-        <w:t xml:space="preserve">self-efficacy. So far, research has focussed more on </w:t>
-      </w:r>
-      <w:r>
-        <w:t>individuals and has not yet considered the influence the environment (Whole School Approach) can play.</w:t>
+        <w:rPr>
+          <w:rFonts w:hAnsiTheme="minorHAnsi" w:cstheme="minorHAnsi"/>
+        </w:rPr>
+        <w:t xml:space="preserve">Therefore, looking at how the educational intervention is supported or hindered by the environment can play an important role. An interesting way of capturing the interdependence of students and their environment could be through the measurement of self-efficacy beliefs of students. Self-efficacy </w:t>
+      </w:r>
+      <w:r>
+        <w:rPr>
+          <w:rFonts w:hAnsiTheme="minorHAnsi" w:cstheme="minorHAnsi"/>
+        </w:rPr>
+        <w:t>capture</w:t>
+      </w:r>
+      <w:r>
+        <w:rPr>
+          <w:rFonts w:hAnsiTheme="minorHAnsi" w:cstheme="minorHAnsi"/>
+        </w:rPr>
+        <w:t>s</w:t>
+      </w:r>
+      <w:r>
+        <w:rPr>
+          <w:rFonts w:hAnsiTheme="minorHAnsi" w:cstheme="minorHAnsi"/>
+        </w:rPr>
+        <w:t xml:space="preserve"> the extent to which an actor believes that </w:t>
+      </w:r>
+      <w:r>
+        <w:rPr>
+          <w:rFonts w:hAnsiTheme="minorHAnsi" w:cstheme="minorHAnsi"/>
+        </w:rPr>
+        <w:t xml:space="preserve">they </w:t>
+      </w:r>
+      <w:r>
+        <w:rPr>
+          <w:rFonts w:hAnsiTheme="minorHAnsi" w:cstheme="minorHAnsi"/>
+        </w:rPr>
+        <w:t>can achieve a goal with a certain action (</w:t>
+      </w:r>
+      <w:proofErr w:type="spellStart"/>
+      <w:r>
+        <w:rPr>
+          <w:rFonts w:hAnsiTheme="minorHAnsi" w:cstheme="minorHAnsi"/>
+        </w:rPr>
+        <w:t>Hammand</w:t>
+      </w:r>
+      <w:proofErr w:type="spellEnd"/>
+      <w:r>
+        <w:rPr>
+          <w:rFonts w:hAnsiTheme="minorHAnsi" w:cstheme="minorHAnsi"/>
+        </w:rPr>
+        <w:t xml:space="preserve"> et al)</w:t>
+      </w:r>
+      <w:r>
+        <w:rPr>
+          <w:rFonts w:hAnsiTheme="minorHAnsi" w:cstheme="minorHAnsi"/>
+        </w:rPr>
+        <w:t xml:space="preserve"> and thereby also capturing the perceived feedback from the students’ environment</w:t>
+      </w:r>
+      <w:r>
+        <w:rPr>
+          <w:rFonts w:hAnsiTheme="minorHAnsi" w:cstheme="minorHAnsi"/>
+        </w:rPr>
+        <w:t>. This might be especially relevant when conducting ESD intervention</w:t>
+      </w:r>
+      <w:r>
+        <w:rPr>
+          <w:rFonts w:hAnsiTheme="minorHAnsi" w:cstheme="minorHAnsi"/>
+        </w:rPr>
+        <w:t>,</w:t>
+      </w:r>
+      <w:r>
+        <w:rPr>
+          <w:rFonts w:hAnsiTheme="minorHAnsi" w:cstheme="minorHAnsi"/>
+        </w:rPr>
+        <w:t xml:space="preserve"> wh</w:t>
+      </w:r>
+      <w:r>
+        <w:rPr>
+          <w:rFonts w:hAnsiTheme="minorHAnsi" w:cstheme="minorHAnsi"/>
+        </w:rPr>
+        <w:t>ich according to proposed effective methods,</w:t>
+      </w:r>
+      <w:r>
+        <w:rPr>
+          <w:rFonts w:hAnsiTheme="minorHAnsi" w:cstheme="minorHAnsi"/>
+        </w:rPr>
+        <w:t xml:space="preserve"> </w:t>
+      </w:r>
+      <w:r>
+        <w:rPr>
+          <w:rFonts w:hAnsiTheme="minorHAnsi" w:cstheme="minorHAnsi"/>
+        </w:rPr>
+        <w:t xml:space="preserve">include problem-based real life project learning, where </w:t>
+      </w:r>
+      <w:r>
+        <w:rPr>
+          <w:rFonts w:hAnsiTheme="minorHAnsi" w:cstheme="minorHAnsi"/>
+        </w:rPr>
+        <w:t>the feedback of what is happening with the input from the student can influence their experience and their learning (REF?)</w:t>
+      </w:r>
+      <w:r>
+        <w:rPr>
+          <w:rFonts w:hAnsiTheme="minorHAnsi" w:cstheme="minorHAnsi"/>
+        </w:rPr>
+        <w:t xml:space="preserve">. </w:t>
+      </w:r>
+      <w:r>
+        <w:rPr>
+          <w:rFonts w:hAnsiTheme="minorHAnsi" w:cstheme="minorHAnsi"/>
+        </w:rPr>
+        <w:t xml:space="preserve">Furthermore, </w:t>
+      </w:r>
+      <w:r>
+        <w:rPr>
+          <w:rFonts w:hAnsiTheme="minorHAnsi" w:cstheme="minorHAnsi"/>
+        </w:rPr>
+        <w:t xml:space="preserve">capturing self-efficacy beliefs </w:t>
+      </w:r>
+      <w:r>
+        <w:rPr>
+          <w:rFonts w:hAnsiTheme="minorHAnsi" w:cstheme="minorHAnsi"/>
+        </w:rPr>
+        <w:t>is a nice way around the debate of whether certain normative behaviours can and should be goals of ESD interventions (REF SINGER).</w:t>
+      </w:r>
+      <w:r>
+        <w:rPr>
+          <w:rFonts w:hAnsiTheme="minorHAnsi" w:cstheme="minorHAnsi"/>
+        </w:rPr>
+        <w:t xml:space="preserve"> By not capturing whether students are behaving differently according to normative standards set out by experts, self-efficacy beliefs rather capture </w:t>
+      </w:r>
+      <w:r>
+        <w:rPr>
+          <w:rFonts w:hAnsiTheme="minorHAnsi" w:cstheme="minorHAnsi"/>
+        </w:rPr>
+        <w:t xml:space="preserve">competences which are an important prerequisite for participation in society. </w:t>
+      </w:r>
+      <w:r>
+        <w:rPr>
+          <w:rFonts w:hAnsiTheme="minorHAnsi" w:cstheme="minorHAnsi"/>
+        </w:rPr>
+        <w:t>Considering increased self-efficacy</w:t>
+      </w:r>
+      <w:r>
+        <w:rPr>
+          <w:rFonts w:hAnsiTheme="minorHAnsi" w:cstheme="minorHAnsi"/>
+        </w:rPr>
+        <w:t xml:space="preserve"> as a desired outcome of</w:t>
+      </w:r>
+      <w:r>
+        <w:rPr>
+          <w:rFonts w:hAnsiTheme="minorHAnsi" w:cstheme="minorHAnsi"/>
+        </w:rPr>
+        <w:t xml:space="preserve"> participatory and experiential </w:t>
+      </w:r>
+      <w:r>
+        <w:rPr>
+          <w:rFonts w:hAnsiTheme="minorHAnsi" w:cstheme="minorHAnsi"/>
+        </w:rPr>
+        <w:t>ESD</w:t>
+      </w:r>
+      <w:r>
+        <w:rPr>
+          <w:rFonts w:hAnsiTheme="minorHAnsi" w:cstheme="minorHAnsi"/>
+        </w:rPr>
+        <w:t xml:space="preserve"> interventions brings up the question of operationalising measurement of self-efficacy as well as its relation to pedagogical approaches and which other factors might influence it. Recent theoretical developments have emphasised the importance of differentiating and including agents, actions and aims and </w:t>
+      </w:r>
+      <w:r>
+        <w:rPr>
+          <w:rFonts w:hAnsiTheme="minorHAnsi" w:cstheme="minorHAnsi"/>
+        </w:rPr>
+        <w:t xml:space="preserve">their relations </w:t>
+      </w:r>
+      <w:r>
+        <w:rPr>
+          <w:rFonts w:hAnsiTheme="minorHAnsi" w:cstheme="minorHAnsi"/>
+        </w:rPr>
+        <w:t>when analysing self-efficacy related within ecological and social context. Furthermore, the desirability of the aim and aim content might play a central role, when analysing self-efficacy.</w:t>
+      </w:r>
+      <w:r>
+        <w:rPr>
+          <w:rFonts w:hAnsiTheme="minorHAnsi" w:cstheme="minorHAnsi"/>
+        </w:rPr>
+        <w:t xml:space="preserve"> </w:t>
+      </w:r>
+      <w:r>
+        <w:rPr>
+          <w:rFonts w:hAnsiTheme="minorHAnsi" w:cstheme="minorHAnsi"/>
+        </w:rPr>
+        <w:t>Assessing changes of sustainability competences of students can benefit from considering the relation with their structural environment, by for example assessing self-efficacy beliefs.</w:t>
       </w:r>
     </w:p>
     <w:p>
       <w:pPr>
         <w:pStyle w:val="Heading1"/>
-      </w:pPr>
-      <w:r>
+        <w:jc w:val="both"/>
+        <w:rPr>
+          <w:rFonts w:asciiTheme="minorHAnsi" w:hAnsiTheme="minorHAnsi" w:cstheme="minorHAnsi"/>
+        </w:rPr>
+      </w:pPr>
+      <w:r>
+        <w:rPr>
+          <w:rFonts w:asciiTheme="minorHAnsi" w:hAnsiTheme="minorHAnsi" w:cstheme="minorHAnsi"/>
+        </w:rPr>
         <w:t>Objectives and research questions</w:t>
       </w:r>
     </w:p>
     <w:p>
-      <w:r>
-        <w:t>My aim is to quantify how ESD interventions influence students</w:t>
-      </w:r>
-      <w:r>
-        <w:t>’</w:t>
-      </w:r>
-      <w:r>
-        <w:t xml:space="preserve"> sustainability competences over time. </w:t>
-      </w:r>
-      <w:r>
+      <w:pPr>
+        <w:jc w:val="both"/>
+        <w:rPr>
+          <w:rFonts w:hAnsiTheme="minorHAnsi" w:cstheme="minorHAnsi"/>
+        </w:rPr>
+      </w:pPr>
+      <w:r>
+        <w:rPr>
+          <w:rFonts w:hAnsiTheme="minorHAnsi" w:cstheme="minorHAnsi"/>
+        </w:rPr>
+        <w:t xml:space="preserve">My aim is to quantify how ESD interventions influence students’ sustainability competences over time. </w:t>
+      </w:r>
+      <w:r>
+        <w:rPr>
+          <w:rFonts w:hAnsiTheme="minorHAnsi" w:cstheme="minorHAnsi"/>
+        </w:rPr>
         <w:t xml:space="preserve">Existing empirical data of </w:t>
       </w:r>
       <w:r>
+        <w:rPr>
+          <w:rFonts w:hAnsiTheme="minorHAnsi" w:cstheme="minorHAnsi"/>
+        </w:rPr>
         <w:t xml:space="preserve">a defined external ESD intervention project of </w:t>
       </w:r>
       <w:r>
+        <w:rPr>
+          <w:rFonts w:hAnsiTheme="minorHAnsi" w:cstheme="minorHAnsi"/>
+        </w:rPr>
         <w:t xml:space="preserve">climate attitudes and climate behaviour and the opportunity for continuous data collection allow for </w:t>
       </w:r>
       <w:r>
         <w:rPr>
-          <w:b/>
-          <w:bCs/>
+          <w:rFonts w:hAnsiTheme="minorHAnsi" w:cstheme="minorHAnsi"/>
         </w:rPr>
         <w:t>long term</w:t>
       </w:r>
       <w:r>
+        <w:rPr>
+          <w:rFonts w:hAnsiTheme="minorHAnsi" w:cstheme="minorHAnsi"/>
+        </w:rPr>
         <w:t xml:space="preserve"> assessments of sustainability competences over time. Recent theoretical developments on self-efficacy beliefs provide a new possibility to enrich the measurements </w:t>
       </w:r>
       <w:r>
+        <w:rPr>
+          <w:rFonts w:hAnsiTheme="minorHAnsi" w:cstheme="minorHAnsi"/>
+        </w:rPr>
         <w:t xml:space="preserve">with these aspects. By integrating previous quantitative research from two schools with current, </w:t>
       </w:r>
       <w:r>
+        <w:rPr>
+          <w:rFonts w:hAnsiTheme="minorHAnsi" w:cstheme="minorHAnsi"/>
+        </w:rPr>
         <w:t xml:space="preserve">and theoretically comprehensive </w:t>
       </w:r>
       <w:r>
+        <w:rPr>
+          <w:rFonts w:hAnsiTheme="minorHAnsi" w:cstheme="minorHAnsi"/>
+        </w:rPr>
         <w:t xml:space="preserve">data collection, my analysis provides </w:t>
       </w:r>
       <w:r>
+        <w:rPr>
+          <w:rFonts w:hAnsiTheme="minorHAnsi" w:cstheme="minorHAnsi"/>
+        </w:rPr>
         <w:t xml:space="preserve">insights into the </w:t>
       </w:r>
       <w:r>
+        <w:rPr>
+          <w:rFonts w:hAnsiTheme="minorHAnsi" w:cstheme="minorHAnsi"/>
+        </w:rPr>
         <w:t>effectiveness of ESD projects in enabling human agency</w:t>
       </w:r>
       <w:r>
+        <w:rPr>
+          <w:rFonts w:hAnsiTheme="minorHAnsi" w:cstheme="minorHAnsi"/>
+        </w:rPr>
         <w:t>/ sustainability competences</w:t>
       </w:r>
       <w:r>
+        <w:rPr>
+          <w:rFonts w:hAnsiTheme="minorHAnsi" w:cstheme="minorHAnsi"/>
+        </w:rPr>
         <w:t xml:space="preserve"> of </w:t>
       </w:r>
       <w:r>
+        <w:rPr>
+          <w:rFonts w:hAnsiTheme="minorHAnsi" w:cstheme="minorHAnsi"/>
+        </w:rPr>
         <w:t>high school</w:t>
       </w:r>
       <w:r>
+        <w:rPr>
+          <w:rFonts w:hAnsiTheme="minorHAnsi" w:cstheme="minorHAnsi"/>
+        </w:rPr>
         <w:t xml:space="preserve"> students.</w:t>
       </w:r>
     </w:p>
@@ -741,12 +1143,61 @@
           <w:ilvl w:val="0"/>
           <w:numId w:val="11"/>
         </w:numPr>
-      </w:pPr>
-      <w:r>
-        <w:t>Do students experience changes in climate attitude and behaviour over time?</w:t>
-      </w:r>
-      <w:r>
+        <w:jc w:val="both"/>
+        <w:rPr>
+          <w:rFonts w:hAnsiTheme="minorHAnsi" w:cstheme="minorHAnsi"/>
+          <w:i/>
+          <w:iCs/>
+        </w:rPr>
+      </w:pPr>
+      <w:r>
+        <w:rPr>
+          <w:rFonts w:hAnsiTheme="minorHAnsi" w:cstheme="minorHAnsi"/>
+        </w:rPr>
+        <w:t>Do students experience changes in climate attitude and behaviour over time</w:t>
+      </w:r>
+      <w:r>
+        <w:rPr>
+          <w:rFonts w:hAnsiTheme="minorHAnsi" w:cstheme="minorHAnsi"/>
+          <w:i/>
+          <w:iCs/>
+        </w:rPr>
+        <w:t>?</w:t>
+      </w:r>
+      <w:r>
+        <w:rPr>
+          <w:rFonts w:hAnsiTheme="minorHAnsi" w:cstheme="minorHAnsi"/>
+          <w:i/>
+          <w:iCs/>
+        </w:rPr>
+        <w:t xml:space="preserve"> </w:t>
+      </w:r>
+      <w:r>
+        <w:rPr>
+          <w:rFonts w:hAnsiTheme="minorHAnsi" w:cstheme="minorHAnsi"/>
+          <w:i/>
+          <w:iCs/>
+        </w:rPr>
         <w:t>// How do sustainability competences (climate attitude and behaviour) among students change over time (through different phases of an ESD intervention)?</w:t>
+      </w:r>
+    </w:p>
+    <w:p>
+      <w:pPr>
+        <w:pStyle w:val="ListParagraph"/>
+        <w:numPr>
+          <w:ilvl w:val="0"/>
+          <w:numId w:val="11"/>
+        </w:numPr>
+        <w:jc w:val="both"/>
+        <w:rPr>
+          <w:rFonts w:hAnsiTheme="minorHAnsi" w:cstheme="minorHAnsi"/>
+        </w:rPr>
+      </w:pPr>
+      <w:r>
+        <w:rPr>
+          <w:rFonts w:hAnsiTheme="minorHAnsi" w:cstheme="minorHAnsi"/>
+        </w:rPr>
+        <w:t>How do climate attitude and behaviour and self-efficacy beliefs respond to levels of involvement of the students?</w:t>
       </w:r>
     </w:p>
     <w:p>
@@ -756,9 +1207,35 @@
           <w:ilvl w:val="1"/>
           <w:numId w:val="11"/>
         </w:numPr>
-      </w:pPr>
-      <w:r>
+        <w:jc w:val="both"/>
+        <w:rPr>
+          <w:rFonts w:hAnsiTheme="minorHAnsi" w:cstheme="minorHAnsi"/>
+        </w:rPr>
+      </w:pPr>
+      <w:r>
+        <w:rPr>
+          <w:rFonts w:hAnsiTheme="minorHAnsi" w:cstheme="minorHAnsi"/>
+        </w:rPr>
         <w:t>How does the project evolution influence the magnitude of the changes in climate attitude and behaviour?</w:t>
+      </w:r>
+    </w:p>
+    <w:p>
+      <w:pPr>
+        <w:pStyle w:val="ListParagraph"/>
+        <w:numPr>
+          <w:ilvl w:val="1"/>
+          <w:numId w:val="11"/>
+        </w:numPr>
+        <w:jc w:val="both"/>
+        <w:rPr>
+          <w:rFonts w:hAnsiTheme="minorHAnsi" w:cstheme="minorHAnsi"/>
+        </w:rPr>
+      </w:pPr>
+      <w:r>
+        <w:rPr>
+          <w:rFonts w:hAnsiTheme="minorHAnsi" w:cstheme="minorHAnsi"/>
+        </w:rPr>
+        <w:t>How do desirability of the aim and group identification influence the magnitude of the self-efficacy beliefs?</w:t>
       </w:r>
     </w:p>
     <w:p>
@@ -768,381 +1245,378 @@
           <w:ilvl w:val="0"/>
           <w:numId w:val="11"/>
         </w:numPr>
-      </w:pPr>
-      <w:r>
-        <w:t>How do climate attitude and behaviour and self-efficacy beliefs respond to levels of involvement of the students?</w:t>
+        <w:jc w:val="both"/>
+        <w:rPr>
+          <w:rFonts w:hAnsiTheme="minorHAnsi" w:cstheme="minorHAnsi"/>
+        </w:rPr>
+      </w:pPr>
+      <w:r>
+        <w:rPr>
+          <w:rFonts w:hAnsiTheme="minorHAnsi" w:cstheme="minorHAnsi"/>
+        </w:rPr>
+        <w:t>How is climate attitude and behaviour influenced by self-efficacy beliefs?</w:t>
       </w:r>
     </w:p>
     <w:p>
       <w:pPr>
-        <w:pStyle w:val="ListParagraph"/>
-        <w:numPr>
-          <w:ilvl w:val="1"/>
-          <w:numId w:val="11"/>
-        </w:numPr>
-      </w:pPr>
-      <w:r>
-        <w:t>How does the project evolution influence the magnitude of the changes in climate attitude and behaviour?</w:t>
+        <w:pStyle w:val="Heading1"/>
+        <w:jc w:val="both"/>
+        <w:rPr>
+          <w:rFonts w:asciiTheme="minorHAnsi" w:hAnsiTheme="minorHAnsi" w:cstheme="minorHAnsi"/>
+        </w:rPr>
+      </w:pPr>
+      <w:r>
+        <w:rPr>
+          <w:rFonts w:asciiTheme="minorHAnsi" w:hAnsiTheme="minorHAnsi" w:cstheme="minorHAnsi"/>
+        </w:rPr>
+        <w:lastRenderedPageBreak/>
+        <w:t>Research hypotheses</w:t>
+      </w:r>
+      <w:r>
+        <w:rPr>
+          <w:rFonts w:asciiTheme="minorHAnsi" w:hAnsiTheme="minorHAnsi" w:cstheme="minorHAnsi"/>
+        </w:rPr>
+        <w:t>/ p</w:t>
+      </w:r>
+      <w:r>
+        <w:rPr>
+          <w:rFonts w:asciiTheme="minorHAnsi" w:hAnsiTheme="minorHAnsi" w:cstheme="minorHAnsi"/>
+        </w:rPr>
+        <w:t>redictions?</w:t>
       </w:r>
     </w:p>
     <w:p>
       <w:pPr>
-        <w:pStyle w:val="ListParagraph"/>
-        <w:numPr>
-          <w:ilvl w:val="0"/>
-          <w:numId w:val="11"/>
-        </w:numPr>
-      </w:pPr>
-      <w:r>
-        <w:t>How is climate attitude and behaviour influenced by self-efficacy beliefs?</w:t>
+        <w:pStyle w:val="Heading1"/>
+        <w:jc w:val="both"/>
+        <w:rPr>
+          <w:rFonts w:asciiTheme="minorHAnsi" w:hAnsiTheme="minorHAnsi" w:cstheme="minorHAnsi"/>
+        </w:rPr>
+      </w:pPr>
+      <w:r>
+        <w:rPr>
+          <w:rFonts w:asciiTheme="minorHAnsi" w:hAnsiTheme="minorHAnsi" w:cstheme="minorHAnsi"/>
+        </w:rPr>
+        <w:t>Methods</w:t>
       </w:r>
     </w:p>
     <w:p>
       <w:pPr>
-        <w:pStyle w:val="ListParagraph"/>
-        <w:numPr>
-          <w:ilvl w:val="1"/>
-          <w:numId w:val="11"/>
-        </w:numPr>
-      </w:pPr>
-      <w:r>
-        <w:t>How do desirability of the aim and group identification influence the magnitude of the self-efficacy beliefs?</w:t>
-      </w:r>
-    </w:p>
-    <w:p/>
-    <w:p/>
-    <w:p>
-      <w:r>
-        <w:t>OR</w:t>
+        <w:jc w:val="both"/>
+        <w:rPr>
+          <w:rFonts w:hAnsiTheme="minorHAnsi" w:cstheme="minorHAnsi"/>
+          <w:i/>
+          <w:iCs/>
+        </w:rPr>
+      </w:pPr>
+      <w:r>
+        <w:rPr>
+          <w:rFonts w:hAnsiTheme="minorHAnsi" w:cstheme="minorHAnsi"/>
+          <w:i/>
+          <w:iCs/>
+        </w:rPr>
+        <w:t xml:space="preserve">In my analysis I ask how </w:t>
+      </w:r>
+      <w:r>
+        <w:rPr>
+          <w:rFonts w:hAnsiTheme="minorHAnsi" w:cstheme="minorHAnsi"/>
+          <w:i/>
+          <w:iCs/>
+        </w:rPr>
+        <w:t>a</w:t>
+      </w:r>
+      <w:r>
+        <w:rPr>
+          <w:rFonts w:hAnsiTheme="minorHAnsi" w:cstheme="minorHAnsi"/>
+          <w:i/>
+          <w:iCs/>
+        </w:rPr>
+        <w:t xml:space="preserve"> participative SDE-intervention influences </w:t>
+      </w:r>
+      <w:r>
+        <w:rPr>
+          <w:rFonts w:hAnsiTheme="minorHAnsi" w:cstheme="minorHAnsi"/>
+          <w:i/>
+          <w:iCs/>
+        </w:rPr>
+        <w:t xml:space="preserve">attitudinal, </w:t>
+      </w:r>
+      <w:proofErr w:type="gramStart"/>
+      <w:r>
+        <w:rPr>
+          <w:rFonts w:hAnsiTheme="minorHAnsi" w:cstheme="minorHAnsi"/>
+          <w:i/>
+          <w:iCs/>
+        </w:rPr>
+        <w:t>behavioural</w:t>
+      </w:r>
+      <w:proofErr w:type="gramEnd"/>
+      <w:r>
+        <w:rPr>
+          <w:rFonts w:hAnsiTheme="minorHAnsi" w:cstheme="minorHAnsi"/>
+          <w:i/>
+          <w:iCs/>
+        </w:rPr>
+        <w:t xml:space="preserve"> and self-effica</w:t>
+      </w:r>
+      <w:r>
+        <w:rPr>
+          <w:rFonts w:hAnsiTheme="minorHAnsi" w:cstheme="minorHAnsi"/>
+          <w:i/>
+          <w:iCs/>
+        </w:rPr>
+        <w:t>cy</w:t>
+      </w:r>
+      <w:r>
+        <w:rPr>
+          <w:rFonts w:hAnsiTheme="minorHAnsi" w:cstheme="minorHAnsi"/>
+          <w:i/>
+          <w:iCs/>
+        </w:rPr>
+        <w:t xml:space="preserve"> components of sustainability competences over time.</w:t>
+      </w:r>
+      <w:r>
+        <w:rPr>
+          <w:rFonts w:hAnsiTheme="minorHAnsi" w:cstheme="minorHAnsi"/>
+          <w:i/>
+          <w:iCs/>
+        </w:rPr>
+        <w:t xml:space="preserve"> I assess variation in </w:t>
+      </w:r>
+      <w:r>
+        <w:rPr>
+          <w:rFonts w:hAnsiTheme="minorHAnsi" w:cstheme="minorHAnsi"/>
+          <w:i/>
+          <w:iCs/>
+        </w:rPr>
+        <w:t>the level of involvement of the students</w:t>
+      </w:r>
+      <w:r>
+        <w:rPr>
+          <w:rFonts w:hAnsiTheme="minorHAnsi" w:cstheme="minorHAnsi"/>
+          <w:i/>
+          <w:iCs/>
+        </w:rPr>
+        <w:t xml:space="preserve">. To quantitatively test the impact of SDE-interventions, I </w:t>
+      </w:r>
+      <w:r>
+        <w:rPr>
+          <w:rFonts w:hAnsiTheme="minorHAnsi" w:cstheme="minorHAnsi"/>
+          <w:i/>
+          <w:iCs/>
+        </w:rPr>
+        <w:t>will assess long-term effects by using</w:t>
+      </w:r>
+      <w:r>
+        <w:rPr>
+          <w:rFonts w:hAnsiTheme="minorHAnsi" w:cstheme="minorHAnsi"/>
+          <w:i/>
+          <w:iCs/>
+        </w:rPr>
+        <w:t xml:space="preserve"> existing data</w:t>
+      </w:r>
+      <w:r>
+        <w:rPr>
+          <w:rFonts w:hAnsiTheme="minorHAnsi" w:cstheme="minorHAnsi"/>
+          <w:i/>
+          <w:iCs/>
+        </w:rPr>
+        <w:t xml:space="preserve"> from a before-after self-reported survey on behavioural and attitudinal </w:t>
+      </w:r>
+      <w:proofErr w:type="gramStart"/>
+      <w:r>
+        <w:rPr>
+          <w:rFonts w:hAnsiTheme="minorHAnsi" w:cstheme="minorHAnsi"/>
+          <w:i/>
+          <w:iCs/>
+        </w:rPr>
+        <w:t xml:space="preserve">data </w:t>
+      </w:r>
+      <w:r>
+        <w:rPr>
+          <w:rFonts w:hAnsiTheme="minorHAnsi" w:cstheme="minorHAnsi"/>
+          <w:i/>
+          <w:iCs/>
+        </w:rPr>
+        <w:t xml:space="preserve"> and</w:t>
+      </w:r>
+      <w:proofErr w:type="gramEnd"/>
+      <w:r>
+        <w:rPr>
+          <w:rFonts w:hAnsiTheme="minorHAnsi" w:cstheme="minorHAnsi"/>
+          <w:i/>
+          <w:iCs/>
+        </w:rPr>
+        <w:t xml:space="preserve"> proceeding data collection </w:t>
+      </w:r>
+      <w:r>
+        <w:rPr>
+          <w:rFonts w:hAnsiTheme="minorHAnsi" w:cstheme="minorHAnsi"/>
+          <w:i/>
+          <w:iCs/>
+        </w:rPr>
+        <w:t xml:space="preserve">with </w:t>
+      </w:r>
+      <w:r>
+        <w:rPr>
+          <w:rFonts w:hAnsiTheme="minorHAnsi" w:cstheme="minorHAnsi"/>
+          <w:i/>
+          <w:iCs/>
+        </w:rPr>
+        <w:t>the same survey at approximately one year after the last assessment. Furthermore, I will complement data collection with a survey on self-efficacy.</w:t>
       </w:r>
     </w:p>
     <w:p>
       <w:pPr>
-        <w:pStyle w:val="ListParagraph"/>
-        <w:numPr>
-          <w:ilvl w:val="0"/>
-          <w:numId w:val="8"/>
-        </w:numPr>
-        <w:rPr>
-          <w:i/>
-          <w:iCs/>
-        </w:rPr>
-      </w:pPr>
-      <w:r>
-        <w:rPr>
-          <w:i/>
-          <w:iCs/>
-        </w:rPr>
-        <w:t>Do students with higher level of involvement in the ESD project experience more changes in climate attitude and behaviour over time than students with lower levels of involvement?</w:t>
+        <w:pStyle w:val="Heading2"/>
+        <w:jc w:val="both"/>
+        <w:rPr>
+          <w:rFonts w:asciiTheme="minorHAnsi" w:hAnsiTheme="minorHAnsi" w:cstheme="minorHAnsi"/>
+        </w:rPr>
+      </w:pPr>
+      <w:r>
+        <w:rPr>
+          <w:rFonts w:asciiTheme="minorHAnsi" w:hAnsiTheme="minorHAnsi" w:cstheme="minorHAnsi"/>
+        </w:rPr>
+        <w:t>Existing data “before-after” su</w:t>
+      </w:r>
+      <w:r>
+        <w:rPr>
+          <w:rFonts w:asciiTheme="minorHAnsi" w:hAnsiTheme="minorHAnsi" w:cstheme="minorHAnsi"/>
+        </w:rPr>
+        <w:t>r</w:t>
+      </w:r>
+      <w:r>
+        <w:rPr>
+          <w:rFonts w:asciiTheme="minorHAnsi" w:hAnsiTheme="minorHAnsi" w:cstheme="minorHAnsi"/>
+        </w:rPr>
+        <w:t>vey</w:t>
       </w:r>
     </w:p>
     <w:p>
       <w:pPr>
-        <w:pStyle w:val="ListParagraph"/>
-        <w:numPr>
-          <w:ilvl w:val="1"/>
-          <w:numId w:val="8"/>
-        </w:numPr>
-        <w:rPr>
-          <w:i/>
-          <w:iCs/>
-        </w:rPr>
-      </w:pPr>
-      <w:r>
-        <w:rPr>
-          <w:i/>
-          <w:iCs/>
-        </w:rPr>
-        <w:t>How does the project evolution influence the magnitude of the changes in climate attitude and behaviour?</w:t>
-      </w:r>
-      <w:r>
-        <w:rPr>
-          <w:i/>
-          <w:iCs/>
-        </w:rPr>
-        <w:br/>
+        <w:jc w:val="both"/>
+        <w:rPr>
+          <w:rFonts w:hAnsiTheme="minorHAnsi" w:cstheme="minorHAnsi"/>
+        </w:rPr>
+      </w:pPr>
+      <w:r>
+        <w:rPr>
+          <w:rFonts w:hAnsiTheme="minorHAnsi" w:cstheme="minorHAnsi"/>
+        </w:rPr>
+        <w:t xml:space="preserve">The existing data, which I will complement can be described as following. The data was collected within a Master thesis project and in collaboration with the IZT, which is responsible for evaluating the impact of the funding and the project. Based on the theory of planned behaviour, a quantitative before-after survey questionnaire survey was conducted at two participating schools. The surveyed students were divided into three distinctive groups, according to their level of participation (see description of level of involvement in the project description in annex XX). </w:t>
+      </w:r>
+      <w:r>
+        <w:rPr>
+          <w:rFonts w:hAnsiTheme="minorHAnsi" w:cstheme="minorHAnsi"/>
+        </w:rPr>
+        <w:t xml:space="preserve">The data collection was conducted between </w:t>
+      </w:r>
+      <w:r>
+        <w:rPr>
+          <w:rFonts w:hAnsiTheme="minorHAnsi" w:cstheme="minorHAnsi"/>
+        </w:rPr>
+        <w:t>February and Mai 2023</w:t>
+      </w:r>
+      <w:r>
+        <w:rPr>
+          <w:rFonts w:hAnsiTheme="minorHAnsi" w:cstheme="minorHAnsi"/>
+        </w:rPr>
+        <w:t xml:space="preserve"> (the later date also marking the official ending of the project from the view of the students)</w:t>
+      </w:r>
+      <w:r>
+        <w:rPr>
+          <w:rFonts w:hAnsiTheme="minorHAnsi" w:cstheme="minorHAnsi"/>
+        </w:rPr>
+        <w:t xml:space="preserve"> (REF PAULI)</w:t>
+      </w:r>
+      <w:r>
+        <w:rPr>
+          <w:rFonts w:hAnsiTheme="minorHAnsi" w:cstheme="minorHAnsi"/>
+        </w:rPr>
+        <w:t xml:space="preserve">. Thereby, the next data collection point will be approximately one year after the end of the project. </w:t>
       </w:r>
     </w:p>
     <w:p>
       <w:pPr>
-        <w:pStyle w:val="ListParagraph"/>
-        <w:numPr>
-          <w:ilvl w:val="0"/>
-          <w:numId w:val="8"/>
-        </w:numPr>
-        <w:rPr>
-          <w:i/>
-          <w:iCs/>
-        </w:rPr>
-      </w:pPr>
-      <w:r>
-        <w:rPr>
-          <w:i/>
-          <w:iCs/>
-        </w:rPr>
-        <w:t>Do students with higher level of involvement in the ESD project experience higher (collective and individual) self-efficacy beliefs than students with lower levels of involvement?</w:t>
+        <w:jc w:val="both"/>
+        <w:rPr>
+          <w:rFonts w:hAnsiTheme="minorHAnsi" w:cstheme="minorHAnsi"/>
+        </w:rPr>
+      </w:pPr>
+      <w:r>
+        <w:rPr>
+          <w:rFonts w:hAnsiTheme="minorHAnsi" w:cstheme="minorHAnsi"/>
+        </w:rPr>
+        <w:t xml:space="preserve">The survey was designed based on the theory of planned behaviour. It included elements of attitudes, subjective norms, perceived behaviour control, intentions, and behaviour. The results </w:t>
+      </w:r>
+      <w:r>
+        <w:rPr>
+          <w:rFonts w:hAnsiTheme="minorHAnsi" w:cstheme="minorHAnsi"/>
+        </w:rPr>
+        <w:t xml:space="preserve">showed that climate awareness and action were increased through active participation (highest level of involvement). There were mixed results regarding the lower level of involvement and the effect on climate attitude and behaviour. </w:t>
       </w:r>
     </w:p>
     <w:p>
       <w:pPr>
-        <w:pStyle w:val="ListParagraph"/>
-        <w:numPr>
-          <w:ilvl w:val="1"/>
-          <w:numId w:val="8"/>
-        </w:numPr>
-        <w:rPr>
-          <w:i/>
-          <w:iCs/>
-        </w:rPr>
-      </w:pPr>
-      <w:r>
-        <w:rPr>
-          <w:i/>
-          <w:iCs/>
-        </w:rPr>
-        <w:t>How do desirability of the aim and group identification influence the magnitude of the self-efficacy beliefs?</w:t>
+        <w:jc w:val="both"/>
+        <w:rPr>
+          <w:rFonts w:hAnsiTheme="minorHAnsi" w:cstheme="minorHAnsi"/>
+        </w:rPr>
+      </w:pPr>
+      <w:r>
+        <w:rPr>
+          <w:rFonts w:hAnsiTheme="minorHAnsi" w:cstheme="minorHAnsi"/>
+        </w:rPr>
+        <w:t>+ confirmation of project as being participative and ESD?</w:t>
       </w:r>
     </w:p>
     <w:p>
       <w:pPr>
-        <w:pStyle w:val="ListParagraph"/>
-        <w:rPr>
-          <w:i/>
-          <w:iCs/>
-        </w:rPr>
-      </w:pPr>
+        <w:pStyle w:val="Heading2"/>
+        <w:jc w:val="both"/>
+        <w:rPr>
+          <w:rFonts w:asciiTheme="minorHAnsi" w:hAnsiTheme="minorHAnsi" w:cstheme="minorHAnsi"/>
+        </w:rPr>
+      </w:pPr>
+      <w:r>
+        <w:rPr>
+          <w:rFonts w:asciiTheme="minorHAnsi" w:hAnsiTheme="minorHAnsi" w:cstheme="minorHAnsi"/>
+        </w:rPr>
+        <w:t>Project description “</w:t>
+      </w:r>
+      <w:proofErr w:type="spellStart"/>
+      <w:r>
+        <w:rPr>
+          <w:rFonts w:asciiTheme="minorHAnsi" w:hAnsiTheme="minorHAnsi" w:cstheme="minorHAnsi"/>
+        </w:rPr>
+        <w:t>KlimaRatSchule</w:t>
+      </w:r>
+      <w:proofErr w:type="spellEnd"/>
+      <w:r>
+        <w:rPr>
+          <w:rFonts w:asciiTheme="minorHAnsi" w:hAnsiTheme="minorHAnsi" w:cstheme="minorHAnsi"/>
+        </w:rPr>
+        <w:t>”</w:t>
+      </w:r>
+      <w:r>
+        <w:rPr>
+          <w:rFonts w:asciiTheme="minorHAnsi" w:hAnsiTheme="minorHAnsi" w:cstheme="minorHAnsi"/>
+        </w:rPr>
+        <w:t xml:space="preserve"> (later in Annex?)</w:t>
+      </w:r>
     </w:p>
     <w:p>
       <w:pPr>
-        <w:pStyle w:val="ListParagraph"/>
-        <w:numPr>
-          <w:ilvl w:val="0"/>
-          <w:numId w:val="8"/>
-        </w:numPr>
-      </w:pPr>
-      <w:r>
-        <w:rPr>
-          <w:i/>
-          <w:iCs/>
-        </w:rPr>
-        <w:t>How are changes in climate attitude and behaviour influenced by (collective and individual) self-efficacy beliefs?</w:t>
-      </w:r>
-      <w:r>
-        <w:rPr>
-          <w:i/>
-          <w:iCs/>
-        </w:rPr>
-        <w:br/>
-      </w:r>
-    </w:p>
-    <w:p>
-      <w:pPr>
-        <w:pStyle w:val="ListParagraph"/>
-      </w:pPr>
-    </w:p>
-    <w:p>
-      <w:pPr>
-        <w:pStyle w:val="Heading1"/>
-      </w:pPr>
-      <w:r>
-        <w:t>Research hypotheses</w:t>
-      </w:r>
-      <w:r>
-        <w:t>/ p</w:t>
-      </w:r>
-      <w:r>
-        <w:t>redictions?</w:t>
-      </w:r>
-    </w:p>
-    <w:p>
-      <w:pPr>
-        <w:pStyle w:val="Heading1"/>
-      </w:pPr>
-      <w:r>
-        <w:t>Methods</w:t>
-      </w:r>
-    </w:p>
-    <w:p>
-      <w:pPr>
-        <w:rPr>
-          <w:i/>
-          <w:iCs/>
-        </w:rPr>
-      </w:pPr>
-      <w:r>
-        <w:rPr>
-          <w:i/>
-          <w:iCs/>
-        </w:rPr>
-        <w:t xml:space="preserve">In my analysis I ask how </w:t>
-      </w:r>
-      <w:r>
-        <w:rPr>
-          <w:i/>
-          <w:iCs/>
-        </w:rPr>
-        <w:t>a</w:t>
-      </w:r>
-      <w:r>
-        <w:rPr>
-          <w:i/>
-          <w:iCs/>
-        </w:rPr>
-        <w:t xml:space="preserve"> participative SDE-intervention influences </w:t>
-      </w:r>
-      <w:r>
-        <w:rPr>
-          <w:i/>
-          <w:iCs/>
-        </w:rPr>
-        <w:t>attitudinal, behavioural and self-effica</w:t>
-      </w:r>
-      <w:r>
-        <w:rPr>
-          <w:i/>
-          <w:iCs/>
-        </w:rPr>
-        <w:t>cy</w:t>
-      </w:r>
-      <w:r>
-        <w:rPr>
-          <w:i/>
-          <w:iCs/>
-        </w:rPr>
-        <w:t xml:space="preserve"> components of sustainability competences over time.</w:t>
-      </w:r>
-      <w:r>
-        <w:rPr>
-          <w:i/>
-          <w:iCs/>
-        </w:rPr>
-        <w:t xml:space="preserve"> I assess variation in </w:t>
-      </w:r>
-      <w:r>
-        <w:rPr>
-          <w:i/>
-          <w:iCs/>
-        </w:rPr>
-        <w:t>the level of involvement of the students</w:t>
-      </w:r>
-      <w:r>
-        <w:rPr>
-          <w:i/>
-          <w:iCs/>
-        </w:rPr>
-        <w:t xml:space="preserve">. To quantitatively test the impact of SDE-interventions, I </w:t>
-      </w:r>
-      <w:r>
-        <w:rPr>
-          <w:i/>
-          <w:iCs/>
-        </w:rPr>
-        <w:t>will assess long-term effects by using</w:t>
-      </w:r>
-      <w:r>
-        <w:rPr>
-          <w:i/>
-          <w:iCs/>
-        </w:rPr>
-        <w:t xml:space="preserve"> existing data</w:t>
-      </w:r>
-      <w:r>
-        <w:rPr>
-          <w:i/>
-          <w:iCs/>
-        </w:rPr>
-        <w:t xml:space="preserve"> from a before-after self-reported survey on behavioural and attitudinal data </w:t>
-      </w:r>
-      <w:r>
-        <w:rPr>
-          <w:i/>
-          <w:iCs/>
-        </w:rPr>
-        <w:t xml:space="preserve"> and proceeding data collection </w:t>
-      </w:r>
-      <w:r>
-        <w:rPr>
-          <w:i/>
-          <w:iCs/>
-        </w:rPr>
-        <w:t xml:space="preserve">with </w:t>
-      </w:r>
-      <w:r>
-        <w:rPr>
-          <w:i/>
-          <w:iCs/>
-        </w:rPr>
-        <w:t>the same survey at approximately one year after the last assessment. Furthermore, I will complement data collection with a survey on self-efficacy.</w:t>
-      </w:r>
-    </w:p>
-    <w:p>
-      <w:pPr>
-        <w:pStyle w:val="Heading2"/>
-      </w:pPr>
-      <w:r>
-        <w:t>Existing data “before-after” su</w:t>
-      </w:r>
-      <w:r>
-        <w:t>r</w:t>
-      </w:r>
-      <w:r>
-        <w:t>vey</w:t>
-      </w:r>
-    </w:p>
-    <w:p>
-      <w:r>
-        <w:t xml:space="preserve">The existing data, which I will complement can be described as following. The data was collected within a Master thesis project and in collaboration with the IZT, which is responsible for evaluating the impact of the funding and the project. Based on the theory of planned behaviour, a quantitative before-after survey questionnaire survey was conducted at two participating schools. The surveyed students were divided into three distinctive groups, according to their level of participation (see description of level of involvement in the project description in annex XX). </w:t>
-      </w:r>
-      <w:r>
-        <w:t xml:space="preserve">The data collection was conducted between </w:t>
-      </w:r>
-      <w:r>
-        <w:t>February and Mai 2023</w:t>
-      </w:r>
-      <w:r>
-        <w:t xml:space="preserve"> (the later date also marking the official ending of the project from the view of the students)</w:t>
-      </w:r>
-      <w:r>
-        <w:t xml:space="preserve"> (REF PAULI)</w:t>
-      </w:r>
-      <w:r>
-        <w:t xml:space="preserve">. Thereby, the next data collection point will be approximately one year after the end of the project. </w:t>
-      </w:r>
-    </w:p>
-    <w:p>
-      <w:r>
-        <w:t xml:space="preserve">The survey was designed based on the theory of planned behaviour. It included elements of attitudes, subjective norms, perceived behaviour control, intentions, and behaviour. The results </w:t>
-      </w:r>
-      <w:r>
-        <w:t xml:space="preserve">showed that climate awareness and action were increased through active participation (highest level </w:t>
-      </w:r>
-      <w:r>
-        <w:lastRenderedPageBreak/>
-        <w:t xml:space="preserve">of involvement). There were mixed results regarding the lower level of involvement and the effect on climate attitude and behaviour. </w:t>
-      </w:r>
-    </w:p>
-    <w:p>
-      <w:r>
-        <w:t>+ confirmation of project as being participative and ESD?</w:t>
-      </w:r>
-    </w:p>
-    <w:p>
-      <w:pPr>
-        <w:pStyle w:val="Heading2"/>
-      </w:pPr>
-      <w:r>
-        <w:t>Project description “KlimaRatSchule”</w:t>
-      </w:r>
-      <w:r>
-        <w:t xml:space="preserve"> (later in Annex?)</w:t>
-      </w:r>
-    </w:p>
-    <w:p>
-      <w:pPr>
         <w:pStyle w:val="Heading3"/>
-      </w:pPr>
-      <w:r>
-        <w:rPr>
+        <w:jc w:val="both"/>
+        <w:rPr>
+          <w:rFonts w:cstheme="minorHAnsi"/>
+        </w:rPr>
+      </w:pPr>
+      <w:r>
+        <w:rPr>
+          <w:rFonts w:cstheme="minorHAnsi"/>
           <w:noProof/>
         </w:rPr>
         <w:drawing>
@@ -1196,94 +1670,292 @@
         </w:drawing>
       </w:r>
       <w:r>
+        <w:rPr>
+          <w:rFonts w:cstheme="minorHAnsi"/>
+        </w:rPr>
         <w:t>Aims</w:t>
       </w:r>
     </w:p>
     <w:p>
-      <w:r>
-        <w:t>“</w:t>
-      </w:r>
-      <w:r>
-        <w:t>The KlimaRatSchule (KRS) project aims to promote and establish an active climate protection culture in schools. To achieve this, KRS combines effective climate protection measures with democracy education. This means that pupils are actively involved in the development of a climate protection concept through a democratic participation process. This sensitizes the students to this topic and develops skills that enable them to act and make decisions in the interests of climate protection beyond the school day. In addition, this process allows thematic priorities and measures to be identified, on the basis of which a climate protection concept is created that is individually adapted to the school.</w:t>
-      </w:r>
-      <w:r>
-        <w:t>”</w:t>
-      </w:r>
-      <w:r>
-        <w:t xml:space="preserve"> (KRS Projektbeschreibung, 2024)</w:t>
-      </w:r>
-      <w:r>
+      <w:pPr>
+        <w:jc w:val="both"/>
+        <w:rPr>
+          <w:rFonts w:hAnsiTheme="minorHAnsi" w:cstheme="minorHAnsi"/>
+        </w:rPr>
+      </w:pPr>
+      <w:r>
+        <w:rPr>
+          <w:rFonts w:hAnsiTheme="minorHAnsi" w:cstheme="minorHAnsi"/>
+        </w:rPr>
+        <w:t xml:space="preserve">“The </w:t>
+      </w:r>
+      <w:proofErr w:type="spellStart"/>
+      <w:r>
+        <w:rPr>
+          <w:rFonts w:hAnsiTheme="minorHAnsi" w:cstheme="minorHAnsi"/>
+        </w:rPr>
+        <w:t>KlimaRatSchule</w:t>
+      </w:r>
+      <w:proofErr w:type="spellEnd"/>
+      <w:r>
+        <w:rPr>
+          <w:rFonts w:hAnsiTheme="minorHAnsi" w:cstheme="minorHAnsi"/>
+        </w:rPr>
+        <w:t xml:space="preserve"> (KRS) project aims to promote and establish an active climate protection culture in schools. To achieve this, KRS combines effective climate protection measures with democracy education. This means that pupils are actively involved in the development of a climate protection concept through a democratic participation process. This sensitizes the students to this topic and develops skills that enable them to act and make decisions in the interests of climate protection beyond the school day. In addition, this process allows thematic priorities and measures to be identified, </w:t>
+      </w:r>
+      <w:proofErr w:type="gramStart"/>
+      <w:r>
+        <w:rPr>
+          <w:rFonts w:hAnsiTheme="minorHAnsi" w:cstheme="minorHAnsi"/>
+        </w:rPr>
+        <w:t>on the basis of</w:t>
+      </w:r>
+      <w:proofErr w:type="gramEnd"/>
+      <w:r>
+        <w:rPr>
+          <w:rFonts w:hAnsiTheme="minorHAnsi" w:cstheme="minorHAnsi"/>
+        </w:rPr>
+        <w:t xml:space="preserve"> which a climate protection concept is created that is individually adapted to the school.” (KRS </w:t>
+      </w:r>
+      <w:proofErr w:type="spellStart"/>
+      <w:r>
+        <w:rPr>
+          <w:rFonts w:hAnsiTheme="minorHAnsi" w:cstheme="minorHAnsi"/>
+        </w:rPr>
+        <w:t>Projektbeschreibung</w:t>
+      </w:r>
+      <w:proofErr w:type="spellEnd"/>
+      <w:r>
+        <w:rPr>
+          <w:rFonts w:hAnsiTheme="minorHAnsi" w:cstheme="minorHAnsi"/>
+        </w:rPr>
+        <w:t>, 2024)</w:t>
+      </w:r>
+      <w:r>
+        <w:rPr>
+          <w:rFonts w:hAnsiTheme="minorHAnsi" w:cstheme="minorHAnsi"/>
+        </w:rPr>
         <w:t>.</w:t>
       </w:r>
     </w:p>
     <w:p>
       <w:pPr>
         <w:pStyle w:val="Heading3"/>
-      </w:pPr>
-      <w:r>
+        <w:jc w:val="both"/>
+        <w:rPr>
+          <w:rFonts w:cstheme="minorHAnsi"/>
+        </w:rPr>
+      </w:pPr>
+      <w:r>
+        <w:rPr>
+          <w:rFonts w:cstheme="minorHAnsi"/>
+        </w:rPr>
         <w:t xml:space="preserve">Project stages and </w:t>
       </w:r>
       <w:r>
+        <w:rPr>
+          <w:rFonts w:cstheme="minorHAnsi"/>
+        </w:rPr>
         <w:t xml:space="preserve">resulting </w:t>
       </w:r>
       <w:r>
-        <w:t>students’ level of involvement</w:t>
-      </w:r>
+        <w:rPr>
+          <w:rFonts w:cstheme="minorHAnsi"/>
+        </w:rPr>
+        <w:t xml:space="preserve">students’ level of </w:t>
+      </w:r>
+      <w:proofErr w:type="gramStart"/>
+      <w:r>
+        <w:rPr>
+          <w:rFonts w:cstheme="minorHAnsi"/>
+        </w:rPr>
+        <w:t>involvement</w:t>
+      </w:r>
+      <w:proofErr w:type="gramEnd"/>
     </w:p>
     <w:p>
       <w:pPr>
-        <w:rPr>
+        <w:jc w:val="both"/>
+        <w:rPr>
+          <w:rFonts w:hAnsiTheme="minorHAnsi" w:cstheme="minorHAnsi"/>
           <w:i/>
           <w:iCs/>
         </w:rPr>
       </w:pPr>
       <w:r>
         <w:rPr>
+          <w:rFonts w:hAnsiTheme="minorHAnsi" w:cstheme="minorHAnsi"/>
           <w:i/>
           <w:iCs/>
         </w:rPr>
-        <w:t>The project can be divided into three phases from the students points of view. In the first phase, a voluntary student team is formed, the so called KRS-expert group. This group receives an introduction about the aims and phases of the project. Additionally, they get informed about general facts about climate change and four relevant areas within their school: energy, mobility, nutrition and procurement. In the first phase, the KRS school group has the task of drawing up a carbon footprint for the school. On the other hand, this group prepares the second phase, which will be explained in more detail later.</w:t>
+        <w:t xml:space="preserve">The project can be divided into three phases from the </w:t>
+      </w:r>
+      <w:proofErr w:type="gramStart"/>
+      <w:r>
+        <w:rPr>
+          <w:rFonts w:hAnsiTheme="minorHAnsi" w:cstheme="minorHAnsi"/>
+          <w:i/>
+          <w:iCs/>
+        </w:rPr>
+        <w:t>students</w:t>
+      </w:r>
+      <w:proofErr w:type="gramEnd"/>
+      <w:r>
+        <w:rPr>
+          <w:rFonts w:hAnsiTheme="minorHAnsi" w:cstheme="minorHAnsi"/>
+          <w:i/>
+          <w:iCs/>
+        </w:rPr>
+        <w:t xml:space="preserve"> points of view. In the first phase, a voluntary student team is formed, the </w:t>
+      </w:r>
+      <w:proofErr w:type="gramStart"/>
+      <w:r>
+        <w:rPr>
+          <w:rFonts w:hAnsiTheme="minorHAnsi" w:cstheme="minorHAnsi"/>
+          <w:i/>
+          <w:iCs/>
+        </w:rPr>
+        <w:t>so called</w:t>
+      </w:r>
+      <w:proofErr w:type="gramEnd"/>
+      <w:r>
+        <w:rPr>
+          <w:rFonts w:hAnsiTheme="minorHAnsi" w:cstheme="minorHAnsi"/>
+          <w:i/>
+          <w:iCs/>
+        </w:rPr>
+        <w:t xml:space="preserve"> KRS-expert group. This group receives an introduction about the aims and phases of the project. Additionally, they get informed about general facts about </w:t>
+      </w:r>
+      <w:r>
+        <w:rPr>
+          <w:rFonts w:hAnsiTheme="minorHAnsi" w:cstheme="minorHAnsi"/>
+          <w:i/>
+          <w:iCs/>
+        </w:rPr>
+        <w:lastRenderedPageBreak/>
+        <w:t xml:space="preserve">climate change and four relevant areas within their school: energy, mobility, </w:t>
+      </w:r>
+      <w:proofErr w:type="gramStart"/>
+      <w:r>
+        <w:rPr>
+          <w:rFonts w:hAnsiTheme="minorHAnsi" w:cstheme="minorHAnsi"/>
+          <w:i/>
+          <w:iCs/>
+        </w:rPr>
+        <w:t>nutrition</w:t>
+      </w:r>
+      <w:proofErr w:type="gramEnd"/>
+      <w:r>
+        <w:rPr>
+          <w:rFonts w:hAnsiTheme="minorHAnsi" w:cstheme="minorHAnsi"/>
+          <w:i/>
+          <w:iCs/>
+        </w:rPr>
+        <w:t xml:space="preserve"> and procurement. In the first phase, the KRS school group has the task of drawing up a carbon footprint for the school. On the other hand, this group prepares the second phase, which will be explained in more detail later.</w:t>
       </w:r>
     </w:p>
     <w:p>
       <w:pPr>
-        <w:rPr>
+        <w:jc w:val="both"/>
+        <w:rPr>
+          <w:rFonts w:hAnsiTheme="minorHAnsi" w:cstheme="minorHAnsi"/>
           <w:i/>
           <w:iCs/>
         </w:rPr>
       </w:pPr>
       <w:r>
         <w:rPr>
+          <w:rFonts w:hAnsiTheme="minorHAnsi" w:cstheme="minorHAnsi"/>
           <w:i/>
           <w:iCs/>
         </w:rPr>
-        <w:t>The second phase includes a micro-citizen report, which was adapted to the school context and is therefore called "Micro-citizen report for schools" (MBGS) (KlimaRatSchule, 2022, p. 1). This is a democratic process in which randomly selected pupils discuss relevant issues and problems and develop solutions.</w:t>
+        <w:t>The second phase includes a micro-citizen report, which was adapted to the school context and is therefore called "Micro-citizen report for schools" (MBGS) (</w:t>
+      </w:r>
+      <w:proofErr w:type="spellStart"/>
+      <w:r>
+        <w:rPr>
+          <w:rFonts w:hAnsiTheme="minorHAnsi" w:cstheme="minorHAnsi"/>
+          <w:i/>
+          <w:iCs/>
+        </w:rPr>
+        <w:t>KlimaRatSchule</w:t>
+      </w:r>
+      <w:proofErr w:type="spellEnd"/>
+      <w:r>
+        <w:rPr>
+          <w:rFonts w:hAnsiTheme="minorHAnsi" w:cstheme="minorHAnsi"/>
+          <w:i/>
+          <w:iCs/>
+        </w:rPr>
+        <w:t>, 2022, p. 1). This is a democratic process in which randomly selected pupils discuss relevant issues and problems and develop solutions.</w:t>
       </w:r>
     </w:p>
     <w:p>
       <w:pPr>
-        <w:rPr>
+        <w:jc w:val="both"/>
+        <w:rPr>
+          <w:rFonts w:hAnsiTheme="minorHAnsi" w:cstheme="minorHAnsi"/>
           <w:i/>
           <w:iCs/>
         </w:rPr>
       </w:pPr>
       <w:r>
         <w:rPr>
+          <w:rFonts w:hAnsiTheme="minorHAnsi" w:cstheme="minorHAnsi"/>
           <w:i/>
           <w:iCs/>
         </w:rPr>
-        <w:t>First, 50 pupils are randomly selected and divided into two equal groups on the day of the MBGS. Each of these two groups deals with two areas of activity in parallel in two rounds, so that the four areas of activity mobility, nutrition, procurement and energy are dealt with in total. In each round, the two groups of 25 are divided into five small groups. In these small groups, also known as planning cells, the participants discuss options and finally put three proposals for measures on paper. At the end of each round, the proposals from all planning cells are presented, prioritized and ranked in a plenary session of 25 participants. The process is illustrated graphically in Figure 14.</w:t>
+        <w:t xml:space="preserve">First, 50 pupils are randomly selected and divided into two equal groups on the day of the MBGS. Each of these two groups deals with two areas of activity in parallel in two rounds, so that the four areas of activity mobility, nutrition, </w:t>
+      </w:r>
+      <w:proofErr w:type="gramStart"/>
+      <w:r>
+        <w:rPr>
+          <w:rFonts w:hAnsiTheme="minorHAnsi" w:cstheme="minorHAnsi"/>
+          <w:i/>
+          <w:iCs/>
+        </w:rPr>
+        <w:t>procurement</w:t>
+      </w:r>
+      <w:proofErr w:type="gramEnd"/>
+      <w:r>
+        <w:rPr>
+          <w:rFonts w:hAnsiTheme="minorHAnsi" w:cstheme="minorHAnsi"/>
+          <w:i/>
+          <w:iCs/>
+        </w:rPr>
+        <w:t xml:space="preserve"> and energy are dealt with in total. In each round, the two groups of 25 are divided into five small groups. In these small groups, also known as planning cells, the participants discuss options and finally put three proposals for measures on paper. At the end of each round, the proposals from all planning cells are presented, </w:t>
+      </w:r>
+      <w:proofErr w:type="gramStart"/>
+      <w:r>
+        <w:rPr>
+          <w:rFonts w:hAnsiTheme="minorHAnsi" w:cstheme="minorHAnsi"/>
+          <w:i/>
+          <w:iCs/>
+        </w:rPr>
+        <w:t>prioritized</w:t>
+      </w:r>
+      <w:proofErr w:type="gramEnd"/>
+      <w:r>
+        <w:rPr>
+          <w:rFonts w:hAnsiTheme="minorHAnsi" w:cstheme="minorHAnsi"/>
+          <w:i/>
+          <w:iCs/>
+        </w:rPr>
+        <w:t xml:space="preserve"> and ranked in a plenary session of 25 participants. The process is illustrated graphically in Figure 14.</w:t>
       </w:r>
     </w:p>
     <w:p>
       <w:pPr>
-        <w:rPr>
+        <w:jc w:val="both"/>
+        <w:rPr>
+          <w:rFonts w:hAnsiTheme="minorHAnsi" w:cstheme="minorHAnsi"/>
           <w:i/>
           <w:iCs/>
         </w:rPr>
       </w:pPr>
       <w:r>
         <w:rPr>
+          <w:rFonts w:hAnsiTheme="minorHAnsi" w:cstheme="minorHAnsi"/>
           <w:i/>
           <w:iCs/>
         </w:rPr>
@@ -1292,13 +1964,16 @@
     </w:p>
     <w:p>
       <w:pPr>
-        <w:rPr>
+        <w:jc w:val="both"/>
+        <w:rPr>
+          <w:rFonts w:hAnsiTheme="minorHAnsi" w:cstheme="minorHAnsi"/>
           <w:i/>
           <w:iCs/>
         </w:rPr>
       </w:pPr>
       <w:r>
         <w:rPr>
+          <w:rFonts w:hAnsiTheme="minorHAnsi" w:cstheme="minorHAnsi"/>
           <w:i/>
           <w:iCs/>
         </w:rPr>
@@ -1307,29 +1982,52 @@
     </w:p>
     <w:p>
       <w:pPr>
-        <w:rPr>
+        <w:jc w:val="both"/>
+        <w:rPr>
+          <w:rFonts w:hAnsiTheme="minorHAnsi" w:cstheme="minorHAnsi"/>
           <w:i/>
           <w:iCs/>
         </w:rPr>
       </w:pPr>
       <w:r>
         <w:rPr>
+          <w:rFonts w:hAnsiTheme="minorHAnsi" w:cstheme="minorHAnsi"/>
           <w:i/>
           <w:iCs/>
         </w:rPr>
-        <w:lastRenderedPageBreak/>
-        <w:t>The third phase includes the creation of a roadmap with concrete goals and steps for more climate protection at the school (KlimaRatSchule, 2022, p. 2). After the MBGS, this development is again the responsibility of the KRS school group, which brings together its findings on the climate balance, results from the MBGS and general considerations on implementation options. The completion of this roadmap marks the end of the KRS project, but above all gives the go-ahead for the school to implement the measures set out in it.</w:t>
+        <w:t>The third phase includes the creation of a roadmap with concrete goals and steps for more climate protection at the school (</w:t>
+      </w:r>
+      <w:proofErr w:type="spellStart"/>
+      <w:r>
+        <w:rPr>
+          <w:rFonts w:hAnsiTheme="minorHAnsi" w:cstheme="minorHAnsi"/>
+          <w:i/>
+          <w:iCs/>
+        </w:rPr>
+        <w:t>KlimaRatSchule</w:t>
+      </w:r>
+      <w:proofErr w:type="spellEnd"/>
+      <w:r>
+        <w:rPr>
+          <w:rFonts w:hAnsiTheme="minorHAnsi" w:cstheme="minorHAnsi"/>
+          <w:i/>
+          <w:iCs/>
+        </w:rPr>
+        <w:t>, 2022, p. 2). After the MBGS, this development is again the responsibility of the KRS school group, which brings together its findings on the climate balance, results from the MBGS and general considerations on implementation options. The completion of this roadmap marks the end of the KRS project, but above all gives the go-ahead for the school to implement the measures set out in it.</w:t>
       </w:r>
     </w:p>
     <w:p>
       <w:pPr>
-        <w:rPr>
+        <w:jc w:val="both"/>
+        <w:rPr>
+          <w:rFonts w:hAnsiTheme="minorHAnsi" w:cstheme="minorHAnsi"/>
           <w:i/>
           <w:iCs/>
         </w:rPr>
       </w:pPr>
       <w:r>
         <w:rPr>
+          <w:rFonts w:hAnsiTheme="minorHAnsi" w:cstheme="minorHAnsi"/>
           <w:i/>
           <w:iCs/>
         </w:rPr>
@@ -1338,13 +2036,16 @@
     </w:p>
     <w:p>
       <w:pPr>
-        <w:rPr>
+        <w:jc w:val="both"/>
+        <w:rPr>
+          <w:rFonts w:hAnsiTheme="minorHAnsi" w:cstheme="minorHAnsi"/>
           <w:i/>
           <w:iCs/>
         </w:rPr>
       </w:pPr>
       <w:r>
         <w:rPr>
+          <w:rFonts w:hAnsiTheme="minorHAnsi" w:cstheme="minorHAnsi"/>
           <w:i/>
           <w:iCs/>
         </w:rPr>
@@ -1385,12 +2086,27 @@
         </w:drawing>
       </w:r>
     </w:p>
-    <w:p/>
     <w:p>
-      <w:r>
-        <w:rPr>
+      <w:pPr>
+        <w:jc w:val="both"/>
+        <w:rPr>
+          <w:rFonts w:hAnsiTheme="minorHAnsi" w:cstheme="minorHAnsi"/>
+        </w:rPr>
+      </w:pPr>
+    </w:p>
+    <w:p>
+      <w:pPr>
+        <w:jc w:val="both"/>
+        <w:rPr>
+          <w:rFonts w:hAnsiTheme="minorHAnsi" w:cstheme="minorHAnsi"/>
+        </w:rPr>
+      </w:pPr>
+      <w:r>
+        <w:rPr>
+          <w:rFonts w:hAnsiTheme="minorHAnsi" w:cstheme="minorHAnsi"/>
           <w:noProof/>
         </w:rPr>
+        <w:lastRenderedPageBreak/>
         <w:drawing>
           <wp:inline distT="0" distB="0" distL="0" distR="0" wp14:anchorId="172158E6" wp14:editId="7F3CB2F1">
             <wp:extent cx="3626036" cy="4267419"/>
@@ -1428,55 +2144,126 @@
         </w:drawing>
       </w:r>
     </w:p>
-    <w:p/>
     <w:p>
       <w:pPr>
-        <w:pStyle w:val="Heading3"/>
-      </w:pPr>
-      <w:r>
-        <w:t>Data collection at schools and their description</w:t>
-      </w:r>
+        <w:jc w:val="both"/>
+        <w:rPr>
+          <w:rFonts w:hAnsiTheme="minorHAnsi" w:cstheme="minorHAnsi"/>
+        </w:rPr>
+      </w:pPr>
     </w:p>
     <w:p>
-      <w:r>
-        <w:t xml:space="preserve">The impact evaluation is being carried out at two of the participating schools in the Freiburg area, which are supervised by the registered association Solare Zukunft. The </w:t>
-      </w:r>
-      <w:r>
-        <w:t>students</w:t>
-      </w:r>
-      <w:r>
-        <w:t xml:space="preserve"> of the two schools </w:t>
-      </w:r>
-      <w:r>
-        <w:lastRenderedPageBreak/>
-        <w:t>started the project in January 2023 and will continue to work on it in the coming years. The main part of the project will take place between January and the end of the school year in July 2023.</w:t>
+      <w:pPr>
+        <w:pStyle w:val="Heading3"/>
+        <w:jc w:val="both"/>
+        <w:rPr>
+          <w:rFonts w:cstheme="minorHAnsi"/>
+        </w:rPr>
+      </w:pPr>
+      <w:r>
+        <w:rPr>
+          <w:rFonts w:cstheme="minorHAnsi"/>
+        </w:rPr>
+        <w:t>Data collection at schools and their description</w:t>
       </w:r>
     </w:p>
     <w:p>
       <w:pPr>
-        <w:pStyle w:val="Heading3"/>
-      </w:pPr>
-      <w:r>
-        <w:t>Survey</w:t>
-      </w:r>
-      <w:r>
-        <w:t>s</w:t>
+        <w:jc w:val="both"/>
+        <w:rPr>
+          <w:rFonts w:hAnsiTheme="minorHAnsi" w:cstheme="minorHAnsi"/>
+        </w:rPr>
+      </w:pPr>
+      <w:r>
+        <w:rPr>
+          <w:rFonts w:hAnsiTheme="minorHAnsi" w:cstheme="minorHAnsi"/>
+        </w:rPr>
+        <w:t>The impact evaluation is being carried out at two of the participating schools in the Freiburg area, which are supervised by the</w:t>
+      </w:r>
+      <w:r>
+        <w:rPr>
+          <w:rFonts w:hAnsiTheme="minorHAnsi" w:cstheme="minorHAnsi"/>
+        </w:rPr>
+        <w:t xml:space="preserve"> </w:t>
+      </w:r>
+      <w:r>
+        <w:rPr>
+          <w:rFonts w:hAnsiTheme="minorHAnsi" w:cstheme="minorHAnsi"/>
+        </w:rPr>
+        <w:t xml:space="preserve">association Solare Zukunft. The </w:t>
+      </w:r>
+      <w:r>
+        <w:rPr>
+          <w:rFonts w:hAnsiTheme="minorHAnsi" w:cstheme="minorHAnsi"/>
+        </w:rPr>
+        <w:t>students</w:t>
+      </w:r>
+      <w:r>
+        <w:rPr>
+          <w:rFonts w:hAnsiTheme="minorHAnsi" w:cstheme="minorHAnsi"/>
+        </w:rPr>
+        <w:t xml:space="preserve"> of the two schools started the project in January 2023</w:t>
+      </w:r>
+      <w:r>
+        <w:rPr>
+          <w:rFonts w:hAnsiTheme="minorHAnsi" w:cstheme="minorHAnsi"/>
+        </w:rPr>
+        <w:t xml:space="preserve">, finished the main project phase in July 23. </w:t>
       </w:r>
     </w:p>
     <w:p>
       <w:pPr>
-        <w:pStyle w:val="Heading4"/>
-      </w:pPr>
-      <w:r>
-        <w:t>Climate attitude and behaviour</w:t>
+        <w:pStyle w:val="Heading3"/>
+        <w:jc w:val="both"/>
+        <w:rPr>
+          <w:rFonts w:cstheme="minorHAnsi"/>
+        </w:rPr>
+      </w:pPr>
+      <w:r>
+        <w:rPr>
+          <w:rFonts w:cstheme="minorHAnsi"/>
+        </w:rPr>
+        <w:lastRenderedPageBreak/>
+        <w:t>Survey</w:t>
+      </w:r>
+      <w:r>
+        <w:rPr>
+          <w:rFonts w:cstheme="minorHAnsi"/>
+        </w:rPr>
+        <w:t>s</w:t>
       </w:r>
     </w:p>
     <w:p>
-      <w:r>
+      <w:pPr>
+        <w:pStyle w:val="Heading4"/>
+        <w:jc w:val="both"/>
+        <w:rPr>
+          <w:rFonts w:cstheme="minorHAnsi"/>
+        </w:rPr>
+      </w:pPr>
+      <w:r>
+        <w:rPr>
+          <w:rFonts w:cstheme="minorHAnsi"/>
+        </w:rPr>
+        <w:t>Climate attitude and behaviour</w:t>
+      </w:r>
+    </w:p>
+    <w:p>
+      <w:pPr>
+        <w:jc w:val="both"/>
+        <w:rPr>
+          <w:rFonts w:hAnsiTheme="minorHAnsi" w:cstheme="minorHAnsi"/>
+        </w:rPr>
+      </w:pPr>
+      <w:r>
+        <w:rPr>
+          <w:rFonts w:hAnsiTheme="minorHAnsi" w:cstheme="minorHAnsi"/>
+        </w:rPr>
         <w:t>From previous master thesis and conducted at two schools with two points of measurement:</w:t>
       </w:r>
       <w:r>
         <w:rPr>
+          <w:rFonts w:hAnsiTheme="minorHAnsi" w:cstheme="minorHAnsi"/>
           <w:noProof/>
         </w:rPr>
         <mc:AlternateContent>
@@ -1607,41 +2394,314 @@
     <w:p>
       <w:pPr>
         <w:pStyle w:val="Heading4"/>
-      </w:pPr>
-      <w:r>
+        <w:jc w:val="both"/>
+        <w:rPr>
+          <w:rFonts w:cstheme="minorHAnsi"/>
+        </w:rPr>
+      </w:pPr>
+      <w:r>
+        <w:rPr>
+          <w:rFonts w:cstheme="minorHAnsi"/>
+        </w:rPr>
         <w:t>Self-efficacy beliefs</w:t>
       </w:r>
     </w:p>
     <w:p>
       <w:pPr>
-        <w:rPr>
+        <w:jc w:val="both"/>
+        <w:rPr>
+          <w:rFonts w:hAnsiTheme="minorHAnsi" w:cstheme="minorHAnsi"/>
           <w:b/>
           <w:bCs/>
         </w:rPr>
       </w:pPr>
-      <w:r>
-        <w:rPr>
+      <w:proofErr w:type="spellStart"/>
+      <w:r>
+        <w:rPr>
+          <w:rFonts w:hAnsiTheme="minorHAnsi" w:cstheme="minorHAnsi"/>
           <w:b/>
           <w:bCs/>
         </w:rPr>
-        <w:t>Selbstwirksamkeit nach Triple A Framework (Hamann et al., 2023)</w:t>
+        <w:t>Selbstwirksamkeit</w:t>
+      </w:r>
+      <w:proofErr w:type="spellEnd"/>
+      <w:r>
+        <w:rPr>
+          <w:rFonts w:hAnsiTheme="minorHAnsi" w:cstheme="minorHAnsi"/>
+          <w:b/>
+          <w:bCs/>
+        </w:rPr>
+        <w:t xml:space="preserve"> </w:t>
+      </w:r>
+      <w:proofErr w:type="spellStart"/>
+      <w:r>
+        <w:rPr>
+          <w:rFonts w:hAnsiTheme="minorHAnsi" w:cstheme="minorHAnsi"/>
+          <w:b/>
+          <w:bCs/>
+        </w:rPr>
+        <w:t>nach</w:t>
+      </w:r>
+      <w:proofErr w:type="spellEnd"/>
+      <w:r>
+        <w:rPr>
+          <w:rFonts w:hAnsiTheme="minorHAnsi" w:cstheme="minorHAnsi"/>
+          <w:b/>
+          <w:bCs/>
+        </w:rPr>
+        <w:t xml:space="preserve"> Triple A Framework (Hamann et al., 2023)</w:t>
       </w:r>
     </w:p>
     <w:p>
-      <w:r>
-        <w:t>Nun kommen ein paar Fragen zu deiner pers</w:t>
-      </w:r>
-      <w:r>
-        <w:t>ö</w:t>
-      </w:r>
-      <w:r>
-        <w:t>nlichen Meinung. Hier gibt es keine richtigen oder falschen Antworten. Gib bitte ehrlich und spontan an, was du dar</w:t>
-      </w:r>
-      <w:r>
-        <w:t>ü</w:t>
-      </w:r>
-      <w:r>
-        <w:t>ber denkst.</w:t>
+      <w:pPr>
+        <w:jc w:val="both"/>
+        <w:rPr>
+          <w:rFonts w:hAnsiTheme="minorHAnsi" w:cstheme="minorHAnsi"/>
+        </w:rPr>
+      </w:pPr>
+      <w:r>
+        <w:rPr>
+          <w:rFonts w:hAnsiTheme="minorHAnsi" w:cstheme="minorHAnsi"/>
+        </w:rPr>
+        <w:t xml:space="preserve">Nun </w:t>
+      </w:r>
+      <w:proofErr w:type="spellStart"/>
+      <w:r>
+        <w:rPr>
+          <w:rFonts w:hAnsiTheme="minorHAnsi" w:cstheme="minorHAnsi"/>
+        </w:rPr>
+        <w:t>kommen</w:t>
+      </w:r>
+      <w:proofErr w:type="spellEnd"/>
+      <w:r>
+        <w:rPr>
+          <w:rFonts w:hAnsiTheme="minorHAnsi" w:cstheme="minorHAnsi"/>
+        </w:rPr>
+        <w:t xml:space="preserve"> </w:t>
+      </w:r>
+      <w:proofErr w:type="spellStart"/>
+      <w:r>
+        <w:rPr>
+          <w:rFonts w:hAnsiTheme="minorHAnsi" w:cstheme="minorHAnsi"/>
+        </w:rPr>
+        <w:t>ein</w:t>
+      </w:r>
+      <w:proofErr w:type="spellEnd"/>
+      <w:r>
+        <w:rPr>
+          <w:rFonts w:hAnsiTheme="minorHAnsi" w:cstheme="minorHAnsi"/>
+        </w:rPr>
+        <w:t xml:space="preserve"> </w:t>
+      </w:r>
+      <w:proofErr w:type="spellStart"/>
+      <w:r>
+        <w:rPr>
+          <w:rFonts w:hAnsiTheme="minorHAnsi" w:cstheme="minorHAnsi"/>
+        </w:rPr>
+        <w:t>paar</w:t>
+      </w:r>
+      <w:proofErr w:type="spellEnd"/>
+      <w:r>
+        <w:rPr>
+          <w:rFonts w:hAnsiTheme="minorHAnsi" w:cstheme="minorHAnsi"/>
+        </w:rPr>
+        <w:t xml:space="preserve"> </w:t>
+      </w:r>
+      <w:proofErr w:type="spellStart"/>
+      <w:r>
+        <w:rPr>
+          <w:rFonts w:hAnsiTheme="minorHAnsi" w:cstheme="minorHAnsi"/>
+        </w:rPr>
+        <w:t>Fragen</w:t>
+      </w:r>
+      <w:proofErr w:type="spellEnd"/>
+      <w:r>
+        <w:rPr>
+          <w:rFonts w:hAnsiTheme="minorHAnsi" w:cstheme="minorHAnsi"/>
+        </w:rPr>
+        <w:t xml:space="preserve"> </w:t>
+      </w:r>
+      <w:proofErr w:type="spellStart"/>
+      <w:r>
+        <w:rPr>
+          <w:rFonts w:hAnsiTheme="minorHAnsi" w:cstheme="minorHAnsi"/>
+        </w:rPr>
+        <w:t>zu</w:t>
+      </w:r>
+      <w:proofErr w:type="spellEnd"/>
+      <w:r>
+        <w:rPr>
+          <w:rFonts w:hAnsiTheme="minorHAnsi" w:cstheme="minorHAnsi"/>
+        </w:rPr>
+        <w:t xml:space="preserve"> </w:t>
+      </w:r>
+      <w:proofErr w:type="spellStart"/>
+      <w:r>
+        <w:rPr>
+          <w:rFonts w:hAnsiTheme="minorHAnsi" w:cstheme="minorHAnsi"/>
+        </w:rPr>
+        <w:t>deiner</w:t>
+      </w:r>
+      <w:proofErr w:type="spellEnd"/>
+      <w:r>
+        <w:rPr>
+          <w:rFonts w:hAnsiTheme="minorHAnsi" w:cstheme="minorHAnsi"/>
+        </w:rPr>
+        <w:t xml:space="preserve"> </w:t>
+      </w:r>
+      <w:proofErr w:type="spellStart"/>
+      <w:r>
+        <w:rPr>
+          <w:rFonts w:hAnsiTheme="minorHAnsi" w:cstheme="minorHAnsi"/>
+        </w:rPr>
+        <w:t>persönlichen</w:t>
+      </w:r>
+      <w:proofErr w:type="spellEnd"/>
+      <w:r>
+        <w:rPr>
+          <w:rFonts w:hAnsiTheme="minorHAnsi" w:cstheme="minorHAnsi"/>
+        </w:rPr>
+        <w:t xml:space="preserve"> Meinung. Hier </w:t>
+      </w:r>
+      <w:proofErr w:type="spellStart"/>
+      <w:r>
+        <w:rPr>
+          <w:rFonts w:hAnsiTheme="minorHAnsi" w:cstheme="minorHAnsi"/>
+        </w:rPr>
+        <w:t>gibt</w:t>
+      </w:r>
+      <w:proofErr w:type="spellEnd"/>
+      <w:r>
+        <w:rPr>
+          <w:rFonts w:hAnsiTheme="minorHAnsi" w:cstheme="minorHAnsi"/>
+        </w:rPr>
+        <w:t xml:space="preserve"> es </w:t>
+      </w:r>
+      <w:proofErr w:type="spellStart"/>
+      <w:r>
+        <w:rPr>
+          <w:rFonts w:hAnsiTheme="minorHAnsi" w:cstheme="minorHAnsi"/>
+        </w:rPr>
+        <w:t>keine</w:t>
+      </w:r>
+      <w:proofErr w:type="spellEnd"/>
+      <w:r>
+        <w:rPr>
+          <w:rFonts w:hAnsiTheme="minorHAnsi" w:cstheme="minorHAnsi"/>
+        </w:rPr>
+        <w:t xml:space="preserve"> </w:t>
+      </w:r>
+      <w:proofErr w:type="spellStart"/>
+      <w:r>
+        <w:rPr>
+          <w:rFonts w:hAnsiTheme="minorHAnsi" w:cstheme="minorHAnsi"/>
+        </w:rPr>
+        <w:t>richtigen</w:t>
+      </w:r>
+      <w:proofErr w:type="spellEnd"/>
+      <w:r>
+        <w:rPr>
+          <w:rFonts w:hAnsiTheme="minorHAnsi" w:cstheme="minorHAnsi"/>
+        </w:rPr>
+        <w:t xml:space="preserve"> </w:t>
+      </w:r>
+      <w:proofErr w:type="spellStart"/>
+      <w:r>
+        <w:rPr>
+          <w:rFonts w:hAnsiTheme="minorHAnsi" w:cstheme="minorHAnsi"/>
+        </w:rPr>
+        <w:t>oder</w:t>
+      </w:r>
+      <w:proofErr w:type="spellEnd"/>
+      <w:r>
+        <w:rPr>
+          <w:rFonts w:hAnsiTheme="minorHAnsi" w:cstheme="minorHAnsi"/>
+        </w:rPr>
+        <w:t xml:space="preserve"> </w:t>
+      </w:r>
+      <w:proofErr w:type="spellStart"/>
+      <w:r>
+        <w:rPr>
+          <w:rFonts w:hAnsiTheme="minorHAnsi" w:cstheme="minorHAnsi"/>
+        </w:rPr>
+        <w:t>falschen</w:t>
+      </w:r>
+      <w:proofErr w:type="spellEnd"/>
+      <w:r>
+        <w:rPr>
+          <w:rFonts w:hAnsiTheme="minorHAnsi" w:cstheme="minorHAnsi"/>
+        </w:rPr>
+        <w:t xml:space="preserve"> </w:t>
+      </w:r>
+      <w:proofErr w:type="spellStart"/>
+      <w:r>
+        <w:rPr>
+          <w:rFonts w:hAnsiTheme="minorHAnsi" w:cstheme="minorHAnsi"/>
+        </w:rPr>
+        <w:t>Antworten</w:t>
+      </w:r>
+      <w:proofErr w:type="spellEnd"/>
+      <w:r>
+        <w:rPr>
+          <w:rFonts w:hAnsiTheme="minorHAnsi" w:cstheme="minorHAnsi"/>
+        </w:rPr>
+        <w:t xml:space="preserve">. Gib bitte </w:t>
+      </w:r>
+      <w:proofErr w:type="spellStart"/>
+      <w:r>
+        <w:rPr>
+          <w:rFonts w:hAnsiTheme="minorHAnsi" w:cstheme="minorHAnsi"/>
+        </w:rPr>
+        <w:t>ehrlich</w:t>
+      </w:r>
+      <w:proofErr w:type="spellEnd"/>
+      <w:r>
+        <w:rPr>
+          <w:rFonts w:hAnsiTheme="minorHAnsi" w:cstheme="minorHAnsi"/>
+        </w:rPr>
+        <w:t xml:space="preserve"> und </w:t>
+      </w:r>
+      <w:proofErr w:type="spellStart"/>
+      <w:r>
+        <w:rPr>
+          <w:rFonts w:hAnsiTheme="minorHAnsi" w:cstheme="minorHAnsi"/>
+        </w:rPr>
+        <w:t>spontan</w:t>
+      </w:r>
+      <w:proofErr w:type="spellEnd"/>
+      <w:r>
+        <w:rPr>
+          <w:rFonts w:hAnsiTheme="minorHAnsi" w:cstheme="minorHAnsi"/>
+        </w:rPr>
+        <w:t xml:space="preserve"> an, was du </w:t>
+      </w:r>
+      <w:proofErr w:type="spellStart"/>
+      <w:r>
+        <w:rPr>
+          <w:rFonts w:hAnsiTheme="minorHAnsi" w:cstheme="minorHAnsi"/>
+        </w:rPr>
+        <w:t>darüber</w:t>
+      </w:r>
+      <w:proofErr w:type="spellEnd"/>
+      <w:r>
+        <w:rPr>
+          <w:rFonts w:hAnsiTheme="minorHAnsi" w:cstheme="minorHAnsi"/>
+        </w:rPr>
+        <w:t xml:space="preserve"> </w:t>
+      </w:r>
+      <w:proofErr w:type="spellStart"/>
+      <w:r>
+        <w:rPr>
+          <w:rFonts w:hAnsiTheme="minorHAnsi" w:cstheme="minorHAnsi"/>
+        </w:rPr>
+        <w:t>denkst</w:t>
+      </w:r>
+      <w:proofErr w:type="spellEnd"/>
+      <w:r>
+        <w:rPr>
+          <w:rFonts w:hAnsiTheme="minorHAnsi" w:cstheme="minorHAnsi"/>
+        </w:rPr>
+        <w:t>.</w:t>
       </w:r>
     </w:p>
     <w:p>
@@ -1652,22 +2712,170 @@
           <w:numId w:val="10"/>
         </w:numPr>
         <w:spacing w:line="256" w:lineRule="auto"/>
-      </w:pPr>
-      <w:r>
-        <w:lastRenderedPageBreak/>
-        <w:t>Ich glaube, dass meine eigenen Handlungen einen Beitrag zum Klimaschutz leisten k</w:t>
-      </w:r>
-      <w:r>
-        <w:t>ö</w:t>
-      </w:r>
-      <w:r>
-        <w:t>nnen.</w:t>
-      </w:r>
-      <w:r>
-        <w:t> </w:t>
-      </w:r>
-      <w:r>
-        <w:t>(Agent-aim)</w:t>
+        <w:jc w:val="both"/>
+        <w:rPr>
+          <w:rFonts w:hAnsiTheme="minorHAnsi" w:cstheme="minorHAnsi"/>
+        </w:rPr>
+      </w:pPr>
+      <w:r>
+        <w:rPr>
+          <w:rFonts w:hAnsiTheme="minorHAnsi" w:cstheme="minorHAnsi"/>
+        </w:rPr>
+        <w:t xml:space="preserve">Ich </w:t>
+      </w:r>
+      <w:proofErr w:type="spellStart"/>
+      <w:r>
+        <w:rPr>
+          <w:rFonts w:hAnsiTheme="minorHAnsi" w:cstheme="minorHAnsi"/>
+        </w:rPr>
+        <w:t>glaube</w:t>
+      </w:r>
+      <w:proofErr w:type="spellEnd"/>
+      <w:r>
+        <w:rPr>
+          <w:rFonts w:hAnsiTheme="minorHAnsi" w:cstheme="minorHAnsi"/>
+        </w:rPr>
+        <w:t xml:space="preserve">, </w:t>
+      </w:r>
+      <w:proofErr w:type="spellStart"/>
+      <w:r>
+        <w:rPr>
+          <w:rFonts w:hAnsiTheme="minorHAnsi" w:cstheme="minorHAnsi"/>
+        </w:rPr>
+        <w:t>dass</w:t>
+      </w:r>
+      <w:proofErr w:type="spellEnd"/>
+      <w:r>
+        <w:rPr>
+          <w:rFonts w:hAnsiTheme="minorHAnsi" w:cstheme="minorHAnsi"/>
+        </w:rPr>
+        <w:t xml:space="preserve"> </w:t>
+      </w:r>
+      <w:proofErr w:type="spellStart"/>
+      <w:r>
+        <w:rPr>
+          <w:rFonts w:hAnsiTheme="minorHAnsi" w:cstheme="minorHAnsi"/>
+        </w:rPr>
+        <w:t>meine</w:t>
+      </w:r>
+      <w:proofErr w:type="spellEnd"/>
+      <w:r>
+        <w:rPr>
+          <w:rFonts w:hAnsiTheme="minorHAnsi" w:cstheme="minorHAnsi"/>
+        </w:rPr>
+        <w:t xml:space="preserve"> </w:t>
+      </w:r>
+      <w:proofErr w:type="spellStart"/>
+      <w:r>
+        <w:rPr>
+          <w:rFonts w:hAnsiTheme="minorHAnsi" w:cstheme="minorHAnsi"/>
+        </w:rPr>
+        <w:t>eigenen</w:t>
+      </w:r>
+      <w:proofErr w:type="spellEnd"/>
+      <w:r>
+        <w:rPr>
+          <w:rFonts w:hAnsiTheme="minorHAnsi" w:cstheme="minorHAnsi"/>
+        </w:rPr>
+        <w:t xml:space="preserve"> </w:t>
+      </w:r>
+      <w:proofErr w:type="spellStart"/>
+      <w:r>
+        <w:rPr>
+          <w:rFonts w:hAnsiTheme="minorHAnsi" w:cstheme="minorHAnsi"/>
+        </w:rPr>
+        <w:t>Handlungen</w:t>
+      </w:r>
+      <w:proofErr w:type="spellEnd"/>
+      <w:r>
+        <w:rPr>
+          <w:rFonts w:hAnsiTheme="minorHAnsi" w:cstheme="minorHAnsi"/>
+        </w:rPr>
+        <w:t xml:space="preserve"> </w:t>
+      </w:r>
+      <w:proofErr w:type="spellStart"/>
+      <w:r>
+        <w:rPr>
+          <w:rFonts w:hAnsiTheme="minorHAnsi" w:cstheme="minorHAnsi"/>
+        </w:rPr>
+        <w:t>einen</w:t>
+      </w:r>
+      <w:proofErr w:type="spellEnd"/>
+      <w:r>
+        <w:rPr>
+          <w:rFonts w:hAnsiTheme="minorHAnsi" w:cstheme="minorHAnsi"/>
+        </w:rPr>
+        <w:t xml:space="preserve"> </w:t>
+      </w:r>
+      <w:proofErr w:type="spellStart"/>
+      <w:r>
+        <w:rPr>
+          <w:rFonts w:hAnsiTheme="minorHAnsi" w:cstheme="minorHAnsi"/>
+        </w:rPr>
+        <w:t>Beitrag</w:t>
+      </w:r>
+      <w:proofErr w:type="spellEnd"/>
+      <w:r>
+        <w:rPr>
+          <w:rFonts w:hAnsiTheme="minorHAnsi" w:cstheme="minorHAnsi"/>
+        </w:rPr>
+        <w:t xml:space="preserve"> </w:t>
+      </w:r>
+      <w:proofErr w:type="spellStart"/>
+      <w:r>
+        <w:rPr>
+          <w:rFonts w:hAnsiTheme="minorHAnsi" w:cstheme="minorHAnsi"/>
+        </w:rPr>
+        <w:t>zum</w:t>
+      </w:r>
+      <w:proofErr w:type="spellEnd"/>
+      <w:r>
+        <w:rPr>
+          <w:rFonts w:hAnsiTheme="minorHAnsi" w:cstheme="minorHAnsi"/>
+        </w:rPr>
+        <w:t xml:space="preserve"> </w:t>
+      </w:r>
+      <w:proofErr w:type="spellStart"/>
+      <w:r>
+        <w:rPr>
+          <w:rFonts w:hAnsiTheme="minorHAnsi" w:cstheme="minorHAnsi"/>
+        </w:rPr>
+        <w:t>Klimaschutz</w:t>
+      </w:r>
+      <w:proofErr w:type="spellEnd"/>
+      <w:r>
+        <w:rPr>
+          <w:rFonts w:hAnsiTheme="minorHAnsi" w:cstheme="minorHAnsi"/>
+        </w:rPr>
+        <w:t xml:space="preserve"> </w:t>
+      </w:r>
+      <w:proofErr w:type="spellStart"/>
+      <w:r>
+        <w:rPr>
+          <w:rFonts w:hAnsiTheme="minorHAnsi" w:cstheme="minorHAnsi"/>
+        </w:rPr>
+        <w:t>leisten</w:t>
+      </w:r>
+      <w:proofErr w:type="spellEnd"/>
+      <w:r>
+        <w:rPr>
+          <w:rFonts w:hAnsiTheme="minorHAnsi" w:cstheme="minorHAnsi"/>
+        </w:rPr>
+        <w:t xml:space="preserve"> </w:t>
+      </w:r>
+      <w:proofErr w:type="spellStart"/>
+      <w:r>
+        <w:rPr>
+          <w:rFonts w:hAnsiTheme="minorHAnsi" w:cstheme="minorHAnsi"/>
+        </w:rPr>
+        <w:t>können</w:t>
+      </w:r>
+      <w:proofErr w:type="spellEnd"/>
+      <w:r>
+        <w:rPr>
+          <w:rFonts w:hAnsiTheme="minorHAnsi" w:cstheme="minorHAnsi"/>
+        </w:rPr>
+        <w:t>. (Agent-aim)</w:t>
       </w:r>
     </w:p>
     <w:p>
@@ -1678,21 +2886,171 @@
           <w:numId w:val="10"/>
         </w:numPr>
         <w:spacing w:line="256" w:lineRule="auto"/>
-      </w:pPr>
-      <w:r>
-        <w:t xml:space="preserve">Ich glaube, dass ich den Klimaschutz vorantreiben kann, indem ich in meinem Umfeld </w:t>
-      </w:r>
-      <w:r>
-        <w:t>ü</w:t>
-      </w:r>
-      <w:r>
-        <w:t>ber den Klimawandel aufkl</w:t>
-      </w:r>
-      <w:r>
-        <w:t>ä</w:t>
-      </w:r>
-      <w:r>
-        <w:t>re. (Agent-action-aim)</w:t>
+        <w:jc w:val="both"/>
+        <w:rPr>
+          <w:rFonts w:hAnsiTheme="minorHAnsi" w:cstheme="minorHAnsi"/>
+        </w:rPr>
+      </w:pPr>
+      <w:r>
+        <w:rPr>
+          <w:rFonts w:hAnsiTheme="minorHAnsi" w:cstheme="minorHAnsi"/>
+        </w:rPr>
+        <w:lastRenderedPageBreak/>
+        <w:t xml:space="preserve">Ich </w:t>
+      </w:r>
+      <w:proofErr w:type="spellStart"/>
+      <w:r>
+        <w:rPr>
+          <w:rFonts w:hAnsiTheme="minorHAnsi" w:cstheme="minorHAnsi"/>
+        </w:rPr>
+        <w:t>glaube</w:t>
+      </w:r>
+      <w:proofErr w:type="spellEnd"/>
+      <w:r>
+        <w:rPr>
+          <w:rFonts w:hAnsiTheme="minorHAnsi" w:cstheme="minorHAnsi"/>
+        </w:rPr>
+        <w:t xml:space="preserve">, </w:t>
+      </w:r>
+      <w:proofErr w:type="spellStart"/>
+      <w:r>
+        <w:rPr>
+          <w:rFonts w:hAnsiTheme="minorHAnsi" w:cstheme="minorHAnsi"/>
+        </w:rPr>
+        <w:t>dass</w:t>
+      </w:r>
+      <w:proofErr w:type="spellEnd"/>
+      <w:r>
+        <w:rPr>
+          <w:rFonts w:hAnsiTheme="minorHAnsi" w:cstheme="minorHAnsi"/>
+        </w:rPr>
+        <w:t xml:space="preserve"> ich den </w:t>
+      </w:r>
+      <w:proofErr w:type="spellStart"/>
+      <w:r>
+        <w:rPr>
+          <w:rFonts w:hAnsiTheme="minorHAnsi" w:cstheme="minorHAnsi"/>
+        </w:rPr>
+        <w:t>Klimaschutz</w:t>
+      </w:r>
+      <w:proofErr w:type="spellEnd"/>
+      <w:r>
+        <w:rPr>
+          <w:rFonts w:hAnsiTheme="minorHAnsi" w:cstheme="minorHAnsi"/>
+        </w:rPr>
+        <w:t xml:space="preserve"> </w:t>
+      </w:r>
+      <w:proofErr w:type="spellStart"/>
+      <w:r>
+        <w:rPr>
+          <w:rFonts w:hAnsiTheme="minorHAnsi" w:cstheme="minorHAnsi"/>
+        </w:rPr>
+        <w:t>vorantreiben</w:t>
+      </w:r>
+      <w:proofErr w:type="spellEnd"/>
+      <w:r>
+        <w:rPr>
+          <w:rFonts w:hAnsiTheme="minorHAnsi" w:cstheme="minorHAnsi"/>
+        </w:rPr>
+        <w:t xml:space="preserve"> </w:t>
+      </w:r>
+      <w:proofErr w:type="spellStart"/>
+      <w:r>
+        <w:rPr>
+          <w:rFonts w:hAnsiTheme="minorHAnsi" w:cstheme="minorHAnsi"/>
+        </w:rPr>
+        <w:t>kann</w:t>
+      </w:r>
+      <w:proofErr w:type="spellEnd"/>
+      <w:r>
+        <w:rPr>
+          <w:rFonts w:hAnsiTheme="minorHAnsi" w:cstheme="minorHAnsi"/>
+        </w:rPr>
+        <w:t xml:space="preserve">, </w:t>
+      </w:r>
+      <w:proofErr w:type="spellStart"/>
+      <w:r>
+        <w:rPr>
+          <w:rFonts w:hAnsiTheme="minorHAnsi" w:cstheme="minorHAnsi"/>
+        </w:rPr>
+        <w:t>indem</w:t>
+      </w:r>
+      <w:proofErr w:type="spellEnd"/>
+      <w:r>
+        <w:rPr>
+          <w:rFonts w:hAnsiTheme="minorHAnsi" w:cstheme="minorHAnsi"/>
+        </w:rPr>
+        <w:t xml:space="preserve"> ich in </w:t>
+      </w:r>
+      <w:proofErr w:type="spellStart"/>
+      <w:r>
+        <w:rPr>
+          <w:rFonts w:hAnsiTheme="minorHAnsi" w:cstheme="minorHAnsi"/>
+        </w:rPr>
+        <w:t>meinem</w:t>
+      </w:r>
+      <w:proofErr w:type="spellEnd"/>
+      <w:r>
+        <w:rPr>
+          <w:rFonts w:hAnsiTheme="minorHAnsi" w:cstheme="minorHAnsi"/>
+        </w:rPr>
+        <w:t xml:space="preserve"> </w:t>
+      </w:r>
+      <w:proofErr w:type="spellStart"/>
+      <w:r>
+        <w:rPr>
+          <w:rFonts w:hAnsiTheme="minorHAnsi" w:cstheme="minorHAnsi"/>
+        </w:rPr>
+        <w:t>Umfeld</w:t>
+      </w:r>
+      <w:proofErr w:type="spellEnd"/>
+      <w:r>
+        <w:rPr>
+          <w:rFonts w:hAnsiTheme="minorHAnsi" w:cstheme="minorHAnsi"/>
+        </w:rPr>
+        <w:t xml:space="preserve"> </w:t>
+      </w:r>
+      <w:proofErr w:type="spellStart"/>
+      <w:r>
+        <w:rPr>
+          <w:rFonts w:hAnsiTheme="minorHAnsi" w:cstheme="minorHAnsi"/>
+        </w:rPr>
+        <w:t>über</w:t>
+      </w:r>
+      <w:proofErr w:type="spellEnd"/>
+      <w:r>
+        <w:rPr>
+          <w:rFonts w:hAnsiTheme="minorHAnsi" w:cstheme="minorHAnsi"/>
+        </w:rPr>
+        <w:t xml:space="preserve"> den </w:t>
+      </w:r>
+      <w:proofErr w:type="spellStart"/>
+      <w:r>
+        <w:rPr>
+          <w:rFonts w:hAnsiTheme="minorHAnsi" w:cstheme="minorHAnsi"/>
+        </w:rPr>
+        <w:t>Klimawandel</w:t>
+      </w:r>
+      <w:proofErr w:type="spellEnd"/>
+      <w:r>
+        <w:rPr>
+          <w:rFonts w:hAnsiTheme="minorHAnsi" w:cstheme="minorHAnsi"/>
+        </w:rPr>
+        <w:t xml:space="preserve"> </w:t>
+      </w:r>
+      <w:proofErr w:type="spellStart"/>
+      <w:r>
+        <w:rPr>
+          <w:rFonts w:hAnsiTheme="minorHAnsi" w:cstheme="minorHAnsi"/>
+        </w:rPr>
+        <w:t>aufkläre</w:t>
+      </w:r>
+      <w:proofErr w:type="spellEnd"/>
+      <w:r>
+        <w:rPr>
+          <w:rFonts w:hAnsiTheme="minorHAnsi" w:cstheme="minorHAnsi"/>
+        </w:rPr>
+        <w:t>. (Agent-action-aim)</w:t>
       </w:r>
     </w:p>
     <w:p>
@@ -1703,18 +3061,104 @@
           <w:numId w:val="10"/>
         </w:numPr>
         <w:spacing w:line="256" w:lineRule="auto"/>
-      </w:pPr>
-      <w:r>
-        <w:t>Ich glaube nicht, dass ich in der Lage bin, mich f</w:t>
-      </w:r>
-      <w:r>
-        <w:t>ü</w:t>
-      </w:r>
-      <w:r>
-        <w:t xml:space="preserve">r den Klimaschutz einzusetzen. (Agent-action) </w:t>
-      </w:r>
-      <w:r>
-        <w:rPr>
+        <w:jc w:val="both"/>
+        <w:rPr>
+          <w:rFonts w:hAnsiTheme="minorHAnsi" w:cstheme="minorHAnsi"/>
+        </w:rPr>
+      </w:pPr>
+      <w:r>
+        <w:rPr>
+          <w:rFonts w:hAnsiTheme="minorHAnsi" w:cstheme="minorHAnsi"/>
+        </w:rPr>
+        <w:t xml:space="preserve">Ich </w:t>
+      </w:r>
+      <w:proofErr w:type="spellStart"/>
+      <w:r>
+        <w:rPr>
+          <w:rFonts w:hAnsiTheme="minorHAnsi" w:cstheme="minorHAnsi"/>
+        </w:rPr>
+        <w:t>glaube</w:t>
+      </w:r>
+      <w:proofErr w:type="spellEnd"/>
+      <w:r>
+        <w:rPr>
+          <w:rFonts w:hAnsiTheme="minorHAnsi" w:cstheme="minorHAnsi"/>
+        </w:rPr>
+        <w:t xml:space="preserve"> </w:t>
+      </w:r>
+      <w:proofErr w:type="spellStart"/>
+      <w:r>
+        <w:rPr>
+          <w:rFonts w:hAnsiTheme="minorHAnsi" w:cstheme="minorHAnsi"/>
+        </w:rPr>
+        <w:t>nicht</w:t>
+      </w:r>
+      <w:proofErr w:type="spellEnd"/>
+      <w:r>
+        <w:rPr>
+          <w:rFonts w:hAnsiTheme="minorHAnsi" w:cstheme="minorHAnsi"/>
+        </w:rPr>
+        <w:t xml:space="preserve">, </w:t>
+      </w:r>
+      <w:proofErr w:type="spellStart"/>
+      <w:r>
+        <w:rPr>
+          <w:rFonts w:hAnsiTheme="minorHAnsi" w:cstheme="minorHAnsi"/>
+        </w:rPr>
+        <w:t>dass</w:t>
+      </w:r>
+      <w:proofErr w:type="spellEnd"/>
+      <w:r>
+        <w:rPr>
+          <w:rFonts w:hAnsiTheme="minorHAnsi" w:cstheme="minorHAnsi"/>
+        </w:rPr>
+        <w:t xml:space="preserve"> ich in der Lage bin, </w:t>
+      </w:r>
+      <w:proofErr w:type="spellStart"/>
+      <w:r>
+        <w:rPr>
+          <w:rFonts w:hAnsiTheme="minorHAnsi" w:cstheme="minorHAnsi"/>
+        </w:rPr>
+        <w:t>mich</w:t>
+      </w:r>
+      <w:proofErr w:type="spellEnd"/>
+      <w:r>
+        <w:rPr>
+          <w:rFonts w:hAnsiTheme="minorHAnsi" w:cstheme="minorHAnsi"/>
+        </w:rPr>
+        <w:t xml:space="preserve"> für den </w:t>
+      </w:r>
+      <w:proofErr w:type="spellStart"/>
+      <w:r>
+        <w:rPr>
+          <w:rFonts w:hAnsiTheme="minorHAnsi" w:cstheme="minorHAnsi"/>
+        </w:rPr>
+        <w:t>Klimaschutz</w:t>
+      </w:r>
+      <w:proofErr w:type="spellEnd"/>
+      <w:r>
+        <w:rPr>
+          <w:rFonts w:hAnsiTheme="minorHAnsi" w:cstheme="minorHAnsi"/>
+        </w:rPr>
+        <w:t xml:space="preserve"> </w:t>
+      </w:r>
+      <w:proofErr w:type="spellStart"/>
+      <w:r>
+        <w:rPr>
+          <w:rFonts w:hAnsiTheme="minorHAnsi" w:cstheme="minorHAnsi"/>
+        </w:rPr>
+        <w:t>einzusetzen</w:t>
+      </w:r>
+      <w:proofErr w:type="spellEnd"/>
+      <w:r>
+        <w:rPr>
+          <w:rFonts w:hAnsiTheme="minorHAnsi" w:cstheme="minorHAnsi"/>
+        </w:rPr>
+        <w:t xml:space="preserve">. (Agent-action) </w:t>
+      </w:r>
+      <w:r>
+        <w:rPr>
+          <w:rFonts w:hAnsiTheme="minorHAnsi" w:cstheme="minorHAnsi"/>
           <w:i/>
         </w:rPr>
         <w:t>INVERS</w:t>
@@ -1728,21 +3172,170 @@
           <w:numId w:val="10"/>
         </w:numPr>
         <w:spacing w:line="256" w:lineRule="auto"/>
-      </w:pPr>
-      <w:r>
-        <w:t xml:space="preserve">Ich glaube, dass ich dazu in der Lage bin, andere davon zu </w:t>
-      </w:r>
-      <w:r>
-        <w:t>ü</w:t>
-      </w:r>
-      <w:r>
-        <w:t>berzeugen, sich f</w:t>
-      </w:r>
-      <w:r>
-        <w:t>ü</w:t>
-      </w:r>
-      <w:r>
-        <w:t>r mehr Klimaschutz einzusetzen. (Agent-action-aim)</w:t>
+        <w:jc w:val="both"/>
+        <w:rPr>
+          <w:rFonts w:hAnsiTheme="minorHAnsi" w:cstheme="minorHAnsi"/>
+        </w:rPr>
+      </w:pPr>
+      <w:r>
+        <w:rPr>
+          <w:rFonts w:hAnsiTheme="minorHAnsi" w:cstheme="minorHAnsi"/>
+        </w:rPr>
+        <w:t xml:space="preserve">Ich </w:t>
+      </w:r>
+      <w:proofErr w:type="spellStart"/>
+      <w:r>
+        <w:rPr>
+          <w:rFonts w:hAnsiTheme="minorHAnsi" w:cstheme="minorHAnsi"/>
+        </w:rPr>
+        <w:t>glaube</w:t>
+      </w:r>
+      <w:proofErr w:type="spellEnd"/>
+      <w:r>
+        <w:rPr>
+          <w:rFonts w:hAnsiTheme="minorHAnsi" w:cstheme="minorHAnsi"/>
+        </w:rPr>
+        <w:t xml:space="preserve">, </w:t>
+      </w:r>
+      <w:proofErr w:type="spellStart"/>
+      <w:r>
+        <w:rPr>
+          <w:rFonts w:hAnsiTheme="minorHAnsi" w:cstheme="minorHAnsi"/>
+        </w:rPr>
+        <w:t>dass</w:t>
+      </w:r>
+      <w:proofErr w:type="spellEnd"/>
+      <w:r>
+        <w:rPr>
+          <w:rFonts w:hAnsiTheme="minorHAnsi" w:cstheme="minorHAnsi"/>
+        </w:rPr>
+        <w:t xml:space="preserve"> ich </w:t>
+      </w:r>
+      <w:proofErr w:type="spellStart"/>
+      <w:r>
+        <w:rPr>
+          <w:rFonts w:hAnsiTheme="minorHAnsi" w:cstheme="minorHAnsi"/>
+        </w:rPr>
+        <w:t>dazu</w:t>
+      </w:r>
+      <w:proofErr w:type="spellEnd"/>
+      <w:r>
+        <w:rPr>
+          <w:rFonts w:hAnsiTheme="minorHAnsi" w:cstheme="minorHAnsi"/>
+        </w:rPr>
+        <w:t xml:space="preserve"> in der Lage bin, </w:t>
+      </w:r>
+      <w:proofErr w:type="spellStart"/>
+      <w:r>
+        <w:rPr>
+          <w:rFonts w:hAnsiTheme="minorHAnsi" w:cstheme="minorHAnsi"/>
+        </w:rPr>
+        <w:t>andere</w:t>
+      </w:r>
+      <w:proofErr w:type="spellEnd"/>
+      <w:r>
+        <w:rPr>
+          <w:rFonts w:hAnsiTheme="minorHAnsi" w:cstheme="minorHAnsi"/>
+        </w:rPr>
+        <w:t xml:space="preserve"> </w:t>
+      </w:r>
+      <w:proofErr w:type="spellStart"/>
+      <w:r>
+        <w:rPr>
+          <w:rFonts w:hAnsiTheme="minorHAnsi" w:cstheme="minorHAnsi"/>
+        </w:rPr>
+        <w:t>davon</w:t>
+      </w:r>
+      <w:proofErr w:type="spellEnd"/>
+      <w:r>
+        <w:rPr>
+          <w:rFonts w:hAnsiTheme="minorHAnsi" w:cstheme="minorHAnsi"/>
+        </w:rPr>
+        <w:t xml:space="preserve"> </w:t>
+      </w:r>
+      <w:proofErr w:type="spellStart"/>
+      <w:r>
+        <w:rPr>
+          <w:rFonts w:hAnsiTheme="minorHAnsi" w:cstheme="minorHAnsi"/>
+        </w:rPr>
+        <w:t>zu</w:t>
+      </w:r>
+      <w:proofErr w:type="spellEnd"/>
+      <w:r>
+        <w:rPr>
+          <w:rFonts w:hAnsiTheme="minorHAnsi" w:cstheme="minorHAnsi"/>
+        </w:rPr>
+        <w:t xml:space="preserve"> </w:t>
+      </w:r>
+      <w:proofErr w:type="spellStart"/>
+      <w:r>
+        <w:rPr>
+          <w:rFonts w:hAnsiTheme="minorHAnsi" w:cstheme="minorHAnsi"/>
+        </w:rPr>
+        <w:t>überzeugen</w:t>
+      </w:r>
+      <w:proofErr w:type="spellEnd"/>
+      <w:r>
+        <w:rPr>
+          <w:rFonts w:hAnsiTheme="minorHAnsi" w:cstheme="minorHAnsi"/>
+        </w:rPr>
+        <w:t xml:space="preserve">, </w:t>
+      </w:r>
+      <w:proofErr w:type="spellStart"/>
+      <w:r>
+        <w:rPr>
+          <w:rFonts w:hAnsiTheme="minorHAnsi" w:cstheme="minorHAnsi"/>
+        </w:rPr>
+        <w:t>sich</w:t>
+      </w:r>
+      <w:proofErr w:type="spellEnd"/>
+      <w:r>
+        <w:rPr>
+          <w:rFonts w:hAnsiTheme="minorHAnsi" w:cstheme="minorHAnsi"/>
+        </w:rPr>
+        <w:t xml:space="preserve"> für </w:t>
+      </w:r>
+      <w:proofErr w:type="spellStart"/>
+      <w:r>
+        <w:rPr>
+          <w:rFonts w:hAnsiTheme="minorHAnsi" w:cstheme="minorHAnsi"/>
+        </w:rPr>
+        <w:t>mehr</w:t>
+      </w:r>
+      <w:proofErr w:type="spellEnd"/>
+      <w:r>
+        <w:rPr>
+          <w:rFonts w:hAnsiTheme="minorHAnsi" w:cstheme="minorHAnsi"/>
+        </w:rPr>
+        <w:t xml:space="preserve"> </w:t>
+      </w:r>
+      <w:proofErr w:type="spellStart"/>
+      <w:r>
+        <w:rPr>
+          <w:rFonts w:hAnsiTheme="minorHAnsi" w:cstheme="minorHAnsi"/>
+        </w:rPr>
+        <w:t>Klimaschutz</w:t>
+      </w:r>
+      <w:proofErr w:type="spellEnd"/>
+      <w:r>
+        <w:rPr>
+          <w:rFonts w:hAnsiTheme="minorHAnsi" w:cstheme="minorHAnsi"/>
+        </w:rPr>
+        <w:t xml:space="preserve"> </w:t>
+      </w:r>
+      <w:proofErr w:type="spellStart"/>
+      <w:r>
+        <w:rPr>
+          <w:rFonts w:hAnsiTheme="minorHAnsi" w:cstheme="minorHAnsi"/>
+        </w:rPr>
+        <w:t>einzusetzen</w:t>
+      </w:r>
+      <w:proofErr w:type="spellEnd"/>
+      <w:r>
+        <w:rPr>
+          <w:rFonts w:hAnsiTheme="minorHAnsi" w:cstheme="minorHAnsi"/>
+        </w:rPr>
+        <w:t>. (Agent-action-aim)</w:t>
       </w:r>
     </w:p>
     <w:p>
@@ -1753,18 +3346,160 @@
           <w:numId w:val="10"/>
         </w:numPr>
         <w:spacing w:line="256" w:lineRule="auto"/>
-      </w:pPr>
-      <w:r>
-        <w:t>Ich glaube nicht, dass ich M</w:t>
-      </w:r>
-      <w:r>
-        <w:t>ö</w:t>
-      </w:r>
-      <w:r>
-        <w:t xml:space="preserve">glichkeiten habe, einen Einfluss auf den Klimawandel zu nehmen. (Agent-aim) </w:t>
-      </w:r>
-      <w:r>
-        <w:rPr>
+        <w:jc w:val="both"/>
+        <w:rPr>
+          <w:rFonts w:hAnsiTheme="minorHAnsi" w:cstheme="minorHAnsi"/>
+        </w:rPr>
+      </w:pPr>
+      <w:r>
+        <w:rPr>
+          <w:rFonts w:hAnsiTheme="minorHAnsi" w:cstheme="minorHAnsi"/>
+        </w:rPr>
+        <w:t xml:space="preserve">Ich </w:t>
+      </w:r>
+      <w:proofErr w:type="spellStart"/>
+      <w:r>
+        <w:rPr>
+          <w:rFonts w:hAnsiTheme="minorHAnsi" w:cstheme="minorHAnsi"/>
+        </w:rPr>
+        <w:t>glaube</w:t>
+      </w:r>
+      <w:proofErr w:type="spellEnd"/>
+      <w:r>
+        <w:rPr>
+          <w:rFonts w:hAnsiTheme="minorHAnsi" w:cstheme="minorHAnsi"/>
+        </w:rPr>
+        <w:t xml:space="preserve"> </w:t>
+      </w:r>
+      <w:proofErr w:type="spellStart"/>
+      <w:r>
+        <w:rPr>
+          <w:rFonts w:hAnsiTheme="minorHAnsi" w:cstheme="minorHAnsi"/>
+        </w:rPr>
+        <w:t>nicht</w:t>
+      </w:r>
+      <w:proofErr w:type="spellEnd"/>
+      <w:r>
+        <w:rPr>
+          <w:rFonts w:hAnsiTheme="minorHAnsi" w:cstheme="minorHAnsi"/>
+        </w:rPr>
+        <w:t xml:space="preserve">, </w:t>
+      </w:r>
+      <w:proofErr w:type="spellStart"/>
+      <w:r>
+        <w:rPr>
+          <w:rFonts w:hAnsiTheme="minorHAnsi" w:cstheme="minorHAnsi"/>
+        </w:rPr>
+        <w:t>dass</w:t>
+      </w:r>
+      <w:proofErr w:type="spellEnd"/>
+      <w:r>
+        <w:rPr>
+          <w:rFonts w:hAnsiTheme="minorHAnsi" w:cstheme="minorHAnsi"/>
+        </w:rPr>
+        <w:t xml:space="preserve"> ich </w:t>
+      </w:r>
+      <w:proofErr w:type="spellStart"/>
+      <w:r>
+        <w:rPr>
+          <w:rFonts w:hAnsiTheme="minorHAnsi" w:cstheme="minorHAnsi"/>
+        </w:rPr>
+        <w:t>Möglichkeiten</w:t>
+      </w:r>
+      <w:proofErr w:type="spellEnd"/>
+      <w:r>
+        <w:rPr>
+          <w:rFonts w:hAnsiTheme="minorHAnsi" w:cstheme="minorHAnsi"/>
+        </w:rPr>
+        <w:t xml:space="preserve"> </w:t>
+      </w:r>
+      <w:proofErr w:type="spellStart"/>
+      <w:r>
+        <w:rPr>
+          <w:rFonts w:hAnsiTheme="minorHAnsi" w:cstheme="minorHAnsi"/>
+        </w:rPr>
+        <w:t>habe</w:t>
+      </w:r>
+      <w:proofErr w:type="spellEnd"/>
+      <w:r>
+        <w:rPr>
+          <w:rFonts w:hAnsiTheme="minorHAnsi" w:cstheme="minorHAnsi"/>
+        </w:rPr>
+        <w:t xml:space="preserve">, </w:t>
+      </w:r>
+      <w:proofErr w:type="spellStart"/>
+      <w:r>
+        <w:rPr>
+          <w:rFonts w:hAnsiTheme="minorHAnsi" w:cstheme="minorHAnsi"/>
+        </w:rPr>
+        <w:t>einen</w:t>
+      </w:r>
+      <w:proofErr w:type="spellEnd"/>
+      <w:r>
+        <w:rPr>
+          <w:rFonts w:hAnsiTheme="minorHAnsi" w:cstheme="minorHAnsi"/>
+        </w:rPr>
+        <w:t xml:space="preserve"> </w:t>
+      </w:r>
+      <w:proofErr w:type="spellStart"/>
+      <w:r>
+        <w:rPr>
+          <w:rFonts w:hAnsiTheme="minorHAnsi" w:cstheme="minorHAnsi"/>
+        </w:rPr>
+        <w:t>Einfluss</w:t>
+      </w:r>
+      <w:proofErr w:type="spellEnd"/>
+      <w:r>
+        <w:rPr>
+          <w:rFonts w:hAnsiTheme="minorHAnsi" w:cstheme="minorHAnsi"/>
+        </w:rPr>
+        <w:t xml:space="preserve"> auf den </w:t>
+      </w:r>
+      <w:proofErr w:type="spellStart"/>
+      <w:r>
+        <w:rPr>
+          <w:rFonts w:hAnsiTheme="minorHAnsi" w:cstheme="minorHAnsi"/>
+        </w:rPr>
+        <w:t>Klimawandel</w:t>
+      </w:r>
+      <w:proofErr w:type="spellEnd"/>
+      <w:r>
+        <w:rPr>
+          <w:rFonts w:hAnsiTheme="minorHAnsi" w:cstheme="minorHAnsi"/>
+        </w:rPr>
+        <w:t xml:space="preserve"> </w:t>
+      </w:r>
+      <w:proofErr w:type="spellStart"/>
+      <w:r>
+        <w:rPr>
+          <w:rFonts w:hAnsiTheme="minorHAnsi" w:cstheme="minorHAnsi"/>
+        </w:rPr>
+        <w:t>zu</w:t>
+      </w:r>
+      <w:proofErr w:type="spellEnd"/>
+      <w:r>
+        <w:rPr>
+          <w:rFonts w:hAnsiTheme="minorHAnsi" w:cstheme="minorHAnsi"/>
+        </w:rPr>
+        <w:t xml:space="preserve"> </w:t>
+      </w:r>
+      <w:proofErr w:type="spellStart"/>
+      <w:r>
+        <w:rPr>
+          <w:rFonts w:hAnsiTheme="minorHAnsi" w:cstheme="minorHAnsi"/>
+        </w:rPr>
+        <w:t>nehmen</w:t>
+      </w:r>
+      <w:proofErr w:type="spellEnd"/>
+      <w:r>
+        <w:rPr>
+          <w:rFonts w:hAnsiTheme="minorHAnsi" w:cstheme="minorHAnsi"/>
+        </w:rPr>
+        <w:t xml:space="preserve">. (Agent-aim) </w:t>
+      </w:r>
+      <w:r>
+        <w:rPr>
+          <w:rFonts w:hAnsiTheme="minorHAnsi" w:cstheme="minorHAnsi"/>
           <w:i/>
         </w:rPr>
         <w:t>INVERS</w:t>
@@ -1778,9 +3513,184 @@
           <w:numId w:val="10"/>
         </w:numPr>
         <w:spacing w:line="256" w:lineRule="auto"/>
-      </w:pPr>
-      <w:r>
-        <w:t>Ich glaube, dass ich beeinflussen kann, wie entscheidungstragende Personen oder Organisationen bezogen auf den Klimaschutz handeln. (Agent-action)</w:t>
+        <w:jc w:val="both"/>
+        <w:rPr>
+          <w:rFonts w:hAnsiTheme="minorHAnsi" w:cstheme="minorHAnsi"/>
+        </w:rPr>
+      </w:pPr>
+      <w:r>
+        <w:rPr>
+          <w:rFonts w:hAnsiTheme="minorHAnsi" w:cstheme="minorHAnsi"/>
+        </w:rPr>
+        <w:t xml:space="preserve">Ich </w:t>
+      </w:r>
+      <w:proofErr w:type="spellStart"/>
+      <w:r>
+        <w:rPr>
+          <w:rFonts w:hAnsiTheme="minorHAnsi" w:cstheme="minorHAnsi"/>
+        </w:rPr>
+        <w:t>glaube</w:t>
+      </w:r>
+      <w:proofErr w:type="spellEnd"/>
+      <w:r>
+        <w:rPr>
+          <w:rFonts w:hAnsiTheme="minorHAnsi" w:cstheme="minorHAnsi"/>
+        </w:rPr>
+        <w:t xml:space="preserve">, </w:t>
+      </w:r>
+      <w:proofErr w:type="spellStart"/>
+      <w:r>
+        <w:rPr>
+          <w:rFonts w:hAnsiTheme="minorHAnsi" w:cstheme="minorHAnsi"/>
+        </w:rPr>
+        <w:t>dass</w:t>
+      </w:r>
+      <w:proofErr w:type="spellEnd"/>
+      <w:r>
+        <w:rPr>
+          <w:rFonts w:hAnsiTheme="minorHAnsi" w:cstheme="minorHAnsi"/>
+        </w:rPr>
+        <w:t xml:space="preserve"> ich </w:t>
+      </w:r>
+      <w:proofErr w:type="spellStart"/>
+      <w:r>
+        <w:rPr>
+          <w:rFonts w:hAnsiTheme="minorHAnsi" w:cstheme="minorHAnsi"/>
+        </w:rPr>
+        <w:t>beeinflussen</w:t>
+      </w:r>
+      <w:proofErr w:type="spellEnd"/>
+      <w:r>
+        <w:rPr>
+          <w:rFonts w:hAnsiTheme="minorHAnsi" w:cstheme="minorHAnsi"/>
+        </w:rPr>
+        <w:t xml:space="preserve"> </w:t>
+      </w:r>
+      <w:proofErr w:type="spellStart"/>
+      <w:r>
+        <w:rPr>
+          <w:rFonts w:hAnsiTheme="minorHAnsi" w:cstheme="minorHAnsi"/>
+        </w:rPr>
+        <w:t>kann</w:t>
+      </w:r>
+      <w:proofErr w:type="spellEnd"/>
+      <w:r>
+        <w:rPr>
+          <w:rFonts w:hAnsiTheme="minorHAnsi" w:cstheme="minorHAnsi"/>
+        </w:rPr>
+        <w:t xml:space="preserve">, </w:t>
+      </w:r>
+      <w:proofErr w:type="spellStart"/>
+      <w:r>
+        <w:rPr>
+          <w:rFonts w:hAnsiTheme="minorHAnsi" w:cstheme="minorHAnsi"/>
+        </w:rPr>
+        <w:t>wie</w:t>
+      </w:r>
+      <w:proofErr w:type="spellEnd"/>
+      <w:r>
+        <w:rPr>
+          <w:rFonts w:hAnsiTheme="minorHAnsi" w:cstheme="minorHAnsi"/>
+        </w:rPr>
+        <w:t xml:space="preserve"> </w:t>
+      </w:r>
+      <w:proofErr w:type="spellStart"/>
+      <w:r>
+        <w:rPr>
+          <w:rFonts w:hAnsiTheme="minorHAnsi" w:cstheme="minorHAnsi"/>
+        </w:rPr>
+        <w:t>entscheidungstragende</w:t>
+      </w:r>
+      <w:proofErr w:type="spellEnd"/>
+      <w:r>
+        <w:rPr>
+          <w:rFonts w:hAnsiTheme="minorHAnsi" w:cstheme="minorHAnsi"/>
+        </w:rPr>
+        <w:t xml:space="preserve"> </w:t>
+      </w:r>
+      <w:proofErr w:type="spellStart"/>
+      <w:r>
+        <w:rPr>
+          <w:rFonts w:hAnsiTheme="minorHAnsi" w:cstheme="minorHAnsi"/>
+        </w:rPr>
+        <w:t>Personen</w:t>
+      </w:r>
+      <w:proofErr w:type="spellEnd"/>
+      <w:r>
+        <w:rPr>
+          <w:rFonts w:hAnsiTheme="minorHAnsi" w:cstheme="minorHAnsi"/>
+        </w:rPr>
+        <w:t xml:space="preserve"> </w:t>
+      </w:r>
+      <w:proofErr w:type="spellStart"/>
+      <w:r>
+        <w:rPr>
+          <w:rFonts w:hAnsiTheme="minorHAnsi" w:cstheme="minorHAnsi"/>
+        </w:rPr>
+        <w:t>oder</w:t>
+      </w:r>
+      <w:proofErr w:type="spellEnd"/>
+      <w:r>
+        <w:rPr>
+          <w:rFonts w:hAnsiTheme="minorHAnsi" w:cstheme="minorHAnsi"/>
+        </w:rPr>
+        <w:t xml:space="preserve"> </w:t>
+      </w:r>
+      <w:proofErr w:type="spellStart"/>
+      <w:r>
+        <w:rPr>
+          <w:rFonts w:hAnsiTheme="minorHAnsi" w:cstheme="minorHAnsi"/>
+        </w:rPr>
+        <w:t>Organisationen</w:t>
+      </w:r>
+      <w:proofErr w:type="spellEnd"/>
+      <w:r>
+        <w:rPr>
+          <w:rFonts w:hAnsiTheme="minorHAnsi" w:cstheme="minorHAnsi"/>
+        </w:rPr>
+        <w:t xml:space="preserve"> </w:t>
+      </w:r>
+      <w:proofErr w:type="spellStart"/>
+      <w:r>
+        <w:rPr>
+          <w:rFonts w:hAnsiTheme="minorHAnsi" w:cstheme="minorHAnsi"/>
+        </w:rPr>
+        <w:t>bezogen</w:t>
+      </w:r>
+      <w:proofErr w:type="spellEnd"/>
+      <w:r>
+        <w:rPr>
+          <w:rFonts w:hAnsiTheme="minorHAnsi" w:cstheme="minorHAnsi"/>
+        </w:rPr>
+        <w:t xml:space="preserve"> auf den </w:t>
+      </w:r>
+      <w:proofErr w:type="spellStart"/>
+      <w:r>
+        <w:rPr>
+          <w:rFonts w:hAnsiTheme="minorHAnsi" w:cstheme="minorHAnsi"/>
+        </w:rPr>
+        <w:t>Klimaschutz</w:t>
+      </w:r>
+      <w:proofErr w:type="spellEnd"/>
+      <w:r>
+        <w:rPr>
+          <w:rFonts w:hAnsiTheme="minorHAnsi" w:cstheme="minorHAnsi"/>
+        </w:rPr>
+        <w:t xml:space="preserve"> </w:t>
+      </w:r>
+      <w:proofErr w:type="spellStart"/>
+      <w:r>
+        <w:rPr>
+          <w:rFonts w:hAnsiTheme="minorHAnsi" w:cstheme="minorHAnsi"/>
+        </w:rPr>
+        <w:t>handeln</w:t>
+      </w:r>
+      <w:proofErr w:type="spellEnd"/>
+      <w:r>
+        <w:rPr>
+          <w:rFonts w:hAnsiTheme="minorHAnsi" w:cstheme="minorHAnsi"/>
+        </w:rPr>
+        <w:t>. (Agent-action)</w:t>
       </w:r>
     </w:p>
     <w:p>
@@ -1791,21 +3701,184 @@
           <w:numId w:val="10"/>
         </w:numPr>
         <w:spacing w:line="256" w:lineRule="auto"/>
-      </w:pPr>
-      <w:r>
-        <w:t>Ich glaube, dass ich entscheidungstragende Personen oder Organisationen dabei unterst</w:t>
-      </w:r>
-      <w:r>
-        <w:t>ü</w:t>
-      </w:r>
-      <w:r>
-        <w:t>tzen kann, sich f</w:t>
-      </w:r>
-      <w:r>
-        <w:t>ü</w:t>
-      </w:r>
-      <w:r>
-        <w:t>r Klimaschutz einzusetzen. (Agent-action-aim)</w:t>
+        <w:jc w:val="both"/>
+        <w:rPr>
+          <w:rFonts w:hAnsiTheme="minorHAnsi" w:cstheme="minorHAnsi"/>
+        </w:rPr>
+      </w:pPr>
+      <w:r>
+        <w:rPr>
+          <w:rFonts w:hAnsiTheme="minorHAnsi" w:cstheme="minorHAnsi"/>
+        </w:rPr>
+        <w:t xml:space="preserve">Ich </w:t>
+      </w:r>
+      <w:proofErr w:type="spellStart"/>
+      <w:r>
+        <w:rPr>
+          <w:rFonts w:hAnsiTheme="minorHAnsi" w:cstheme="minorHAnsi"/>
+        </w:rPr>
+        <w:t>glaube</w:t>
+      </w:r>
+      <w:proofErr w:type="spellEnd"/>
+      <w:r>
+        <w:rPr>
+          <w:rFonts w:hAnsiTheme="minorHAnsi" w:cstheme="minorHAnsi"/>
+        </w:rPr>
+        <w:t xml:space="preserve">, </w:t>
+      </w:r>
+      <w:proofErr w:type="spellStart"/>
+      <w:r>
+        <w:rPr>
+          <w:rFonts w:hAnsiTheme="minorHAnsi" w:cstheme="minorHAnsi"/>
+        </w:rPr>
+        <w:t>dass</w:t>
+      </w:r>
+      <w:proofErr w:type="spellEnd"/>
+      <w:r>
+        <w:rPr>
+          <w:rFonts w:hAnsiTheme="minorHAnsi" w:cstheme="minorHAnsi"/>
+        </w:rPr>
+        <w:t xml:space="preserve"> ich </w:t>
+      </w:r>
+      <w:proofErr w:type="spellStart"/>
+      <w:r>
+        <w:rPr>
+          <w:rFonts w:hAnsiTheme="minorHAnsi" w:cstheme="minorHAnsi"/>
+        </w:rPr>
+        <w:t>entscheidungstragende</w:t>
+      </w:r>
+      <w:proofErr w:type="spellEnd"/>
+      <w:r>
+        <w:rPr>
+          <w:rFonts w:hAnsiTheme="minorHAnsi" w:cstheme="minorHAnsi"/>
+        </w:rPr>
+        <w:t xml:space="preserve"> </w:t>
+      </w:r>
+      <w:proofErr w:type="spellStart"/>
+      <w:r>
+        <w:rPr>
+          <w:rFonts w:hAnsiTheme="minorHAnsi" w:cstheme="minorHAnsi"/>
+        </w:rPr>
+        <w:t>Personen</w:t>
+      </w:r>
+      <w:proofErr w:type="spellEnd"/>
+      <w:r>
+        <w:rPr>
+          <w:rFonts w:hAnsiTheme="minorHAnsi" w:cstheme="minorHAnsi"/>
+        </w:rPr>
+        <w:t xml:space="preserve"> </w:t>
+      </w:r>
+      <w:proofErr w:type="spellStart"/>
+      <w:r>
+        <w:rPr>
+          <w:rFonts w:hAnsiTheme="minorHAnsi" w:cstheme="minorHAnsi"/>
+        </w:rPr>
+        <w:t>oder</w:t>
+      </w:r>
+      <w:proofErr w:type="spellEnd"/>
+      <w:r>
+        <w:rPr>
+          <w:rFonts w:hAnsiTheme="minorHAnsi" w:cstheme="minorHAnsi"/>
+        </w:rPr>
+        <w:t xml:space="preserve"> </w:t>
+      </w:r>
+      <w:proofErr w:type="spellStart"/>
+      <w:r>
+        <w:rPr>
+          <w:rFonts w:hAnsiTheme="minorHAnsi" w:cstheme="minorHAnsi"/>
+        </w:rPr>
+        <w:t>Organisationen</w:t>
+      </w:r>
+      <w:proofErr w:type="spellEnd"/>
+      <w:r>
+        <w:rPr>
+          <w:rFonts w:hAnsiTheme="minorHAnsi" w:cstheme="minorHAnsi"/>
+        </w:rPr>
+        <w:t xml:space="preserve"> </w:t>
+      </w:r>
+      <w:proofErr w:type="spellStart"/>
+      <w:r>
+        <w:rPr>
+          <w:rFonts w:hAnsiTheme="minorHAnsi" w:cstheme="minorHAnsi"/>
+        </w:rPr>
+        <w:t>dabei</w:t>
+      </w:r>
+      <w:proofErr w:type="spellEnd"/>
+      <w:r>
+        <w:rPr>
+          <w:rFonts w:hAnsiTheme="minorHAnsi" w:cstheme="minorHAnsi"/>
+        </w:rPr>
+        <w:t xml:space="preserve"> </w:t>
+      </w:r>
+      <w:proofErr w:type="spellStart"/>
+      <w:r>
+        <w:rPr>
+          <w:rFonts w:hAnsiTheme="minorHAnsi" w:cstheme="minorHAnsi"/>
+        </w:rPr>
+        <w:t>unterstützen</w:t>
+      </w:r>
+      <w:proofErr w:type="spellEnd"/>
+      <w:r>
+        <w:rPr>
+          <w:rFonts w:hAnsiTheme="minorHAnsi" w:cstheme="minorHAnsi"/>
+        </w:rPr>
+        <w:t xml:space="preserve"> </w:t>
+      </w:r>
+      <w:proofErr w:type="spellStart"/>
+      <w:r>
+        <w:rPr>
+          <w:rFonts w:hAnsiTheme="minorHAnsi" w:cstheme="minorHAnsi"/>
+        </w:rPr>
+        <w:t>kann</w:t>
+      </w:r>
+      <w:proofErr w:type="spellEnd"/>
+      <w:r>
+        <w:rPr>
+          <w:rFonts w:hAnsiTheme="minorHAnsi" w:cstheme="minorHAnsi"/>
+        </w:rPr>
+        <w:t xml:space="preserve">, </w:t>
+      </w:r>
+      <w:proofErr w:type="spellStart"/>
+      <w:r>
+        <w:rPr>
+          <w:rFonts w:hAnsiTheme="minorHAnsi" w:cstheme="minorHAnsi"/>
+        </w:rPr>
+        <w:t>sich</w:t>
+      </w:r>
+      <w:proofErr w:type="spellEnd"/>
+      <w:r>
+        <w:rPr>
+          <w:rFonts w:hAnsiTheme="minorHAnsi" w:cstheme="minorHAnsi"/>
+        </w:rPr>
+        <w:t xml:space="preserve"> für </w:t>
+      </w:r>
+      <w:proofErr w:type="spellStart"/>
+      <w:r>
+        <w:rPr>
+          <w:rFonts w:hAnsiTheme="minorHAnsi" w:cstheme="minorHAnsi"/>
+        </w:rPr>
+        <w:t>Klimaschutz</w:t>
+      </w:r>
+      <w:proofErr w:type="spellEnd"/>
+      <w:r>
+        <w:rPr>
+          <w:rFonts w:hAnsiTheme="minorHAnsi" w:cstheme="minorHAnsi"/>
+        </w:rPr>
+        <w:t xml:space="preserve"> </w:t>
+      </w:r>
+      <w:proofErr w:type="spellStart"/>
+      <w:r>
+        <w:rPr>
+          <w:rFonts w:hAnsiTheme="minorHAnsi" w:cstheme="minorHAnsi"/>
+        </w:rPr>
+        <w:t>einzusetzen</w:t>
+      </w:r>
+      <w:proofErr w:type="spellEnd"/>
+      <w:r>
+        <w:rPr>
+          <w:rFonts w:hAnsiTheme="minorHAnsi" w:cstheme="minorHAnsi"/>
+        </w:rPr>
+        <w:t>. (Agent-action-aim)</w:t>
       </w:r>
     </w:p>
     <w:p>
@@ -1816,71 +3889,413 @@
           <w:numId w:val="10"/>
         </w:numPr>
         <w:spacing w:line="256" w:lineRule="auto"/>
-      </w:pPr>
-      <w:r>
-        <w:t>Ich glaube, dass ich mich in Zusammenarbeit mit anderen sinnvoll f</w:t>
-      </w:r>
-      <w:r>
-        <w:t>ü</w:t>
-      </w:r>
-      <w:r>
-        <w:t>r den Klimaschutz engagieren kann. (Agent-aim)</w:t>
-      </w:r>
-    </w:p>
-    <w:p/>
-    <w:p>
-      <w:r>
-        <w:t>Beantwortung auf 7-stufiger Skala:</w:t>
+        <w:jc w:val="both"/>
+        <w:rPr>
+          <w:rFonts w:hAnsiTheme="minorHAnsi" w:cstheme="minorHAnsi"/>
+        </w:rPr>
+      </w:pPr>
+      <w:r>
+        <w:rPr>
+          <w:rFonts w:hAnsiTheme="minorHAnsi" w:cstheme="minorHAnsi"/>
+        </w:rPr>
+        <w:t xml:space="preserve">Ich </w:t>
+      </w:r>
+      <w:proofErr w:type="spellStart"/>
+      <w:r>
+        <w:rPr>
+          <w:rFonts w:hAnsiTheme="minorHAnsi" w:cstheme="minorHAnsi"/>
+        </w:rPr>
+        <w:t>glaube</w:t>
+      </w:r>
+      <w:proofErr w:type="spellEnd"/>
+      <w:r>
+        <w:rPr>
+          <w:rFonts w:hAnsiTheme="minorHAnsi" w:cstheme="minorHAnsi"/>
+        </w:rPr>
+        <w:t xml:space="preserve">, </w:t>
+      </w:r>
+      <w:proofErr w:type="spellStart"/>
+      <w:r>
+        <w:rPr>
+          <w:rFonts w:hAnsiTheme="minorHAnsi" w:cstheme="minorHAnsi"/>
+        </w:rPr>
+        <w:t>dass</w:t>
+      </w:r>
+      <w:proofErr w:type="spellEnd"/>
+      <w:r>
+        <w:rPr>
+          <w:rFonts w:hAnsiTheme="minorHAnsi" w:cstheme="minorHAnsi"/>
+        </w:rPr>
+        <w:t xml:space="preserve"> ich </w:t>
+      </w:r>
+      <w:proofErr w:type="spellStart"/>
+      <w:r>
+        <w:rPr>
+          <w:rFonts w:hAnsiTheme="minorHAnsi" w:cstheme="minorHAnsi"/>
+        </w:rPr>
+        <w:t>mich</w:t>
+      </w:r>
+      <w:proofErr w:type="spellEnd"/>
+      <w:r>
+        <w:rPr>
+          <w:rFonts w:hAnsiTheme="minorHAnsi" w:cstheme="minorHAnsi"/>
+        </w:rPr>
+        <w:t xml:space="preserve"> in </w:t>
+      </w:r>
+      <w:proofErr w:type="spellStart"/>
+      <w:r>
+        <w:rPr>
+          <w:rFonts w:hAnsiTheme="minorHAnsi" w:cstheme="minorHAnsi"/>
+        </w:rPr>
+        <w:t>Zusammenarbeit</w:t>
+      </w:r>
+      <w:proofErr w:type="spellEnd"/>
+      <w:r>
+        <w:rPr>
+          <w:rFonts w:hAnsiTheme="minorHAnsi" w:cstheme="minorHAnsi"/>
+        </w:rPr>
+        <w:t xml:space="preserve"> </w:t>
+      </w:r>
+      <w:proofErr w:type="spellStart"/>
+      <w:r>
+        <w:rPr>
+          <w:rFonts w:hAnsiTheme="minorHAnsi" w:cstheme="minorHAnsi"/>
+        </w:rPr>
+        <w:t>mit</w:t>
+      </w:r>
+      <w:proofErr w:type="spellEnd"/>
+      <w:r>
+        <w:rPr>
+          <w:rFonts w:hAnsiTheme="minorHAnsi" w:cstheme="minorHAnsi"/>
+        </w:rPr>
+        <w:t xml:space="preserve"> </w:t>
+      </w:r>
+      <w:proofErr w:type="spellStart"/>
+      <w:r>
+        <w:rPr>
+          <w:rFonts w:hAnsiTheme="minorHAnsi" w:cstheme="minorHAnsi"/>
+        </w:rPr>
+        <w:t>anderen</w:t>
+      </w:r>
+      <w:proofErr w:type="spellEnd"/>
+      <w:r>
+        <w:rPr>
+          <w:rFonts w:hAnsiTheme="minorHAnsi" w:cstheme="minorHAnsi"/>
+        </w:rPr>
+        <w:t xml:space="preserve"> </w:t>
+      </w:r>
+      <w:proofErr w:type="spellStart"/>
+      <w:r>
+        <w:rPr>
+          <w:rFonts w:hAnsiTheme="minorHAnsi" w:cstheme="minorHAnsi"/>
+        </w:rPr>
+        <w:t>sinnvoll</w:t>
+      </w:r>
+      <w:proofErr w:type="spellEnd"/>
+      <w:r>
+        <w:rPr>
+          <w:rFonts w:hAnsiTheme="minorHAnsi" w:cstheme="minorHAnsi"/>
+        </w:rPr>
+        <w:t xml:space="preserve"> für den </w:t>
+      </w:r>
+      <w:proofErr w:type="spellStart"/>
+      <w:r>
+        <w:rPr>
+          <w:rFonts w:hAnsiTheme="minorHAnsi" w:cstheme="minorHAnsi"/>
+        </w:rPr>
+        <w:t>Klimaschutz</w:t>
+      </w:r>
+      <w:proofErr w:type="spellEnd"/>
+      <w:r>
+        <w:rPr>
+          <w:rFonts w:hAnsiTheme="minorHAnsi" w:cstheme="minorHAnsi"/>
+        </w:rPr>
+        <w:t xml:space="preserve"> </w:t>
+      </w:r>
+      <w:proofErr w:type="spellStart"/>
+      <w:r>
+        <w:rPr>
+          <w:rFonts w:hAnsiTheme="minorHAnsi" w:cstheme="minorHAnsi"/>
+        </w:rPr>
+        <w:t>engagieren</w:t>
+      </w:r>
+      <w:proofErr w:type="spellEnd"/>
+      <w:r>
+        <w:rPr>
+          <w:rFonts w:hAnsiTheme="minorHAnsi" w:cstheme="minorHAnsi"/>
+        </w:rPr>
+        <w:t xml:space="preserve"> </w:t>
+      </w:r>
+      <w:proofErr w:type="spellStart"/>
+      <w:r>
+        <w:rPr>
+          <w:rFonts w:hAnsiTheme="minorHAnsi" w:cstheme="minorHAnsi"/>
+        </w:rPr>
+        <w:t>kann</w:t>
+      </w:r>
+      <w:proofErr w:type="spellEnd"/>
+      <w:r>
+        <w:rPr>
+          <w:rFonts w:hAnsiTheme="minorHAnsi" w:cstheme="minorHAnsi"/>
+        </w:rPr>
+        <w:t>. (Agent-aim)</w:t>
       </w:r>
     </w:p>
     <w:p>
-      <w:r>
-        <w:t>1 = Stimme gar nicht zu, 4 = Teils/teils, 7 = Stimme voll und ganz zu</w:t>
-      </w:r>
-    </w:p>
-    <w:p/>
-    <w:p>
-      <w:pPr>
-        <w:pStyle w:val="Heading2"/>
-      </w:pPr>
-      <w:r>
-        <w:t>Statistical analysis</w:t>
-      </w:r>
+      <w:pPr>
+        <w:jc w:val="both"/>
+        <w:rPr>
+          <w:rFonts w:hAnsiTheme="minorHAnsi" w:cstheme="minorHAnsi"/>
+        </w:rPr>
+      </w:pPr>
     </w:p>
     <w:p>
-      <w:r>
-        <w:t xml:space="preserve">All statistical analysis will be conducted in R version 4.0.2. </w:t>
+      <w:pPr>
+        <w:jc w:val="both"/>
+        <w:rPr>
+          <w:rFonts w:hAnsiTheme="minorHAnsi" w:cstheme="minorHAnsi"/>
+        </w:rPr>
+      </w:pPr>
+      <w:proofErr w:type="spellStart"/>
+      <w:r>
+        <w:rPr>
+          <w:rFonts w:hAnsiTheme="minorHAnsi" w:cstheme="minorHAnsi"/>
+        </w:rPr>
+        <w:t>Beantwortung</w:t>
+      </w:r>
+      <w:proofErr w:type="spellEnd"/>
+      <w:r>
+        <w:rPr>
+          <w:rFonts w:hAnsiTheme="minorHAnsi" w:cstheme="minorHAnsi"/>
+        </w:rPr>
+        <w:t xml:space="preserve"> auf 7-stufiger Skala:</w:t>
       </w:r>
     </w:p>
     <w:p>
-      <w:r>
-        <w:t xml:space="preserve">I will model climate behaviour/ attitude/ self-efficacy beliefs as the response variable. Level of involvement, XXX .The random term in my model will be XXX. </w:t>
-      </w:r>
+      <w:pPr>
+        <w:jc w:val="both"/>
+        <w:rPr>
+          <w:rFonts w:hAnsiTheme="minorHAnsi" w:cstheme="minorHAnsi"/>
+        </w:rPr>
+      </w:pPr>
+      <w:r>
+        <w:rPr>
+          <w:rFonts w:hAnsiTheme="minorHAnsi" w:cstheme="minorHAnsi"/>
+        </w:rPr>
+        <w:t xml:space="preserve">1 = </w:t>
+      </w:r>
+      <w:proofErr w:type="spellStart"/>
+      <w:r>
+        <w:rPr>
+          <w:rFonts w:hAnsiTheme="minorHAnsi" w:cstheme="minorHAnsi"/>
+        </w:rPr>
+        <w:t>Stimme</w:t>
+      </w:r>
+      <w:proofErr w:type="spellEnd"/>
+      <w:r>
+        <w:rPr>
+          <w:rFonts w:hAnsiTheme="minorHAnsi" w:cstheme="minorHAnsi"/>
+        </w:rPr>
+        <w:t xml:space="preserve"> gar </w:t>
+      </w:r>
+      <w:proofErr w:type="spellStart"/>
+      <w:r>
+        <w:rPr>
+          <w:rFonts w:hAnsiTheme="minorHAnsi" w:cstheme="minorHAnsi"/>
+        </w:rPr>
+        <w:t>nicht</w:t>
+      </w:r>
+      <w:proofErr w:type="spellEnd"/>
+      <w:r>
+        <w:rPr>
+          <w:rFonts w:hAnsiTheme="minorHAnsi" w:cstheme="minorHAnsi"/>
+        </w:rPr>
+        <w:t xml:space="preserve"> </w:t>
+      </w:r>
+      <w:proofErr w:type="spellStart"/>
+      <w:r>
+        <w:rPr>
+          <w:rFonts w:hAnsiTheme="minorHAnsi" w:cstheme="minorHAnsi"/>
+        </w:rPr>
+        <w:t>zu</w:t>
+      </w:r>
+      <w:proofErr w:type="spellEnd"/>
+      <w:r>
+        <w:rPr>
+          <w:rFonts w:hAnsiTheme="minorHAnsi" w:cstheme="minorHAnsi"/>
+        </w:rPr>
+        <w:t xml:space="preserve">, 4 = Teils/teils, 7 = </w:t>
+      </w:r>
+      <w:proofErr w:type="spellStart"/>
+      <w:r>
+        <w:rPr>
+          <w:rFonts w:hAnsiTheme="minorHAnsi" w:cstheme="minorHAnsi"/>
+        </w:rPr>
+        <w:t>Stimme</w:t>
+      </w:r>
+      <w:proofErr w:type="spellEnd"/>
+      <w:r>
+        <w:rPr>
+          <w:rFonts w:hAnsiTheme="minorHAnsi" w:cstheme="minorHAnsi"/>
+        </w:rPr>
+        <w:t xml:space="preserve"> </w:t>
+      </w:r>
+      <w:proofErr w:type="spellStart"/>
+      <w:r>
+        <w:rPr>
+          <w:rFonts w:hAnsiTheme="minorHAnsi" w:cstheme="minorHAnsi"/>
+        </w:rPr>
+        <w:t>voll</w:t>
+      </w:r>
+      <w:proofErr w:type="spellEnd"/>
+      <w:r>
+        <w:rPr>
+          <w:rFonts w:hAnsiTheme="minorHAnsi" w:cstheme="minorHAnsi"/>
+        </w:rPr>
+        <w:t xml:space="preserve"> und </w:t>
+      </w:r>
+      <w:proofErr w:type="spellStart"/>
+      <w:r>
+        <w:rPr>
+          <w:rFonts w:hAnsiTheme="minorHAnsi" w:cstheme="minorHAnsi"/>
+        </w:rPr>
+        <w:t>ganz</w:t>
+      </w:r>
+      <w:proofErr w:type="spellEnd"/>
+      <w:r>
+        <w:rPr>
+          <w:rFonts w:hAnsiTheme="minorHAnsi" w:cstheme="minorHAnsi"/>
+        </w:rPr>
+        <w:t xml:space="preserve"> </w:t>
+      </w:r>
+      <w:proofErr w:type="spellStart"/>
+      <w:r>
+        <w:rPr>
+          <w:rFonts w:hAnsiTheme="minorHAnsi" w:cstheme="minorHAnsi"/>
+        </w:rPr>
+        <w:t>zu</w:t>
+      </w:r>
+      <w:proofErr w:type="spellEnd"/>
     </w:p>
     <w:p>
-      <w:r>
-        <w:t>I will apply the same model approach for climate attitude/ self-efficacy beliefs accordingly.</w:t>
-      </w:r>
+      <w:pPr>
+        <w:jc w:val="both"/>
+        <w:rPr>
+          <w:rFonts w:hAnsiTheme="minorHAnsi" w:cstheme="minorHAnsi"/>
+        </w:rPr>
+      </w:pPr>
     </w:p>
     <w:p>
       <w:pPr>
-        <w:pStyle w:val="Heading1"/>
-      </w:pPr>
-      <w:r>
-        <w:t>References</w:t>
+        <w:pStyle w:val="Heading2"/>
+        <w:jc w:val="both"/>
+        <w:rPr>
+          <w:rFonts w:asciiTheme="minorHAnsi" w:hAnsiTheme="minorHAnsi" w:cstheme="minorHAnsi"/>
+        </w:rPr>
+      </w:pPr>
+      <w:r>
+        <w:rPr>
+          <w:rFonts w:asciiTheme="minorHAnsi" w:hAnsiTheme="minorHAnsi" w:cstheme="minorHAnsi"/>
+        </w:rPr>
+        <w:t>Statistical analysis</w:t>
       </w:r>
     </w:p>
     <w:p>
       <w:pPr>
-        <w:pStyle w:val="Heading1"/>
-      </w:pPr>
-      <w:r>
-        <w:t>Proposed timetable</w:t>
+        <w:jc w:val="both"/>
+        <w:rPr>
+          <w:rFonts w:hAnsiTheme="minorHAnsi" w:cstheme="minorHAnsi"/>
+        </w:rPr>
+      </w:pPr>
+      <w:r>
+        <w:rPr>
+          <w:rFonts w:hAnsiTheme="minorHAnsi" w:cstheme="minorHAnsi"/>
+        </w:rPr>
+        <w:t xml:space="preserve">All statistical analysis will be conducted in R version 4.0.2. </w:t>
       </w:r>
     </w:p>
     <w:p>
-      <w:r>
-        <w:rPr>
+      <w:pPr>
+        <w:jc w:val="both"/>
+        <w:rPr>
+          <w:rFonts w:hAnsiTheme="minorHAnsi" w:cstheme="minorHAnsi"/>
+        </w:rPr>
+      </w:pPr>
+      <w:r>
+        <w:rPr>
+          <w:rFonts w:hAnsiTheme="minorHAnsi" w:cstheme="minorHAnsi"/>
+        </w:rPr>
+        <w:t xml:space="preserve">I will model climate behaviour/ attitude/ self-efficacy beliefs as the response variable. Level of involvement, </w:t>
+      </w:r>
+      <w:proofErr w:type="gramStart"/>
+      <w:r>
+        <w:rPr>
+          <w:rFonts w:hAnsiTheme="minorHAnsi" w:cstheme="minorHAnsi"/>
+        </w:rPr>
+        <w:t>XXX .The</w:t>
+      </w:r>
+      <w:proofErr w:type="gramEnd"/>
+      <w:r>
+        <w:rPr>
+          <w:rFonts w:hAnsiTheme="minorHAnsi" w:cstheme="minorHAnsi"/>
+        </w:rPr>
+        <w:t xml:space="preserve"> random term in my model will be XXX. </w:t>
+      </w:r>
+    </w:p>
+    <w:p>
+      <w:pPr>
+        <w:jc w:val="both"/>
+        <w:rPr>
+          <w:rFonts w:hAnsiTheme="minorHAnsi" w:cstheme="minorHAnsi"/>
+        </w:rPr>
+      </w:pPr>
+      <w:r>
+        <w:rPr>
+          <w:rFonts w:hAnsiTheme="minorHAnsi" w:cstheme="minorHAnsi"/>
+        </w:rPr>
+        <w:t>I will apply the same model approach for climate attitude/ self-efficacy beliefs accordingly.</w:t>
+      </w:r>
+    </w:p>
+    <w:p>
+      <w:pPr>
+        <w:pStyle w:val="Heading1"/>
+        <w:jc w:val="both"/>
+        <w:rPr>
+          <w:rFonts w:asciiTheme="minorHAnsi" w:hAnsiTheme="minorHAnsi" w:cstheme="minorHAnsi"/>
+        </w:rPr>
+      </w:pPr>
+      <w:r>
+        <w:rPr>
+          <w:rFonts w:asciiTheme="minorHAnsi" w:hAnsiTheme="minorHAnsi" w:cstheme="minorHAnsi"/>
+        </w:rPr>
+        <w:t>References</w:t>
+      </w:r>
+    </w:p>
+    <w:p>
+      <w:pPr>
+        <w:pStyle w:val="Heading1"/>
+        <w:jc w:val="both"/>
+        <w:rPr>
+          <w:rFonts w:asciiTheme="minorHAnsi" w:hAnsiTheme="minorHAnsi" w:cstheme="minorHAnsi"/>
+        </w:rPr>
+      </w:pPr>
+      <w:r>
+        <w:rPr>
+          <w:rFonts w:asciiTheme="minorHAnsi" w:hAnsiTheme="minorHAnsi" w:cstheme="minorHAnsi"/>
+        </w:rPr>
+        <w:t>Proposed timetable</w:t>
+      </w:r>
+    </w:p>
+    <w:p>
+      <w:pPr>
+        <w:jc w:val="both"/>
+        <w:rPr>
+          <w:rFonts w:hAnsiTheme="minorHAnsi" w:cstheme="minorHAnsi"/>
+        </w:rPr>
+      </w:pPr>
+      <w:r>
+        <w:rPr>
+          <w:rFonts w:hAnsiTheme="minorHAnsi" w:cstheme="minorHAnsi"/>
           <w:noProof/>
         </w:rPr>
         <w:drawing>

</xml_diff>

<commit_message>
Dani added references and polished proposal
</commit_message>
<xml_diff>
--- a/documents/DaniGargya_MA_proposal_Mar24.docx
+++ b/documents/DaniGargya_MA_proposal_Mar24.docx
@@ -174,7 +174,7 @@
           <w:color w:val="0D0D0D"/>
           <w:shd w:val="clear" w:color="auto" w:fill="FFFFFF"/>
         </w:rPr>
-        <w:t>(REF?).</w:t>
+        <w:fldChar w:fldCharType="begin"/>
       </w:r>
       <w:r>
         <w:rPr>
@@ -182,7 +182,7 @@
           <w:color w:val="0D0D0D"/>
           <w:shd w:val="clear" w:color="auto" w:fill="FFFFFF"/>
         </w:rPr>
-        <w:t xml:space="preserve"> </w:t>
+        <w:instrText xml:space="preserve"> ADDIN ZOTERO_ITEM CSL_CITATION {"citationID":"zMyX01Sj","properties":{"formattedCitation":"(BMBF, 2020)","plainCitation":"(BMBF, 2020)","noteIndex":0},"citationItems":[{"id":1155,"uris":["http://zotero.org/users/6175602/items/6S3F67CI"],"itemData":{"id":1155,"type":"webpage","abstract":"Für die Umsetzung des neuen UNESCO-Programms zu Bildung für nachhaltige Entwicklung bildet die Roadmap den Leitfaden für die kommenden Jahre.","container-title":"BNE-Portal - BNE-Portal Kampagne","language":"de","title":"Die UNESCO veröffentlicht ihre \"BNE 2030\" Roadmap - BNE-Portal Kampagne","URL":"https://www.bne-portal.de/bne/de/news/die-unesco-veroeffentlicht-ihre-bne-2030-roadmap.html","author":[{"family":"BMBF","given":""}],"accessed":{"date-parts":[["2024",3,19]]},"issued":{"date-parts":[["2020",11,17]]}}}],"schema":"https://github.com/citation-style-language/schema/raw/master/csl-citation.json"} </w:instrText>
       </w:r>
       <w:r>
         <w:rPr>
@@ -190,7 +190,13 @@
           <w:color w:val="0D0D0D"/>
           <w:shd w:val="clear" w:color="auto" w:fill="FFFFFF"/>
         </w:rPr>
-        <w:t xml:space="preserve">ESD is a holistic educational approach, focusing on the development of sustainability competences which enable the learner to </w:t>
+        <w:fldChar w:fldCharType="separate"/>
+      </w:r>
+      <w:r>
+        <w:rPr>
+          <w:rFonts w:ascii="Calibri" w:hAnsi="Calibri" w:cs="Calibri"/>
+        </w:rPr>
+        <w:t>(BMBF, 2020)</w:t>
       </w:r>
       <w:r>
         <w:rPr>
@@ -198,25 +204,23 @@
           <w:color w:val="0D0D0D"/>
           <w:shd w:val="clear" w:color="auto" w:fill="FFFFFF"/>
         </w:rPr>
-        <w:t xml:space="preserve">contribute to sustainable development through their competences of knowledge, skills, motivation, </w:t>
-      </w:r>
-      <w:proofErr w:type="gramStart"/>
+        <w:fldChar w:fldCharType="end"/>
+      </w:r>
       <w:r>
         <w:rPr>
           <w:rFonts w:hAnsiTheme="minorHAnsi" w:cstheme="minorHAnsi"/>
           <w:color w:val="0D0D0D"/>
           <w:shd w:val="clear" w:color="auto" w:fill="FFFFFF"/>
         </w:rPr>
-        <w:t>attitudes</w:t>
-      </w:r>
-      <w:proofErr w:type="gramEnd"/>
+        <w:t>.</w:t>
+      </w:r>
       <w:r>
         <w:rPr>
           <w:rFonts w:hAnsiTheme="minorHAnsi" w:cstheme="minorHAnsi"/>
           <w:color w:val="0D0D0D"/>
           <w:shd w:val="clear" w:color="auto" w:fill="FFFFFF"/>
         </w:rPr>
-        <w:t xml:space="preserve"> and values (REF Rieckmann &amp; Barth, 2022). </w:t>
+        <w:t xml:space="preserve"> </w:t>
       </w:r>
       <w:r>
         <w:rPr>
@@ -224,7 +228,7 @@
           <w:color w:val="0D0D0D"/>
           <w:shd w:val="clear" w:color="auto" w:fill="FFFFFF"/>
         </w:rPr>
-        <w:t>Following the Brundtland Report and the Agenda 21 conference in Rio, numerous programs for Education for Sustainable Development (ESD) have been initiated</w:t>
+        <w:t xml:space="preserve">ESD is a holistic educational approach, focusing on the development of sustainability competences which enable the learner to </w:t>
       </w:r>
       <w:r>
         <w:rPr>
@@ -232,7 +236,7 @@
           <w:color w:val="0D0D0D"/>
           <w:shd w:val="clear" w:color="auto" w:fill="FFFFFF"/>
         </w:rPr>
-        <w:t xml:space="preserve"> (REF?). </w:t>
+        <w:t>contribute to sustainable development through their competences of knowledge, skills, motivation, attitudes</w:t>
       </w:r>
       <w:r>
         <w:rPr>
@@ -240,7 +244,7 @@
           <w:color w:val="0D0D0D"/>
           <w:shd w:val="clear" w:color="auto" w:fill="FFFFFF"/>
         </w:rPr>
-        <w:t xml:space="preserve">However, the impact and effectiveness of ESD is often questioned </w:t>
+        <w:t>,</w:t>
       </w:r>
       <w:r>
         <w:rPr>
@@ -248,7 +252,7 @@
           <w:color w:val="0D0D0D"/>
           <w:shd w:val="clear" w:color="auto" w:fill="FFFFFF"/>
         </w:rPr>
-        <w:fldChar w:fldCharType="begin"/>
+        <w:t xml:space="preserve"> and values</w:t>
       </w:r>
       <w:r>
         <w:rPr>
@@ -256,7 +260,7 @@
           <w:color w:val="0D0D0D"/>
           <w:shd w:val="clear" w:color="auto" w:fill="FFFFFF"/>
         </w:rPr>
-        <w:instrText xml:space="preserve"> ADDIN ZOTERO_ITEM CSL_CITATION {"citationID":"fiaie7vI","properties":{"formattedCitation":"(Ssoss\\uc0\\u233{} et al., 2021)","plainCitation":"(Ssossé et al., 2021)","noteIndex":0},"citationItems":[{"id":1143,"uris":["http://zotero.org/users/6175602/items/HBHT9PGK"],"itemData":{"id":1143,"type":"article-journal","abstract":"Education for Sustainable Development (ESD; also often called Education for Sustainability (EfS)) is a key lever of the United Nations’ Sustainable Development Goals, which emphasize the need for everyone to have the knowledge and skills to meet the challenges of creating a more sustainable world. However, while we can find examples of ESD across the globe, its potential to scale effectively and its impact on achieving the goals of sustainable development as compared with traditional curricula are often questioned. This literature review, at the crossroads of econometrics, educational sciences and psychology, aims to foster scaled ESD research and initiatives by offering a better understanding of the doubts that surround its potential impact. To that end, we (1) shed light on the methods and good practices for assessing this impact; (2) underline the specificity of the data to be collected in the context of these methods of assessment; and (3) outline the existing conclusions of impact studies dedicated to ESD that have served to highlight the limits and challenges for accurate measurement. These impact studies suggest that ESD will only achieve its objectives if pedagogical approaches are renewed. The inclusion of studies showing de facto poor results for ESD makes it possible to complete the picture of the endogenous and exogenous factors determining sustainable behavior that must be taken into account, both in the design of impact assessment tools and in the concrete implementation of ESD.","container-title":"Sustainability","DOI":"10.3390/su13052854","journalAbbreviation":"Sustainability","page":"2854","source":"ResearchGate","title":"Assessing the Impact of ESD: Methods, Challenges, Results","title-short":"Assessing the Impact of ESD","volume":"13","author":[{"family":"Ssossé","given":"Quentin"},{"family":"Wagner","given":"Johanna"},{"family":"Hopper","given":"Carina"}],"issued":{"date-parts":[["2021",3,6]]}}}],"schema":"https://github.com/citation-style-language/schema/raw/master/csl-citation.json"} </w:instrText>
+        <w:t xml:space="preserve"> </w:t>
       </w:r>
       <w:r>
         <w:rPr>
@@ -264,30 +268,7 @@
           <w:color w:val="0D0D0D"/>
           <w:shd w:val="clear" w:color="auto" w:fill="FFFFFF"/>
         </w:rPr>
-        <w:fldChar w:fldCharType="separate"/>
-      </w:r>
-      <w:r>
-        <w:rPr>
-          <w:rFonts w:hAnsiTheme="minorHAnsi" w:cstheme="minorHAnsi"/>
-          <w:kern w:val="0"/>
-        </w:rPr>
-        <w:t>(</w:t>
-      </w:r>
-      <w:proofErr w:type="spellStart"/>
-      <w:r>
-        <w:rPr>
-          <w:rFonts w:hAnsiTheme="minorHAnsi" w:cstheme="minorHAnsi"/>
-          <w:kern w:val="0"/>
-        </w:rPr>
-        <w:t>Ssossé</w:t>
-      </w:r>
-      <w:proofErr w:type="spellEnd"/>
-      <w:r>
-        <w:rPr>
-          <w:rFonts w:hAnsiTheme="minorHAnsi" w:cstheme="minorHAnsi"/>
-          <w:kern w:val="0"/>
-        </w:rPr>
-        <w:t xml:space="preserve"> et al., 2021)</w:t>
+        <w:fldChar w:fldCharType="begin"/>
       </w:r>
       <w:r>
         <w:rPr>
@@ -295,7 +276,7 @@
           <w:color w:val="0D0D0D"/>
           <w:shd w:val="clear" w:color="auto" w:fill="FFFFFF"/>
         </w:rPr>
-        <w:fldChar w:fldCharType="end"/>
+        <w:instrText xml:space="preserve"> ADDIN ZOTERO_ITEM CSL_CITATION {"citationID":"yENKIVyl","properties":{"formattedCitation":"(Rieckmann &amp; Barth, 2022)","plainCitation":"(Rieckmann &amp; Barth, 2022)","noteIndex":0},"citationItems":[{"id":1157,"uris":["http://zotero.org/users/6175602/items/W9698DXD"],"itemData":{"id":1157,"type":"chapter","abstract":"Educators play an important role in the implementation of Education for Sustainable Development (ESD). However, they need to be qualified to work with the concept of ESD, acquiring specific competences to deal with sustainable development issues and to align their pedagogical practice with ESD. This chapter describes different frameworks and models for ESD competences, putting them in relation to each other and discussing them critically. It also situates the RSP framework in the wider context, and clarifies the demands made of ESD educators and the competences they need to develop. Heuristic analysis is undertaken to ensure more systematic investigation of the different ESD competence frameworks, on the basis of two descriptors: (1) target group and how specifically a target group is defined and (2) the relation between content knowledge and pedagogical knowledge. Further research is needed, in particular with regard to the theoretical foundations and the operationalization of the competence frameworks.","ISBN":"978-3-030-91054-9","note":"DOI: 10.1007/978-3-030-91055-6_3","page":"19-26","source":"ResearchGate","title":"Educators’ Competence Frameworks in Education for Sustainable Development","author":[{"family":"Rieckmann","given":"Marco"},{"family":"Barth","given":"Matthias"}],"issued":{"date-parts":[["2022",2,4]]}}}],"schema":"https://github.com/citation-style-language/schema/raw/master/csl-citation.json"} </w:instrText>
       </w:r>
       <w:r>
         <w:rPr>
@@ -303,7 +284,13 @@
           <w:color w:val="0D0D0D"/>
           <w:shd w:val="clear" w:color="auto" w:fill="FFFFFF"/>
         </w:rPr>
-        <w:t xml:space="preserve">. </w:t>
+        <w:fldChar w:fldCharType="separate"/>
+      </w:r>
+      <w:r>
+        <w:rPr>
+          <w:rFonts w:ascii="Calibri" w:hAnsi="Calibri" w:cs="Calibri"/>
+        </w:rPr>
+        <w:t>(Rieckmann &amp; Barth, 2022)</w:t>
       </w:r>
       <w:r>
         <w:rPr>
@@ -311,7 +298,7 @@
           <w:color w:val="0D0D0D"/>
           <w:shd w:val="clear" w:color="auto" w:fill="FFFFFF"/>
         </w:rPr>
-        <w:t xml:space="preserve">When looking at the empirical data on the impact and outcome of ESD interventions within educational settings is very little. </w:t>
+        <w:fldChar w:fldCharType="end"/>
       </w:r>
       <w:r>
         <w:rPr>
@@ -319,7 +306,7 @@
           <w:color w:val="0D0D0D"/>
           <w:shd w:val="clear" w:color="auto" w:fill="FFFFFF"/>
         </w:rPr>
-        <w:t xml:space="preserve">Despite the difficulty of attributing the desired outcome to a specific measure and the complexity of many interacting variables, the call for different </w:t>
+        <w:t xml:space="preserve">. </w:t>
       </w:r>
       <w:r>
         <w:rPr>
@@ -327,7 +314,7 @@
           <w:color w:val="0D0D0D"/>
           <w:shd w:val="clear" w:color="auto" w:fill="FFFFFF"/>
         </w:rPr>
-        <w:t xml:space="preserve">approaches of measuring and operationalising ESD research, namely shifting form an input to an outcome orientation </w:t>
+        <w:t>Following the Brundtland Report and the Agenda 21 conference in Rio, numerous programs for Education for Sustainable Development have been initiated</w:t>
       </w:r>
       <w:r>
         <w:rPr>
@@ -335,7 +322,7 @@
           <w:color w:val="0D0D0D"/>
           <w:shd w:val="clear" w:color="auto" w:fill="FFFFFF"/>
         </w:rPr>
-        <w:t>is</w:t>
+        <w:t xml:space="preserve"> </w:t>
       </w:r>
       <w:r>
         <w:rPr>
@@ -343,7 +330,7 @@
           <w:color w:val="0D0D0D"/>
           <w:shd w:val="clear" w:color="auto" w:fill="FFFFFF"/>
         </w:rPr>
-        <w:t xml:space="preserve"> becoming more present</w:t>
+        <w:fldChar w:fldCharType="begin"/>
       </w:r>
       <w:r>
         <w:rPr>
@@ -351,7 +338,7 @@
           <w:color w:val="0D0D0D"/>
           <w:shd w:val="clear" w:color="auto" w:fill="FFFFFF"/>
         </w:rPr>
-        <w:t xml:space="preserve"> (Waltner et al)</w:t>
+        <w:instrText xml:space="preserve"> ADDIN ZOTERO_ITEM CSL_CITATION {"citationID":"utw5H4ev","properties":{"formattedCitation":"(Hoffmann, 2020)","plainCitation":"(Hoffmann, 2020)","noteIndex":0},"citationItems":[{"id":1154,"uris":["http://zotero.org/users/6175602/items/UCGS35IU"],"itemData":{"id":1154,"type":"article-journal","container-title":"Bildung für nachhaltige Entwicklung","language":"de","source":"Zotero","title":"Bildung für nachhaltige Entwicklung – Begriff, Merkmale, Aufgaben","author":[{"family":"Hoffmann","given":"Dr Thomas"}],"issued":{"date-parts":[["2020"]]}}}],"schema":"https://github.com/citation-style-language/schema/raw/master/csl-citation.json"} </w:instrText>
       </w:r>
       <w:r>
         <w:rPr>
@@ -359,6 +346,177 @@
           <w:color w:val="0D0D0D"/>
           <w:shd w:val="clear" w:color="auto" w:fill="FFFFFF"/>
         </w:rPr>
+        <w:fldChar w:fldCharType="separate"/>
+      </w:r>
+      <w:r>
+        <w:rPr>
+          <w:rFonts w:ascii="Calibri" w:hAnsi="Calibri" w:cs="Calibri"/>
+        </w:rPr>
+        <w:t>(Hoffmann, 2020)</w:t>
+      </w:r>
+      <w:r>
+        <w:rPr>
+          <w:rFonts w:hAnsiTheme="minorHAnsi" w:cstheme="minorHAnsi"/>
+          <w:color w:val="0D0D0D"/>
+          <w:shd w:val="clear" w:color="auto" w:fill="FFFFFF"/>
+        </w:rPr>
+        <w:fldChar w:fldCharType="end"/>
+      </w:r>
+      <w:r>
+        <w:rPr>
+          <w:rFonts w:hAnsiTheme="minorHAnsi" w:cstheme="minorHAnsi"/>
+          <w:color w:val="0D0D0D"/>
+          <w:shd w:val="clear" w:color="auto" w:fill="FFFFFF"/>
+        </w:rPr>
+        <w:t xml:space="preserve">. </w:t>
+      </w:r>
+      <w:r>
+        <w:rPr>
+          <w:rFonts w:hAnsiTheme="minorHAnsi" w:cstheme="minorHAnsi"/>
+          <w:color w:val="0D0D0D"/>
+          <w:shd w:val="clear" w:color="auto" w:fill="FFFFFF"/>
+        </w:rPr>
+        <w:t xml:space="preserve">However, the impact and effectiveness of ESD is often questioned </w:t>
+      </w:r>
+      <w:r>
+        <w:rPr>
+          <w:rFonts w:hAnsiTheme="minorHAnsi" w:cstheme="minorHAnsi"/>
+          <w:color w:val="0D0D0D"/>
+          <w:shd w:val="clear" w:color="auto" w:fill="FFFFFF"/>
+        </w:rPr>
+        <w:fldChar w:fldCharType="begin"/>
+      </w:r>
+      <w:r>
+        <w:rPr>
+          <w:rFonts w:hAnsiTheme="minorHAnsi" w:cstheme="minorHAnsi"/>
+          <w:color w:val="0D0D0D"/>
+          <w:shd w:val="clear" w:color="auto" w:fill="FFFFFF"/>
+        </w:rPr>
+        <w:instrText xml:space="preserve"> ADDIN ZOTERO_ITEM CSL_CITATION {"citationID":"fiaie7vI","properties":{"formattedCitation":"(Ssoss\\uc0\\u233{} et al., 2021)","plainCitation":"(Ssossé et al., 2021)","noteIndex":0},"citationItems":[{"id":1143,"uris":["http://zotero.org/users/6175602/items/HBHT9PGK"],"itemData":{"id":1143,"type":"article-journal","abstract":"Education for Sustainable Development (ESD; also often called Education for Sustainability (EfS)) is a key lever of the United Nations’ Sustainable Development Goals, which emphasize the need for everyone to have the knowledge and skills to meet the challenges of creating a more sustainable world. However, while we can find examples of ESD across the globe, its potential to scale effectively and its impact on achieving the goals of sustainable development as compared with traditional curricula are often questioned. This literature review, at the crossroads of econometrics, educational sciences and psychology, aims to foster scaled ESD research and initiatives by offering a better understanding of the doubts that surround its potential impact. To that end, we (1) shed light on the methods and good practices for assessing this impact; (2) underline the specificity of the data to be collected in the context of these methods of assessment; and (3) outline the existing conclusions of impact studies dedicated to ESD that have served to highlight the limits and challenges for accurate measurement. These impact studies suggest that ESD will only achieve its objectives if pedagogical approaches are renewed. The inclusion of studies showing de facto poor results for ESD makes it possible to complete the picture of the endogenous and exogenous factors determining sustainable behavior that must be taken into account, both in the design of impact assessment tools and in the concrete implementation of ESD.","container-title":"Sustainability","DOI":"10.3390/su13052854","journalAbbreviation":"Sustainability","page":"2854","source":"ResearchGate","title":"Assessing the Impact of ESD: Methods, Challenges, Results","title-short":"Assessing the Impact of ESD","volume":"13","author":[{"family":"Ssossé","given":"Quentin"},{"family":"Wagner","given":"Johanna"},{"family":"Hopper","given":"Carina"}],"issued":{"date-parts":[["2021",3,6]]}}}],"schema":"https://github.com/citation-style-language/schema/raw/master/csl-citation.json"} </w:instrText>
+      </w:r>
+      <w:r>
+        <w:rPr>
+          <w:rFonts w:hAnsiTheme="minorHAnsi" w:cstheme="minorHAnsi"/>
+          <w:color w:val="0D0D0D"/>
+          <w:shd w:val="clear" w:color="auto" w:fill="FFFFFF"/>
+        </w:rPr>
+        <w:fldChar w:fldCharType="separate"/>
+      </w:r>
+      <w:r>
+        <w:rPr>
+          <w:rFonts w:hAnsiTheme="minorHAnsi" w:cstheme="minorHAnsi"/>
+          <w:kern w:val="0"/>
+        </w:rPr>
+        <w:t>(Ssossé et al., 2021)</w:t>
+      </w:r>
+      <w:r>
+        <w:rPr>
+          <w:rFonts w:hAnsiTheme="minorHAnsi" w:cstheme="minorHAnsi"/>
+          <w:color w:val="0D0D0D"/>
+          <w:shd w:val="clear" w:color="auto" w:fill="FFFFFF"/>
+        </w:rPr>
+        <w:fldChar w:fldCharType="end"/>
+      </w:r>
+      <w:r>
+        <w:rPr>
+          <w:rFonts w:hAnsiTheme="minorHAnsi" w:cstheme="minorHAnsi"/>
+          <w:color w:val="0D0D0D"/>
+          <w:shd w:val="clear" w:color="auto" w:fill="FFFFFF"/>
+        </w:rPr>
+        <w:t xml:space="preserve">. </w:t>
+      </w:r>
+      <w:r>
+        <w:rPr>
+          <w:rFonts w:hAnsiTheme="minorHAnsi" w:cstheme="minorHAnsi"/>
+          <w:color w:val="0D0D0D"/>
+          <w:shd w:val="clear" w:color="auto" w:fill="FFFFFF"/>
+        </w:rPr>
+        <w:t xml:space="preserve">When looking at the empirical data on the impact and outcome of ESD interventions within educational settings is very little. </w:t>
+      </w:r>
+      <w:r>
+        <w:rPr>
+          <w:rFonts w:hAnsiTheme="minorHAnsi" w:cstheme="minorHAnsi"/>
+          <w:color w:val="0D0D0D"/>
+          <w:shd w:val="clear" w:color="auto" w:fill="FFFFFF"/>
+        </w:rPr>
+        <w:t xml:space="preserve">Despite the difficulty of attributing the desired outcome to a specific measure and the complexity of many interacting variables, the call for different </w:t>
+      </w:r>
+      <w:r>
+        <w:rPr>
+          <w:rFonts w:hAnsiTheme="minorHAnsi" w:cstheme="minorHAnsi"/>
+          <w:color w:val="0D0D0D"/>
+          <w:shd w:val="clear" w:color="auto" w:fill="FFFFFF"/>
+        </w:rPr>
+        <w:t xml:space="preserve">approaches of measuring and operationalising ESD research, namely shifting form an input to an outcome orientation </w:t>
+      </w:r>
+      <w:r>
+        <w:rPr>
+          <w:rFonts w:hAnsiTheme="minorHAnsi" w:cstheme="minorHAnsi"/>
+          <w:color w:val="0D0D0D"/>
+          <w:shd w:val="clear" w:color="auto" w:fill="FFFFFF"/>
+        </w:rPr>
+        <w:t>is</w:t>
+      </w:r>
+      <w:r>
+        <w:rPr>
+          <w:rFonts w:hAnsiTheme="minorHAnsi" w:cstheme="minorHAnsi"/>
+          <w:color w:val="0D0D0D"/>
+          <w:shd w:val="clear" w:color="auto" w:fill="FFFFFF"/>
+        </w:rPr>
+        <w:t xml:space="preserve"> becoming more present</w:t>
+      </w:r>
+      <w:r>
+        <w:rPr>
+          <w:rFonts w:hAnsiTheme="minorHAnsi" w:cstheme="minorHAnsi"/>
+          <w:color w:val="0D0D0D"/>
+          <w:shd w:val="clear" w:color="auto" w:fill="FFFFFF"/>
+        </w:rPr>
+        <w:t xml:space="preserve"> </w:t>
+      </w:r>
+      <w:r>
+        <w:rPr>
+          <w:rFonts w:hAnsiTheme="minorHAnsi" w:cstheme="minorHAnsi"/>
+          <w:color w:val="0D0D0D"/>
+          <w:shd w:val="clear" w:color="auto" w:fill="FFFFFF"/>
+        </w:rPr>
+        <w:fldChar w:fldCharType="begin"/>
+      </w:r>
+      <w:r>
+        <w:rPr>
+          <w:rFonts w:hAnsiTheme="minorHAnsi" w:cstheme="minorHAnsi"/>
+          <w:color w:val="0D0D0D"/>
+          <w:shd w:val="clear" w:color="auto" w:fill="FFFFFF"/>
+        </w:rPr>
+        <w:instrText xml:space="preserve"> ADDIN ZOTERO_ITEM CSL_CITATION {"citationID":"OumO3Xdu","properties":{"formattedCitation":"(Waltner et al., 2022)","plainCitation":"(Waltner et al., 2022)","noteIndex":0},"citationItems":[{"id":1114,"uris":["http://zotero.org/users/6175602/items/FEFYS4FW"],"itemData":{"id":1114,"type":"chapter","abstract":"Since the Brundtland Report and the Agenda 21 conference in Rio, many Education for Sustainable Development (ESD)Education for sustainable development (ESD) programs have been launched. However, until now, empirical data on the impact and outcomeOutcomes of ESDEducation for sustainable development (ESD) initiatives within educational settings is scarce. This chapter explores the assessmentAssessments of sustainabilitySustainability competencies including cognitive, affective, and behavioral domains, by presenting different possibilities, results, and limitations of ESDEducation for sustainable development (ESD) assessmentAssessments goals and frameworks. This contribution emerges from a collaboration of researchers on the operationalization and measurementMeasurements of ESDEducation for sustainable development (ESD) outcomesOutcomes at the University of Education Freiburg and the Otto-von-Guericke University Magdeburg. Data from a longitudinal measurementMeasurements with students in secondary schools (grades 5–8, n = 1324, age 9–16) in the state of Baden-Württemberg was analyzed to gain a clearer picture of the development of students’ sustainabilitySustainability competencies within 1 school year. This data shows that measuring the outcomeOutcomes of ESDEducation for sustainable development (ESD) teaching programs is possible. Using these empirical measures could thereby facilitate decision-making on ESDEducation for sustainable development (ESD) measures for many different levels.","collection-title":"Sustainable Development Goals Series","container-title":"Education for Sustainable Development in Primary and Secondary Schools: Pedagogical and Practical Approaches for Teachers","event-place":"Cham","ISBN":"978-3-031-09112-4","language":"en","note":"DOI: 10.1007/978-3-031-09112-4_15","page":"205-219","publisher":"Springer International Publishing","publisher-place":"Cham","source":"Springer Link","title":"Application-Oriented Development of Outcome Indicators for Measuring Students’ Sustainability Competencies: Turning from Input Focus to Outcome Orientation","title-short":"Application-Oriented Development of Outcome Indicators for Measuring Students’ Sustainability Competencies","URL":"https://doi.org/10.1007/978-3-031-09112-4_15","author":[{"family":"Waltner","given":"Eva-Maria"},{"family":"Overbeck","given":"Anne"},{"family":"Rieß","given":"Werner"}],"editor":[{"family":"Karaarslan-Semiz","given":"Güliz"}],"accessed":{"date-parts":[["2024",1,23]]},"issued":{"date-parts":[["2022"]]}}}],"schema":"https://github.com/citation-style-language/schema/raw/master/csl-citation.json"} </w:instrText>
+      </w:r>
+      <w:r>
+        <w:rPr>
+          <w:rFonts w:hAnsiTheme="minorHAnsi" w:cstheme="minorHAnsi"/>
+          <w:color w:val="0D0D0D"/>
+          <w:shd w:val="clear" w:color="auto" w:fill="FFFFFF"/>
+        </w:rPr>
+        <w:fldChar w:fldCharType="separate"/>
+      </w:r>
+      <w:r>
+        <w:rPr>
+          <w:rFonts w:ascii="Calibri" w:hAnsi="Calibri" w:cs="Calibri"/>
+        </w:rPr>
+        <w:t>(Waltner et al., 2022)</w:t>
+      </w:r>
+      <w:r>
+        <w:rPr>
+          <w:rFonts w:hAnsiTheme="minorHAnsi" w:cstheme="minorHAnsi"/>
+          <w:color w:val="0D0D0D"/>
+          <w:shd w:val="clear" w:color="auto" w:fill="FFFFFF"/>
+        </w:rPr>
+        <w:fldChar w:fldCharType="end"/>
+      </w:r>
+      <w:r>
+        <w:rPr>
+          <w:rFonts w:hAnsiTheme="minorHAnsi" w:cstheme="minorHAnsi"/>
+          <w:color w:val="0D0D0D"/>
+          <w:shd w:val="clear" w:color="auto" w:fill="FFFFFF"/>
+        </w:rPr>
         <w:t>.</w:t>
       </w:r>
       <w:r>
@@ -425,13 +583,7 @@
         <w:rPr>
           <w:rFonts w:hAnsiTheme="minorHAnsi" w:cstheme="minorHAnsi"/>
         </w:rPr>
-        <w:t xml:space="preserve">decision makers all over the world. </w:t>
-      </w:r>
-      <w:r>
-        <w:rPr>
-          <w:rFonts w:hAnsiTheme="minorHAnsi" w:cstheme="minorHAnsi"/>
-        </w:rPr>
-        <w:t>We currently only have a limited understanding of how participative ESD interventions, as potential enablers towards a more sustainable and just society, are contributing to sustainability competences of students.</w:t>
+        <w:t>decision makers all over the world. We currently only have a limited understanding of how participative ESD interventions, as potential enablers towards a more sustainable and just society, are contributing to sustainability competences of students.</w:t>
       </w:r>
     </w:p>
     <w:p>
@@ -643,7 +795,43 @@
         <w:rPr>
           <w:rFonts w:hAnsiTheme="minorHAnsi" w:cstheme="minorHAnsi"/>
         </w:rPr>
-        <w:t>xisting empirical data on sustainability competences reveal complex dynamics. Throughout a school year (without having a specific ESD intervention, but ESD being in the local education plans) sustainability knowledge went up, whereas climate attitudes and climate-friendly behaviour did not increase (BUGEN). Th</w:t>
+        <w:t xml:space="preserve">xisting empirical data on sustainability competences reveal complex dynamics. Throughout a school year (without having a specific ESD intervention, but ESD being in the local education plans) sustainability knowledge went up, whereas climate attitudes and climate-friendly behaviour did not increase </w:t>
+      </w:r>
+      <w:r>
+        <w:rPr>
+          <w:rFonts w:hAnsiTheme="minorHAnsi" w:cstheme="minorHAnsi"/>
+        </w:rPr>
+        <w:fldChar w:fldCharType="begin"/>
+      </w:r>
+      <w:r>
+        <w:rPr>
+          <w:rFonts w:hAnsiTheme="minorHAnsi" w:cstheme="minorHAnsi"/>
+        </w:rPr>
+        <w:instrText xml:space="preserve"> ADDIN ZOTERO_ITEM CSL_CITATION {"citationID":"R8XH3AYm","properties":{"formattedCitation":"(Waltner et al., 2021)","plainCitation":"(Waltner et al., 2021)","noteIndex":0},"citationItems":[{"id":1146,"uris":["http://zotero.org/users/6175602/items/S7RFGFLJ"],"itemData":{"id":1146,"type":"article-journal","abstract":"Forschungsprojekt der PH Freiburg zur Leitperspektive BNE und die Entwicklung von Nachhaltigkeitskompetenzen.\n\n„BNE soll Lernende befähigen, informierte Entscheidungen zu treffen und verantwortungsbewusst zum Schutz der Umwelt, für eine funktionierende Wirtschaft und eine gerechte Weltgesellschaft für aktuelle und zukünftige Generationen zu handeln.“ (vgl. Leitperspektive BNE des Bildungsplans 2016 in Baden-Württemberg). Bislang ist jedoch noch wenig darüber bekannt, welche Wirkungen die Einführung der Leitperspektive BNE in Bezug auf die lehrerbezogenen Merkmale sowie die Entwicklung von Nachhaltigkeitskompetenz(en) (NK) bei Schüler:innen hat. Das Projekt „BNE im Unterricht - Gelingensbedingungen für die Entwicklung von Nach-haltigkeitskompetenz“ (BUGEN) hat sich auf der Basis existierender empirischer Forschung und Methoden (z.B. aus der Umweltpsychologie) zunächst mit der Frage beschäftigt, wie die vorgegebenen Ziele einer BNE konkretisiert und gemessen werden können. Im Zentrum des Forschungsprojekts stand dann die Erfassung von Merkmalen der Lehrkräfte (z. B. BNE-bezogenes Wissen, Motivation, Einstellungen, Umsetzung im Unterricht) und Veränderungen von Merkmalen (kognitive, affektive und verhaltensbezogene) ihrer Schüler/-innen innerhalb eines Schuljahres. Über einen zusätzlichen Vergleich der Lehrkräftemerkmale mit einer repräsentativen Stichprobe vor Einführung des neuen Bildungsplans wurden Erkenntnisse über Veränderungen und Gelingensbedingungen für eine erfolgreiche, d.h. sich auf die Kompetenzentwicklung der Schüler*innen auswirkende Implementierung der BNE im Unterricht gewonnen. Aktuelle Veröffentlichungen im Rahmen des Projektes:  Rieß et al. 2018; Waltner et al. 2019; Waltner et al. 2020.","language":"deu","license":"https://creativecommons.org/licenses/by-nc/4.0/deed.de","source":"phfr.bsz-bw.de","title":"Abschlussbericht: Bildung für nachhaltige Entwicklung – Umsetzung eines neuen Leitprinzips und seine Effekte auf Schüler/-innenseite.","title-short":"Abschlussbericht","URL":"https://phfr.bsz-bw.de/frontdoor/index/index/docId/877","author":[{"family":"Waltner","given":"Eva-Maria"},{"family":"Rieß","given":"Werner"},{"family":"Mischo","given":"Christoph"},{"family":"Hörsch","given":"Christian"},{"family":"Scharenberg","given":"Katja"}],"accessed":{"date-parts":[["2024",3,18]]},"issued":{"date-parts":[["2021"]]}}}],"schema":"https://github.com/citation-style-language/schema/raw/master/csl-citation.json"} </w:instrText>
+      </w:r>
+      <w:r>
+        <w:rPr>
+          <w:rFonts w:hAnsiTheme="minorHAnsi" w:cstheme="minorHAnsi"/>
+        </w:rPr>
+        <w:fldChar w:fldCharType="separate"/>
+      </w:r>
+      <w:r>
+        <w:rPr>
+          <w:rFonts w:ascii="Calibri" w:hAnsi="Calibri" w:cs="Calibri"/>
+        </w:rPr>
+        <w:t>(Waltner et al., 2021)</w:t>
+      </w:r>
+      <w:r>
+        <w:rPr>
+          <w:rFonts w:hAnsiTheme="minorHAnsi" w:cstheme="minorHAnsi"/>
+        </w:rPr>
+        <w:fldChar w:fldCharType="end"/>
+      </w:r>
+      <w:r>
+        <w:rPr>
+          <w:rFonts w:hAnsiTheme="minorHAnsi" w:cstheme="minorHAnsi"/>
+        </w:rPr>
+        <w:t>. Th</w:t>
       </w:r>
       <w:r>
         <w:rPr>
@@ -691,7 +879,19 @@
         <w:rPr>
           <w:rFonts w:hAnsiTheme="minorHAnsi" w:cstheme="minorHAnsi"/>
         </w:rPr>
-        <w:t xml:space="preserve">as these results are based on a school year, it remains interesting to empirically measure the attribution of specific ESD interventions which </w:t>
+        <w:t>as these results are based on a school year</w:t>
+      </w:r>
+      <w:r>
+        <w:rPr>
+          <w:rFonts w:hAnsiTheme="minorHAnsi" w:cstheme="minorHAnsi"/>
+        </w:rPr>
+        <w:t xml:space="preserve"> without an explicit ESD project</w:t>
+      </w:r>
+      <w:r>
+        <w:rPr>
+          <w:rFonts w:hAnsiTheme="minorHAnsi" w:cstheme="minorHAnsi"/>
+        </w:rPr>
+        <w:t xml:space="preserve">, it remains interesting to empirically measure the attribution of specific ESD interventions which </w:t>
       </w:r>
       <w:r>
         <w:rPr>
@@ -709,21 +909,43 @@
         <w:rPr>
           <w:rFonts w:hAnsiTheme="minorHAnsi" w:cstheme="minorHAnsi"/>
         </w:rPr>
-        <w:t>to have an own choice and learning together in a group (</w:t>
-      </w:r>
-      <w:proofErr w:type="spellStart"/>
-      <w:r>
-        <w:rPr>
-          <w:rFonts w:hAnsiTheme="minorHAnsi" w:cstheme="minorHAnsi"/>
-        </w:rPr>
-        <w:t>Rieß</w:t>
-      </w:r>
-      <w:proofErr w:type="spellEnd"/>
-      <w:r>
-        <w:rPr>
-          <w:rFonts w:hAnsiTheme="minorHAnsi" w:cstheme="minorHAnsi"/>
-        </w:rPr>
-        <w:t xml:space="preserve"> et al, 2021). </w:t>
+        <w:t xml:space="preserve">to have an own choice and learning together in a group </w:t>
+      </w:r>
+      <w:r>
+        <w:rPr>
+          <w:rFonts w:hAnsiTheme="minorHAnsi" w:cstheme="minorHAnsi"/>
+        </w:rPr>
+        <w:fldChar w:fldCharType="begin"/>
+      </w:r>
+      <w:r>
+        <w:rPr>
+          <w:rFonts w:hAnsiTheme="minorHAnsi" w:cstheme="minorHAnsi"/>
+        </w:rPr>
+        <w:instrText xml:space="preserve"> ADDIN ZOTERO_ITEM CSL_CITATION {"citationID":"nZZ1JrNF","properties":{"formattedCitation":"(Riess, 2021)","plainCitation":"(Riess, 2021)","noteIndex":0},"citationItems":[{"id":1081,"uris":["http://zotero.org/users/6175602/items/MURI2TUZ"],"itemData":{"id":1081,"type":"article-journal","language":"de","source":"Zotero","title":"Wie kann Bildung für nachhaltige Entwicklung wirksam unterrichtet werden?","author":[{"family":"Riess","given":"Werner"}],"issued":{"date-parts":[["2021"]]}}}],"schema":"https://github.com/citation-style-language/schema/raw/master/csl-citation.json"} </w:instrText>
+      </w:r>
+      <w:r>
+        <w:rPr>
+          <w:rFonts w:hAnsiTheme="minorHAnsi" w:cstheme="minorHAnsi"/>
+        </w:rPr>
+        <w:fldChar w:fldCharType="separate"/>
+      </w:r>
+      <w:r>
+        <w:rPr>
+          <w:rFonts w:ascii="Calibri" w:hAnsi="Calibri" w:cs="Calibri"/>
+        </w:rPr>
+        <w:t>(Riess, 2021)</w:t>
+      </w:r>
+      <w:r>
+        <w:rPr>
+          <w:rFonts w:hAnsiTheme="minorHAnsi" w:cstheme="minorHAnsi"/>
+        </w:rPr>
+        <w:fldChar w:fldCharType="end"/>
+      </w:r>
+      <w:r>
+        <w:rPr>
+          <w:rFonts w:hAnsiTheme="minorHAnsi" w:cstheme="minorHAnsi"/>
+        </w:rPr>
+        <w:t xml:space="preserve">. </w:t>
       </w:r>
       <w:r>
         <w:rPr>
@@ -826,7 +1048,43 @@
         <w:rPr>
           <w:rFonts w:hAnsiTheme="minorHAnsi" w:cstheme="minorHAnsi"/>
         </w:rPr>
-        <w:t xml:space="preserve"> and lifestyle of the social environment (RIESS, 2021).</w:t>
+        <w:t xml:space="preserve"> and lifestyle of the social environment </w:t>
+      </w:r>
+      <w:r>
+        <w:rPr>
+          <w:rFonts w:hAnsiTheme="minorHAnsi" w:cstheme="minorHAnsi"/>
+        </w:rPr>
+        <w:fldChar w:fldCharType="begin"/>
+      </w:r>
+      <w:r>
+        <w:rPr>
+          <w:rFonts w:hAnsiTheme="minorHAnsi" w:cstheme="minorHAnsi"/>
+        </w:rPr>
+        <w:instrText xml:space="preserve"> ADDIN ZOTERO_ITEM CSL_CITATION {"citationID":"z7vPGtF6","properties":{"formattedCitation":"(Riess, 2021)","plainCitation":"(Riess, 2021)","noteIndex":0},"citationItems":[{"id":1081,"uris":["http://zotero.org/users/6175602/items/MURI2TUZ"],"itemData":{"id":1081,"type":"article-journal","language":"de","source":"Zotero","title":"Wie kann Bildung für nachhaltige Entwicklung wirksam unterrichtet werden?","author":[{"family":"Riess","given":"Werner"}],"issued":{"date-parts":[["2021"]]}}}],"schema":"https://github.com/citation-style-language/schema/raw/master/csl-citation.json"} </w:instrText>
+      </w:r>
+      <w:r>
+        <w:rPr>
+          <w:rFonts w:hAnsiTheme="minorHAnsi" w:cstheme="minorHAnsi"/>
+        </w:rPr>
+        <w:fldChar w:fldCharType="separate"/>
+      </w:r>
+      <w:r>
+        <w:rPr>
+          <w:rFonts w:ascii="Calibri" w:hAnsi="Calibri" w:cs="Calibri"/>
+        </w:rPr>
+        <w:t>(Riess, 2021)</w:t>
+      </w:r>
+      <w:r>
+        <w:rPr>
+          <w:rFonts w:hAnsiTheme="minorHAnsi" w:cstheme="minorHAnsi"/>
+        </w:rPr>
+        <w:fldChar w:fldCharType="end"/>
+      </w:r>
+      <w:r>
+        <w:rPr>
+          <w:rFonts w:hAnsiTheme="minorHAnsi" w:cstheme="minorHAnsi"/>
+        </w:rPr>
+        <w:t>.</w:t>
       </w:r>
       <w:r>
         <w:rPr>
@@ -868,21 +1126,43 @@
         <w:rPr>
           <w:rFonts w:hAnsiTheme="minorHAnsi" w:cstheme="minorHAnsi"/>
         </w:rPr>
-        <w:t>can achieve a goal with a certain action (</w:t>
-      </w:r>
-      <w:proofErr w:type="spellStart"/>
-      <w:r>
-        <w:rPr>
-          <w:rFonts w:hAnsiTheme="minorHAnsi" w:cstheme="minorHAnsi"/>
-        </w:rPr>
-        <w:t>Hammand</w:t>
-      </w:r>
-      <w:proofErr w:type="spellEnd"/>
-      <w:r>
-        <w:rPr>
-          <w:rFonts w:hAnsiTheme="minorHAnsi" w:cstheme="minorHAnsi"/>
-        </w:rPr>
-        <w:t xml:space="preserve"> et al)</w:t>
+        <w:t>can achieve a goal with a certain action</w:t>
+      </w:r>
+      <w:r>
+        <w:rPr>
+          <w:rFonts w:hAnsiTheme="minorHAnsi" w:cstheme="minorHAnsi"/>
+        </w:rPr>
+        <w:t xml:space="preserve"> </w:t>
+      </w:r>
+      <w:r>
+        <w:rPr>
+          <w:rFonts w:hAnsiTheme="minorHAnsi" w:cstheme="minorHAnsi"/>
+        </w:rPr>
+        <w:fldChar w:fldCharType="begin"/>
+      </w:r>
+      <w:r>
+        <w:rPr>
+          <w:rFonts w:hAnsiTheme="minorHAnsi" w:cstheme="minorHAnsi"/>
+        </w:rPr>
+        <w:instrText xml:space="preserve"> ADDIN ZOTERO_ITEM CSL_CITATION {"citationID":"g6SN4CvJ","properties":{"formattedCitation":"(Hamann et al., 2024)","plainCitation":"(Hamann et al., 2024)","noteIndex":0},"citationItems":[{"id":1148,"uris":["http://zotero.org/users/6175602/items/25CJW26U"],"itemData":{"id":1148,"type":"article-journal","abstract":"Many people do not act together against climate change or social inequalities because they feel they or their group cannot make a difference. Understanding how people come to feel that they can achieve something (a perception of self-efficacy) is therefore crucial for motivating people to act together for a better world. However, it is difficult to summarize already existing self-efficacy research because previous studies have used many different ways of naming and measuring it. In this article, we uncover the problems that this raises and propose the triple-A framework as a solution. This new framework shows which agents, actions, and aims are important for understanding self-efficacy. By offering specific recommendations for measuring self-efficacy, the triple-A framework creates a basis for mobilizing human agency in the context of climate change and social injustice.","container-title":"Personality and Social Psychology Review: An Official Journal of the Society for Personality and Social Psychology, Inc","DOI":"10.1177/10888683231178056","ISSN":"1532-7957","issue":"1","journalAbbreviation":"Pers Soc Psychol Rev","language":"eng","note":"PMID: 37386819\nPMCID: PMC10851658","page":"11-53","source":"PubMed","title":"Believing That We Can Change Our World for the Better: A Triple-A (Agent-Action-Aim) Framework of Self-Efficacy Beliefs in the Context of Collective Social and Ecological Aims","title-short":"Believing That We Can Change Our World for the Better","volume":"28","author":[{"family":"Hamann","given":"Karen R. S."},{"family":"Wullenkord","given":"Marlis C."},{"family":"Reese","given":"Gerhard"},{"family":"Zomeren","given":"Martijn","non-dropping-particle":"van"}],"issued":{"date-parts":[["2024",2]]}}}],"schema":"https://github.com/citation-style-language/schema/raw/master/csl-citation.json"} </w:instrText>
+      </w:r>
+      <w:r>
+        <w:rPr>
+          <w:rFonts w:hAnsiTheme="minorHAnsi" w:cstheme="minorHAnsi"/>
+        </w:rPr>
+        <w:fldChar w:fldCharType="separate"/>
+      </w:r>
+      <w:r>
+        <w:rPr>
+          <w:rFonts w:ascii="Calibri" w:hAnsi="Calibri" w:cs="Calibri"/>
+        </w:rPr>
+        <w:t>(Hamann et al., 2024)</w:t>
+      </w:r>
+      <w:r>
+        <w:rPr>
+          <w:rFonts w:hAnsiTheme="minorHAnsi" w:cstheme="minorHAnsi"/>
+        </w:rPr>
+        <w:fldChar w:fldCharType="end"/>
       </w:r>
       <w:r>
         <w:rPr>
@@ -930,7 +1210,7 @@
         <w:rPr>
           <w:rFonts w:hAnsiTheme="minorHAnsi" w:cstheme="minorHAnsi"/>
         </w:rPr>
-        <w:t>the feedback of what is happening with the input from the student can influence their experience and their learning (REF?)</w:t>
+        <w:t>the feedback of what is happening with the input from the student can influence their experience and their learning</w:t>
       </w:r>
       <w:r>
         <w:rPr>
@@ -954,7 +1234,43 @@
         <w:rPr>
           <w:rFonts w:hAnsiTheme="minorHAnsi" w:cstheme="minorHAnsi"/>
         </w:rPr>
-        <w:t>is a nice way around the debate of whether certain normative behaviours can and should be goals of ESD interventions (REF SINGER).</w:t>
+        <w:t xml:space="preserve">is a nice way around the debate of whether certain normative behaviours can and should be goals of ESD interventions </w:t>
+      </w:r>
+      <w:r>
+        <w:rPr>
+          <w:rFonts w:hAnsiTheme="minorHAnsi" w:cstheme="minorHAnsi"/>
+        </w:rPr>
+        <w:fldChar w:fldCharType="begin"/>
+      </w:r>
+      <w:r>
+        <w:rPr>
+          <w:rFonts w:hAnsiTheme="minorHAnsi" w:cstheme="minorHAnsi"/>
+        </w:rPr>
+        <w:instrText xml:space="preserve"> ADDIN ZOTERO_ITEM CSL_CITATION {"citationID":"SmrX68dH","properties":{"formattedCitation":"(Getzin &amp; Singer-Brodowski, 2017)","plainCitation":"(Getzin &amp; Singer-Brodowski, 2017)","noteIndex":0},"citationItems":[{"id":1048,"uris":["http://zotero.org/users/6175602/items/KIAMYKC4"],"itemData":{"id":1048,"type":"article-journal","abstract":"Die allgemeine Nachhaltigkeitsdebatte hat in den vergangenen Jahren durch den Degrowth-Diskurs eine wesentliche inhaltliche Erweiterung erfahren. Vielversprechende praktische Ansätze zur Umsetzung einer Postwachstumsgesellschaft existieren bereits. Allerdings ist der Diskurs in der Bildung für nachhaltige Entwicklung (BNE) bisher kaum angekommen. Es fehlt weitgehend eine theoretische Auseinandersetzung damit, wie eine Bildung im Kontext von Degrowth aussehen kann und wo die Unterschiede zu einer BNE liegen bzw. warum sie sich von einer BNE abgrenzen sollte. Der Artikel nähert sich den Inhalten, Zielen und Prinzipien einer Bildung im Kontext Degrowth an. Zunächst werden theoretische Bezugspunkte für die Diskussion um Degrowth und Postwachstum skizziert, die gleichzeitig als inhaltliche Bezüge einer Bildung im Kontext Degrowth dienen können. Anschließend werden Gründe dargestellt, warum der Degrowth-Diskurs in den theoretischen und empirischen Arbeiten zu BNE bisher kaum eine Rolle spielt. Darauf aufbauend wird eine\n– in der internationalen BNE-Debatte verwendete – Unterscheidung zwischen einer instrumentellen und\nkritisch-emanzipatorischen BNE eingeführt. Auf dieser kann in der Suche nach den Zielen einer Bildung im Kontext Degrowth aufgebaut werden. Abschließend wird die Perspektive des transformativen Lernens als mögliche Erweiterung einer kritisch-emanzipatorischen BNE und als konzeptionelle Rahmung für eine Bildung im Kontext Degrowth eingeführt. Durch die damit verknüpften didaktischen Empfehlungen zur Ermöglichung eines transformativen Lernens werden gleichzeitig Prinzipien einer Bildung im Kontext Degrowth abgeleitet.\nDownload unter: http://www.rce-vienna.at/SOCIENCE/vol1.pdf","container-title":"SOCIENCE - Journal of Science-Society Interfaces","journalAbbreviation":"SOCIENCE - Journal of Science-Society Interfaces","page":"33-46","source":"ResearchGate","title":"Transformatives Lernen in einer Degrowth-Gesellschaft","volume":"1","author":[{"family":"Getzin","given":"Sofia"},{"family":"Singer-Brodowski","given":"Mandy"}],"issued":{"date-parts":[["2017",1,1]]}}}],"schema":"https://github.com/citation-style-language/schema/raw/master/csl-citation.json"} </w:instrText>
+      </w:r>
+      <w:r>
+        <w:rPr>
+          <w:rFonts w:hAnsiTheme="minorHAnsi" w:cstheme="minorHAnsi"/>
+        </w:rPr>
+        <w:fldChar w:fldCharType="separate"/>
+      </w:r>
+      <w:r>
+        <w:rPr>
+          <w:rFonts w:ascii="Calibri" w:hAnsi="Calibri" w:cs="Calibri"/>
+        </w:rPr>
+        <w:t>(Getzin &amp; Singer-Brodowski, 2017)</w:t>
+      </w:r>
+      <w:r>
+        <w:rPr>
+          <w:rFonts w:hAnsiTheme="minorHAnsi" w:cstheme="minorHAnsi"/>
+        </w:rPr>
+        <w:fldChar w:fldCharType="end"/>
+      </w:r>
+      <w:r>
+        <w:rPr>
+          <w:rFonts w:hAnsiTheme="minorHAnsi" w:cstheme="minorHAnsi"/>
+        </w:rPr>
+        <w:t>.</w:t>
       </w:r>
       <w:r>
         <w:rPr>
@@ -966,7 +1282,19 @@
         <w:rPr>
           <w:rFonts w:hAnsiTheme="minorHAnsi" w:cstheme="minorHAnsi"/>
         </w:rPr>
-        <w:t xml:space="preserve">competences which are an important prerequisite for participation in society. </w:t>
+        <w:t xml:space="preserve">competences </w:t>
+      </w:r>
+      <w:r>
+        <w:rPr>
+          <w:rFonts w:hAnsiTheme="minorHAnsi" w:cstheme="minorHAnsi"/>
+        </w:rPr>
+        <w:t xml:space="preserve">and motivations </w:t>
+      </w:r>
+      <w:r>
+        <w:rPr>
+          <w:rFonts w:hAnsiTheme="minorHAnsi" w:cstheme="minorHAnsi"/>
+        </w:rPr>
+        <w:t xml:space="preserve">which are an important prerequisite for participation in society. </w:t>
       </w:r>
       <w:r>
         <w:rPr>
@@ -996,7 +1324,7 @@
         <w:rPr>
           <w:rFonts w:hAnsiTheme="minorHAnsi" w:cstheme="minorHAnsi"/>
         </w:rPr>
-        <w:t xml:space="preserve"> interventions brings up the question of operationalising measurement of self-efficacy as well as its relation to pedagogical approaches and which other factors might influence it. Recent theoretical developments have emphasised the importance of differentiating and including agents, actions and aims and </w:t>
+        <w:t xml:space="preserve"> interventions brings up the question of operationalising measurement of self-efficacy. Recent theoretical developments have emphasised the importance of differentiating and including agents, actions and aims and </w:t>
       </w:r>
       <w:r>
         <w:rPr>
@@ -1008,7 +1336,49 @@
         <w:rPr>
           <w:rFonts w:hAnsiTheme="minorHAnsi" w:cstheme="minorHAnsi"/>
         </w:rPr>
-        <w:t>when analysing self-efficacy related within ecological and social context. Furthermore, the desirability of the aim and aim content might play a central role, when analysing self-efficacy.</w:t>
+        <w:t>when analysing self-efficacy related within ecological and social context</w:t>
+      </w:r>
+      <w:r>
+        <w:rPr>
+          <w:rFonts w:hAnsiTheme="minorHAnsi" w:cstheme="minorHAnsi"/>
+        </w:rPr>
+        <w:t xml:space="preserve"> </w:t>
+      </w:r>
+      <w:r>
+        <w:rPr>
+          <w:rFonts w:hAnsiTheme="minorHAnsi" w:cstheme="minorHAnsi"/>
+        </w:rPr>
+        <w:fldChar w:fldCharType="begin"/>
+      </w:r>
+      <w:r>
+        <w:rPr>
+          <w:rFonts w:hAnsiTheme="minorHAnsi" w:cstheme="minorHAnsi"/>
+        </w:rPr>
+        <w:instrText xml:space="preserve"> ADDIN ZOTERO_ITEM CSL_CITATION {"citationID":"WtMtK2a8","properties":{"formattedCitation":"(Hamann et al., 2024)","plainCitation":"(Hamann et al., 2024)","noteIndex":0},"citationItems":[{"id":1148,"uris":["http://zotero.org/users/6175602/items/25CJW26U"],"itemData":{"id":1148,"type":"article-journal","abstract":"Many people do not act together against climate change or social inequalities because they feel they or their group cannot make a difference. Understanding how people come to feel that they can achieve something (a perception of self-efficacy) is therefore crucial for motivating people to act together for a better world. However, it is difficult to summarize already existing self-efficacy research because previous studies have used many different ways of naming and measuring it. In this article, we uncover the problems that this raises and propose the triple-A framework as a solution. This new framework shows which agents, actions, and aims are important for understanding self-efficacy. By offering specific recommendations for measuring self-efficacy, the triple-A framework creates a basis for mobilizing human agency in the context of climate change and social injustice.","container-title":"Personality and Social Psychology Review: An Official Journal of the Society for Personality and Social Psychology, Inc","DOI":"10.1177/10888683231178056","ISSN":"1532-7957","issue":"1","journalAbbreviation":"Pers Soc Psychol Rev","language":"eng","note":"PMID: 37386819\nPMCID: PMC10851658","page":"11-53","source":"PubMed","title":"Believing That We Can Change Our World for the Better: A Triple-A (Agent-Action-Aim) Framework of Self-Efficacy Beliefs in the Context of Collective Social and Ecological Aims","title-short":"Believing That We Can Change Our World for the Better","volume":"28","author":[{"family":"Hamann","given":"Karen R. S."},{"family":"Wullenkord","given":"Marlis C."},{"family":"Reese","given":"Gerhard"},{"family":"Zomeren","given":"Martijn","non-dropping-particle":"van"}],"issued":{"date-parts":[["2024",2]]}}}],"schema":"https://github.com/citation-style-language/schema/raw/master/csl-citation.json"} </w:instrText>
+      </w:r>
+      <w:r>
+        <w:rPr>
+          <w:rFonts w:hAnsiTheme="minorHAnsi" w:cstheme="minorHAnsi"/>
+        </w:rPr>
+        <w:fldChar w:fldCharType="separate"/>
+      </w:r>
+      <w:r>
+        <w:rPr>
+          <w:rFonts w:ascii="Calibri" w:hAnsi="Calibri" w:cs="Calibri"/>
+        </w:rPr>
+        <w:t>(Hamann et al., 2024)</w:t>
+      </w:r>
+      <w:r>
+        <w:rPr>
+          <w:rFonts w:hAnsiTheme="minorHAnsi" w:cstheme="minorHAnsi"/>
+        </w:rPr>
+        <w:fldChar w:fldCharType="end"/>
+      </w:r>
+      <w:r>
+        <w:rPr>
+          <w:rFonts w:hAnsiTheme="minorHAnsi" w:cstheme="minorHAnsi"/>
+        </w:rPr>
+        <w:t>. Furthermore, the desirability of the aim and aim content might play a central role, when analysing self-efficacy.</w:t>
       </w:r>
       <w:r>
         <w:rPr>
@@ -1067,7 +1437,49 @@
         <w:rPr>
           <w:rFonts w:hAnsiTheme="minorHAnsi" w:cstheme="minorHAnsi"/>
         </w:rPr>
-        <w:t xml:space="preserve">climate attitudes and climate behaviour and the opportunity for continuous data collection allow for </w:t>
+        <w:t>climate attitudes and climate behaviour</w:t>
+      </w:r>
+      <w:r>
+        <w:rPr>
+          <w:rFonts w:hAnsiTheme="minorHAnsi" w:cstheme="minorHAnsi"/>
+        </w:rPr>
+        <w:t xml:space="preserve"> </w:t>
+      </w:r>
+      <w:r>
+        <w:rPr>
+          <w:rFonts w:hAnsiTheme="minorHAnsi" w:cstheme="minorHAnsi"/>
+        </w:rPr>
+        <w:fldChar w:fldCharType="begin"/>
+      </w:r>
+      <w:r>
+        <w:rPr>
+          <w:rFonts w:hAnsiTheme="minorHAnsi" w:cstheme="minorHAnsi"/>
+        </w:rPr>
+        <w:instrText xml:space="preserve"> ADDIN ZOTERO_ITEM CSL_CITATION {"citationID":"rFdje11K","properties":{"formattedCitation":"(Pauli, 2023)","plainCitation":"(Pauli, 2023)","noteIndex":0},"citationItems":[{"id":1152,"uris":["http://zotero.org/users/6175602/items/H2BKJ8S8"],"itemData":{"id":1152,"type":"article-journal","container-title":"(unpublished Master thesis). Katholische Universität Eichstätt-Ingolstadt","language":"de","source":"Zotero","title":"Wirkungsevaluation des BNE-Projekts „KlimaRatSchule\": Eine quantitative Analyse mithilfe der Theory of Planned Behavior","author":[{"family":"Pauli","given":"Lisa Sophie"}],"issued":{"date-parts":[["2023"]]}}}],"schema":"https://github.com/citation-style-language/schema/raw/master/csl-citation.json"} </w:instrText>
+      </w:r>
+      <w:r>
+        <w:rPr>
+          <w:rFonts w:hAnsiTheme="minorHAnsi" w:cstheme="minorHAnsi"/>
+        </w:rPr>
+        <w:fldChar w:fldCharType="separate"/>
+      </w:r>
+      <w:r>
+        <w:rPr>
+          <w:rFonts w:ascii="Calibri" w:hAnsi="Calibri" w:cs="Calibri"/>
+        </w:rPr>
+        <w:t>(Pauli, 2023)</w:t>
+      </w:r>
+      <w:r>
+        <w:rPr>
+          <w:rFonts w:hAnsiTheme="minorHAnsi" w:cstheme="minorHAnsi"/>
+        </w:rPr>
+        <w:fldChar w:fldCharType="end"/>
+      </w:r>
+      <w:r>
+        <w:rPr>
+          <w:rFonts w:hAnsiTheme="minorHAnsi" w:cstheme="minorHAnsi"/>
+        </w:rPr>
+        <w:t xml:space="preserve"> and the opportunity for continuous data collection allow for </w:t>
       </w:r>
       <w:r>
         <w:rPr>
@@ -1097,7 +1509,19 @@
         <w:rPr>
           <w:rFonts w:hAnsiTheme="minorHAnsi" w:cstheme="minorHAnsi"/>
         </w:rPr>
-        <w:t xml:space="preserve">data collection, my analysis provides </w:t>
+        <w:t>data collection</w:t>
+      </w:r>
+      <w:r>
+        <w:rPr>
+          <w:rFonts w:hAnsiTheme="minorHAnsi" w:cstheme="minorHAnsi"/>
+        </w:rPr>
+        <w:t xml:space="preserve"> at the same two schools</w:t>
+      </w:r>
+      <w:r>
+        <w:rPr>
+          <w:rFonts w:hAnsiTheme="minorHAnsi" w:cstheme="minorHAnsi"/>
+        </w:rPr>
+        <w:t xml:space="preserve">, my analysis provides </w:t>
       </w:r>
       <w:r>
         <w:rPr>
@@ -1305,163 +1729,101 @@
         <w:jc w:val="both"/>
         <w:rPr>
           <w:rFonts w:hAnsiTheme="minorHAnsi" w:cstheme="minorHAnsi"/>
-          <w:i/>
-          <w:iCs/>
-        </w:rPr>
-      </w:pPr>
-      <w:r>
-        <w:rPr>
-          <w:rFonts w:hAnsiTheme="minorHAnsi" w:cstheme="minorHAnsi"/>
-          <w:i/>
-          <w:iCs/>
+        </w:rPr>
+      </w:pPr>
+      <w:r>
+        <w:rPr>
+          <w:rFonts w:hAnsiTheme="minorHAnsi" w:cstheme="minorHAnsi"/>
         </w:rPr>
         <w:t xml:space="preserve">In my analysis I ask how </w:t>
       </w:r>
       <w:r>
         <w:rPr>
           <w:rFonts w:hAnsiTheme="minorHAnsi" w:cstheme="minorHAnsi"/>
-          <w:i/>
-          <w:iCs/>
         </w:rPr>
         <w:t>a</w:t>
       </w:r>
       <w:r>
         <w:rPr>
           <w:rFonts w:hAnsiTheme="minorHAnsi" w:cstheme="minorHAnsi"/>
-          <w:i/>
-          <w:iCs/>
         </w:rPr>
         <w:t xml:space="preserve"> participative SDE-intervention influences </w:t>
       </w:r>
       <w:r>
         <w:rPr>
           <w:rFonts w:hAnsiTheme="minorHAnsi" w:cstheme="minorHAnsi"/>
-          <w:i/>
-          <w:iCs/>
-        </w:rPr>
-        <w:t xml:space="preserve">attitudinal, </w:t>
-      </w:r>
-      <w:proofErr w:type="gramStart"/>
-      <w:r>
-        <w:rPr>
-          <w:rFonts w:hAnsiTheme="minorHAnsi" w:cstheme="minorHAnsi"/>
-          <w:i/>
-          <w:iCs/>
-        </w:rPr>
-        <w:t>behavioural</w:t>
-      </w:r>
-      <w:proofErr w:type="gramEnd"/>
-      <w:r>
-        <w:rPr>
-          <w:rFonts w:hAnsiTheme="minorHAnsi" w:cstheme="minorHAnsi"/>
-          <w:i/>
-          <w:iCs/>
-        </w:rPr>
-        <w:t xml:space="preserve"> and self-effica</w:t>
-      </w:r>
-      <w:r>
-        <w:rPr>
-          <w:rFonts w:hAnsiTheme="minorHAnsi" w:cstheme="minorHAnsi"/>
-          <w:i/>
-          <w:iCs/>
+        </w:rPr>
+        <w:t>attitudinal, behavioural and self-effica</w:t>
+      </w:r>
+      <w:r>
+        <w:rPr>
+          <w:rFonts w:hAnsiTheme="minorHAnsi" w:cstheme="minorHAnsi"/>
         </w:rPr>
         <w:t>cy</w:t>
       </w:r>
       <w:r>
         <w:rPr>
           <w:rFonts w:hAnsiTheme="minorHAnsi" w:cstheme="minorHAnsi"/>
-          <w:i/>
-          <w:iCs/>
         </w:rPr>
         <w:t xml:space="preserve"> components of sustainability competences over time.</w:t>
       </w:r>
       <w:r>
         <w:rPr>
           <w:rFonts w:hAnsiTheme="minorHAnsi" w:cstheme="minorHAnsi"/>
-          <w:i/>
-          <w:iCs/>
         </w:rPr>
         <w:t xml:space="preserve"> I assess variation in </w:t>
       </w:r>
       <w:r>
         <w:rPr>
           <w:rFonts w:hAnsiTheme="minorHAnsi" w:cstheme="minorHAnsi"/>
-          <w:i/>
-          <w:iCs/>
         </w:rPr>
         <w:t>the level of involvement of the students</w:t>
       </w:r>
       <w:r>
         <w:rPr>
           <w:rFonts w:hAnsiTheme="minorHAnsi" w:cstheme="minorHAnsi"/>
-          <w:i/>
-          <w:iCs/>
         </w:rPr>
         <w:t xml:space="preserve">. To quantitatively test the impact of SDE-interventions, I </w:t>
       </w:r>
       <w:r>
         <w:rPr>
           <w:rFonts w:hAnsiTheme="minorHAnsi" w:cstheme="minorHAnsi"/>
-          <w:i/>
-          <w:iCs/>
         </w:rPr>
         <w:t>will assess long-term effects by using</w:t>
       </w:r>
       <w:r>
         <w:rPr>
           <w:rFonts w:hAnsiTheme="minorHAnsi" w:cstheme="minorHAnsi"/>
-          <w:i/>
-          <w:iCs/>
         </w:rPr>
         <w:t xml:space="preserve"> existing data</w:t>
       </w:r>
       <w:r>
         <w:rPr>
           <w:rFonts w:hAnsiTheme="minorHAnsi" w:cstheme="minorHAnsi"/>
-          <w:i/>
-          <w:iCs/>
         </w:rPr>
         <w:t xml:space="preserve"> from a before-after self-reported survey on behavioural and attitudinal </w:t>
       </w:r>
-      <w:proofErr w:type="gramStart"/>
-      <w:r>
-        <w:rPr>
-          <w:rFonts w:hAnsiTheme="minorHAnsi" w:cstheme="minorHAnsi"/>
-          <w:i/>
-          <w:iCs/>
-        </w:rPr>
-        <w:t xml:space="preserve">data </w:t>
-      </w:r>
-      <w:r>
-        <w:rPr>
-          <w:rFonts w:hAnsiTheme="minorHAnsi" w:cstheme="minorHAnsi"/>
-          <w:i/>
-          <w:iCs/>
-        </w:rPr>
-        <w:t xml:space="preserve"> and</w:t>
-      </w:r>
-      <w:proofErr w:type="gramEnd"/>
-      <w:r>
-        <w:rPr>
-          <w:rFonts w:hAnsiTheme="minorHAnsi" w:cstheme="minorHAnsi"/>
-          <w:i/>
-          <w:iCs/>
+      <w:r>
+        <w:rPr>
+          <w:rFonts w:hAnsiTheme="minorHAnsi" w:cstheme="minorHAnsi"/>
+        </w:rPr>
+        <w:t>data and</w:t>
+      </w:r>
+      <w:r>
+        <w:rPr>
+          <w:rFonts w:hAnsiTheme="minorHAnsi" w:cstheme="minorHAnsi"/>
         </w:rPr>
         <w:t xml:space="preserve"> proceeding data collection </w:t>
       </w:r>
       <w:r>
         <w:rPr>
           <w:rFonts w:hAnsiTheme="minorHAnsi" w:cstheme="minorHAnsi"/>
-          <w:i/>
-          <w:iCs/>
         </w:rPr>
         <w:t xml:space="preserve">with </w:t>
       </w:r>
       <w:r>
         <w:rPr>
           <w:rFonts w:hAnsiTheme="minorHAnsi" w:cstheme="minorHAnsi"/>
-          <w:i/>
-          <w:iCs/>
         </w:rPr>
         <w:t>the same survey at approximately one year after the last assessment. Furthermore, I will complement data collection with a survey on self-efficacy.</w:t>
       </w:r>
@@ -1504,7 +1866,19 @@
         <w:rPr>
           <w:rFonts w:hAnsiTheme="minorHAnsi" w:cstheme="minorHAnsi"/>
         </w:rPr>
-        <w:t xml:space="preserve">The existing data, which I will complement can be described as following. The data was collected within a Master thesis project and in collaboration with the IZT, which is responsible for evaluating the impact of the funding and the project. Based on the theory of planned behaviour, a quantitative before-after survey questionnaire survey was conducted at two participating schools. The surveyed students were divided into three distinctive groups, according to their level of participation (see description of level of involvement in the project description in annex XX). </w:t>
+        <w:t xml:space="preserve">The existing data, which I will complement can be described as following. The data was collected within a Master thesis project and in collaboration with the IZT, which is responsible for evaluating the impact of the funding and the project. Based on the theory of planned behaviour, a quantitative before-after survey questionnaire survey was </w:t>
+      </w:r>
+      <w:r>
+        <w:rPr>
+          <w:rFonts w:hAnsiTheme="minorHAnsi" w:cstheme="minorHAnsi"/>
+        </w:rPr>
+        <w:t xml:space="preserve">designed and </w:t>
+      </w:r>
+      <w:r>
+        <w:rPr>
+          <w:rFonts w:hAnsiTheme="minorHAnsi" w:cstheme="minorHAnsi"/>
+        </w:rPr>
+        <w:t xml:space="preserve">conducted at two participating schools. The surveyed students were divided into three distinctive groups, according to their level of participation (see description of level of involvement in the project description in annex XX). </w:t>
       </w:r>
       <w:r>
         <w:rPr>
@@ -1528,7 +1902,37 @@
         <w:rPr>
           <w:rFonts w:hAnsiTheme="minorHAnsi" w:cstheme="minorHAnsi"/>
         </w:rPr>
-        <w:t xml:space="preserve"> (REF PAULI)</w:t>
+        <w:t xml:space="preserve"> </w:t>
+      </w:r>
+      <w:r>
+        <w:rPr>
+          <w:rFonts w:hAnsiTheme="minorHAnsi" w:cstheme="minorHAnsi"/>
+        </w:rPr>
+        <w:fldChar w:fldCharType="begin"/>
+      </w:r>
+      <w:r>
+        <w:rPr>
+          <w:rFonts w:hAnsiTheme="minorHAnsi" w:cstheme="minorHAnsi"/>
+        </w:rPr>
+        <w:instrText xml:space="preserve"> ADDIN ZOTERO_ITEM CSL_CITATION {"citationID":"0rmW18jR","properties":{"formattedCitation":"(Pauli, 2023)","plainCitation":"(Pauli, 2023)","noteIndex":0},"citationItems":[{"id":1152,"uris":["http://zotero.org/users/6175602/items/H2BKJ8S8"],"itemData":{"id":1152,"type":"article-journal","container-title":"(unpublished Master thesis). Katholische Universität Eichstätt-Ingolstadt","language":"de","source":"Zotero","title":"Wirkungsevaluation des BNE-Projekts „KlimaRatSchule\": Eine quantitative Analyse mithilfe der Theory of Planned Behavior","author":[{"family":"Pauli","given":"Lisa Sophie"}],"issued":{"date-parts":[["2023"]]}}}],"schema":"https://github.com/citation-style-language/schema/raw/master/csl-citation.json"} </w:instrText>
+      </w:r>
+      <w:r>
+        <w:rPr>
+          <w:rFonts w:hAnsiTheme="minorHAnsi" w:cstheme="minorHAnsi"/>
+        </w:rPr>
+        <w:fldChar w:fldCharType="separate"/>
+      </w:r>
+      <w:r>
+        <w:rPr>
+          <w:rFonts w:ascii="Calibri" w:hAnsi="Calibri" w:cs="Calibri"/>
+        </w:rPr>
+        <w:t>(Pauli, 2023)</w:t>
+      </w:r>
+      <w:r>
+        <w:rPr>
+          <w:rFonts w:hAnsiTheme="minorHAnsi" w:cstheme="minorHAnsi"/>
+        </w:rPr>
+        <w:fldChar w:fldCharType="end"/>
       </w:r>
       <w:r>
         <w:rPr>
@@ -1554,21 +1958,49 @@
         <w:rPr>
           <w:rFonts w:hAnsiTheme="minorHAnsi" w:cstheme="minorHAnsi"/>
         </w:rPr>
-        <w:t xml:space="preserve">showed that climate awareness and action were increased through active participation (highest level of involvement). There were mixed results regarding the lower level of involvement and the effect on climate attitude and behaviour. </w:t>
-      </w:r>
-    </w:p>
-    <w:p>
-      <w:pPr>
-        <w:jc w:val="both"/>
-        <w:rPr>
-          <w:rFonts w:hAnsiTheme="minorHAnsi" w:cstheme="minorHAnsi"/>
-        </w:rPr>
-      </w:pPr>
-      <w:r>
-        <w:rPr>
-          <w:rFonts w:hAnsiTheme="minorHAnsi" w:cstheme="minorHAnsi"/>
-        </w:rPr>
-        <w:t>+ confirmation of project as being participative and ESD?</w:t>
+        <w:t>showed that climate awareness and action were increased through active participation (highest level of involvement). There were mixed results regarding the lower level of involvement and the effect on climate attitude and behaviour</w:t>
+      </w:r>
+      <w:r>
+        <w:rPr>
+          <w:rFonts w:hAnsiTheme="minorHAnsi" w:cstheme="minorHAnsi"/>
+        </w:rPr>
+        <w:t xml:space="preserve"> </w:t>
+      </w:r>
+      <w:r>
+        <w:rPr>
+          <w:rFonts w:hAnsiTheme="minorHAnsi" w:cstheme="minorHAnsi"/>
+        </w:rPr>
+        <w:fldChar w:fldCharType="begin"/>
+      </w:r>
+      <w:r>
+        <w:rPr>
+          <w:rFonts w:hAnsiTheme="minorHAnsi" w:cstheme="minorHAnsi"/>
+        </w:rPr>
+        <w:instrText xml:space="preserve"> ADDIN ZOTERO_ITEM CSL_CITATION {"citationID":"vhf3E3qj","properties":{"formattedCitation":"(Pauli, 2023)","plainCitation":"(Pauli, 2023)","noteIndex":0},"citationItems":[{"id":1152,"uris":["http://zotero.org/users/6175602/items/H2BKJ8S8"],"itemData":{"id":1152,"type":"article-journal","container-title":"(unpublished Master thesis). Katholische Universität Eichstätt-Ingolstadt","language":"de","source":"Zotero","title":"Wirkungsevaluation des BNE-Projekts „KlimaRatSchule\": Eine quantitative Analyse mithilfe der Theory of Planned Behavior","author":[{"family":"Pauli","given":"Lisa Sophie"}],"issued":{"date-parts":[["2023"]]}}}],"schema":"https://github.com/citation-style-language/schema/raw/master/csl-citation.json"} </w:instrText>
+      </w:r>
+      <w:r>
+        <w:rPr>
+          <w:rFonts w:hAnsiTheme="minorHAnsi" w:cstheme="minorHAnsi"/>
+        </w:rPr>
+        <w:fldChar w:fldCharType="separate"/>
+      </w:r>
+      <w:r>
+        <w:rPr>
+          <w:rFonts w:ascii="Calibri" w:hAnsi="Calibri" w:cs="Calibri"/>
+        </w:rPr>
+        <w:t>(Pauli, 2023)</w:t>
+      </w:r>
+      <w:r>
+        <w:rPr>
+          <w:rFonts w:hAnsiTheme="minorHAnsi" w:cstheme="minorHAnsi"/>
+        </w:rPr>
+        <w:fldChar w:fldCharType="end"/>
+      </w:r>
+      <w:r>
+        <w:rPr>
+          <w:rFonts w:hAnsiTheme="minorHAnsi" w:cstheme="minorHAnsi"/>
+        </w:rPr>
+        <w:t xml:space="preserve">. </w:t>
       </w:r>
     </w:p>
     <w:p>
@@ -1701,21 +2133,7 @@
         <w:rPr>
           <w:rFonts w:hAnsiTheme="minorHAnsi" w:cstheme="minorHAnsi"/>
         </w:rPr>
-        <w:t xml:space="preserve"> (KRS) project aims to promote and establish an active climate protection culture in schools. To achieve this, KRS combines effective climate protection measures with democracy education. This means that pupils are actively involved in the development of a climate protection concept through a democratic participation process. This sensitizes the students to this topic and develops skills that enable them to act and make decisions in the interests of climate protection beyond the school day. In addition, this process allows thematic priorities and measures to be identified, </w:t>
-      </w:r>
-      <w:proofErr w:type="gramStart"/>
-      <w:r>
-        <w:rPr>
-          <w:rFonts w:hAnsiTheme="minorHAnsi" w:cstheme="minorHAnsi"/>
-        </w:rPr>
-        <w:t>on the basis of</w:t>
-      </w:r>
-      <w:proofErr w:type="gramEnd"/>
-      <w:r>
-        <w:rPr>
-          <w:rFonts w:hAnsiTheme="minorHAnsi" w:cstheme="minorHAnsi"/>
-        </w:rPr>
-        <w:t xml:space="preserve"> which a climate protection concept is created that is individually adapted to the school.” (KRS </w:t>
+        <w:t xml:space="preserve"> (KRS) project aims to promote and establish an active climate protection culture in schools. To achieve this, KRS combines effective climate protection measures with democracy education. This means that pupils are actively involved in the development of a climate protection concept through a democratic participation process. This sensitizes the students to this topic and develops skills that enable them to act and make decisions in the interests of climate protection beyond the school day. In addition, this process allows thematic priorities and measures to be identified, on the basis of which a climate protection concept is created that is individually adapted to the school.” (KRS </w:t>
       </w:r>
       <w:proofErr w:type="spellStart"/>
       <w:r>
@@ -1762,18 +2180,21 @@
         <w:rPr>
           <w:rFonts w:cstheme="minorHAnsi"/>
         </w:rPr>
-        <w:t xml:space="preserve">students’ level of </w:t>
-      </w:r>
-      <w:proofErr w:type="gramStart"/>
-      <w:r>
-        <w:rPr>
-          <w:rFonts w:cstheme="minorHAnsi"/>
-        </w:rPr>
-        <w:t>involvement</w:t>
-      </w:r>
-      <w:proofErr w:type="gramEnd"/>
+        <w:t>students’ level of involvement</w:t>
+      </w:r>
     </w:p>
     <w:p>
+      <w:r>
+        <w:t>The following paragraphs are copied from Pauli, 2023 and won</w:t>
+      </w:r>
+      <w:r>
+        <w:t>’</w:t>
+      </w:r>
+      <w:r>
+        <w:t>t be used like that in later stages of the thesis.</w:t>
+      </w:r>
+    </w:p>
+    <w:p>
       <w:pPr>
         <w:jc w:val="both"/>
         <w:rPr>
@@ -1788,70 +2209,70 @@
           <w:i/>
           <w:iCs/>
         </w:rPr>
-        <w:t xml:space="preserve">The project can be divided into three phases from the </w:t>
-      </w:r>
-      <w:proofErr w:type="gramStart"/>
+        <w:t xml:space="preserve">The project can be divided into three phases from the students points of view. In the first phase, a voluntary student team is formed, the so called KRS-expert group. This group receives an introduction </w:t>
+      </w:r>
       <w:r>
         <w:rPr>
           <w:rFonts w:hAnsiTheme="minorHAnsi" w:cstheme="minorHAnsi"/>
           <w:i/>
           <w:iCs/>
         </w:rPr>
-        <w:t>students</w:t>
-      </w:r>
-      <w:proofErr w:type="gramEnd"/>
-      <w:r>
+        <w:lastRenderedPageBreak/>
+        <w:t>about the aims and phases of the project. Additionally, they get informed about general facts about climate change and four relevant areas within their school: energy, mobility, nutrition and procurement. In the first phase, the KRS school group has the task of drawing up a carbon footprint for the school. On the other hand, this group prepares the second phase, which will be explained in more detail later.</w:t>
+      </w:r>
+    </w:p>
+    <w:p>
+      <w:pPr>
+        <w:jc w:val="both"/>
         <w:rPr>
           <w:rFonts w:hAnsiTheme="minorHAnsi" w:cstheme="minorHAnsi"/>
           <w:i/>
           <w:iCs/>
         </w:rPr>
-        <w:t xml:space="preserve"> points of view. In the first phase, a voluntary student team is formed, the </w:t>
-      </w:r>
-      <w:proofErr w:type="gramStart"/>
+      </w:pPr>
       <w:r>
         <w:rPr>
           <w:rFonts w:hAnsiTheme="minorHAnsi" w:cstheme="minorHAnsi"/>
           <w:i/>
           <w:iCs/>
         </w:rPr>
-        <w:t>so called</w:t>
-      </w:r>
-      <w:proofErr w:type="gramEnd"/>
+        <w:t>The second phase includes a micro-citizen report, which was adapted to the school context and is therefore called "Micro-citizen report for schools" (MBGS) (</w:t>
+      </w:r>
+      <w:proofErr w:type="spellStart"/>
       <w:r>
         <w:rPr>
           <w:rFonts w:hAnsiTheme="minorHAnsi" w:cstheme="minorHAnsi"/>
           <w:i/>
           <w:iCs/>
         </w:rPr>
-        <w:t xml:space="preserve"> KRS-expert group. This group receives an introduction about the aims and phases of the project. Additionally, they get informed about general facts about </w:t>
-      </w:r>
+        <w:t>KlimaRatSchule</w:t>
+      </w:r>
+      <w:proofErr w:type="spellEnd"/>
       <w:r>
         <w:rPr>
           <w:rFonts w:hAnsiTheme="minorHAnsi" w:cstheme="minorHAnsi"/>
           <w:i/>
           <w:iCs/>
         </w:rPr>
-        <w:lastRenderedPageBreak/>
-        <w:t xml:space="preserve">climate change and four relevant areas within their school: energy, mobility, </w:t>
-      </w:r>
-      <w:proofErr w:type="gramStart"/>
-      <w:r>
+        <w:t>, 2022, p. 1). This is a democratic process in which randomly selected pupils discuss relevant issues and problems and develop solutions.</w:t>
+      </w:r>
+    </w:p>
+    <w:p>
+      <w:pPr>
+        <w:jc w:val="both"/>
         <w:rPr>
           <w:rFonts w:hAnsiTheme="minorHAnsi" w:cstheme="minorHAnsi"/>
           <w:i/>
           <w:iCs/>
         </w:rPr>
-        <w:t>nutrition</w:t>
-      </w:r>
-      <w:proofErr w:type="gramEnd"/>
+      </w:pPr>
       <w:r>
         <w:rPr>
           <w:rFonts w:hAnsiTheme="minorHAnsi" w:cstheme="minorHAnsi"/>
           <w:i/>
           <w:iCs/>
         </w:rPr>
-        <w:t xml:space="preserve"> and procurement. In the first phase, the KRS school group has the task of drawing up a carbon footprint for the school. On the other hand, this group prepares the second phase, which will be explained in more detail later.</w:t>
+        <w:t>First, 50 pupils are randomly selected and divided into two equal groups on the day of the MBGS. Each of these two groups deals with two areas of activity in parallel in two rounds, so that the four areas of activity mobility, nutrition, procurement and energy are dealt with in total. In each round, the two groups of 25 are divided into five small groups. In these small groups, also known as planning cells, the participants discuss options and finally put three proposals for measures on paper. At the end of each round, the proposals from all planning cells are presented, prioritized and ranked in a plenary session of 25 participants. The process is illustrated graphically in Figure 14.</w:t>
       </w:r>
     </w:p>
     <w:p>
@@ -1869,25 +2290,41 @@
           <w:i/>
           <w:iCs/>
         </w:rPr>
-        <w:t>The second phase includes a micro-citizen report, which was adapted to the school context and is therefore called "Micro-citizen report for schools" (MBGS) (</w:t>
-      </w:r>
-      <w:proofErr w:type="spellStart"/>
-      <w:r>
+        <w:t>Before each new discussion round, the KRS school group presents its findings on the respective area to the group of 25. The composition of the discussion cells is drawn by lot anew in each round within the group of 25. In the plenary of the groups of 25, the proposals of all small groups are presented and prioritized according to a carefully considered procedure. The entire Climate Council is prepared and carried out by the KRS school group.</w:t>
+      </w:r>
+    </w:p>
+    <w:p>
+      <w:pPr>
+        <w:jc w:val="both"/>
         <w:rPr>
           <w:rFonts w:hAnsiTheme="minorHAnsi" w:cstheme="minorHAnsi"/>
           <w:i/>
           <w:iCs/>
         </w:rPr>
-        <w:t>KlimaRatSchule</w:t>
-      </w:r>
-      <w:proofErr w:type="spellEnd"/>
+      </w:pPr>
       <w:r>
         <w:rPr>
           <w:rFonts w:hAnsiTheme="minorHAnsi" w:cstheme="minorHAnsi"/>
           <w:i/>
           <w:iCs/>
         </w:rPr>
-        <w:t>, 2022, p. 1). This is a democratic process in which randomly selected pupils discuss relevant issues and problems and develop solutions.</w:t>
+        <w:t xml:space="preserve">The participation of </w:t>
+      </w:r>
+      <w:r>
+        <w:rPr>
+          <w:rFonts w:hAnsiTheme="minorHAnsi" w:cstheme="minorHAnsi"/>
+          <w:i/>
+          <w:iCs/>
+        </w:rPr>
+        <w:t>student</w:t>
+      </w:r>
+      <w:r>
+        <w:rPr>
+          <w:rFonts w:hAnsiTheme="minorHAnsi" w:cstheme="minorHAnsi"/>
+          <w:i/>
+          <w:iCs/>
+        </w:rPr>
+        <w:t>s from the KRS school group in the MBGS is not excluded. At one of the two schools, not only pupils were involved, but also a total of ten people from the teaching staff and other school personnel, so that a total of only 40 pupils took part in the MBGS.</w:t>
       </w:r>
     </w:p>
     <w:p>
@@ -1905,43 +2342,113 @@
           <w:i/>
           <w:iCs/>
         </w:rPr>
-        <w:t xml:space="preserve">First, 50 pupils are randomly selected and divided into two equal groups on the day of the MBGS. Each of these two groups deals with two areas of activity in parallel in two rounds, so that the four areas of activity mobility, nutrition, </w:t>
-      </w:r>
-      <w:proofErr w:type="gramStart"/>
+        <w:t>The third phase includes the creation of a roadmap with concrete goals and steps for more climate protection at the school (</w:t>
+      </w:r>
+      <w:proofErr w:type="spellStart"/>
       <w:r>
         <w:rPr>
           <w:rFonts w:hAnsiTheme="minorHAnsi" w:cstheme="minorHAnsi"/>
           <w:i/>
           <w:iCs/>
         </w:rPr>
-        <w:t>procurement</w:t>
-      </w:r>
-      <w:proofErr w:type="gramEnd"/>
+        <w:t>KlimaRatSchule</w:t>
+      </w:r>
+      <w:proofErr w:type="spellEnd"/>
       <w:r>
         <w:rPr>
           <w:rFonts w:hAnsiTheme="minorHAnsi" w:cstheme="minorHAnsi"/>
           <w:i/>
           <w:iCs/>
         </w:rPr>
-        <w:t xml:space="preserve"> and energy are dealt with in total. In each round, the two groups of 25 are divided into five small groups. In these small groups, also known as planning cells, the participants discuss options and finally put three proposals for measures on paper. At the end of each round, the proposals from all planning cells are presented, </w:t>
-      </w:r>
-      <w:proofErr w:type="gramStart"/>
-      <w:r>
+        <w:t>, 2022, p. 2). After the MBGS, this development is again the responsibility of the KRS school group, which brings together its findings on the climate balance, results from the MBGS and general considerations on implementation options. The completion of this roadmap marks the end of the KRS project, but above all gives the go-ahead for the school to implement the measures set out in it.</w:t>
+      </w:r>
+    </w:p>
+    <w:p>
+      <w:pPr>
+        <w:jc w:val="both"/>
         <w:rPr>
           <w:rFonts w:hAnsiTheme="minorHAnsi" w:cstheme="minorHAnsi"/>
           <w:i/>
           <w:iCs/>
         </w:rPr>
-        <w:t>prioritized</w:t>
-      </w:r>
-      <w:proofErr w:type="gramEnd"/>
+      </w:pPr>
       <w:r>
         <w:rPr>
           <w:rFonts w:hAnsiTheme="minorHAnsi" w:cstheme="minorHAnsi"/>
           <w:i/>
           <w:iCs/>
         </w:rPr>
-        <w:t xml:space="preserve"> and ranked in a plenary session of 25 participants. The process is illustrated graphically in Figure 14.</w:t>
+        <w:t>The levels of involvement are resulting from the different project phases and are summarised in the table below</w:t>
+      </w:r>
+      <w:r>
+        <w:rPr>
+          <w:rFonts w:hAnsiTheme="minorHAnsi" w:cstheme="minorHAnsi"/>
+          <w:i/>
+          <w:iCs/>
+        </w:rPr>
+        <w:t>. The tables</w:t>
+      </w:r>
+      <w:r>
+        <w:rPr>
+          <w:rFonts w:hAnsiTheme="minorHAnsi" w:cstheme="minorHAnsi"/>
+          <w:i/>
+          <w:iCs/>
+        </w:rPr>
+        <w:t xml:space="preserve"> and figures</w:t>
+      </w:r>
+      <w:r>
+        <w:rPr>
+          <w:rFonts w:hAnsiTheme="minorHAnsi" w:cstheme="minorHAnsi"/>
+          <w:i/>
+          <w:iCs/>
+        </w:rPr>
+        <w:t xml:space="preserve"> below are copied from </w:t>
+      </w:r>
+      <w:r>
+        <w:rPr>
+          <w:rFonts w:hAnsiTheme="minorHAnsi" w:cstheme="minorHAnsi"/>
+          <w:i/>
+          <w:iCs/>
+        </w:rPr>
+        <w:fldChar w:fldCharType="begin"/>
+      </w:r>
+      <w:r>
+        <w:rPr>
+          <w:rFonts w:hAnsiTheme="minorHAnsi" w:cstheme="minorHAnsi"/>
+          <w:i/>
+          <w:iCs/>
+        </w:rPr>
+        <w:instrText xml:space="preserve"> ADDIN ZOTERO_ITEM CSL_CITATION {"citationID":"2z92o7Fl","properties":{"formattedCitation":"(Pauli, 2023)","plainCitation":"(Pauli, 2023)","noteIndex":0},"citationItems":[{"id":1152,"uris":["http://zotero.org/users/6175602/items/H2BKJ8S8"],"itemData":{"id":1152,"type":"article-journal","container-title":"(unpublished Master thesis). Katholische Universität Eichstätt-Ingolstadt","language":"de","source":"Zotero","title":"Wirkungsevaluation des BNE-Projekts „KlimaRatSchule\": Eine quantitative Analyse mithilfe der Theory of Planned Behavior","author":[{"family":"Pauli","given":"Lisa Sophie"}],"issued":{"date-parts":[["2023"]]}}}],"schema":"https://github.com/citation-style-language/schema/raw/master/csl-citation.json"} </w:instrText>
+      </w:r>
+      <w:r>
+        <w:rPr>
+          <w:rFonts w:hAnsiTheme="minorHAnsi" w:cstheme="minorHAnsi"/>
+          <w:i/>
+          <w:iCs/>
+        </w:rPr>
+        <w:fldChar w:fldCharType="separate"/>
+      </w:r>
+      <w:r>
+        <w:rPr>
+          <w:rFonts w:ascii="Calibri" w:hAnsi="Calibri" w:cs="Calibri"/>
+        </w:rPr>
+        <w:t>(Pauli, 2023)</w:t>
+      </w:r>
+      <w:r>
+        <w:rPr>
+          <w:rFonts w:hAnsiTheme="minorHAnsi" w:cstheme="minorHAnsi"/>
+          <w:i/>
+          <w:iCs/>
+        </w:rPr>
+        <w:fldChar w:fldCharType="end"/>
+      </w:r>
+      <w:r>
+        <w:rPr>
+          <w:rFonts w:hAnsiTheme="minorHAnsi" w:cstheme="minorHAnsi"/>
+          <w:i/>
+          <w:iCs/>
+        </w:rPr>
+        <w:t>.</w:t>
       </w:r>
     </w:p>
     <w:p>
@@ -1958,96 +2465,7 @@
           <w:rFonts w:hAnsiTheme="minorHAnsi" w:cstheme="minorHAnsi"/>
           <w:i/>
           <w:iCs/>
-        </w:rPr>
-        <w:t>Before each new discussion round, the KRS school group presents its findings on the respective area to the group of 25. The composition of the discussion cells is drawn by lot anew in each round within the group of 25. In the plenary of the groups of 25, the proposals of all small groups are presented and prioritized according to a carefully considered procedure. The entire Climate Council is prepared and carried out by the KRS school group.</w:t>
-      </w:r>
-    </w:p>
-    <w:p>
-      <w:pPr>
-        <w:jc w:val="both"/>
-        <w:rPr>
-          <w:rFonts w:hAnsiTheme="minorHAnsi" w:cstheme="minorHAnsi"/>
-          <w:i/>
-          <w:iCs/>
-        </w:rPr>
-      </w:pPr>
-      <w:r>
-        <w:rPr>
-          <w:rFonts w:hAnsiTheme="minorHAnsi" w:cstheme="minorHAnsi"/>
-          <w:i/>
-          <w:iCs/>
-        </w:rPr>
-        <w:t>The participation of pupils from the KRS school group in the MBGS is not excluded. At one of the two schools, not only pupils were involved, but also a total of ten people from the teaching staff and other school personnel, so that a total of only 40 pupils took part in the MBGS.</w:t>
-      </w:r>
-    </w:p>
-    <w:p>
-      <w:pPr>
-        <w:jc w:val="both"/>
-        <w:rPr>
-          <w:rFonts w:hAnsiTheme="minorHAnsi" w:cstheme="minorHAnsi"/>
-          <w:i/>
-          <w:iCs/>
-        </w:rPr>
-      </w:pPr>
-      <w:r>
-        <w:rPr>
-          <w:rFonts w:hAnsiTheme="minorHAnsi" w:cstheme="minorHAnsi"/>
-          <w:i/>
-          <w:iCs/>
-        </w:rPr>
-        <w:t>The third phase includes the creation of a roadmap with concrete goals and steps for more climate protection at the school (</w:t>
-      </w:r>
-      <w:proofErr w:type="spellStart"/>
-      <w:r>
-        <w:rPr>
-          <w:rFonts w:hAnsiTheme="minorHAnsi" w:cstheme="minorHAnsi"/>
-          <w:i/>
-          <w:iCs/>
-        </w:rPr>
-        <w:t>KlimaRatSchule</w:t>
-      </w:r>
-      <w:proofErr w:type="spellEnd"/>
-      <w:r>
-        <w:rPr>
-          <w:rFonts w:hAnsiTheme="minorHAnsi" w:cstheme="minorHAnsi"/>
-          <w:i/>
-          <w:iCs/>
-        </w:rPr>
-        <w:t>, 2022, p. 2). After the MBGS, this development is again the responsibility of the KRS school group, which brings together its findings on the climate balance, results from the MBGS and general considerations on implementation options. The completion of this roadmap marks the end of the KRS project, but above all gives the go-ahead for the school to implement the measures set out in it.</w:t>
-      </w:r>
-    </w:p>
-    <w:p>
-      <w:pPr>
-        <w:jc w:val="both"/>
-        <w:rPr>
-          <w:rFonts w:hAnsiTheme="minorHAnsi" w:cstheme="minorHAnsi"/>
-          <w:i/>
-          <w:iCs/>
-        </w:rPr>
-      </w:pPr>
-      <w:r>
-        <w:rPr>
-          <w:rFonts w:hAnsiTheme="minorHAnsi" w:cstheme="minorHAnsi"/>
-          <w:i/>
-          <w:iCs/>
-        </w:rPr>
-        <w:t>The levels of involvement are resulting from the different project phases and are summarised in the table below (REF PAULI)</w:t>
-      </w:r>
-    </w:p>
-    <w:p>
-      <w:pPr>
-        <w:jc w:val="both"/>
-        <w:rPr>
-          <w:rFonts w:hAnsiTheme="minorHAnsi" w:cstheme="minorHAnsi"/>
-          <w:i/>
-          <w:iCs/>
-        </w:rPr>
-      </w:pPr>
-      <w:r>
-        <w:rPr>
-          <w:rFonts w:hAnsiTheme="minorHAnsi" w:cstheme="minorHAnsi"/>
-          <w:i/>
-          <w:iCs/>
+          <w:noProof/>
         </w:rPr>
         <w:drawing>
           <wp:inline distT="0" distB="0" distL="0" distR="0" wp14:anchorId="372A2DCB" wp14:editId="682BA6E6">
@@ -2178,7 +2596,13 @@
         <w:rPr>
           <w:rFonts w:hAnsiTheme="minorHAnsi" w:cstheme="minorHAnsi"/>
         </w:rPr>
-        <w:t>The impact evaluation is being carried out at two of the participating schools in the Freiburg area, which are supervised by the</w:t>
+        <w:t>The survey</w:t>
+      </w:r>
+      <w:r>
+        <w:rPr>
+          <w:rFonts w:hAnsiTheme="minorHAnsi" w:cstheme="minorHAnsi"/>
+        </w:rPr>
+        <w:t>s</w:t>
       </w:r>
       <w:r>
         <w:rPr>
@@ -2190,25 +2614,127 @@
         <w:rPr>
           <w:rFonts w:hAnsiTheme="minorHAnsi" w:cstheme="minorHAnsi"/>
         </w:rPr>
-        <w:t xml:space="preserve">association Solare Zukunft. The </w:t>
-      </w:r>
-      <w:r>
-        <w:rPr>
-          <w:rFonts w:hAnsiTheme="minorHAnsi" w:cstheme="minorHAnsi"/>
-        </w:rPr>
-        <w:t>students</w:t>
-      </w:r>
-      <w:r>
-        <w:rPr>
-          <w:rFonts w:hAnsiTheme="minorHAnsi" w:cstheme="minorHAnsi"/>
-        </w:rPr>
-        <w:t xml:space="preserve"> of the two schools started the project in January 2023</w:t>
-      </w:r>
-      <w:r>
-        <w:rPr>
-          <w:rFonts w:hAnsiTheme="minorHAnsi" w:cstheme="minorHAnsi"/>
-        </w:rPr>
-        <w:t xml:space="preserve">, finished the main project phase in July 23. </w:t>
+        <w:t>will</w:t>
+      </w:r>
+      <w:r>
+        <w:rPr>
+          <w:rFonts w:hAnsiTheme="minorHAnsi" w:cstheme="minorHAnsi"/>
+        </w:rPr>
+        <w:t xml:space="preserve"> </w:t>
+      </w:r>
+      <w:r>
+        <w:rPr>
+          <w:rFonts w:hAnsiTheme="minorHAnsi" w:cstheme="minorHAnsi"/>
+        </w:rPr>
+        <w:t xml:space="preserve">be </w:t>
+      </w:r>
+      <w:r>
+        <w:rPr>
+          <w:rFonts w:hAnsiTheme="minorHAnsi" w:cstheme="minorHAnsi"/>
+        </w:rPr>
+        <w:t>conducted at two schools in the Freiburg area</w:t>
+      </w:r>
+      <w:r>
+        <w:rPr>
+          <w:rFonts w:hAnsiTheme="minorHAnsi" w:cstheme="minorHAnsi"/>
+        </w:rPr>
+        <w:t>, which are partnered with the association Solare Zukunft</w:t>
+      </w:r>
+      <w:r>
+        <w:rPr>
+          <w:rFonts w:hAnsiTheme="minorHAnsi" w:cstheme="minorHAnsi"/>
+        </w:rPr>
+        <w:t xml:space="preserve">. </w:t>
+      </w:r>
+      <w:r>
+        <w:rPr>
+          <w:rFonts w:hAnsiTheme="minorHAnsi" w:cstheme="minorHAnsi"/>
+        </w:rPr>
+        <w:t>The students of the two schools started the project in January 2023</w:t>
+      </w:r>
+      <w:r>
+        <w:rPr>
+          <w:rFonts w:hAnsiTheme="minorHAnsi" w:cstheme="minorHAnsi"/>
+        </w:rPr>
+        <w:t>, finished the main project phase in July 23.</w:t>
+      </w:r>
+      <w:r>
+        <w:rPr>
+          <w:rFonts w:hAnsiTheme="minorHAnsi" w:cstheme="minorHAnsi"/>
+        </w:rPr>
+        <w:t xml:space="preserve"> </w:t>
+      </w:r>
+      <w:r>
+        <w:rPr>
+          <w:rFonts w:hAnsiTheme="minorHAnsi" w:cstheme="minorHAnsi"/>
+        </w:rPr>
+        <w:t xml:space="preserve">Both are secondary schools. The first school, Goethe Gymnasium, is a </w:t>
+      </w:r>
+      <w:r>
+        <w:rPr>
+          <w:rFonts w:hAnsiTheme="minorHAnsi" w:cstheme="minorHAnsi"/>
+        </w:rPr>
+        <w:t>Gymnasium</w:t>
+      </w:r>
+      <w:r>
+        <w:rPr>
+          <w:rFonts w:hAnsiTheme="minorHAnsi" w:cstheme="minorHAnsi"/>
+        </w:rPr>
+        <w:t xml:space="preserve"> school in </w:t>
+      </w:r>
+      <w:proofErr w:type="spellStart"/>
+      <w:r>
+        <w:rPr>
+          <w:rFonts w:hAnsiTheme="minorHAnsi" w:cstheme="minorHAnsi"/>
+        </w:rPr>
+        <w:t>Emmendingen</w:t>
+      </w:r>
+      <w:proofErr w:type="spellEnd"/>
+      <w:r>
+        <w:rPr>
+          <w:rFonts w:hAnsiTheme="minorHAnsi" w:cstheme="minorHAnsi"/>
+        </w:rPr>
+        <w:t xml:space="preserve">, a suburb of Freiburg. The second school, ANGELL Schule, is a Montessori </w:t>
+      </w:r>
+      <w:proofErr w:type="spellStart"/>
+      <w:r>
+        <w:rPr>
+          <w:rFonts w:hAnsiTheme="minorHAnsi" w:cstheme="minorHAnsi"/>
+        </w:rPr>
+        <w:t>center</w:t>
+      </w:r>
+      <w:proofErr w:type="spellEnd"/>
+      <w:r>
+        <w:rPr>
+          <w:rFonts w:hAnsiTheme="minorHAnsi" w:cstheme="minorHAnsi"/>
+        </w:rPr>
+        <w:t xml:space="preserve"> in the city that is state-recognized and run as an independent, non-profit organization. </w:t>
+      </w:r>
+      <w:r>
+        <w:rPr>
+          <w:rFonts w:hAnsiTheme="minorHAnsi" w:cstheme="minorHAnsi"/>
+        </w:rPr>
+        <w:t xml:space="preserve">Here, the school types are mixed </w:t>
+      </w:r>
+      <w:proofErr w:type="spellStart"/>
+      <w:r>
+        <w:rPr>
+          <w:rFonts w:hAnsiTheme="minorHAnsi" w:cstheme="minorHAnsi"/>
+        </w:rPr>
+        <w:t>Realschule</w:t>
+      </w:r>
+      <w:proofErr w:type="spellEnd"/>
+      <w:r>
+        <w:rPr>
+          <w:rFonts w:hAnsiTheme="minorHAnsi" w:cstheme="minorHAnsi"/>
+        </w:rPr>
+        <w:t xml:space="preserve"> and Gymnasium.</w:t>
+      </w:r>
+      <w:r>
+        <w:rPr>
+          <w:rFonts w:hAnsiTheme="minorHAnsi" w:cstheme="minorHAnsi"/>
+        </w:rPr>
+        <w:t xml:space="preserve"> </w:t>
       </w:r>
     </w:p>
     <w:p>
@@ -2449,7 +2975,45 @@
           <w:b/>
           <w:bCs/>
         </w:rPr>
-        <w:t xml:space="preserve"> Triple A Framework (Hamann et al., 2023)</w:t>
+        <w:t xml:space="preserve"> Triple A Framework </w:t>
+      </w:r>
+      <w:r>
+        <w:rPr>
+          <w:rFonts w:hAnsiTheme="minorHAnsi" w:cstheme="minorHAnsi"/>
+          <w:b/>
+          <w:bCs/>
+        </w:rPr>
+        <w:fldChar w:fldCharType="begin"/>
+      </w:r>
+      <w:r>
+        <w:rPr>
+          <w:rFonts w:hAnsiTheme="minorHAnsi" w:cstheme="minorHAnsi"/>
+          <w:b/>
+          <w:bCs/>
+        </w:rPr>
+        <w:instrText xml:space="preserve"> ADDIN ZOTERO_ITEM CSL_CITATION {"citationID":"mxQRmi3L","properties":{"formattedCitation":"(Hamann et al., 2024)","plainCitation":"(Hamann et al., 2024)","noteIndex":0},"citationItems":[{"id":1148,"uris":["http://zotero.org/users/6175602/items/25CJW26U"],"itemData":{"id":1148,"type":"article-journal","abstract":"Many people do not act together against climate change or social inequalities because they feel they or their group cannot make a difference. Understanding how people come to feel that they can achieve something (a perception of self-efficacy) is therefore crucial for motivating people to act together for a better world. However, it is difficult to summarize already existing self-efficacy research because previous studies have used many different ways of naming and measuring it. In this article, we uncover the problems that this raises and propose the triple-A framework as a solution. This new framework shows which agents, actions, and aims are important for understanding self-efficacy. By offering specific recommendations for measuring self-efficacy, the triple-A framework creates a basis for mobilizing human agency in the context of climate change and social injustice.","container-title":"Personality and Social Psychology Review: An Official Journal of the Society for Personality and Social Psychology, Inc","DOI":"10.1177/10888683231178056","ISSN":"1532-7957","issue":"1","journalAbbreviation":"Pers Soc Psychol Rev","language":"eng","note":"PMID: 37386819\nPMCID: PMC10851658","page":"11-53","source":"PubMed","title":"Believing That We Can Change Our World for the Better: A Triple-A (Agent-Action-Aim) Framework of Self-Efficacy Beliefs in the Context of Collective Social and Ecological Aims","title-short":"Believing That We Can Change Our World for the Better","volume":"28","author":[{"family":"Hamann","given":"Karen R. S."},{"family":"Wullenkord","given":"Marlis C."},{"family":"Reese","given":"Gerhard"},{"family":"Zomeren","given":"Martijn","non-dropping-particle":"van"}],"issued":{"date-parts":[["2024",2]]}}}],"schema":"https://github.com/citation-style-language/schema/raw/master/csl-citation.json"} </w:instrText>
+      </w:r>
+      <w:r>
+        <w:rPr>
+          <w:rFonts w:hAnsiTheme="minorHAnsi" w:cstheme="minorHAnsi"/>
+          <w:b/>
+          <w:bCs/>
+        </w:rPr>
+        <w:fldChar w:fldCharType="separate"/>
+      </w:r>
+      <w:r>
+        <w:rPr>
+          <w:rFonts w:ascii="Calibri" w:hAnsi="Calibri" w:cs="Calibri"/>
+        </w:rPr>
+        <w:t>(Hamann et al., 2024)</w:t>
+      </w:r>
+      <w:r>
+        <w:rPr>
+          <w:rFonts w:hAnsiTheme="minorHAnsi" w:cstheme="minorHAnsi"/>
+          <w:b/>
+          <w:bCs/>
+        </w:rPr>
+        <w:fldChar w:fldCharType="end"/>
       </w:r>
     </w:p>
     <w:p>
@@ -4225,21 +4789,7 @@
         <w:rPr>
           <w:rFonts w:hAnsiTheme="minorHAnsi" w:cstheme="minorHAnsi"/>
         </w:rPr>
-        <w:t xml:space="preserve">I will model climate behaviour/ attitude/ self-efficacy beliefs as the response variable. Level of involvement, </w:t>
-      </w:r>
-      <w:proofErr w:type="gramStart"/>
-      <w:r>
-        <w:rPr>
-          <w:rFonts w:hAnsiTheme="minorHAnsi" w:cstheme="minorHAnsi"/>
-        </w:rPr>
-        <w:t>XXX .The</w:t>
-      </w:r>
-      <w:proofErr w:type="gramEnd"/>
-      <w:r>
-        <w:rPr>
-          <w:rFonts w:hAnsiTheme="minorHAnsi" w:cstheme="minorHAnsi"/>
-        </w:rPr>
-        <w:t xml:space="preserve"> random term in my model will be XXX. </w:t>
+        <w:t xml:space="preserve">I will model climate behaviour/ attitude/ self-efficacy beliefs as the response variable. Level of involvement, XXX .The random term in my model will be XXX. </w:t>
       </w:r>
     </w:p>
     <w:p>
@@ -4268,28 +4818,13 @@
         <w:rPr>
           <w:rFonts w:asciiTheme="minorHAnsi" w:hAnsiTheme="minorHAnsi" w:cstheme="minorHAnsi"/>
         </w:rPr>
-        <w:t>References</w:t>
+        <w:t>Proposed timetable</w:t>
       </w:r>
     </w:p>
     <w:p>
       <w:pPr>
-        <w:pStyle w:val="Heading1"/>
         <w:jc w:val="both"/>
         <w:rPr>
-          <w:rFonts w:asciiTheme="minorHAnsi" w:hAnsiTheme="minorHAnsi" w:cstheme="minorHAnsi"/>
-        </w:rPr>
-      </w:pPr>
-      <w:r>
-        <w:rPr>
-          <w:rFonts w:asciiTheme="minorHAnsi" w:hAnsiTheme="minorHAnsi" w:cstheme="minorHAnsi"/>
-        </w:rPr>
-        <w:t>Proposed timetable</w:t>
-      </w:r>
-    </w:p>
-    <w:p>
-      <w:pPr>
-        <w:jc w:val="both"/>
-        <w:rPr>
           <w:rFonts w:hAnsiTheme="minorHAnsi" w:cstheme="minorHAnsi"/>
         </w:rPr>
       </w:pPr>
@@ -4299,7 +4834,7 @@
           <w:noProof/>
         </w:rPr>
         <w:drawing>
-          <wp:anchor distT="0" distB="0" distL="114300" distR="114300" simplePos="0" relativeHeight="251658240" behindDoc="0" locked="0" layoutInCell="1" allowOverlap="1" wp14:anchorId="15C11DEE" wp14:editId="4F2731F2">
+          <wp:anchor distT="0" distB="0" distL="114300" distR="114300" simplePos="0" relativeHeight="251661312" behindDoc="0" locked="0" layoutInCell="1" allowOverlap="1" wp14:anchorId="3B0F19AC" wp14:editId="4D58A54A">
             <wp:simplePos x="0" y="0"/>
             <wp:positionH relativeFrom="column">
               <wp:posOffset>-135890</wp:posOffset>
@@ -4325,6 +4860,397 @@
             </a:graphic>
           </wp:anchor>
         </w:drawing>
+      </w:r>
+    </w:p>
+    <w:p>
+      <w:pPr>
+        <w:jc w:val="both"/>
+        <w:rPr>
+          <w:rFonts w:hAnsiTheme="minorHAnsi" w:cstheme="minorHAnsi"/>
+        </w:rPr>
+      </w:pPr>
+    </w:p>
+    <w:p>
+      <w:pPr>
+        <w:pStyle w:val="Heading1"/>
+        <w:jc w:val="both"/>
+        <w:rPr>
+          <w:rFonts w:asciiTheme="minorHAnsi" w:hAnsiTheme="minorHAnsi" w:cstheme="minorHAnsi"/>
+        </w:rPr>
+      </w:pPr>
+      <w:r>
+        <w:rPr>
+          <w:rFonts w:asciiTheme="minorHAnsi" w:hAnsiTheme="minorHAnsi" w:cstheme="minorHAnsi"/>
+        </w:rPr>
+        <w:lastRenderedPageBreak/>
+        <w:t>References</w:t>
+      </w:r>
+    </w:p>
+    <w:p>
+      <w:pPr>
+        <w:pStyle w:val="Bibliography"/>
+        <w:rPr>
+          <w:rFonts w:ascii="Calibri" w:hAnsi="Calibri" w:cs="Calibri"/>
+        </w:rPr>
+      </w:pPr>
+      <w:r>
+        <w:fldChar w:fldCharType="begin"/>
+      </w:r>
+      <w:r>
+        <w:instrText xml:space="preserve"> ADDIN ZOTERO_BIBL {"uncited":[],"omitted":[],"custom":[]} CSL_BIBLIOGRAPHY </w:instrText>
+      </w:r>
+      <w:r>
+        <w:fldChar w:fldCharType="separate"/>
+      </w:r>
+      <w:r>
+        <w:rPr>
+          <w:rFonts w:ascii="Calibri" w:hAnsi="Calibri" w:cs="Calibri"/>
+        </w:rPr>
+        <w:t xml:space="preserve">BMBF. (2020, November 17). </w:t>
+      </w:r>
+      <w:r>
+        <w:rPr>
+          <w:rFonts w:ascii="Calibri" w:hAnsi="Calibri" w:cs="Calibri"/>
+          <w:i/>
+          <w:iCs/>
+        </w:rPr>
+        <w:t>Die UNESCO veröffentlicht ihre ‘BNE 2030’ Roadmap—BNE-Portal Kampagne</w:t>
+      </w:r>
+      <w:r>
+        <w:rPr>
+          <w:rFonts w:ascii="Calibri" w:hAnsi="Calibri" w:cs="Calibri"/>
+        </w:rPr>
+        <w:t>. BNE-Portal - BNE-Portal Kampagne. https://www.bne-portal.de/bne/de/news/die-unesco-veroeffentlicht-ihre-bne-2030-roadmap.html</w:t>
+      </w:r>
+    </w:p>
+    <w:p>
+      <w:pPr>
+        <w:pStyle w:val="Bibliography"/>
+        <w:rPr>
+          <w:rFonts w:ascii="Calibri" w:hAnsi="Calibri" w:cs="Calibri"/>
+        </w:rPr>
+      </w:pPr>
+      <w:r>
+        <w:rPr>
+          <w:rFonts w:ascii="Calibri" w:hAnsi="Calibri" w:cs="Calibri"/>
+        </w:rPr>
+        <w:t xml:space="preserve">Getzin, S., &amp; Singer-Brodowski, M. (2017). Transformatives Lernen in einer Degrowth-Gesellschaft. </w:t>
+      </w:r>
+      <w:r>
+        <w:rPr>
+          <w:rFonts w:ascii="Calibri" w:hAnsi="Calibri" w:cs="Calibri"/>
+          <w:i/>
+          <w:iCs/>
+        </w:rPr>
+        <w:t>SOCIENCE - Journal of Science-Society Interfaces</w:t>
+      </w:r>
+      <w:r>
+        <w:rPr>
+          <w:rFonts w:ascii="Calibri" w:hAnsi="Calibri" w:cs="Calibri"/>
+        </w:rPr>
+        <w:t xml:space="preserve">, </w:t>
+      </w:r>
+      <w:r>
+        <w:rPr>
+          <w:rFonts w:ascii="Calibri" w:hAnsi="Calibri" w:cs="Calibri"/>
+          <w:i/>
+          <w:iCs/>
+        </w:rPr>
+        <w:t>1</w:t>
+      </w:r>
+      <w:r>
+        <w:rPr>
+          <w:rFonts w:ascii="Calibri" w:hAnsi="Calibri" w:cs="Calibri"/>
+        </w:rPr>
+        <w:t>, 33–46.</w:t>
+      </w:r>
+    </w:p>
+    <w:p>
+      <w:pPr>
+        <w:pStyle w:val="Bibliography"/>
+        <w:rPr>
+          <w:rFonts w:ascii="Calibri" w:hAnsi="Calibri" w:cs="Calibri"/>
+        </w:rPr>
+      </w:pPr>
+      <w:r>
+        <w:rPr>
+          <w:rFonts w:ascii="Calibri" w:hAnsi="Calibri" w:cs="Calibri"/>
+        </w:rPr>
+        <w:t xml:space="preserve">Hamann, K. R. S., Wullenkord, M. C., Reese, G., &amp; van Zomeren, M. (2024). Believing That We Can Change Our World for the Better: A Triple-A (Agent-Action-Aim) Framework of Self-Efficacy Beliefs in the Context of Collective Social and Ecological Aims. </w:t>
+      </w:r>
+      <w:r>
+        <w:rPr>
+          <w:rFonts w:ascii="Calibri" w:hAnsi="Calibri" w:cs="Calibri"/>
+          <w:i/>
+          <w:iCs/>
+        </w:rPr>
+        <w:t>Personality and Social Psychology Review: An Official Journal of the Society for Personality and Social Psychology, Inc</w:t>
+      </w:r>
+      <w:r>
+        <w:rPr>
+          <w:rFonts w:ascii="Calibri" w:hAnsi="Calibri" w:cs="Calibri"/>
+        </w:rPr>
+        <w:t xml:space="preserve">, </w:t>
+      </w:r>
+      <w:r>
+        <w:rPr>
+          <w:rFonts w:ascii="Calibri" w:hAnsi="Calibri" w:cs="Calibri"/>
+          <w:i/>
+          <w:iCs/>
+        </w:rPr>
+        <w:t>28</w:t>
+      </w:r>
+      <w:r>
+        <w:rPr>
+          <w:rFonts w:ascii="Calibri" w:hAnsi="Calibri" w:cs="Calibri"/>
+        </w:rPr>
+        <w:t>(1), 11–53. https://doi.org/10.1177/10888683231178056</w:t>
+      </w:r>
+    </w:p>
+    <w:p>
+      <w:pPr>
+        <w:pStyle w:val="Bibliography"/>
+        <w:rPr>
+          <w:rFonts w:ascii="Calibri" w:hAnsi="Calibri" w:cs="Calibri"/>
+        </w:rPr>
+      </w:pPr>
+      <w:r>
+        <w:rPr>
+          <w:rFonts w:ascii="Calibri" w:hAnsi="Calibri" w:cs="Calibri"/>
+        </w:rPr>
+        <w:t xml:space="preserve">Hoffmann, D. T. (2020). Bildung für nachhaltige Entwicklung – Begriff, Merkmale, Aufgaben. </w:t>
+      </w:r>
+      <w:r>
+        <w:rPr>
+          <w:rFonts w:ascii="Calibri" w:hAnsi="Calibri" w:cs="Calibri"/>
+          <w:i/>
+          <w:iCs/>
+        </w:rPr>
+        <w:t>Bildung für nachhaltige Entwicklung</w:t>
+      </w:r>
+      <w:r>
+        <w:rPr>
+          <w:rFonts w:ascii="Calibri" w:hAnsi="Calibri" w:cs="Calibri"/>
+        </w:rPr>
+        <w:t>.</w:t>
+      </w:r>
+    </w:p>
+    <w:p>
+      <w:pPr>
+        <w:pStyle w:val="Bibliography"/>
+        <w:rPr>
+          <w:rFonts w:ascii="Calibri" w:hAnsi="Calibri" w:cs="Calibri"/>
+        </w:rPr>
+      </w:pPr>
+      <w:r>
+        <w:rPr>
+          <w:rFonts w:ascii="Calibri" w:hAnsi="Calibri" w:cs="Calibri"/>
+        </w:rPr>
+        <w:t xml:space="preserve">IPCC. (2023). </w:t>
+      </w:r>
+      <w:r>
+        <w:rPr>
+          <w:rFonts w:ascii="Calibri" w:hAnsi="Calibri" w:cs="Calibri"/>
+          <w:i/>
+          <w:iCs/>
+        </w:rPr>
+        <w:t>AR6 Synthesis Report: Climate Change 2023 — IPCC</w:t>
+      </w:r>
+      <w:r>
+        <w:rPr>
+          <w:rFonts w:ascii="Calibri" w:hAnsi="Calibri" w:cs="Calibri"/>
+        </w:rPr>
+        <w:t>. https://www.ipcc.ch/report/sixth-assessment-report-cycle/</w:t>
+      </w:r>
+    </w:p>
+    <w:p>
+      <w:pPr>
+        <w:pStyle w:val="Bibliography"/>
+        <w:rPr>
+          <w:rFonts w:ascii="Calibri" w:hAnsi="Calibri" w:cs="Calibri"/>
+        </w:rPr>
+      </w:pPr>
+      <w:r>
+        <w:rPr>
+          <w:rFonts w:ascii="Calibri" w:hAnsi="Calibri" w:cs="Calibri"/>
+        </w:rPr>
+        <w:t xml:space="preserve">Pauli, L. S. (2023). Wirkungsevaluation des BNE-Projekts „KlimaRatSchule": Eine quantitative Analyse mithilfe der Theory of Planned Behavior. </w:t>
+      </w:r>
+      <w:r>
+        <w:rPr>
+          <w:rFonts w:ascii="Calibri" w:hAnsi="Calibri" w:cs="Calibri"/>
+          <w:i/>
+          <w:iCs/>
+        </w:rPr>
+        <w:t>(unpublished Master thesis). Katholische Universität Eichstätt-Ingolstadt</w:t>
+      </w:r>
+      <w:r>
+        <w:rPr>
+          <w:rFonts w:ascii="Calibri" w:hAnsi="Calibri" w:cs="Calibri"/>
+        </w:rPr>
+        <w:t>.</w:t>
+      </w:r>
+    </w:p>
+    <w:p>
+      <w:pPr>
+        <w:pStyle w:val="Bibliography"/>
+        <w:rPr>
+          <w:rFonts w:ascii="Calibri" w:hAnsi="Calibri" w:cs="Calibri"/>
+        </w:rPr>
+      </w:pPr>
+      <w:r>
+        <w:rPr>
+          <w:rFonts w:ascii="Calibri" w:hAnsi="Calibri" w:cs="Calibri"/>
+        </w:rPr>
+        <w:t xml:space="preserve">Rieckmann, M., &amp; Barth, M. (2022). </w:t>
+      </w:r>
+      <w:r>
+        <w:rPr>
+          <w:rFonts w:ascii="Calibri" w:hAnsi="Calibri" w:cs="Calibri"/>
+          <w:i/>
+          <w:iCs/>
+        </w:rPr>
+        <w:t>Educators’ Competence Frameworks in Education for Sustainable Development</w:t>
+      </w:r>
+      <w:r>
+        <w:rPr>
+          <w:rFonts w:ascii="Calibri" w:hAnsi="Calibri" w:cs="Calibri"/>
+        </w:rPr>
+        <w:t xml:space="preserve"> (pp. 19–26). https://doi.org/10.1007/978-3-030-91055-6_3</w:t>
+      </w:r>
+    </w:p>
+    <w:p>
+      <w:pPr>
+        <w:pStyle w:val="Bibliography"/>
+        <w:rPr>
+          <w:rFonts w:ascii="Calibri" w:hAnsi="Calibri" w:cs="Calibri"/>
+        </w:rPr>
+      </w:pPr>
+      <w:r>
+        <w:rPr>
+          <w:rFonts w:ascii="Calibri" w:hAnsi="Calibri" w:cs="Calibri"/>
+        </w:rPr>
+        <w:t xml:space="preserve">Riess, W. (2021). </w:t>
+      </w:r>
+      <w:r>
+        <w:rPr>
+          <w:rFonts w:ascii="Calibri" w:hAnsi="Calibri" w:cs="Calibri"/>
+          <w:i/>
+          <w:iCs/>
+        </w:rPr>
+        <w:t>Wie kann Bildung für nachhaltige Entwicklung wirksam unterrichtet werden?</w:t>
+      </w:r>
+    </w:p>
+    <w:p>
+      <w:pPr>
+        <w:pStyle w:val="Bibliography"/>
+        <w:rPr>
+          <w:rFonts w:ascii="Calibri" w:hAnsi="Calibri" w:cs="Calibri"/>
+        </w:rPr>
+      </w:pPr>
+      <w:r>
+        <w:rPr>
+          <w:rFonts w:ascii="Calibri" w:hAnsi="Calibri" w:cs="Calibri"/>
+        </w:rPr>
+        <w:t xml:space="preserve">Ssossé, Q., Wagner, J., &amp; Hopper, C. (2021). Assessing the Impact of ESD: Methods, Challenges, Results. </w:t>
+      </w:r>
+      <w:r>
+        <w:rPr>
+          <w:rFonts w:ascii="Calibri" w:hAnsi="Calibri" w:cs="Calibri"/>
+          <w:i/>
+          <w:iCs/>
+        </w:rPr>
+        <w:t>Sustainability</w:t>
+      </w:r>
+      <w:r>
+        <w:rPr>
+          <w:rFonts w:ascii="Calibri" w:hAnsi="Calibri" w:cs="Calibri"/>
+        </w:rPr>
+        <w:t xml:space="preserve">, </w:t>
+      </w:r>
+      <w:r>
+        <w:rPr>
+          <w:rFonts w:ascii="Calibri" w:hAnsi="Calibri" w:cs="Calibri"/>
+          <w:i/>
+          <w:iCs/>
+        </w:rPr>
+        <w:t>13</w:t>
+      </w:r>
+      <w:r>
+        <w:rPr>
+          <w:rFonts w:ascii="Calibri" w:hAnsi="Calibri" w:cs="Calibri"/>
+        </w:rPr>
+        <w:t>, 2854. https://doi.org/10.3390/su13052854</w:t>
+      </w:r>
+    </w:p>
+    <w:p>
+      <w:pPr>
+        <w:pStyle w:val="Bibliography"/>
+        <w:rPr>
+          <w:rFonts w:ascii="Calibri" w:hAnsi="Calibri" w:cs="Calibri"/>
+        </w:rPr>
+      </w:pPr>
+      <w:r>
+        <w:rPr>
+          <w:rFonts w:ascii="Calibri" w:hAnsi="Calibri" w:cs="Calibri"/>
+        </w:rPr>
+        <w:t xml:space="preserve">Waltner, E.-M., Overbeck, A., &amp; Rieß, W. (2022). Application-Oriented Development of Outcome Indicators for Measuring Students’ Sustainability Competencies: Turning from Input Focus to Outcome Orientation. In G. Karaarslan-Semiz (Ed.), </w:t>
+      </w:r>
+      <w:r>
+        <w:rPr>
+          <w:rFonts w:ascii="Calibri" w:hAnsi="Calibri" w:cs="Calibri"/>
+          <w:i/>
+          <w:iCs/>
+        </w:rPr>
+        <w:t xml:space="preserve">Education for Sustainable Development in </w:t>
+      </w:r>
+      <w:r>
+        <w:rPr>
+          <w:rFonts w:ascii="Calibri" w:hAnsi="Calibri" w:cs="Calibri"/>
+          <w:i/>
+          <w:iCs/>
+        </w:rPr>
+        <w:lastRenderedPageBreak/>
+        <w:t>Primary and Secondary Schools: Pedagogical and Practical Approaches for Teachers</w:t>
+      </w:r>
+      <w:r>
+        <w:rPr>
+          <w:rFonts w:ascii="Calibri" w:hAnsi="Calibri" w:cs="Calibri"/>
+        </w:rPr>
+        <w:t xml:space="preserve"> (pp. 205–219). Springer International Publishing. https://doi.org/10.1007/978-3-031-09112-4_15</w:t>
+      </w:r>
+    </w:p>
+    <w:p>
+      <w:pPr>
+        <w:pStyle w:val="Bibliography"/>
+        <w:rPr>
+          <w:rFonts w:ascii="Calibri" w:hAnsi="Calibri" w:cs="Calibri"/>
+        </w:rPr>
+      </w:pPr>
+      <w:r>
+        <w:rPr>
+          <w:rFonts w:ascii="Calibri" w:hAnsi="Calibri" w:cs="Calibri"/>
+        </w:rPr>
+        <w:t xml:space="preserve">Waltner, E.-M., Rieß, W., Mischo, C., Hörsch, C., &amp; Scharenberg, K. (2021). </w:t>
+      </w:r>
+      <w:r>
+        <w:rPr>
+          <w:rFonts w:ascii="Calibri" w:hAnsi="Calibri" w:cs="Calibri"/>
+          <w:i/>
+          <w:iCs/>
+        </w:rPr>
+        <w:t>Abschlussbericht: Bildung für nachhaltige Entwicklung – Umsetzung eines neuen Leitprinzips und seine Effekte auf Schüler/-innenseite.</w:t>
+      </w:r>
+      <w:r>
+        <w:rPr>
+          <w:rFonts w:ascii="Calibri" w:hAnsi="Calibri" w:cs="Calibri"/>
+        </w:rPr>
+        <w:t xml:space="preserve"> https://phfr.bsz-bw.de/frontdoor/index/index/docId/877</w:t>
+      </w:r>
+    </w:p>
+    <w:p>
+      <w:r>
+        <w:fldChar w:fldCharType="end"/>
       </w:r>
     </w:p>
     <w:sectPr>
@@ -6326,6 +7252,7 @@
   <w:style w:type="character" w:default="1" w:styleId="DefaultParagraphFont">
     <w:name w:val="Default Paragraph Font"/>
     <w:uiPriority w:val="1"/>
+    <w:semiHidden/>
     <w:unhideWhenUsed/>
   </w:style>
   <w:style w:type="table" w:default="1" w:styleId="TableNormal">
@@ -6715,6 +7642,18 @@
       <w:szCs w:val="24"/>
     </w:rPr>
   </w:style>
+  <w:style w:type="paragraph" w:styleId="Bibliography">
+    <w:name w:val="Bibliography"/>
+    <w:basedOn w:val="Normal"/>
+    <w:next w:val="Normal"/>
+    <w:uiPriority w:val="37"/>
+    <w:unhideWhenUsed/>
+    <w:rsid w:val="00A433A9"/>
+    <w:pPr>
+      <w:spacing w:after="0" w:line="480" w:lineRule="auto"/>
+      <w:ind w:left="720" w:hanging="720"/>
+    </w:pPr>
+  </w:style>
 </w:styles>
 </file>
 
@@ -6880,7 +7819,7 @@
           </c:val>
           <c:extLst>
             <c:ext xmlns:c16="http://schemas.microsoft.com/office/drawing/2014/chart" uri="{C3380CC4-5D6E-409C-BE32-E72D297353CC}">
-              <c16:uniqueId val="{00000000-8763-4879-B04B-AE78CD22B1C8}"/>
+              <c16:uniqueId val="{00000000-4CEE-4953-8F88-E991527B78A7}"/>
             </c:ext>
           </c:extLst>
         </c:ser>
@@ -6915,7 +7854,7 @@
             </c:spPr>
             <c:extLst>
               <c:ext xmlns:c16="http://schemas.microsoft.com/office/drawing/2014/chart" uri="{C3380CC4-5D6E-409C-BE32-E72D297353CC}">
-                <c16:uniqueId val="{00000002-8763-4879-B04B-AE78CD22B1C8}"/>
+                <c16:uniqueId val="{00000002-4CEE-4953-8F88-E991527B78A7}"/>
               </c:ext>
             </c:extLst>
           </c:dPt>
@@ -6934,7 +7873,7 @@
             </c:spPr>
             <c:extLst>
               <c:ext xmlns:c16="http://schemas.microsoft.com/office/drawing/2014/chart" uri="{C3380CC4-5D6E-409C-BE32-E72D297353CC}">
-                <c16:uniqueId val="{00000004-8763-4879-B04B-AE78CD22B1C8}"/>
+                <c16:uniqueId val="{00000004-4CEE-4953-8F88-E991527B78A7}"/>
               </c:ext>
             </c:extLst>
           </c:dPt>
@@ -7047,7 +7986,7 @@
           </c:val>
           <c:extLst>
             <c:ext xmlns:c16="http://schemas.microsoft.com/office/drawing/2014/chart" uri="{C3380CC4-5D6E-409C-BE32-E72D297353CC}">
-              <c16:uniqueId val="{00000005-8763-4879-B04B-AE78CD22B1C8}"/>
+              <c16:uniqueId val="{00000005-4CEE-4953-8F88-E991527B78A7}"/>
             </c:ext>
           </c:extLst>
         </c:ser>

</xml_diff>

<commit_message>
Dani worked on einverständniserklärung und fragebögen
</commit_message>
<xml_diff>
--- a/documents/DaniGargya_MA_proposal_Mar24.docx
+++ b/documents/DaniGargya_MA_proposal_Mar24.docx
@@ -2656,13 +2656,7 @@
         <w:rPr>
           <w:rFonts w:hAnsiTheme="minorHAnsi" w:cstheme="minorHAnsi"/>
         </w:rPr>
-        <w:t>, finished the main project phase in July 23.</w:t>
-      </w:r>
-      <w:r>
-        <w:rPr>
-          <w:rFonts w:hAnsiTheme="minorHAnsi" w:cstheme="minorHAnsi"/>
-        </w:rPr>
-        <w:t xml:space="preserve"> </w:t>
+        <w:t xml:space="preserve">, finished the main project phase in July 23. </w:t>
       </w:r>
       <w:r>
         <w:rPr>
@@ -2694,16 +2688,26 @@
         <w:rPr>
           <w:rFonts w:hAnsiTheme="minorHAnsi" w:cstheme="minorHAnsi"/>
         </w:rPr>
-        <w:t xml:space="preserve">, a suburb of Freiburg. The second school, ANGELL Schule, is a Montessori </w:t>
-      </w:r>
-      <w:proofErr w:type="spellStart"/>
-      <w:r>
-        <w:rPr>
-          <w:rFonts w:hAnsiTheme="minorHAnsi" w:cstheme="minorHAnsi"/>
-        </w:rPr>
-        <w:t>center</w:t>
-      </w:r>
-      <w:proofErr w:type="spellEnd"/>
+        <w:t xml:space="preserve">, a </w:t>
+      </w:r>
+      <w:r>
+        <w:rPr>
+          <w:rFonts w:hAnsiTheme="minorHAnsi" w:cstheme="minorHAnsi"/>
+        </w:rPr>
+        <w:t>neighbouring city</w:t>
+      </w:r>
+      <w:r>
+        <w:rPr>
+          <w:rFonts w:hAnsiTheme="minorHAnsi" w:cstheme="minorHAnsi"/>
+        </w:rPr>
+        <w:t xml:space="preserve"> of Freiburg. The second school, ANGELL Schule, is a Montessori </w:t>
+      </w:r>
+      <w:r>
+        <w:rPr>
+          <w:rFonts w:hAnsiTheme="minorHAnsi" w:cstheme="minorHAnsi"/>
+        </w:rPr>
+        <w:t>centre</w:t>
+      </w:r>
       <w:r>
         <w:rPr>
           <w:rFonts w:hAnsiTheme="minorHAnsi" w:cstheme="minorHAnsi"/>

</xml_diff>

<commit_message>
Dani added predicitons and workflow diagram
</commit_message>
<xml_diff>
--- a/documents/DaniGargya_MA_proposal_Mar24.docx
+++ b/documents/DaniGargya_MA_proposal_Mar24.docx
@@ -1700,13 +1700,188 @@
         <w:rPr>
           <w:rFonts w:asciiTheme="minorHAnsi" w:hAnsiTheme="minorHAnsi" w:cstheme="minorHAnsi"/>
         </w:rPr>
-        <w:t>/ p</w:t>
+        <w:t xml:space="preserve"> and </w:t>
       </w:r>
       <w:r>
         <w:rPr>
           <w:rFonts w:asciiTheme="minorHAnsi" w:hAnsiTheme="minorHAnsi" w:cstheme="minorHAnsi"/>
         </w:rPr>
-        <w:t>redictions?</w:t>
+        <w:t>predictions</w:t>
+      </w:r>
+    </w:p>
+    <w:p>
+      <w:r>
+        <w:t>I hypothesize that there will be a positive relationship between</w:t>
+      </w:r>
+    </w:p>
+    <w:p/>
+    <w:p/>
+    <w:p>
+      <w:r>
+        <w:drawing>
+          <wp:anchor distT="0" distB="0" distL="114300" distR="114300" simplePos="0" relativeHeight="251662336" behindDoc="0" locked="0" layoutInCell="1" allowOverlap="1" wp14:anchorId="0E936AC4" wp14:editId="3AF173FE">
+            <wp:simplePos x="0" y="0"/>
+            <wp:positionH relativeFrom="column">
+              <wp:posOffset>232106</wp:posOffset>
+            </wp:positionH>
+            <wp:positionV relativeFrom="paragraph">
+              <wp:posOffset>283210</wp:posOffset>
+            </wp:positionV>
+            <wp:extent cx="5793740" cy="1391285"/>
+            <wp:effectExtent l="0" t="0" r="0" b="0"/>
+            <wp:wrapSquare wrapText="bothSides"/>
+            <wp:docPr id="916191571" name="Picture 1" descr="A graph with arrows pointing to a group&#10;&#10;Description automatically generated"/>
+            <wp:cNvGraphicFramePr>
+              <a:graphicFrameLocks xmlns:a="http://schemas.openxmlformats.org/drawingml/2006/main" noChangeAspect="1"/>
+            </wp:cNvGraphicFramePr>
+            <a:graphic xmlns:a="http://schemas.openxmlformats.org/drawingml/2006/main">
+              <a:graphicData uri="http://schemas.openxmlformats.org/drawingml/2006/picture">
+                <pic:pic xmlns:pic="http://schemas.openxmlformats.org/drawingml/2006/picture">
+                  <pic:nvPicPr>
+                    <pic:cNvPr id="916191571" name="Picture 1" descr="A graph with arrows pointing to a group&#10;&#10;Description automatically generated"/>
+                    <pic:cNvPicPr/>
+                  </pic:nvPicPr>
+                  <pic:blipFill>
+                    <a:blip r:embed="rId8">
+                      <a:extLst>
+                        <a:ext uri="{28A0092B-C50C-407E-A947-70E740481C1C}">
+                          <a14:useLocalDpi xmlns:a14="http://schemas.microsoft.com/office/drawing/2010/main" val="0"/>
+                        </a:ext>
+                      </a:extLst>
+                    </a:blip>
+                    <a:stretch>
+                      <a:fillRect/>
+                    </a:stretch>
+                  </pic:blipFill>
+                  <pic:spPr>
+                    <a:xfrm>
+                      <a:off x="0" y="0"/>
+                      <a:ext cx="5793740" cy="1391285"/>
+                    </a:xfrm>
+                    <a:prstGeom prst="rect">
+                      <a:avLst/>
+                    </a:prstGeom>
+                  </pic:spPr>
+                </pic:pic>
+              </a:graphicData>
+            </a:graphic>
+          </wp:anchor>
+        </w:drawing>
+      </w:r>
+      <w:r>
+        <w:rPr>
+          <w:b/>
+          <w:bCs/>
+        </w:rPr>
+        <w:t xml:space="preserve">A) </w:t>
+      </w:r>
+      <w:r>
+        <w:t>Predictions</w:t>
+      </w:r>
+    </w:p>
+    <w:p>
+      <w:r>
+        <w:rPr>
+          <w:rFonts w:hAnsiTheme="minorHAnsi" w:cstheme="minorHAnsi"/>
+        </w:rPr>
+        <w:drawing>
+          <wp:anchor distT="0" distB="0" distL="114300" distR="114300" simplePos="0" relativeHeight="251663360" behindDoc="0" locked="0" layoutInCell="1" allowOverlap="1" wp14:anchorId="30162B6B" wp14:editId="6730EB6B">
+            <wp:simplePos x="0" y="0"/>
+            <wp:positionH relativeFrom="column">
+              <wp:posOffset>295579</wp:posOffset>
+            </wp:positionH>
+            <wp:positionV relativeFrom="paragraph">
+              <wp:posOffset>1675765</wp:posOffset>
+            </wp:positionV>
+            <wp:extent cx="5731510" cy="2943860"/>
+            <wp:effectExtent l="0" t="0" r="2540" b="8890"/>
+            <wp:wrapSquare wrapText="bothSides"/>
+            <wp:docPr id="803101864" name="Picture 1" descr="A diagram of a diagram&#10;&#10;Description automatically generated"/>
+            <wp:cNvGraphicFramePr>
+              <a:graphicFrameLocks xmlns:a="http://schemas.openxmlformats.org/drawingml/2006/main" noChangeAspect="1"/>
+            </wp:cNvGraphicFramePr>
+            <a:graphic xmlns:a="http://schemas.openxmlformats.org/drawingml/2006/main">
+              <a:graphicData uri="http://schemas.openxmlformats.org/drawingml/2006/picture">
+                <pic:pic xmlns:pic="http://schemas.openxmlformats.org/drawingml/2006/picture">
+                  <pic:nvPicPr>
+                    <pic:cNvPr id="803101864" name="Picture 1" descr="A diagram of a diagram&#10;&#10;Description automatically generated"/>
+                    <pic:cNvPicPr/>
+                  </pic:nvPicPr>
+                  <pic:blipFill>
+                    <a:blip r:embed="rId9">
+                      <a:extLst>
+                        <a:ext uri="{28A0092B-C50C-407E-A947-70E740481C1C}">
+                          <a14:useLocalDpi xmlns:a14="http://schemas.microsoft.com/office/drawing/2010/main" val="0"/>
+                        </a:ext>
+                      </a:extLst>
+                    </a:blip>
+                    <a:stretch>
+                      <a:fillRect/>
+                    </a:stretch>
+                  </pic:blipFill>
+                  <pic:spPr>
+                    <a:xfrm>
+                      <a:off x="0" y="0"/>
+                      <a:ext cx="5731510" cy="2943860"/>
+                    </a:xfrm>
+                    <a:prstGeom prst="rect">
+                      <a:avLst/>
+                    </a:prstGeom>
+                  </pic:spPr>
+                </pic:pic>
+              </a:graphicData>
+            </a:graphic>
+          </wp:anchor>
+        </w:drawing>
+      </w:r>
+      <w:r>
+        <w:rPr>
+          <w:b/>
+          <w:bCs/>
+        </w:rPr>
+        <w:t xml:space="preserve">B) </w:t>
+      </w:r>
+      <w:r>
+        <w:t>Workflow</w:t>
+      </w:r>
+    </w:p>
+    <w:p/>
+    <w:p>
+      <w:r>
+        <w:t>Figure 1: My study looks at three different aspects related to sustainability competences.</w:t>
+      </w:r>
+      <w:r>
+        <w:t xml:space="preserve"> </w:t>
+      </w:r>
+      <w:r>
+        <w:rPr>
+          <w:b/>
+          <w:bCs/>
+        </w:rPr>
+        <w:t>A</w:t>
+      </w:r>
+      <w:r>
+        <w:rPr>
+          <w:b/>
+          <w:bCs/>
+        </w:rPr>
+        <w:t xml:space="preserve"> </w:t>
+      </w:r>
+      <w:r>
+        <w:t xml:space="preserve">Conceptual diagrams of my predictions. </w:t>
+      </w:r>
+      <w:r>
+        <w:rPr>
+          <w:b/>
+          <w:bCs/>
+        </w:rPr>
+        <w:t>B</w:t>
+      </w:r>
+      <w:r>
+        <w:t xml:space="preserve"> Workflow</w:t>
+      </w:r>
+      <w:r>
+        <w:t>.</w:t>
       </w:r>
     </w:p>
     <w:p>
@@ -1840,6 +2015,7 @@
         <w:rPr>
           <w:rFonts w:asciiTheme="minorHAnsi" w:hAnsiTheme="minorHAnsi" w:cstheme="minorHAnsi"/>
         </w:rPr>
+        <w:lastRenderedPageBreak/>
         <w:t>Existing data “before-after” su</w:t>
       </w:r>
       <w:r>
@@ -2015,21 +2191,7 @@
         <w:rPr>
           <w:rFonts w:asciiTheme="minorHAnsi" w:hAnsiTheme="minorHAnsi" w:cstheme="minorHAnsi"/>
         </w:rPr>
-        <w:t>Project description “</w:t>
-      </w:r>
-      <w:proofErr w:type="spellStart"/>
-      <w:r>
-        <w:rPr>
-          <w:rFonts w:asciiTheme="minorHAnsi" w:hAnsiTheme="minorHAnsi" w:cstheme="minorHAnsi"/>
-        </w:rPr>
-        <w:t>KlimaRatSchule</w:t>
-      </w:r>
-      <w:proofErr w:type="spellEnd"/>
-      <w:r>
-        <w:rPr>
-          <w:rFonts w:asciiTheme="minorHAnsi" w:hAnsiTheme="minorHAnsi" w:cstheme="minorHAnsi"/>
-        </w:rPr>
-        <w:t>”</w:t>
+        <w:t>Project description “KlimaRatSchule”</w:t>
       </w:r>
       <w:r>
         <w:rPr>
@@ -2075,7 +2237,7 @@
                     <pic:cNvPicPr/>
                   </pic:nvPicPr>
                   <pic:blipFill>
-                    <a:blip r:embed="rId8">
+                    <a:blip r:embed="rId10">
                       <a:extLst>
                         <a:ext uri="{28A0092B-C50C-407E-A947-70E740481C1C}">
                           <a14:useLocalDpi xmlns:a14="http://schemas.microsoft.com/office/drawing/2010/main" val="0"/>
@@ -2119,35 +2281,7 @@
         <w:rPr>
           <w:rFonts w:hAnsiTheme="minorHAnsi" w:cstheme="minorHAnsi"/>
         </w:rPr>
-        <w:t xml:space="preserve">“The </w:t>
-      </w:r>
-      <w:proofErr w:type="spellStart"/>
-      <w:r>
-        <w:rPr>
-          <w:rFonts w:hAnsiTheme="minorHAnsi" w:cstheme="minorHAnsi"/>
-        </w:rPr>
-        <w:t>KlimaRatSchule</w:t>
-      </w:r>
-      <w:proofErr w:type="spellEnd"/>
-      <w:r>
-        <w:rPr>
-          <w:rFonts w:hAnsiTheme="minorHAnsi" w:cstheme="minorHAnsi"/>
-        </w:rPr>
-        <w:t xml:space="preserve"> (KRS) project aims to promote and establish an active climate protection culture in schools. To achieve this, KRS combines effective climate protection measures with democracy education. This means that pupils are actively involved in the development of a climate protection concept through a democratic participation process. This sensitizes the students to this topic and develops skills that enable them to act and make decisions in the interests of climate protection beyond the school day. In addition, this process allows thematic priorities and measures to be identified, on the basis of which a climate protection concept is created that is individually adapted to the school.” (KRS </w:t>
-      </w:r>
-      <w:proofErr w:type="spellStart"/>
-      <w:r>
-        <w:rPr>
-          <w:rFonts w:hAnsiTheme="minorHAnsi" w:cstheme="minorHAnsi"/>
-        </w:rPr>
-        <w:t>Projektbeschreibung</w:t>
-      </w:r>
-      <w:proofErr w:type="spellEnd"/>
-      <w:r>
-        <w:rPr>
-          <w:rFonts w:hAnsiTheme="minorHAnsi" w:cstheme="minorHAnsi"/>
-        </w:rPr>
-        <w:t>, 2024)</w:t>
+        <w:t>“The KlimaRatSchule (KRS) project aims to promote and establish an active climate protection culture in schools. To achieve this, KRS combines effective climate protection measures with democracy education. This means that pupils are actively involved in the development of a climate protection concept through a democratic participation process. This sensitizes the students to this topic and develops skills that enable them to act and make decisions in the interests of climate protection beyond the school day. In addition, this process allows thematic priorities and measures to be identified, on the basis of which a climate protection concept is created that is individually adapted to the school.” (KRS Projektbeschreibung, 2024)</w:t>
       </w:r>
       <w:r>
         <w:rPr>
@@ -2209,52 +2343,52 @@
           <w:i/>
           <w:iCs/>
         </w:rPr>
-        <w:t xml:space="preserve">The project can be divided into three phases from the students points of view. In the first phase, a voluntary student team is formed, the so called KRS-expert group. This group receives an introduction </w:t>
-      </w:r>
-      <w:r>
+        <w:t>The project can be divided into three phases from the students points of view. In the first phase, a voluntary student team is formed, the so called KRS-expert group. This group receives an introduction about the aims and phases of the project. Additionally, they get informed about general facts about climate change and four relevant areas within their school: energy, mobility, nutrition and procurement. In the first phase, the KRS school group has the task of drawing up a carbon footprint for the school. On the other hand, this group prepares the second phase, which will be explained in more detail later.</w:t>
+      </w:r>
+    </w:p>
+    <w:p>
+      <w:pPr>
+        <w:jc w:val="both"/>
         <w:rPr>
           <w:rFonts w:hAnsiTheme="minorHAnsi" w:cstheme="minorHAnsi"/>
           <w:i/>
           <w:iCs/>
         </w:rPr>
-        <w:lastRenderedPageBreak/>
-        <w:t>about the aims and phases of the project. Additionally, they get informed about general facts about climate change and four relevant areas within their school: energy, mobility, nutrition and procurement. In the first phase, the KRS school group has the task of drawing up a carbon footprint for the school. On the other hand, this group prepares the second phase, which will be explained in more detail later.</w:t>
-      </w:r>
-    </w:p>
-    <w:p>
-      <w:pPr>
-        <w:jc w:val="both"/>
+      </w:pPr>
+      <w:r>
         <w:rPr>
           <w:rFonts w:hAnsiTheme="minorHAnsi" w:cstheme="minorHAnsi"/>
           <w:i/>
           <w:iCs/>
         </w:rPr>
-      </w:pPr>
-      <w:r>
+        <w:t>The second phase includes a micro-citizen report, which was adapted to the school context and is therefore called "Micro-citizen report for schools" (MBGS) (KlimaRatSchule, 2022, p. 1). This is a democratic process in which randomly selected pupils discuss relevant issues and problems and develop solutions.</w:t>
+      </w:r>
+    </w:p>
+    <w:p>
+      <w:pPr>
+        <w:jc w:val="both"/>
         <w:rPr>
           <w:rFonts w:hAnsiTheme="minorHAnsi" w:cstheme="minorHAnsi"/>
           <w:i/>
           <w:iCs/>
         </w:rPr>
-        <w:t>The second phase includes a micro-citizen report, which was adapted to the school context and is therefore called "Micro-citizen report for schools" (MBGS) (</w:t>
-      </w:r>
-      <w:proofErr w:type="spellStart"/>
+      </w:pPr>
       <w:r>
         <w:rPr>
           <w:rFonts w:hAnsiTheme="minorHAnsi" w:cstheme="minorHAnsi"/>
           <w:i/>
           <w:iCs/>
         </w:rPr>
-        <w:t>KlimaRatSchule</w:t>
-      </w:r>
-      <w:proofErr w:type="spellEnd"/>
+        <w:t xml:space="preserve">First, 50 pupils are randomly selected and divided into two equal groups on the day of the MBGS. Each of these two groups deals with two areas of activity in parallel in two rounds, so that the four areas of </w:t>
+      </w:r>
       <w:r>
         <w:rPr>
           <w:rFonts w:hAnsiTheme="minorHAnsi" w:cstheme="minorHAnsi"/>
           <w:i/>
           <w:iCs/>
         </w:rPr>
-        <w:t>, 2022, p. 1). This is a democratic process in which randomly selected pupils discuss relevant issues and problems and develop solutions.</w:t>
+        <w:lastRenderedPageBreak/>
+        <w:t>activity mobility, nutrition, procurement and energy are dealt with in total. In each round, the two groups of 25 are divided into five small groups. In these small groups, also known as planning cells, the participants discuss options and finally put three proposals for measures on paper. At the end of each round, the proposals from all planning cells are presented, prioritized and ranked in a plenary session of 25 participants. The process is illustrated graphically in Figure 14.</w:t>
       </w:r>
     </w:p>
     <w:p>
@@ -2272,7 +2406,7 @@
           <w:i/>
           <w:iCs/>
         </w:rPr>
-        <w:t>First, 50 pupils are randomly selected and divided into two equal groups on the day of the MBGS. Each of these two groups deals with two areas of activity in parallel in two rounds, so that the four areas of activity mobility, nutrition, procurement and energy are dealt with in total. In each round, the two groups of 25 are divided into five small groups. In these small groups, also known as planning cells, the participants discuss options and finally put three proposals for measures on paper. At the end of each round, the proposals from all planning cells are presented, prioritized and ranked in a plenary session of 25 participants. The process is illustrated graphically in Figure 14.</w:t>
+        <w:t>Before each new discussion round, the KRS school group presents its findings on the respective area to the group of 25. The composition of the discussion cells is drawn by lot anew in each round within the group of 25. In the plenary of the groups of 25, the proposals of all small groups are presented and prioritized according to a carefully considered procedure. The entire Climate Council is prepared and carried out by the KRS school group.</w:t>
       </w:r>
     </w:p>
     <w:p>
@@ -2290,77 +2424,41 @@
           <w:i/>
           <w:iCs/>
         </w:rPr>
-        <w:t>Before each new discussion round, the KRS school group presents its findings on the respective area to the group of 25. The composition of the discussion cells is drawn by lot anew in each round within the group of 25. In the plenary of the groups of 25, the proposals of all small groups are presented and prioritized according to a carefully considered procedure. The entire Climate Council is prepared and carried out by the KRS school group.</w:t>
-      </w:r>
-    </w:p>
-    <w:p>
-      <w:pPr>
-        <w:jc w:val="both"/>
+        <w:t xml:space="preserve">The participation of </w:t>
+      </w:r>
+      <w:r>
         <w:rPr>
           <w:rFonts w:hAnsiTheme="minorHAnsi" w:cstheme="minorHAnsi"/>
           <w:i/>
           <w:iCs/>
         </w:rPr>
-      </w:pPr>
+        <w:t>student</w:t>
+      </w:r>
       <w:r>
         <w:rPr>
           <w:rFonts w:hAnsiTheme="minorHAnsi" w:cstheme="minorHAnsi"/>
           <w:i/>
           <w:iCs/>
         </w:rPr>
-        <w:t xml:space="preserve">The participation of </w:t>
-      </w:r>
-      <w:r>
+        <w:t>s from the KRS school group in the MBGS is not excluded. At one of the two schools, not only pupils were involved, but also a total of ten people from the teaching staff and other school personnel, so that a total of only 40 pupils took part in the MBGS.</w:t>
+      </w:r>
+    </w:p>
+    <w:p>
+      <w:pPr>
+        <w:jc w:val="both"/>
         <w:rPr>
           <w:rFonts w:hAnsiTheme="minorHAnsi" w:cstheme="minorHAnsi"/>
           <w:i/>
           <w:iCs/>
         </w:rPr>
-        <w:t>student</w:t>
-      </w:r>
+      </w:pPr>
       <w:r>
         <w:rPr>
           <w:rFonts w:hAnsiTheme="minorHAnsi" w:cstheme="minorHAnsi"/>
           <w:i/>
           <w:iCs/>
         </w:rPr>
-        <w:t>s from the KRS school group in the MBGS is not excluded. At one of the two schools, not only pupils were involved, but also a total of ten people from the teaching staff and other school personnel, so that a total of only 40 pupils took part in the MBGS.</w:t>
-      </w:r>
-    </w:p>
-    <w:p>
-      <w:pPr>
-        <w:jc w:val="both"/>
-        <w:rPr>
-          <w:rFonts w:hAnsiTheme="minorHAnsi" w:cstheme="minorHAnsi"/>
-          <w:i/>
-          <w:iCs/>
-        </w:rPr>
-      </w:pPr>
-      <w:r>
-        <w:rPr>
-          <w:rFonts w:hAnsiTheme="minorHAnsi" w:cstheme="minorHAnsi"/>
-          <w:i/>
-          <w:iCs/>
-        </w:rPr>
-        <w:t>The third phase includes the creation of a roadmap with concrete goals and steps for more climate protection at the school (</w:t>
-      </w:r>
-      <w:proofErr w:type="spellStart"/>
-      <w:r>
-        <w:rPr>
-          <w:rFonts w:hAnsiTheme="minorHAnsi" w:cstheme="minorHAnsi"/>
-          <w:i/>
-          <w:iCs/>
-        </w:rPr>
-        <w:t>KlimaRatSchule</w:t>
-      </w:r>
-      <w:proofErr w:type="spellEnd"/>
-      <w:r>
-        <w:rPr>
-          <w:rFonts w:hAnsiTheme="minorHAnsi" w:cstheme="minorHAnsi"/>
-          <w:i/>
-          <w:iCs/>
-        </w:rPr>
-        <w:t>, 2022, p. 2). After the MBGS, this development is again the responsibility of the KRS school group, which brings together its findings on the climate balance, results from the MBGS and general considerations on implementation options. The completion of this roadmap marks the end of the KRS project, but above all gives the go-ahead for the school to implement the measures set out in it.</w:t>
+        <w:t>The third phase includes the creation of a roadmap with concrete goals and steps for more climate protection at the school (KlimaRatSchule, 2022, p. 2). After the MBGS, this development is again the responsibility of the KRS school group, which brings together its findings on the climate balance, results from the MBGS and general considerations on implementation options. The completion of this roadmap marks the end of the KRS project, but above all gives the go-ahead for the school to implement the measures set out in it.</w:t>
       </w:r>
     </w:p>
     <w:p>
@@ -2483,7 +2581,7 @@
                     <pic:cNvPicPr/>
                   </pic:nvPicPr>
                   <pic:blipFill>
-                    <a:blip r:embed="rId9"/>
+                    <a:blip r:embed="rId11"/>
                     <a:stretch>
                       <a:fillRect/>
                     </a:stretch>
@@ -2541,7 +2639,7 @@
                     <pic:cNvPicPr/>
                   </pic:nvPicPr>
                   <pic:blipFill>
-                    <a:blip r:embed="rId10"/>
+                    <a:blip r:embed="rId12"/>
                     <a:stretch>
                       <a:fillRect/>
                     </a:stretch>
@@ -2674,21 +2772,7 @@
         <w:rPr>
           <w:rFonts w:hAnsiTheme="minorHAnsi" w:cstheme="minorHAnsi"/>
         </w:rPr>
-        <w:t xml:space="preserve"> school in </w:t>
-      </w:r>
-      <w:proofErr w:type="spellStart"/>
-      <w:r>
-        <w:rPr>
-          <w:rFonts w:hAnsiTheme="minorHAnsi" w:cstheme="minorHAnsi"/>
-        </w:rPr>
-        <w:t>Emmendingen</w:t>
-      </w:r>
-      <w:proofErr w:type="spellEnd"/>
-      <w:r>
-        <w:rPr>
-          <w:rFonts w:hAnsiTheme="minorHAnsi" w:cstheme="minorHAnsi"/>
-        </w:rPr>
-        <w:t xml:space="preserve">, a </w:t>
+        <w:t xml:space="preserve"> school in Emmendingen, a </w:t>
       </w:r>
       <w:r>
         <w:rPr>
@@ -2718,21 +2802,7 @@
         <w:rPr>
           <w:rFonts w:hAnsiTheme="minorHAnsi" w:cstheme="minorHAnsi"/>
         </w:rPr>
-        <w:t xml:space="preserve">Here, the school types are mixed </w:t>
-      </w:r>
-      <w:proofErr w:type="spellStart"/>
-      <w:r>
-        <w:rPr>
-          <w:rFonts w:hAnsiTheme="minorHAnsi" w:cstheme="minorHAnsi"/>
-        </w:rPr>
-        <w:t>Realschule</w:t>
-      </w:r>
-      <w:proofErr w:type="spellEnd"/>
-      <w:r>
-        <w:rPr>
-          <w:rFonts w:hAnsiTheme="minorHAnsi" w:cstheme="minorHAnsi"/>
-        </w:rPr>
-        <w:t xml:space="preserve"> and Gymnasium.</w:t>
+        <w:t>Here, the school types are mixed Realschule and Gymnasium.</w:t>
       </w:r>
       <w:r>
         <w:rPr>
@@ -2836,7 +2906,7 @@
                           </pic:cNvPicPr>
                         </pic:nvPicPr>
                         <pic:blipFill>
-                          <a:blip r:embed="rId11"/>
+                          <a:blip r:embed="rId13"/>
                           <a:stretch>
                             <a:fillRect/>
                           </a:stretch>
@@ -2865,7 +2935,7 @@
                           </pic:cNvPicPr>
                         </pic:nvPicPr>
                         <pic:blipFill>
-                          <a:blip r:embed="rId12"/>
+                          <a:blip r:embed="rId14"/>
                           <a:stretch>
                             <a:fillRect/>
                           </a:stretch>
@@ -2909,10 +2979,10 @@
                   <o:lock v:ext="edit" aspectratio="t"/>
                 </v:shapetype>
                 <v:shape id="Picture 1721287519" o:spid="_x0000_s1027" type="#_x0000_t75" style="position:absolute;width:46865;height:42102;visibility:visible;mso-wrap-style:square" o:gfxdata="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">
-                  <v:imagedata r:id="rId13" o:title=""/>
+                  <v:imagedata r:id="rId15" o:title=""/>
                 </v:shape>
                 <v:shape id="Picture 1247387820" o:spid="_x0000_s1028" type="#_x0000_t75" style="position:absolute;top:41785;width:46738;height:27497;visibility:visible;mso-wrap-style:square" o:gfxdata="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">
-                  <v:imagedata r:id="rId14" o:title=""/>
+                  <v:imagedata r:id="rId16" o:title=""/>
                 </v:shape>
                 <w10:anchorlock/>
               </v:group>
@@ -2945,41 +3015,43 @@
           <w:bCs/>
         </w:rPr>
       </w:pPr>
-      <w:proofErr w:type="spellStart"/>
       <w:r>
         <w:rPr>
           <w:rFonts w:hAnsiTheme="minorHAnsi" w:cstheme="minorHAnsi"/>
           <w:b/>
           <w:bCs/>
         </w:rPr>
-        <w:t>Selbstwirksamkeit</w:t>
-      </w:r>
-      <w:proofErr w:type="spellEnd"/>
+        <w:t xml:space="preserve">Selbstwirksamkeit nach Triple A Framework </w:t>
+      </w:r>
       <w:r>
         <w:rPr>
           <w:rFonts w:hAnsiTheme="minorHAnsi" w:cstheme="minorHAnsi"/>
           <w:b/>
           <w:bCs/>
         </w:rPr>
-        <w:t xml:space="preserve"> </w:t>
-      </w:r>
-      <w:proofErr w:type="spellStart"/>
+        <w:fldChar w:fldCharType="begin"/>
+      </w:r>
       <w:r>
         <w:rPr>
           <w:rFonts w:hAnsiTheme="minorHAnsi" w:cstheme="minorHAnsi"/>
           <w:b/>
           <w:bCs/>
         </w:rPr>
-        <w:t>nach</w:t>
-      </w:r>
-      <w:proofErr w:type="spellEnd"/>
+        <w:instrText xml:space="preserve"> ADDIN ZOTERO_ITEM CSL_CITATION {"citationID":"mxQRmi3L","properties":{"formattedCitation":"(Hamann et al., 2024)","plainCitation":"(Hamann et al., 2024)","noteIndex":0},"citationItems":[{"id":1148,"uris":["http://zotero.org/users/6175602/items/25CJW26U"],"itemData":{"id":1148,"type":"article-journal","abstract":"Many people do not act together against climate change or social inequalities because they feel they or their group cannot make a difference. Understanding how people come to feel that they can achieve something (a perception of self-efficacy) is therefore crucial for motivating people to act together for a better world. However, it is difficult to summarize already existing self-efficacy research because previous studies have used many different ways of naming and measuring it. In this article, we uncover the problems that this raises and propose the triple-A framework as a solution. This new framework shows which agents, actions, and aims are important for understanding self-efficacy. By offering specific recommendations for measuring self-efficacy, the triple-A framework creates a basis for mobilizing human agency in the context of climate change and social injustice.","container-title":"Personality and Social Psychology Review: An Official Journal of the Society for Personality and Social Psychology, Inc","DOI":"10.1177/10888683231178056","ISSN":"1532-7957","issue":"1","journalAbbreviation":"Pers Soc Psychol Rev","language":"eng","note":"PMID: 37386819\nPMCID: PMC10851658","page":"11-53","source":"PubMed","title":"Believing That We Can Change Our World for the Better: A Triple-A (Agent-Action-Aim) Framework of Self-Efficacy Beliefs in the Context of Collective Social and Ecological Aims","title-short":"Believing That We Can Change Our World for the Better","volume":"28","author":[{"family":"Hamann","given":"Karen R. S."},{"family":"Wullenkord","given":"Marlis C."},{"family":"Reese","given":"Gerhard"},{"family":"Zomeren","given":"Martijn","non-dropping-particle":"van"}],"issued":{"date-parts":[["2024",2]]}}}],"schema":"https://github.com/citation-style-language/schema/raw/master/csl-citation.json"} </w:instrText>
+      </w:r>
       <w:r>
         <w:rPr>
           <w:rFonts w:hAnsiTheme="minorHAnsi" w:cstheme="minorHAnsi"/>
           <w:b/>
           <w:bCs/>
         </w:rPr>
-        <w:t xml:space="preserve"> Triple A Framework </w:t>
+        <w:fldChar w:fldCharType="separate"/>
+      </w:r>
+      <w:r>
+        <w:rPr>
+          <w:rFonts w:ascii="Calibri" w:hAnsi="Calibri" w:cs="Calibri"/>
+        </w:rPr>
+        <w:t>(Hamann et al., 2024)</w:t>
       </w:r>
       <w:r>
         <w:rPr>
@@ -2987,36 +3059,6 @@
           <w:b/>
           <w:bCs/>
         </w:rPr>
-        <w:fldChar w:fldCharType="begin"/>
-      </w:r>
-      <w:r>
-        <w:rPr>
-          <w:rFonts w:hAnsiTheme="minorHAnsi" w:cstheme="minorHAnsi"/>
-          <w:b/>
-          <w:bCs/>
-        </w:rPr>
-        <w:instrText xml:space="preserve"> ADDIN ZOTERO_ITEM CSL_CITATION {"citationID":"mxQRmi3L","properties":{"formattedCitation":"(Hamann et al., 2024)","plainCitation":"(Hamann et al., 2024)","noteIndex":0},"citationItems":[{"id":1148,"uris":["http://zotero.org/users/6175602/items/25CJW26U"],"itemData":{"id":1148,"type":"article-journal","abstract":"Many people do not act together against climate change or social inequalities because they feel they or their group cannot make a difference. Understanding how people come to feel that they can achieve something (a perception of self-efficacy) is therefore crucial for motivating people to act together for a better world. However, it is difficult to summarize already existing self-efficacy research because previous studies have used many different ways of naming and measuring it. In this article, we uncover the problems that this raises and propose the triple-A framework as a solution. This new framework shows which agents, actions, and aims are important for understanding self-efficacy. By offering specific recommendations for measuring self-efficacy, the triple-A framework creates a basis for mobilizing human agency in the context of climate change and social injustice.","container-title":"Personality and Social Psychology Review: An Official Journal of the Society for Personality and Social Psychology, Inc","DOI":"10.1177/10888683231178056","ISSN":"1532-7957","issue":"1","journalAbbreviation":"Pers Soc Psychol Rev","language":"eng","note":"PMID: 37386819\nPMCID: PMC10851658","page":"11-53","source":"PubMed","title":"Believing That We Can Change Our World for the Better: A Triple-A (Agent-Action-Aim) Framework of Self-Efficacy Beliefs in the Context of Collective Social and Ecological Aims","title-short":"Believing That We Can Change Our World for the Better","volume":"28","author":[{"family":"Hamann","given":"Karen R. S."},{"family":"Wullenkord","given":"Marlis C."},{"family":"Reese","given":"Gerhard"},{"family":"Zomeren","given":"Martijn","non-dropping-particle":"van"}],"issued":{"date-parts":[["2024",2]]}}}],"schema":"https://github.com/citation-style-language/schema/raw/master/csl-citation.json"} </w:instrText>
-      </w:r>
-      <w:r>
-        <w:rPr>
-          <w:rFonts w:hAnsiTheme="minorHAnsi" w:cstheme="minorHAnsi"/>
-          <w:b/>
-          <w:bCs/>
-        </w:rPr>
-        <w:fldChar w:fldCharType="separate"/>
-      </w:r>
-      <w:r>
-        <w:rPr>
-          <w:rFonts w:ascii="Calibri" w:hAnsi="Calibri" w:cs="Calibri"/>
-        </w:rPr>
-        <w:t>(Hamann et al., 2024)</w:t>
-      </w:r>
-      <w:r>
-        <w:rPr>
-          <w:rFonts w:hAnsiTheme="minorHAnsi" w:cstheme="minorHAnsi"/>
-          <w:b/>
-          <w:bCs/>
-        </w:rPr>
         <w:fldChar w:fldCharType="end"/>
       </w:r>
     </w:p>
@@ -3031,245 +3073,7 @@
         <w:rPr>
           <w:rFonts w:hAnsiTheme="minorHAnsi" w:cstheme="minorHAnsi"/>
         </w:rPr>
-        <w:t xml:space="preserve">Nun </w:t>
-      </w:r>
-      <w:proofErr w:type="spellStart"/>
-      <w:r>
-        <w:rPr>
-          <w:rFonts w:hAnsiTheme="minorHAnsi" w:cstheme="minorHAnsi"/>
-        </w:rPr>
-        <w:t>kommen</w:t>
-      </w:r>
-      <w:proofErr w:type="spellEnd"/>
-      <w:r>
-        <w:rPr>
-          <w:rFonts w:hAnsiTheme="minorHAnsi" w:cstheme="minorHAnsi"/>
-        </w:rPr>
-        <w:t xml:space="preserve"> </w:t>
-      </w:r>
-      <w:proofErr w:type="spellStart"/>
-      <w:r>
-        <w:rPr>
-          <w:rFonts w:hAnsiTheme="minorHAnsi" w:cstheme="minorHAnsi"/>
-        </w:rPr>
-        <w:t>ein</w:t>
-      </w:r>
-      <w:proofErr w:type="spellEnd"/>
-      <w:r>
-        <w:rPr>
-          <w:rFonts w:hAnsiTheme="minorHAnsi" w:cstheme="minorHAnsi"/>
-        </w:rPr>
-        <w:t xml:space="preserve"> </w:t>
-      </w:r>
-      <w:proofErr w:type="spellStart"/>
-      <w:r>
-        <w:rPr>
-          <w:rFonts w:hAnsiTheme="minorHAnsi" w:cstheme="minorHAnsi"/>
-        </w:rPr>
-        <w:t>paar</w:t>
-      </w:r>
-      <w:proofErr w:type="spellEnd"/>
-      <w:r>
-        <w:rPr>
-          <w:rFonts w:hAnsiTheme="minorHAnsi" w:cstheme="minorHAnsi"/>
-        </w:rPr>
-        <w:t xml:space="preserve"> </w:t>
-      </w:r>
-      <w:proofErr w:type="spellStart"/>
-      <w:r>
-        <w:rPr>
-          <w:rFonts w:hAnsiTheme="minorHAnsi" w:cstheme="minorHAnsi"/>
-        </w:rPr>
-        <w:t>Fragen</w:t>
-      </w:r>
-      <w:proofErr w:type="spellEnd"/>
-      <w:r>
-        <w:rPr>
-          <w:rFonts w:hAnsiTheme="minorHAnsi" w:cstheme="minorHAnsi"/>
-        </w:rPr>
-        <w:t xml:space="preserve"> </w:t>
-      </w:r>
-      <w:proofErr w:type="spellStart"/>
-      <w:r>
-        <w:rPr>
-          <w:rFonts w:hAnsiTheme="minorHAnsi" w:cstheme="minorHAnsi"/>
-        </w:rPr>
-        <w:t>zu</w:t>
-      </w:r>
-      <w:proofErr w:type="spellEnd"/>
-      <w:r>
-        <w:rPr>
-          <w:rFonts w:hAnsiTheme="minorHAnsi" w:cstheme="minorHAnsi"/>
-        </w:rPr>
-        <w:t xml:space="preserve"> </w:t>
-      </w:r>
-      <w:proofErr w:type="spellStart"/>
-      <w:r>
-        <w:rPr>
-          <w:rFonts w:hAnsiTheme="minorHAnsi" w:cstheme="minorHAnsi"/>
-        </w:rPr>
-        <w:t>deiner</w:t>
-      </w:r>
-      <w:proofErr w:type="spellEnd"/>
-      <w:r>
-        <w:rPr>
-          <w:rFonts w:hAnsiTheme="minorHAnsi" w:cstheme="minorHAnsi"/>
-        </w:rPr>
-        <w:t xml:space="preserve"> </w:t>
-      </w:r>
-      <w:proofErr w:type="spellStart"/>
-      <w:r>
-        <w:rPr>
-          <w:rFonts w:hAnsiTheme="minorHAnsi" w:cstheme="minorHAnsi"/>
-        </w:rPr>
-        <w:t>persönlichen</w:t>
-      </w:r>
-      <w:proofErr w:type="spellEnd"/>
-      <w:r>
-        <w:rPr>
-          <w:rFonts w:hAnsiTheme="minorHAnsi" w:cstheme="minorHAnsi"/>
-        </w:rPr>
-        <w:t xml:space="preserve"> Meinung. Hier </w:t>
-      </w:r>
-      <w:proofErr w:type="spellStart"/>
-      <w:r>
-        <w:rPr>
-          <w:rFonts w:hAnsiTheme="minorHAnsi" w:cstheme="minorHAnsi"/>
-        </w:rPr>
-        <w:t>gibt</w:t>
-      </w:r>
-      <w:proofErr w:type="spellEnd"/>
-      <w:r>
-        <w:rPr>
-          <w:rFonts w:hAnsiTheme="minorHAnsi" w:cstheme="minorHAnsi"/>
-        </w:rPr>
-        <w:t xml:space="preserve"> es </w:t>
-      </w:r>
-      <w:proofErr w:type="spellStart"/>
-      <w:r>
-        <w:rPr>
-          <w:rFonts w:hAnsiTheme="minorHAnsi" w:cstheme="minorHAnsi"/>
-        </w:rPr>
-        <w:t>keine</w:t>
-      </w:r>
-      <w:proofErr w:type="spellEnd"/>
-      <w:r>
-        <w:rPr>
-          <w:rFonts w:hAnsiTheme="minorHAnsi" w:cstheme="minorHAnsi"/>
-        </w:rPr>
-        <w:t xml:space="preserve"> </w:t>
-      </w:r>
-      <w:proofErr w:type="spellStart"/>
-      <w:r>
-        <w:rPr>
-          <w:rFonts w:hAnsiTheme="minorHAnsi" w:cstheme="minorHAnsi"/>
-        </w:rPr>
-        <w:t>richtigen</w:t>
-      </w:r>
-      <w:proofErr w:type="spellEnd"/>
-      <w:r>
-        <w:rPr>
-          <w:rFonts w:hAnsiTheme="minorHAnsi" w:cstheme="minorHAnsi"/>
-        </w:rPr>
-        <w:t xml:space="preserve"> </w:t>
-      </w:r>
-      <w:proofErr w:type="spellStart"/>
-      <w:r>
-        <w:rPr>
-          <w:rFonts w:hAnsiTheme="minorHAnsi" w:cstheme="minorHAnsi"/>
-        </w:rPr>
-        <w:t>oder</w:t>
-      </w:r>
-      <w:proofErr w:type="spellEnd"/>
-      <w:r>
-        <w:rPr>
-          <w:rFonts w:hAnsiTheme="minorHAnsi" w:cstheme="minorHAnsi"/>
-        </w:rPr>
-        <w:t xml:space="preserve"> </w:t>
-      </w:r>
-      <w:proofErr w:type="spellStart"/>
-      <w:r>
-        <w:rPr>
-          <w:rFonts w:hAnsiTheme="minorHAnsi" w:cstheme="minorHAnsi"/>
-        </w:rPr>
-        <w:t>falschen</w:t>
-      </w:r>
-      <w:proofErr w:type="spellEnd"/>
-      <w:r>
-        <w:rPr>
-          <w:rFonts w:hAnsiTheme="minorHAnsi" w:cstheme="minorHAnsi"/>
-        </w:rPr>
-        <w:t xml:space="preserve"> </w:t>
-      </w:r>
-      <w:proofErr w:type="spellStart"/>
-      <w:r>
-        <w:rPr>
-          <w:rFonts w:hAnsiTheme="minorHAnsi" w:cstheme="minorHAnsi"/>
-        </w:rPr>
-        <w:t>Antworten</w:t>
-      </w:r>
-      <w:proofErr w:type="spellEnd"/>
-      <w:r>
-        <w:rPr>
-          <w:rFonts w:hAnsiTheme="minorHAnsi" w:cstheme="minorHAnsi"/>
-        </w:rPr>
-        <w:t xml:space="preserve">. Gib bitte </w:t>
-      </w:r>
-      <w:proofErr w:type="spellStart"/>
-      <w:r>
-        <w:rPr>
-          <w:rFonts w:hAnsiTheme="minorHAnsi" w:cstheme="minorHAnsi"/>
-        </w:rPr>
-        <w:t>ehrlich</w:t>
-      </w:r>
-      <w:proofErr w:type="spellEnd"/>
-      <w:r>
-        <w:rPr>
-          <w:rFonts w:hAnsiTheme="minorHAnsi" w:cstheme="minorHAnsi"/>
-        </w:rPr>
-        <w:t xml:space="preserve"> und </w:t>
-      </w:r>
-      <w:proofErr w:type="spellStart"/>
-      <w:r>
-        <w:rPr>
-          <w:rFonts w:hAnsiTheme="minorHAnsi" w:cstheme="minorHAnsi"/>
-        </w:rPr>
-        <w:t>spontan</w:t>
-      </w:r>
-      <w:proofErr w:type="spellEnd"/>
-      <w:r>
-        <w:rPr>
-          <w:rFonts w:hAnsiTheme="minorHAnsi" w:cstheme="minorHAnsi"/>
-        </w:rPr>
-        <w:t xml:space="preserve"> an, was du </w:t>
-      </w:r>
-      <w:proofErr w:type="spellStart"/>
-      <w:r>
-        <w:rPr>
-          <w:rFonts w:hAnsiTheme="minorHAnsi" w:cstheme="minorHAnsi"/>
-        </w:rPr>
-        <w:t>darüber</w:t>
-      </w:r>
-      <w:proofErr w:type="spellEnd"/>
-      <w:r>
-        <w:rPr>
-          <w:rFonts w:hAnsiTheme="minorHAnsi" w:cstheme="minorHAnsi"/>
-        </w:rPr>
-        <w:t xml:space="preserve"> </w:t>
-      </w:r>
-      <w:proofErr w:type="spellStart"/>
-      <w:r>
-        <w:rPr>
-          <w:rFonts w:hAnsiTheme="minorHAnsi" w:cstheme="minorHAnsi"/>
-        </w:rPr>
-        <w:t>denkst</w:t>
-      </w:r>
-      <w:proofErr w:type="spellEnd"/>
-      <w:r>
-        <w:rPr>
-          <w:rFonts w:hAnsiTheme="minorHAnsi" w:cstheme="minorHAnsi"/>
-        </w:rPr>
-        <w:t>.</w:t>
+        <w:t>Nun kommen ein paar Fragen zu deiner persönlichen Meinung. Hier gibt es keine richtigen oder falschen Antworten. Gib bitte ehrlich und spontan an, was du darüber denkst.</w:t>
       </w:r>
     </w:p>
     <w:p>
@@ -3289,161 +3093,7 @@
         <w:rPr>
           <w:rFonts w:hAnsiTheme="minorHAnsi" w:cstheme="minorHAnsi"/>
         </w:rPr>
-        <w:t xml:space="preserve">Ich </w:t>
-      </w:r>
-      <w:proofErr w:type="spellStart"/>
-      <w:r>
-        <w:rPr>
-          <w:rFonts w:hAnsiTheme="minorHAnsi" w:cstheme="minorHAnsi"/>
-        </w:rPr>
-        <w:t>glaube</w:t>
-      </w:r>
-      <w:proofErr w:type="spellEnd"/>
-      <w:r>
-        <w:rPr>
-          <w:rFonts w:hAnsiTheme="minorHAnsi" w:cstheme="minorHAnsi"/>
-        </w:rPr>
-        <w:t xml:space="preserve">, </w:t>
-      </w:r>
-      <w:proofErr w:type="spellStart"/>
-      <w:r>
-        <w:rPr>
-          <w:rFonts w:hAnsiTheme="minorHAnsi" w:cstheme="minorHAnsi"/>
-        </w:rPr>
-        <w:t>dass</w:t>
-      </w:r>
-      <w:proofErr w:type="spellEnd"/>
-      <w:r>
-        <w:rPr>
-          <w:rFonts w:hAnsiTheme="minorHAnsi" w:cstheme="minorHAnsi"/>
-        </w:rPr>
-        <w:t xml:space="preserve"> </w:t>
-      </w:r>
-      <w:proofErr w:type="spellStart"/>
-      <w:r>
-        <w:rPr>
-          <w:rFonts w:hAnsiTheme="minorHAnsi" w:cstheme="minorHAnsi"/>
-        </w:rPr>
-        <w:t>meine</w:t>
-      </w:r>
-      <w:proofErr w:type="spellEnd"/>
-      <w:r>
-        <w:rPr>
-          <w:rFonts w:hAnsiTheme="minorHAnsi" w:cstheme="minorHAnsi"/>
-        </w:rPr>
-        <w:t xml:space="preserve"> </w:t>
-      </w:r>
-      <w:proofErr w:type="spellStart"/>
-      <w:r>
-        <w:rPr>
-          <w:rFonts w:hAnsiTheme="minorHAnsi" w:cstheme="minorHAnsi"/>
-        </w:rPr>
-        <w:t>eigenen</w:t>
-      </w:r>
-      <w:proofErr w:type="spellEnd"/>
-      <w:r>
-        <w:rPr>
-          <w:rFonts w:hAnsiTheme="minorHAnsi" w:cstheme="minorHAnsi"/>
-        </w:rPr>
-        <w:t xml:space="preserve"> </w:t>
-      </w:r>
-      <w:proofErr w:type="spellStart"/>
-      <w:r>
-        <w:rPr>
-          <w:rFonts w:hAnsiTheme="minorHAnsi" w:cstheme="minorHAnsi"/>
-        </w:rPr>
-        <w:t>Handlungen</w:t>
-      </w:r>
-      <w:proofErr w:type="spellEnd"/>
-      <w:r>
-        <w:rPr>
-          <w:rFonts w:hAnsiTheme="minorHAnsi" w:cstheme="minorHAnsi"/>
-        </w:rPr>
-        <w:t xml:space="preserve"> </w:t>
-      </w:r>
-      <w:proofErr w:type="spellStart"/>
-      <w:r>
-        <w:rPr>
-          <w:rFonts w:hAnsiTheme="minorHAnsi" w:cstheme="minorHAnsi"/>
-        </w:rPr>
-        <w:t>einen</w:t>
-      </w:r>
-      <w:proofErr w:type="spellEnd"/>
-      <w:r>
-        <w:rPr>
-          <w:rFonts w:hAnsiTheme="minorHAnsi" w:cstheme="minorHAnsi"/>
-        </w:rPr>
-        <w:t xml:space="preserve"> </w:t>
-      </w:r>
-      <w:proofErr w:type="spellStart"/>
-      <w:r>
-        <w:rPr>
-          <w:rFonts w:hAnsiTheme="minorHAnsi" w:cstheme="minorHAnsi"/>
-        </w:rPr>
-        <w:t>Beitrag</w:t>
-      </w:r>
-      <w:proofErr w:type="spellEnd"/>
-      <w:r>
-        <w:rPr>
-          <w:rFonts w:hAnsiTheme="minorHAnsi" w:cstheme="minorHAnsi"/>
-        </w:rPr>
-        <w:t xml:space="preserve"> </w:t>
-      </w:r>
-      <w:proofErr w:type="spellStart"/>
-      <w:r>
-        <w:rPr>
-          <w:rFonts w:hAnsiTheme="minorHAnsi" w:cstheme="minorHAnsi"/>
-        </w:rPr>
-        <w:t>zum</w:t>
-      </w:r>
-      <w:proofErr w:type="spellEnd"/>
-      <w:r>
-        <w:rPr>
-          <w:rFonts w:hAnsiTheme="minorHAnsi" w:cstheme="minorHAnsi"/>
-        </w:rPr>
-        <w:t xml:space="preserve"> </w:t>
-      </w:r>
-      <w:proofErr w:type="spellStart"/>
-      <w:r>
-        <w:rPr>
-          <w:rFonts w:hAnsiTheme="minorHAnsi" w:cstheme="minorHAnsi"/>
-        </w:rPr>
-        <w:t>Klimaschutz</w:t>
-      </w:r>
-      <w:proofErr w:type="spellEnd"/>
-      <w:r>
-        <w:rPr>
-          <w:rFonts w:hAnsiTheme="minorHAnsi" w:cstheme="minorHAnsi"/>
-        </w:rPr>
-        <w:t xml:space="preserve"> </w:t>
-      </w:r>
-      <w:proofErr w:type="spellStart"/>
-      <w:r>
-        <w:rPr>
-          <w:rFonts w:hAnsiTheme="minorHAnsi" w:cstheme="minorHAnsi"/>
-        </w:rPr>
-        <w:t>leisten</w:t>
-      </w:r>
-      <w:proofErr w:type="spellEnd"/>
-      <w:r>
-        <w:rPr>
-          <w:rFonts w:hAnsiTheme="minorHAnsi" w:cstheme="minorHAnsi"/>
-        </w:rPr>
-        <w:t xml:space="preserve"> </w:t>
-      </w:r>
-      <w:proofErr w:type="spellStart"/>
-      <w:r>
-        <w:rPr>
-          <w:rFonts w:hAnsiTheme="minorHAnsi" w:cstheme="minorHAnsi"/>
-        </w:rPr>
-        <w:t>können</w:t>
-      </w:r>
-      <w:proofErr w:type="spellEnd"/>
-      <w:r>
-        <w:rPr>
-          <w:rFonts w:hAnsiTheme="minorHAnsi" w:cstheme="minorHAnsi"/>
-        </w:rPr>
-        <w:t>. (Agent-aim)</w:t>
+        <w:t>Ich glaube, dass meine eigenen Handlungen einen Beitrag zum Klimaschutz leisten können. (Agent-aim)</w:t>
       </w:r>
     </w:p>
     <w:p>
@@ -3464,161 +3114,7 @@
           <w:rFonts w:hAnsiTheme="minorHAnsi" w:cstheme="minorHAnsi"/>
         </w:rPr>
         <w:lastRenderedPageBreak/>
-        <w:t xml:space="preserve">Ich </w:t>
-      </w:r>
-      <w:proofErr w:type="spellStart"/>
-      <w:r>
-        <w:rPr>
-          <w:rFonts w:hAnsiTheme="minorHAnsi" w:cstheme="minorHAnsi"/>
-        </w:rPr>
-        <w:t>glaube</w:t>
-      </w:r>
-      <w:proofErr w:type="spellEnd"/>
-      <w:r>
-        <w:rPr>
-          <w:rFonts w:hAnsiTheme="minorHAnsi" w:cstheme="minorHAnsi"/>
-        </w:rPr>
-        <w:t xml:space="preserve">, </w:t>
-      </w:r>
-      <w:proofErr w:type="spellStart"/>
-      <w:r>
-        <w:rPr>
-          <w:rFonts w:hAnsiTheme="minorHAnsi" w:cstheme="minorHAnsi"/>
-        </w:rPr>
-        <w:t>dass</w:t>
-      </w:r>
-      <w:proofErr w:type="spellEnd"/>
-      <w:r>
-        <w:rPr>
-          <w:rFonts w:hAnsiTheme="minorHAnsi" w:cstheme="minorHAnsi"/>
-        </w:rPr>
-        <w:t xml:space="preserve"> ich den </w:t>
-      </w:r>
-      <w:proofErr w:type="spellStart"/>
-      <w:r>
-        <w:rPr>
-          <w:rFonts w:hAnsiTheme="minorHAnsi" w:cstheme="minorHAnsi"/>
-        </w:rPr>
-        <w:t>Klimaschutz</w:t>
-      </w:r>
-      <w:proofErr w:type="spellEnd"/>
-      <w:r>
-        <w:rPr>
-          <w:rFonts w:hAnsiTheme="minorHAnsi" w:cstheme="minorHAnsi"/>
-        </w:rPr>
-        <w:t xml:space="preserve"> </w:t>
-      </w:r>
-      <w:proofErr w:type="spellStart"/>
-      <w:r>
-        <w:rPr>
-          <w:rFonts w:hAnsiTheme="minorHAnsi" w:cstheme="minorHAnsi"/>
-        </w:rPr>
-        <w:t>vorantreiben</w:t>
-      </w:r>
-      <w:proofErr w:type="spellEnd"/>
-      <w:r>
-        <w:rPr>
-          <w:rFonts w:hAnsiTheme="minorHAnsi" w:cstheme="minorHAnsi"/>
-        </w:rPr>
-        <w:t xml:space="preserve"> </w:t>
-      </w:r>
-      <w:proofErr w:type="spellStart"/>
-      <w:r>
-        <w:rPr>
-          <w:rFonts w:hAnsiTheme="minorHAnsi" w:cstheme="minorHAnsi"/>
-        </w:rPr>
-        <w:t>kann</w:t>
-      </w:r>
-      <w:proofErr w:type="spellEnd"/>
-      <w:r>
-        <w:rPr>
-          <w:rFonts w:hAnsiTheme="minorHAnsi" w:cstheme="minorHAnsi"/>
-        </w:rPr>
-        <w:t xml:space="preserve">, </w:t>
-      </w:r>
-      <w:proofErr w:type="spellStart"/>
-      <w:r>
-        <w:rPr>
-          <w:rFonts w:hAnsiTheme="minorHAnsi" w:cstheme="minorHAnsi"/>
-        </w:rPr>
-        <w:t>indem</w:t>
-      </w:r>
-      <w:proofErr w:type="spellEnd"/>
-      <w:r>
-        <w:rPr>
-          <w:rFonts w:hAnsiTheme="minorHAnsi" w:cstheme="minorHAnsi"/>
-        </w:rPr>
-        <w:t xml:space="preserve"> ich in </w:t>
-      </w:r>
-      <w:proofErr w:type="spellStart"/>
-      <w:r>
-        <w:rPr>
-          <w:rFonts w:hAnsiTheme="minorHAnsi" w:cstheme="minorHAnsi"/>
-        </w:rPr>
-        <w:t>meinem</w:t>
-      </w:r>
-      <w:proofErr w:type="spellEnd"/>
-      <w:r>
-        <w:rPr>
-          <w:rFonts w:hAnsiTheme="minorHAnsi" w:cstheme="minorHAnsi"/>
-        </w:rPr>
-        <w:t xml:space="preserve"> </w:t>
-      </w:r>
-      <w:proofErr w:type="spellStart"/>
-      <w:r>
-        <w:rPr>
-          <w:rFonts w:hAnsiTheme="minorHAnsi" w:cstheme="minorHAnsi"/>
-        </w:rPr>
-        <w:t>Umfeld</w:t>
-      </w:r>
-      <w:proofErr w:type="spellEnd"/>
-      <w:r>
-        <w:rPr>
-          <w:rFonts w:hAnsiTheme="minorHAnsi" w:cstheme="minorHAnsi"/>
-        </w:rPr>
-        <w:t xml:space="preserve"> </w:t>
-      </w:r>
-      <w:proofErr w:type="spellStart"/>
-      <w:r>
-        <w:rPr>
-          <w:rFonts w:hAnsiTheme="minorHAnsi" w:cstheme="minorHAnsi"/>
-        </w:rPr>
-        <w:t>über</w:t>
-      </w:r>
-      <w:proofErr w:type="spellEnd"/>
-      <w:r>
-        <w:rPr>
-          <w:rFonts w:hAnsiTheme="minorHAnsi" w:cstheme="minorHAnsi"/>
-        </w:rPr>
-        <w:t xml:space="preserve"> den </w:t>
-      </w:r>
-      <w:proofErr w:type="spellStart"/>
-      <w:r>
-        <w:rPr>
-          <w:rFonts w:hAnsiTheme="minorHAnsi" w:cstheme="minorHAnsi"/>
-        </w:rPr>
-        <w:t>Klimawandel</w:t>
-      </w:r>
-      <w:proofErr w:type="spellEnd"/>
-      <w:r>
-        <w:rPr>
-          <w:rFonts w:hAnsiTheme="minorHAnsi" w:cstheme="minorHAnsi"/>
-        </w:rPr>
-        <w:t xml:space="preserve"> </w:t>
-      </w:r>
-      <w:proofErr w:type="spellStart"/>
-      <w:r>
-        <w:rPr>
-          <w:rFonts w:hAnsiTheme="minorHAnsi" w:cstheme="minorHAnsi"/>
-        </w:rPr>
-        <w:t>aufkläre</w:t>
-      </w:r>
-      <w:proofErr w:type="spellEnd"/>
-      <w:r>
-        <w:rPr>
-          <w:rFonts w:hAnsiTheme="minorHAnsi" w:cstheme="minorHAnsi"/>
-        </w:rPr>
-        <w:t>. (Agent-action-aim)</w:t>
+        <w:t>Ich glaube, dass ich den Klimaschutz vorantreiben kann, indem ich in meinem Umfeld über den Klimawandel aufkläre. (Agent-action-aim)</w:t>
       </w:r>
     </w:p>
     <w:p>
@@ -3638,91 +3134,7 @@
         <w:rPr>
           <w:rFonts w:hAnsiTheme="minorHAnsi" w:cstheme="minorHAnsi"/>
         </w:rPr>
-        <w:t xml:space="preserve">Ich </w:t>
-      </w:r>
-      <w:proofErr w:type="spellStart"/>
-      <w:r>
-        <w:rPr>
-          <w:rFonts w:hAnsiTheme="minorHAnsi" w:cstheme="minorHAnsi"/>
-        </w:rPr>
-        <w:t>glaube</w:t>
-      </w:r>
-      <w:proofErr w:type="spellEnd"/>
-      <w:r>
-        <w:rPr>
-          <w:rFonts w:hAnsiTheme="minorHAnsi" w:cstheme="minorHAnsi"/>
-        </w:rPr>
-        <w:t xml:space="preserve"> </w:t>
-      </w:r>
-      <w:proofErr w:type="spellStart"/>
-      <w:r>
-        <w:rPr>
-          <w:rFonts w:hAnsiTheme="minorHAnsi" w:cstheme="minorHAnsi"/>
-        </w:rPr>
-        <w:t>nicht</w:t>
-      </w:r>
-      <w:proofErr w:type="spellEnd"/>
-      <w:r>
-        <w:rPr>
-          <w:rFonts w:hAnsiTheme="minorHAnsi" w:cstheme="minorHAnsi"/>
-        </w:rPr>
-        <w:t xml:space="preserve">, </w:t>
-      </w:r>
-      <w:proofErr w:type="spellStart"/>
-      <w:r>
-        <w:rPr>
-          <w:rFonts w:hAnsiTheme="minorHAnsi" w:cstheme="minorHAnsi"/>
-        </w:rPr>
-        <w:t>dass</w:t>
-      </w:r>
-      <w:proofErr w:type="spellEnd"/>
-      <w:r>
-        <w:rPr>
-          <w:rFonts w:hAnsiTheme="minorHAnsi" w:cstheme="minorHAnsi"/>
-        </w:rPr>
-        <w:t xml:space="preserve"> ich in der Lage bin, </w:t>
-      </w:r>
-      <w:proofErr w:type="spellStart"/>
-      <w:r>
-        <w:rPr>
-          <w:rFonts w:hAnsiTheme="minorHAnsi" w:cstheme="minorHAnsi"/>
-        </w:rPr>
-        <w:t>mich</w:t>
-      </w:r>
-      <w:proofErr w:type="spellEnd"/>
-      <w:r>
-        <w:rPr>
-          <w:rFonts w:hAnsiTheme="minorHAnsi" w:cstheme="minorHAnsi"/>
-        </w:rPr>
-        <w:t xml:space="preserve"> für den </w:t>
-      </w:r>
-      <w:proofErr w:type="spellStart"/>
-      <w:r>
-        <w:rPr>
-          <w:rFonts w:hAnsiTheme="minorHAnsi" w:cstheme="minorHAnsi"/>
-        </w:rPr>
-        <w:t>Klimaschutz</w:t>
-      </w:r>
-      <w:proofErr w:type="spellEnd"/>
-      <w:r>
-        <w:rPr>
-          <w:rFonts w:hAnsiTheme="minorHAnsi" w:cstheme="minorHAnsi"/>
-        </w:rPr>
-        <w:t xml:space="preserve"> </w:t>
-      </w:r>
-      <w:proofErr w:type="spellStart"/>
-      <w:r>
-        <w:rPr>
-          <w:rFonts w:hAnsiTheme="minorHAnsi" w:cstheme="minorHAnsi"/>
-        </w:rPr>
-        <w:t>einzusetzen</w:t>
-      </w:r>
-      <w:proofErr w:type="spellEnd"/>
-      <w:r>
-        <w:rPr>
-          <w:rFonts w:hAnsiTheme="minorHAnsi" w:cstheme="minorHAnsi"/>
-        </w:rPr>
-        <w:t xml:space="preserve">. (Agent-action) </w:t>
+        <w:t xml:space="preserve">Ich glaube nicht, dass ich in der Lage bin, mich für den Klimaschutz einzusetzen. (Agent-action) </w:t>
       </w:r>
       <w:r>
         <w:rPr>
@@ -3749,161 +3161,7 @@
         <w:rPr>
           <w:rFonts w:hAnsiTheme="minorHAnsi" w:cstheme="minorHAnsi"/>
         </w:rPr>
-        <w:t xml:space="preserve">Ich </w:t>
-      </w:r>
-      <w:proofErr w:type="spellStart"/>
-      <w:r>
-        <w:rPr>
-          <w:rFonts w:hAnsiTheme="minorHAnsi" w:cstheme="minorHAnsi"/>
-        </w:rPr>
-        <w:t>glaube</w:t>
-      </w:r>
-      <w:proofErr w:type="spellEnd"/>
-      <w:r>
-        <w:rPr>
-          <w:rFonts w:hAnsiTheme="minorHAnsi" w:cstheme="minorHAnsi"/>
-        </w:rPr>
-        <w:t xml:space="preserve">, </w:t>
-      </w:r>
-      <w:proofErr w:type="spellStart"/>
-      <w:r>
-        <w:rPr>
-          <w:rFonts w:hAnsiTheme="minorHAnsi" w:cstheme="minorHAnsi"/>
-        </w:rPr>
-        <w:t>dass</w:t>
-      </w:r>
-      <w:proofErr w:type="spellEnd"/>
-      <w:r>
-        <w:rPr>
-          <w:rFonts w:hAnsiTheme="minorHAnsi" w:cstheme="minorHAnsi"/>
-        </w:rPr>
-        <w:t xml:space="preserve"> ich </w:t>
-      </w:r>
-      <w:proofErr w:type="spellStart"/>
-      <w:r>
-        <w:rPr>
-          <w:rFonts w:hAnsiTheme="minorHAnsi" w:cstheme="minorHAnsi"/>
-        </w:rPr>
-        <w:t>dazu</w:t>
-      </w:r>
-      <w:proofErr w:type="spellEnd"/>
-      <w:r>
-        <w:rPr>
-          <w:rFonts w:hAnsiTheme="minorHAnsi" w:cstheme="minorHAnsi"/>
-        </w:rPr>
-        <w:t xml:space="preserve"> in der Lage bin, </w:t>
-      </w:r>
-      <w:proofErr w:type="spellStart"/>
-      <w:r>
-        <w:rPr>
-          <w:rFonts w:hAnsiTheme="minorHAnsi" w:cstheme="minorHAnsi"/>
-        </w:rPr>
-        <w:t>andere</w:t>
-      </w:r>
-      <w:proofErr w:type="spellEnd"/>
-      <w:r>
-        <w:rPr>
-          <w:rFonts w:hAnsiTheme="minorHAnsi" w:cstheme="minorHAnsi"/>
-        </w:rPr>
-        <w:t xml:space="preserve"> </w:t>
-      </w:r>
-      <w:proofErr w:type="spellStart"/>
-      <w:r>
-        <w:rPr>
-          <w:rFonts w:hAnsiTheme="minorHAnsi" w:cstheme="minorHAnsi"/>
-        </w:rPr>
-        <w:t>davon</w:t>
-      </w:r>
-      <w:proofErr w:type="spellEnd"/>
-      <w:r>
-        <w:rPr>
-          <w:rFonts w:hAnsiTheme="minorHAnsi" w:cstheme="minorHAnsi"/>
-        </w:rPr>
-        <w:t xml:space="preserve"> </w:t>
-      </w:r>
-      <w:proofErr w:type="spellStart"/>
-      <w:r>
-        <w:rPr>
-          <w:rFonts w:hAnsiTheme="minorHAnsi" w:cstheme="minorHAnsi"/>
-        </w:rPr>
-        <w:t>zu</w:t>
-      </w:r>
-      <w:proofErr w:type="spellEnd"/>
-      <w:r>
-        <w:rPr>
-          <w:rFonts w:hAnsiTheme="minorHAnsi" w:cstheme="minorHAnsi"/>
-        </w:rPr>
-        <w:t xml:space="preserve"> </w:t>
-      </w:r>
-      <w:proofErr w:type="spellStart"/>
-      <w:r>
-        <w:rPr>
-          <w:rFonts w:hAnsiTheme="minorHAnsi" w:cstheme="minorHAnsi"/>
-        </w:rPr>
-        <w:t>überzeugen</w:t>
-      </w:r>
-      <w:proofErr w:type="spellEnd"/>
-      <w:r>
-        <w:rPr>
-          <w:rFonts w:hAnsiTheme="minorHAnsi" w:cstheme="minorHAnsi"/>
-        </w:rPr>
-        <w:t xml:space="preserve">, </w:t>
-      </w:r>
-      <w:proofErr w:type="spellStart"/>
-      <w:r>
-        <w:rPr>
-          <w:rFonts w:hAnsiTheme="minorHAnsi" w:cstheme="minorHAnsi"/>
-        </w:rPr>
-        <w:t>sich</w:t>
-      </w:r>
-      <w:proofErr w:type="spellEnd"/>
-      <w:r>
-        <w:rPr>
-          <w:rFonts w:hAnsiTheme="minorHAnsi" w:cstheme="minorHAnsi"/>
-        </w:rPr>
-        <w:t xml:space="preserve"> für </w:t>
-      </w:r>
-      <w:proofErr w:type="spellStart"/>
-      <w:r>
-        <w:rPr>
-          <w:rFonts w:hAnsiTheme="minorHAnsi" w:cstheme="minorHAnsi"/>
-        </w:rPr>
-        <w:t>mehr</w:t>
-      </w:r>
-      <w:proofErr w:type="spellEnd"/>
-      <w:r>
-        <w:rPr>
-          <w:rFonts w:hAnsiTheme="minorHAnsi" w:cstheme="minorHAnsi"/>
-        </w:rPr>
-        <w:t xml:space="preserve"> </w:t>
-      </w:r>
-      <w:proofErr w:type="spellStart"/>
-      <w:r>
-        <w:rPr>
-          <w:rFonts w:hAnsiTheme="minorHAnsi" w:cstheme="minorHAnsi"/>
-        </w:rPr>
-        <w:t>Klimaschutz</w:t>
-      </w:r>
-      <w:proofErr w:type="spellEnd"/>
-      <w:r>
-        <w:rPr>
-          <w:rFonts w:hAnsiTheme="minorHAnsi" w:cstheme="minorHAnsi"/>
-        </w:rPr>
-        <w:t xml:space="preserve"> </w:t>
-      </w:r>
-      <w:proofErr w:type="spellStart"/>
-      <w:r>
-        <w:rPr>
-          <w:rFonts w:hAnsiTheme="minorHAnsi" w:cstheme="minorHAnsi"/>
-        </w:rPr>
-        <w:t>einzusetzen</w:t>
-      </w:r>
-      <w:proofErr w:type="spellEnd"/>
-      <w:r>
-        <w:rPr>
-          <w:rFonts w:hAnsiTheme="minorHAnsi" w:cstheme="minorHAnsi"/>
-        </w:rPr>
-        <w:t>. (Agent-action-aim)</w:t>
+        <w:t>Ich glaube, dass ich dazu in der Lage bin, andere davon zu überzeugen, sich für mehr Klimaschutz einzusetzen. (Agent-action-aim)</w:t>
       </w:r>
     </w:p>
     <w:p>
@@ -3923,147 +3181,7 @@
         <w:rPr>
           <w:rFonts w:hAnsiTheme="minorHAnsi" w:cstheme="minorHAnsi"/>
         </w:rPr>
-        <w:t xml:space="preserve">Ich </w:t>
-      </w:r>
-      <w:proofErr w:type="spellStart"/>
-      <w:r>
-        <w:rPr>
-          <w:rFonts w:hAnsiTheme="minorHAnsi" w:cstheme="minorHAnsi"/>
-        </w:rPr>
-        <w:t>glaube</w:t>
-      </w:r>
-      <w:proofErr w:type="spellEnd"/>
-      <w:r>
-        <w:rPr>
-          <w:rFonts w:hAnsiTheme="minorHAnsi" w:cstheme="minorHAnsi"/>
-        </w:rPr>
-        <w:t xml:space="preserve"> </w:t>
-      </w:r>
-      <w:proofErr w:type="spellStart"/>
-      <w:r>
-        <w:rPr>
-          <w:rFonts w:hAnsiTheme="minorHAnsi" w:cstheme="minorHAnsi"/>
-        </w:rPr>
-        <w:t>nicht</w:t>
-      </w:r>
-      <w:proofErr w:type="spellEnd"/>
-      <w:r>
-        <w:rPr>
-          <w:rFonts w:hAnsiTheme="minorHAnsi" w:cstheme="minorHAnsi"/>
-        </w:rPr>
-        <w:t xml:space="preserve">, </w:t>
-      </w:r>
-      <w:proofErr w:type="spellStart"/>
-      <w:r>
-        <w:rPr>
-          <w:rFonts w:hAnsiTheme="minorHAnsi" w:cstheme="minorHAnsi"/>
-        </w:rPr>
-        <w:t>dass</w:t>
-      </w:r>
-      <w:proofErr w:type="spellEnd"/>
-      <w:r>
-        <w:rPr>
-          <w:rFonts w:hAnsiTheme="minorHAnsi" w:cstheme="minorHAnsi"/>
-        </w:rPr>
-        <w:t xml:space="preserve"> ich </w:t>
-      </w:r>
-      <w:proofErr w:type="spellStart"/>
-      <w:r>
-        <w:rPr>
-          <w:rFonts w:hAnsiTheme="minorHAnsi" w:cstheme="minorHAnsi"/>
-        </w:rPr>
-        <w:t>Möglichkeiten</w:t>
-      </w:r>
-      <w:proofErr w:type="spellEnd"/>
-      <w:r>
-        <w:rPr>
-          <w:rFonts w:hAnsiTheme="minorHAnsi" w:cstheme="minorHAnsi"/>
-        </w:rPr>
-        <w:t xml:space="preserve"> </w:t>
-      </w:r>
-      <w:proofErr w:type="spellStart"/>
-      <w:r>
-        <w:rPr>
-          <w:rFonts w:hAnsiTheme="minorHAnsi" w:cstheme="minorHAnsi"/>
-        </w:rPr>
-        <w:t>habe</w:t>
-      </w:r>
-      <w:proofErr w:type="spellEnd"/>
-      <w:r>
-        <w:rPr>
-          <w:rFonts w:hAnsiTheme="minorHAnsi" w:cstheme="minorHAnsi"/>
-        </w:rPr>
-        <w:t xml:space="preserve">, </w:t>
-      </w:r>
-      <w:proofErr w:type="spellStart"/>
-      <w:r>
-        <w:rPr>
-          <w:rFonts w:hAnsiTheme="minorHAnsi" w:cstheme="minorHAnsi"/>
-        </w:rPr>
-        <w:t>einen</w:t>
-      </w:r>
-      <w:proofErr w:type="spellEnd"/>
-      <w:r>
-        <w:rPr>
-          <w:rFonts w:hAnsiTheme="minorHAnsi" w:cstheme="minorHAnsi"/>
-        </w:rPr>
-        <w:t xml:space="preserve"> </w:t>
-      </w:r>
-      <w:proofErr w:type="spellStart"/>
-      <w:r>
-        <w:rPr>
-          <w:rFonts w:hAnsiTheme="minorHAnsi" w:cstheme="minorHAnsi"/>
-        </w:rPr>
-        <w:t>Einfluss</w:t>
-      </w:r>
-      <w:proofErr w:type="spellEnd"/>
-      <w:r>
-        <w:rPr>
-          <w:rFonts w:hAnsiTheme="minorHAnsi" w:cstheme="minorHAnsi"/>
-        </w:rPr>
-        <w:t xml:space="preserve"> auf den </w:t>
-      </w:r>
-      <w:proofErr w:type="spellStart"/>
-      <w:r>
-        <w:rPr>
-          <w:rFonts w:hAnsiTheme="minorHAnsi" w:cstheme="minorHAnsi"/>
-        </w:rPr>
-        <w:t>Klimawandel</w:t>
-      </w:r>
-      <w:proofErr w:type="spellEnd"/>
-      <w:r>
-        <w:rPr>
-          <w:rFonts w:hAnsiTheme="minorHAnsi" w:cstheme="minorHAnsi"/>
-        </w:rPr>
-        <w:t xml:space="preserve"> </w:t>
-      </w:r>
-      <w:proofErr w:type="spellStart"/>
-      <w:r>
-        <w:rPr>
-          <w:rFonts w:hAnsiTheme="minorHAnsi" w:cstheme="minorHAnsi"/>
-        </w:rPr>
-        <w:t>zu</w:t>
-      </w:r>
-      <w:proofErr w:type="spellEnd"/>
-      <w:r>
-        <w:rPr>
-          <w:rFonts w:hAnsiTheme="minorHAnsi" w:cstheme="minorHAnsi"/>
-        </w:rPr>
-        <w:t xml:space="preserve"> </w:t>
-      </w:r>
-      <w:proofErr w:type="spellStart"/>
-      <w:r>
-        <w:rPr>
-          <w:rFonts w:hAnsiTheme="minorHAnsi" w:cstheme="minorHAnsi"/>
-        </w:rPr>
-        <w:t>nehmen</w:t>
-      </w:r>
-      <w:proofErr w:type="spellEnd"/>
-      <w:r>
-        <w:rPr>
-          <w:rFonts w:hAnsiTheme="minorHAnsi" w:cstheme="minorHAnsi"/>
-        </w:rPr>
-        <w:t xml:space="preserve">. (Agent-aim) </w:t>
+        <w:t xml:space="preserve">Ich glaube nicht, dass ich Möglichkeiten habe, einen Einfluss auf den Klimawandel zu nehmen. (Agent-aim) </w:t>
       </w:r>
       <w:r>
         <w:rPr>
@@ -4090,175 +3208,7 @@
         <w:rPr>
           <w:rFonts w:hAnsiTheme="minorHAnsi" w:cstheme="minorHAnsi"/>
         </w:rPr>
-        <w:t xml:space="preserve">Ich </w:t>
-      </w:r>
-      <w:proofErr w:type="spellStart"/>
-      <w:r>
-        <w:rPr>
-          <w:rFonts w:hAnsiTheme="minorHAnsi" w:cstheme="minorHAnsi"/>
-        </w:rPr>
-        <w:t>glaube</w:t>
-      </w:r>
-      <w:proofErr w:type="spellEnd"/>
-      <w:r>
-        <w:rPr>
-          <w:rFonts w:hAnsiTheme="minorHAnsi" w:cstheme="minorHAnsi"/>
-        </w:rPr>
-        <w:t xml:space="preserve">, </w:t>
-      </w:r>
-      <w:proofErr w:type="spellStart"/>
-      <w:r>
-        <w:rPr>
-          <w:rFonts w:hAnsiTheme="minorHAnsi" w:cstheme="minorHAnsi"/>
-        </w:rPr>
-        <w:t>dass</w:t>
-      </w:r>
-      <w:proofErr w:type="spellEnd"/>
-      <w:r>
-        <w:rPr>
-          <w:rFonts w:hAnsiTheme="minorHAnsi" w:cstheme="minorHAnsi"/>
-        </w:rPr>
-        <w:t xml:space="preserve"> ich </w:t>
-      </w:r>
-      <w:proofErr w:type="spellStart"/>
-      <w:r>
-        <w:rPr>
-          <w:rFonts w:hAnsiTheme="minorHAnsi" w:cstheme="minorHAnsi"/>
-        </w:rPr>
-        <w:t>beeinflussen</w:t>
-      </w:r>
-      <w:proofErr w:type="spellEnd"/>
-      <w:r>
-        <w:rPr>
-          <w:rFonts w:hAnsiTheme="minorHAnsi" w:cstheme="minorHAnsi"/>
-        </w:rPr>
-        <w:t xml:space="preserve"> </w:t>
-      </w:r>
-      <w:proofErr w:type="spellStart"/>
-      <w:r>
-        <w:rPr>
-          <w:rFonts w:hAnsiTheme="minorHAnsi" w:cstheme="minorHAnsi"/>
-        </w:rPr>
-        <w:t>kann</w:t>
-      </w:r>
-      <w:proofErr w:type="spellEnd"/>
-      <w:r>
-        <w:rPr>
-          <w:rFonts w:hAnsiTheme="minorHAnsi" w:cstheme="minorHAnsi"/>
-        </w:rPr>
-        <w:t xml:space="preserve">, </w:t>
-      </w:r>
-      <w:proofErr w:type="spellStart"/>
-      <w:r>
-        <w:rPr>
-          <w:rFonts w:hAnsiTheme="minorHAnsi" w:cstheme="minorHAnsi"/>
-        </w:rPr>
-        <w:t>wie</w:t>
-      </w:r>
-      <w:proofErr w:type="spellEnd"/>
-      <w:r>
-        <w:rPr>
-          <w:rFonts w:hAnsiTheme="minorHAnsi" w:cstheme="minorHAnsi"/>
-        </w:rPr>
-        <w:t xml:space="preserve"> </w:t>
-      </w:r>
-      <w:proofErr w:type="spellStart"/>
-      <w:r>
-        <w:rPr>
-          <w:rFonts w:hAnsiTheme="minorHAnsi" w:cstheme="minorHAnsi"/>
-        </w:rPr>
-        <w:t>entscheidungstragende</w:t>
-      </w:r>
-      <w:proofErr w:type="spellEnd"/>
-      <w:r>
-        <w:rPr>
-          <w:rFonts w:hAnsiTheme="minorHAnsi" w:cstheme="minorHAnsi"/>
-        </w:rPr>
-        <w:t xml:space="preserve"> </w:t>
-      </w:r>
-      <w:proofErr w:type="spellStart"/>
-      <w:r>
-        <w:rPr>
-          <w:rFonts w:hAnsiTheme="minorHAnsi" w:cstheme="minorHAnsi"/>
-        </w:rPr>
-        <w:t>Personen</w:t>
-      </w:r>
-      <w:proofErr w:type="spellEnd"/>
-      <w:r>
-        <w:rPr>
-          <w:rFonts w:hAnsiTheme="minorHAnsi" w:cstheme="minorHAnsi"/>
-        </w:rPr>
-        <w:t xml:space="preserve"> </w:t>
-      </w:r>
-      <w:proofErr w:type="spellStart"/>
-      <w:r>
-        <w:rPr>
-          <w:rFonts w:hAnsiTheme="minorHAnsi" w:cstheme="minorHAnsi"/>
-        </w:rPr>
-        <w:t>oder</w:t>
-      </w:r>
-      <w:proofErr w:type="spellEnd"/>
-      <w:r>
-        <w:rPr>
-          <w:rFonts w:hAnsiTheme="minorHAnsi" w:cstheme="minorHAnsi"/>
-        </w:rPr>
-        <w:t xml:space="preserve"> </w:t>
-      </w:r>
-      <w:proofErr w:type="spellStart"/>
-      <w:r>
-        <w:rPr>
-          <w:rFonts w:hAnsiTheme="minorHAnsi" w:cstheme="minorHAnsi"/>
-        </w:rPr>
-        <w:t>Organisationen</w:t>
-      </w:r>
-      <w:proofErr w:type="spellEnd"/>
-      <w:r>
-        <w:rPr>
-          <w:rFonts w:hAnsiTheme="minorHAnsi" w:cstheme="minorHAnsi"/>
-        </w:rPr>
-        <w:t xml:space="preserve"> </w:t>
-      </w:r>
-      <w:proofErr w:type="spellStart"/>
-      <w:r>
-        <w:rPr>
-          <w:rFonts w:hAnsiTheme="minorHAnsi" w:cstheme="minorHAnsi"/>
-        </w:rPr>
-        <w:t>bezogen</w:t>
-      </w:r>
-      <w:proofErr w:type="spellEnd"/>
-      <w:r>
-        <w:rPr>
-          <w:rFonts w:hAnsiTheme="minorHAnsi" w:cstheme="minorHAnsi"/>
-        </w:rPr>
-        <w:t xml:space="preserve"> auf den </w:t>
-      </w:r>
-      <w:proofErr w:type="spellStart"/>
-      <w:r>
-        <w:rPr>
-          <w:rFonts w:hAnsiTheme="minorHAnsi" w:cstheme="minorHAnsi"/>
-        </w:rPr>
-        <w:t>Klimaschutz</w:t>
-      </w:r>
-      <w:proofErr w:type="spellEnd"/>
-      <w:r>
-        <w:rPr>
-          <w:rFonts w:hAnsiTheme="minorHAnsi" w:cstheme="minorHAnsi"/>
-        </w:rPr>
-        <w:t xml:space="preserve"> </w:t>
-      </w:r>
-      <w:proofErr w:type="spellStart"/>
-      <w:r>
-        <w:rPr>
-          <w:rFonts w:hAnsiTheme="minorHAnsi" w:cstheme="minorHAnsi"/>
-        </w:rPr>
-        <w:t>handeln</w:t>
-      </w:r>
-      <w:proofErr w:type="spellEnd"/>
-      <w:r>
-        <w:rPr>
-          <w:rFonts w:hAnsiTheme="minorHAnsi" w:cstheme="minorHAnsi"/>
-        </w:rPr>
-        <w:t>. (Agent-action)</w:t>
+        <w:t>Ich glaube, dass ich beeinflussen kann, wie entscheidungstragende Personen oder Organisationen bezogen auf den Klimaschutz handeln. (Agent-action)</w:t>
       </w:r>
     </w:p>
     <w:p>
@@ -4278,175 +3228,7 @@
         <w:rPr>
           <w:rFonts w:hAnsiTheme="minorHAnsi" w:cstheme="minorHAnsi"/>
         </w:rPr>
-        <w:t xml:space="preserve">Ich </w:t>
-      </w:r>
-      <w:proofErr w:type="spellStart"/>
-      <w:r>
-        <w:rPr>
-          <w:rFonts w:hAnsiTheme="minorHAnsi" w:cstheme="minorHAnsi"/>
-        </w:rPr>
-        <w:t>glaube</w:t>
-      </w:r>
-      <w:proofErr w:type="spellEnd"/>
-      <w:r>
-        <w:rPr>
-          <w:rFonts w:hAnsiTheme="minorHAnsi" w:cstheme="minorHAnsi"/>
-        </w:rPr>
-        <w:t xml:space="preserve">, </w:t>
-      </w:r>
-      <w:proofErr w:type="spellStart"/>
-      <w:r>
-        <w:rPr>
-          <w:rFonts w:hAnsiTheme="minorHAnsi" w:cstheme="minorHAnsi"/>
-        </w:rPr>
-        <w:t>dass</w:t>
-      </w:r>
-      <w:proofErr w:type="spellEnd"/>
-      <w:r>
-        <w:rPr>
-          <w:rFonts w:hAnsiTheme="minorHAnsi" w:cstheme="minorHAnsi"/>
-        </w:rPr>
-        <w:t xml:space="preserve"> ich </w:t>
-      </w:r>
-      <w:proofErr w:type="spellStart"/>
-      <w:r>
-        <w:rPr>
-          <w:rFonts w:hAnsiTheme="minorHAnsi" w:cstheme="minorHAnsi"/>
-        </w:rPr>
-        <w:t>entscheidungstragende</w:t>
-      </w:r>
-      <w:proofErr w:type="spellEnd"/>
-      <w:r>
-        <w:rPr>
-          <w:rFonts w:hAnsiTheme="minorHAnsi" w:cstheme="minorHAnsi"/>
-        </w:rPr>
-        <w:t xml:space="preserve"> </w:t>
-      </w:r>
-      <w:proofErr w:type="spellStart"/>
-      <w:r>
-        <w:rPr>
-          <w:rFonts w:hAnsiTheme="minorHAnsi" w:cstheme="minorHAnsi"/>
-        </w:rPr>
-        <w:t>Personen</w:t>
-      </w:r>
-      <w:proofErr w:type="spellEnd"/>
-      <w:r>
-        <w:rPr>
-          <w:rFonts w:hAnsiTheme="minorHAnsi" w:cstheme="minorHAnsi"/>
-        </w:rPr>
-        <w:t xml:space="preserve"> </w:t>
-      </w:r>
-      <w:proofErr w:type="spellStart"/>
-      <w:r>
-        <w:rPr>
-          <w:rFonts w:hAnsiTheme="minorHAnsi" w:cstheme="minorHAnsi"/>
-        </w:rPr>
-        <w:t>oder</w:t>
-      </w:r>
-      <w:proofErr w:type="spellEnd"/>
-      <w:r>
-        <w:rPr>
-          <w:rFonts w:hAnsiTheme="minorHAnsi" w:cstheme="minorHAnsi"/>
-        </w:rPr>
-        <w:t xml:space="preserve"> </w:t>
-      </w:r>
-      <w:proofErr w:type="spellStart"/>
-      <w:r>
-        <w:rPr>
-          <w:rFonts w:hAnsiTheme="minorHAnsi" w:cstheme="minorHAnsi"/>
-        </w:rPr>
-        <w:t>Organisationen</w:t>
-      </w:r>
-      <w:proofErr w:type="spellEnd"/>
-      <w:r>
-        <w:rPr>
-          <w:rFonts w:hAnsiTheme="minorHAnsi" w:cstheme="minorHAnsi"/>
-        </w:rPr>
-        <w:t xml:space="preserve"> </w:t>
-      </w:r>
-      <w:proofErr w:type="spellStart"/>
-      <w:r>
-        <w:rPr>
-          <w:rFonts w:hAnsiTheme="minorHAnsi" w:cstheme="minorHAnsi"/>
-        </w:rPr>
-        <w:t>dabei</w:t>
-      </w:r>
-      <w:proofErr w:type="spellEnd"/>
-      <w:r>
-        <w:rPr>
-          <w:rFonts w:hAnsiTheme="minorHAnsi" w:cstheme="minorHAnsi"/>
-        </w:rPr>
-        <w:t xml:space="preserve"> </w:t>
-      </w:r>
-      <w:proofErr w:type="spellStart"/>
-      <w:r>
-        <w:rPr>
-          <w:rFonts w:hAnsiTheme="minorHAnsi" w:cstheme="minorHAnsi"/>
-        </w:rPr>
-        <w:t>unterstützen</w:t>
-      </w:r>
-      <w:proofErr w:type="spellEnd"/>
-      <w:r>
-        <w:rPr>
-          <w:rFonts w:hAnsiTheme="minorHAnsi" w:cstheme="minorHAnsi"/>
-        </w:rPr>
-        <w:t xml:space="preserve"> </w:t>
-      </w:r>
-      <w:proofErr w:type="spellStart"/>
-      <w:r>
-        <w:rPr>
-          <w:rFonts w:hAnsiTheme="minorHAnsi" w:cstheme="minorHAnsi"/>
-        </w:rPr>
-        <w:t>kann</w:t>
-      </w:r>
-      <w:proofErr w:type="spellEnd"/>
-      <w:r>
-        <w:rPr>
-          <w:rFonts w:hAnsiTheme="minorHAnsi" w:cstheme="minorHAnsi"/>
-        </w:rPr>
-        <w:t xml:space="preserve">, </w:t>
-      </w:r>
-      <w:proofErr w:type="spellStart"/>
-      <w:r>
-        <w:rPr>
-          <w:rFonts w:hAnsiTheme="minorHAnsi" w:cstheme="minorHAnsi"/>
-        </w:rPr>
-        <w:t>sich</w:t>
-      </w:r>
-      <w:proofErr w:type="spellEnd"/>
-      <w:r>
-        <w:rPr>
-          <w:rFonts w:hAnsiTheme="minorHAnsi" w:cstheme="minorHAnsi"/>
-        </w:rPr>
-        <w:t xml:space="preserve"> für </w:t>
-      </w:r>
-      <w:proofErr w:type="spellStart"/>
-      <w:r>
-        <w:rPr>
-          <w:rFonts w:hAnsiTheme="minorHAnsi" w:cstheme="minorHAnsi"/>
-        </w:rPr>
-        <w:t>Klimaschutz</w:t>
-      </w:r>
-      <w:proofErr w:type="spellEnd"/>
-      <w:r>
-        <w:rPr>
-          <w:rFonts w:hAnsiTheme="minorHAnsi" w:cstheme="minorHAnsi"/>
-        </w:rPr>
-        <w:t xml:space="preserve"> </w:t>
-      </w:r>
-      <w:proofErr w:type="spellStart"/>
-      <w:r>
-        <w:rPr>
-          <w:rFonts w:hAnsiTheme="minorHAnsi" w:cstheme="minorHAnsi"/>
-        </w:rPr>
-        <w:t>einzusetzen</w:t>
-      </w:r>
-      <w:proofErr w:type="spellEnd"/>
-      <w:r>
-        <w:rPr>
-          <w:rFonts w:hAnsiTheme="minorHAnsi" w:cstheme="minorHAnsi"/>
-        </w:rPr>
-        <w:t>. (Agent-action-aim)</w:t>
+        <w:t>Ich glaube, dass ich entscheidungstragende Personen oder Organisationen dabei unterstützen kann, sich für Klimaschutz einzusetzen. (Agent-action-aim)</w:t>
       </w:r>
     </w:p>
     <w:p>
@@ -4466,147 +3248,7 @@
         <w:rPr>
           <w:rFonts w:hAnsiTheme="minorHAnsi" w:cstheme="minorHAnsi"/>
         </w:rPr>
-        <w:t xml:space="preserve">Ich </w:t>
-      </w:r>
-      <w:proofErr w:type="spellStart"/>
-      <w:r>
-        <w:rPr>
-          <w:rFonts w:hAnsiTheme="minorHAnsi" w:cstheme="minorHAnsi"/>
-        </w:rPr>
-        <w:t>glaube</w:t>
-      </w:r>
-      <w:proofErr w:type="spellEnd"/>
-      <w:r>
-        <w:rPr>
-          <w:rFonts w:hAnsiTheme="minorHAnsi" w:cstheme="minorHAnsi"/>
-        </w:rPr>
-        <w:t xml:space="preserve">, </w:t>
-      </w:r>
-      <w:proofErr w:type="spellStart"/>
-      <w:r>
-        <w:rPr>
-          <w:rFonts w:hAnsiTheme="minorHAnsi" w:cstheme="minorHAnsi"/>
-        </w:rPr>
-        <w:t>dass</w:t>
-      </w:r>
-      <w:proofErr w:type="spellEnd"/>
-      <w:r>
-        <w:rPr>
-          <w:rFonts w:hAnsiTheme="minorHAnsi" w:cstheme="minorHAnsi"/>
-        </w:rPr>
-        <w:t xml:space="preserve"> ich </w:t>
-      </w:r>
-      <w:proofErr w:type="spellStart"/>
-      <w:r>
-        <w:rPr>
-          <w:rFonts w:hAnsiTheme="minorHAnsi" w:cstheme="minorHAnsi"/>
-        </w:rPr>
-        <w:t>mich</w:t>
-      </w:r>
-      <w:proofErr w:type="spellEnd"/>
-      <w:r>
-        <w:rPr>
-          <w:rFonts w:hAnsiTheme="minorHAnsi" w:cstheme="minorHAnsi"/>
-        </w:rPr>
-        <w:t xml:space="preserve"> in </w:t>
-      </w:r>
-      <w:proofErr w:type="spellStart"/>
-      <w:r>
-        <w:rPr>
-          <w:rFonts w:hAnsiTheme="minorHAnsi" w:cstheme="minorHAnsi"/>
-        </w:rPr>
-        <w:t>Zusammenarbeit</w:t>
-      </w:r>
-      <w:proofErr w:type="spellEnd"/>
-      <w:r>
-        <w:rPr>
-          <w:rFonts w:hAnsiTheme="minorHAnsi" w:cstheme="minorHAnsi"/>
-        </w:rPr>
-        <w:t xml:space="preserve"> </w:t>
-      </w:r>
-      <w:proofErr w:type="spellStart"/>
-      <w:r>
-        <w:rPr>
-          <w:rFonts w:hAnsiTheme="minorHAnsi" w:cstheme="minorHAnsi"/>
-        </w:rPr>
-        <w:t>mit</w:t>
-      </w:r>
-      <w:proofErr w:type="spellEnd"/>
-      <w:r>
-        <w:rPr>
-          <w:rFonts w:hAnsiTheme="minorHAnsi" w:cstheme="minorHAnsi"/>
-        </w:rPr>
-        <w:t xml:space="preserve"> </w:t>
-      </w:r>
-      <w:proofErr w:type="spellStart"/>
-      <w:r>
-        <w:rPr>
-          <w:rFonts w:hAnsiTheme="minorHAnsi" w:cstheme="minorHAnsi"/>
-        </w:rPr>
-        <w:t>anderen</w:t>
-      </w:r>
-      <w:proofErr w:type="spellEnd"/>
-      <w:r>
-        <w:rPr>
-          <w:rFonts w:hAnsiTheme="minorHAnsi" w:cstheme="minorHAnsi"/>
-        </w:rPr>
-        <w:t xml:space="preserve"> </w:t>
-      </w:r>
-      <w:proofErr w:type="spellStart"/>
-      <w:r>
-        <w:rPr>
-          <w:rFonts w:hAnsiTheme="minorHAnsi" w:cstheme="minorHAnsi"/>
-        </w:rPr>
-        <w:t>sinnvoll</w:t>
-      </w:r>
-      <w:proofErr w:type="spellEnd"/>
-      <w:r>
-        <w:rPr>
-          <w:rFonts w:hAnsiTheme="minorHAnsi" w:cstheme="minorHAnsi"/>
-        </w:rPr>
-        <w:t xml:space="preserve"> für den </w:t>
-      </w:r>
-      <w:proofErr w:type="spellStart"/>
-      <w:r>
-        <w:rPr>
-          <w:rFonts w:hAnsiTheme="minorHAnsi" w:cstheme="minorHAnsi"/>
-        </w:rPr>
-        <w:t>Klimaschutz</w:t>
-      </w:r>
-      <w:proofErr w:type="spellEnd"/>
-      <w:r>
-        <w:rPr>
-          <w:rFonts w:hAnsiTheme="minorHAnsi" w:cstheme="minorHAnsi"/>
-        </w:rPr>
-        <w:t xml:space="preserve"> </w:t>
-      </w:r>
-      <w:proofErr w:type="spellStart"/>
-      <w:r>
-        <w:rPr>
-          <w:rFonts w:hAnsiTheme="minorHAnsi" w:cstheme="minorHAnsi"/>
-        </w:rPr>
-        <w:t>engagieren</w:t>
-      </w:r>
-      <w:proofErr w:type="spellEnd"/>
-      <w:r>
-        <w:rPr>
-          <w:rFonts w:hAnsiTheme="minorHAnsi" w:cstheme="minorHAnsi"/>
-        </w:rPr>
-        <w:t xml:space="preserve"> </w:t>
-      </w:r>
-      <w:proofErr w:type="spellStart"/>
-      <w:r>
-        <w:rPr>
-          <w:rFonts w:hAnsiTheme="minorHAnsi" w:cstheme="minorHAnsi"/>
-        </w:rPr>
-        <w:t>kann</w:t>
-      </w:r>
-      <w:proofErr w:type="spellEnd"/>
-      <w:r>
-        <w:rPr>
-          <w:rFonts w:hAnsiTheme="minorHAnsi" w:cstheme="minorHAnsi"/>
-        </w:rPr>
-        <w:t>. (Agent-aim)</w:t>
+        <w:t>Ich glaube, dass ich mich in Zusammenarbeit mit anderen sinnvoll für den Klimaschutz engagieren kann. (Agent-aim)</w:t>
       </w:r>
     </w:p>
     <w:p>
@@ -4624,19 +3266,11 @@
           <w:rFonts w:hAnsiTheme="minorHAnsi" w:cstheme="minorHAnsi"/>
         </w:rPr>
       </w:pPr>
-      <w:proofErr w:type="spellStart"/>
-      <w:r>
-        <w:rPr>
-          <w:rFonts w:hAnsiTheme="minorHAnsi" w:cstheme="minorHAnsi"/>
-        </w:rPr>
-        <w:t>Beantwortung</w:t>
-      </w:r>
-      <w:proofErr w:type="spellEnd"/>
-      <w:r>
-        <w:rPr>
-          <w:rFonts w:hAnsiTheme="minorHAnsi" w:cstheme="minorHAnsi"/>
-        </w:rPr>
-        <w:t xml:space="preserve"> auf 7-stufiger Skala:</w:t>
+      <w:r>
+        <w:rPr>
+          <w:rFonts w:hAnsiTheme="minorHAnsi" w:cstheme="minorHAnsi"/>
+        </w:rPr>
+        <w:t>Beantwortung auf 7-stufiger Skala:</w:t>
       </w:r>
     </w:p>
     <w:p>
@@ -4650,100 +3284,8 @@
         <w:rPr>
           <w:rFonts w:hAnsiTheme="minorHAnsi" w:cstheme="minorHAnsi"/>
         </w:rPr>
-        <w:t xml:space="preserve">1 = </w:t>
-      </w:r>
-      <w:proofErr w:type="spellStart"/>
-      <w:r>
-        <w:rPr>
-          <w:rFonts w:hAnsiTheme="minorHAnsi" w:cstheme="minorHAnsi"/>
-        </w:rPr>
-        <w:t>Stimme</w:t>
-      </w:r>
-      <w:proofErr w:type="spellEnd"/>
-      <w:r>
-        <w:rPr>
-          <w:rFonts w:hAnsiTheme="minorHAnsi" w:cstheme="minorHAnsi"/>
-        </w:rPr>
-        <w:t xml:space="preserve"> gar </w:t>
-      </w:r>
-      <w:proofErr w:type="spellStart"/>
-      <w:r>
-        <w:rPr>
-          <w:rFonts w:hAnsiTheme="minorHAnsi" w:cstheme="minorHAnsi"/>
-        </w:rPr>
-        <w:t>nicht</w:t>
-      </w:r>
-      <w:proofErr w:type="spellEnd"/>
-      <w:r>
-        <w:rPr>
-          <w:rFonts w:hAnsiTheme="minorHAnsi" w:cstheme="minorHAnsi"/>
-        </w:rPr>
-        <w:t xml:space="preserve"> </w:t>
-      </w:r>
-      <w:proofErr w:type="spellStart"/>
-      <w:r>
-        <w:rPr>
-          <w:rFonts w:hAnsiTheme="minorHAnsi" w:cstheme="minorHAnsi"/>
-        </w:rPr>
-        <w:t>zu</w:t>
-      </w:r>
-      <w:proofErr w:type="spellEnd"/>
-      <w:r>
-        <w:rPr>
-          <w:rFonts w:hAnsiTheme="minorHAnsi" w:cstheme="minorHAnsi"/>
-        </w:rPr>
-        <w:t xml:space="preserve">, 4 = Teils/teils, 7 = </w:t>
-      </w:r>
-      <w:proofErr w:type="spellStart"/>
-      <w:r>
-        <w:rPr>
-          <w:rFonts w:hAnsiTheme="minorHAnsi" w:cstheme="minorHAnsi"/>
-        </w:rPr>
-        <w:t>Stimme</w:t>
-      </w:r>
-      <w:proofErr w:type="spellEnd"/>
-      <w:r>
-        <w:rPr>
-          <w:rFonts w:hAnsiTheme="minorHAnsi" w:cstheme="minorHAnsi"/>
-        </w:rPr>
-        <w:t xml:space="preserve"> </w:t>
-      </w:r>
-      <w:proofErr w:type="spellStart"/>
-      <w:r>
-        <w:rPr>
-          <w:rFonts w:hAnsiTheme="minorHAnsi" w:cstheme="minorHAnsi"/>
-        </w:rPr>
-        <w:t>voll</w:t>
-      </w:r>
-      <w:proofErr w:type="spellEnd"/>
-      <w:r>
-        <w:rPr>
-          <w:rFonts w:hAnsiTheme="minorHAnsi" w:cstheme="minorHAnsi"/>
-        </w:rPr>
-        <w:t xml:space="preserve"> und </w:t>
-      </w:r>
-      <w:proofErr w:type="spellStart"/>
-      <w:r>
-        <w:rPr>
-          <w:rFonts w:hAnsiTheme="minorHAnsi" w:cstheme="minorHAnsi"/>
-        </w:rPr>
-        <w:t>ganz</w:t>
-      </w:r>
-      <w:proofErr w:type="spellEnd"/>
-      <w:r>
-        <w:rPr>
-          <w:rFonts w:hAnsiTheme="minorHAnsi" w:cstheme="minorHAnsi"/>
-        </w:rPr>
-        <w:t xml:space="preserve"> </w:t>
-      </w:r>
-      <w:proofErr w:type="spellStart"/>
-      <w:r>
-        <w:rPr>
-          <w:rFonts w:hAnsiTheme="minorHAnsi" w:cstheme="minorHAnsi"/>
-        </w:rPr>
-        <w:t>zu</w:t>
-      </w:r>
-      <w:proofErr w:type="spellEnd"/>
+        <w:t>1 = Stimme gar nicht zu, 4 = Teils/teils, 7 = Stimme voll und ganz zu</w:t>
+      </w:r>
     </w:p>
     <w:p>
       <w:pPr>
@@ -4859,7 +3401,7 @@
             <wp:cNvGraphicFramePr/>
             <a:graphic xmlns:a="http://schemas.openxmlformats.org/drawingml/2006/main">
               <a:graphicData uri="http://schemas.openxmlformats.org/drawingml/2006/chart">
-                <c:chart xmlns:c="http://schemas.openxmlformats.org/drawingml/2006/chart" xmlns:r="http://schemas.openxmlformats.org/officeDocument/2006/relationships" r:id="rId15"/>
+                <c:chart xmlns:c="http://schemas.openxmlformats.org/drawingml/2006/chart" xmlns:r="http://schemas.openxmlformats.org/officeDocument/2006/relationships" r:id="rId17"/>
               </a:graphicData>
             </a:graphic>
           </wp:anchor>
@@ -5258,12 +3800,12 @@
       </w:r>
     </w:p>
     <w:sectPr>
-      <w:headerReference w:type="even" r:id="rId16"/>
-      <w:headerReference w:type="default" r:id="rId17"/>
-      <w:footerReference w:type="even" r:id="rId18"/>
-      <w:footerReference w:type="default" r:id="rId19"/>
-      <w:headerReference w:type="first" r:id="rId20"/>
-      <w:footerReference w:type="first" r:id="rId21"/>
+      <w:headerReference w:type="even" r:id="rId18"/>
+      <w:headerReference w:type="default" r:id="rId19"/>
+      <w:footerReference w:type="even" r:id="rId20"/>
+      <w:footerReference w:type="default" r:id="rId21"/>
+      <w:headerReference w:type="first" r:id="rId22"/>
+      <w:footerReference w:type="first" r:id="rId23"/>
       <w:pgSz w:w="11906" w:h="16838"/>
       <w:pgMar w:top="1440" w:right="1440" w:bottom="1440" w:left="1440" w:header="708" w:footer="708" w:gutter="0"/>
       <w:cols w:space="708"/>
@@ -7256,7 +5798,6 @@
   <w:style w:type="character" w:default="1" w:styleId="DefaultParagraphFont">
     <w:name w:val="Default Paragraph Font"/>
     <w:uiPriority w:val="1"/>
-    <w:semiHidden/>
     <w:unhideWhenUsed/>
   </w:style>
   <w:style w:type="table" w:default="1" w:styleId="TableNormal">

</xml_diff>

<commit_message>
Dani updated ppt and proposal
</commit_message>
<xml_diff>
--- a/documents/DaniGargya_MA_proposal_Mar24.docx
+++ b/documents/DaniGargya_MA_proposal_Mar24.docx
@@ -1717,20 +1717,30 @@
     <w:p/>
     <w:p/>
     <w:p>
-      <w:r>
+      <w:pPr>
+        <w:pStyle w:val="ListParagraph"/>
+        <w:numPr>
+          <w:ilvl w:val="0"/>
+          <w:numId w:val="12"/>
+        </w:numPr>
+      </w:pPr>
+      <w:r>
+        <w:rPr>
+          <w:noProof/>
+        </w:rPr>
         <w:drawing>
-          <wp:anchor distT="0" distB="0" distL="114300" distR="114300" simplePos="0" relativeHeight="251662336" behindDoc="0" locked="0" layoutInCell="1" allowOverlap="1" wp14:anchorId="0E936AC4" wp14:editId="3AF173FE">
+          <wp:anchor distT="0" distB="0" distL="114300" distR="114300" simplePos="0" relativeHeight="251664384" behindDoc="0" locked="0" layoutInCell="1" allowOverlap="1" wp14:anchorId="6966BD9D" wp14:editId="3DE66638">
             <wp:simplePos x="0" y="0"/>
             <wp:positionH relativeFrom="column">
-              <wp:posOffset>232106</wp:posOffset>
+              <wp:posOffset>298753</wp:posOffset>
             </wp:positionH>
             <wp:positionV relativeFrom="paragraph">
-              <wp:posOffset>283210</wp:posOffset>
+              <wp:posOffset>202454</wp:posOffset>
             </wp:positionV>
-            <wp:extent cx="5793740" cy="1391285"/>
-            <wp:effectExtent l="0" t="0" r="0" b="0"/>
+            <wp:extent cx="5731510" cy="1409700"/>
+            <wp:effectExtent l="0" t="0" r="2540" b="0"/>
             <wp:wrapSquare wrapText="bothSides"/>
-            <wp:docPr id="916191571" name="Picture 1" descr="A graph with arrows pointing to a group&#10;&#10;Description automatically generated"/>
+            <wp:docPr id="1552603777" name="Picture 1" descr="A graph with arrows pointing to a group&#10;&#10;Description automatically generated"/>
             <wp:cNvGraphicFramePr>
               <a:graphicFrameLocks xmlns:a="http://schemas.openxmlformats.org/drawingml/2006/main" noChangeAspect="1"/>
             </wp:cNvGraphicFramePr>
@@ -1738,7 +1748,7 @@
               <a:graphicData uri="http://schemas.openxmlformats.org/drawingml/2006/picture">
                 <pic:pic xmlns:pic="http://schemas.openxmlformats.org/drawingml/2006/picture">
                   <pic:nvPicPr>
-                    <pic:cNvPr id="916191571" name="Picture 1" descr="A graph with arrows pointing to a group&#10;&#10;Description automatically generated"/>
+                    <pic:cNvPr id="1552603777" name="Picture 1" descr="A graph with arrows pointing to a group&#10;&#10;Description automatically generated"/>
                     <pic:cNvPicPr/>
                   </pic:nvPicPr>
                   <pic:blipFill>
@@ -1756,7 +1766,7 @@
                   <pic:spPr>
                     <a:xfrm>
                       <a:off x="0" y="0"/>
-                      <a:ext cx="5793740" cy="1391285"/>
+                      <a:ext cx="5731510" cy="1409700"/>
                     </a:xfrm>
                     <a:prstGeom prst="rect">
                       <a:avLst/>
@@ -1769,29 +1779,24 @@
         </w:drawing>
       </w:r>
       <w:r>
-        <w:rPr>
-          <w:b/>
-          <w:bCs/>
-        </w:rPr>
-        <w:t xml:space="preserve">A) </w:t>
-      </w:r>
-      <w:r>
         <w:t>Predictions</w:t>
       </w:r>
     </w:p>
-    <w:p>
-      <w:r>
-        <w:rPr>
-          <w:rFonts w:hAnsiTheme="minorHAnsi" w:cstheme="minorHAnsi"/>
+    <w:p/>
+    <w:p>
+      <w:r>
+        <w:rPr>
+          <w:rFonts w:hAnsiTheme="minorHAnsi" w:cstheme="minorHAnsi"/>
+          <w:noProof/>
         </w:rPr>
         <w:drawing>
-          <wp:anchor distT="0" distB="0" distL="114300" distR="114300" simplePos="0" relativeHeight="251663360" behindDoc="0" locked="0" layoutInCell="1" allowOverlap="1" wp14:anchorId="30162B6B" wp14:editId="6730EB6B">
+          <wp:anchor distT="0" distB="0" distL="114300" distR="114300" simplePos="0" relativeHeight="251663360" behindDoc="0" locked="0" layoutInCell="1" allowOverlap="1" wp14:anchorId="30162B6B" wp14:editId="7861719F">
             <wp:simplePos x="0" y="0"/>
             <wp:positionH relativeFrom="column">
-              <wp:posOffset>295579</wp:posOffset>
+              <wp:posOffset>239615</wp:posOffset>
             </wp:positionH>
             <wp:positionV relativeFrom="paragraph">
-              <wp:posOffset>1675765</wp:posOffset>
+              <wp:posOffset>331995</wp:posOffset>
             </wp:positionV>
             <wp:extent cx="5731510" cy="2943860"/>
             <wp:effectExtent l="0" t="0" r="2540" b="8890"/>
@@ -1833,6 +1838,13 @@
             </a:graphic>
           </wp:anchor>
         </w:drawing>
+      </w:r>
+      <w:r>
+        <w:rPr>
+          <w:b/>
+          <w:bCs/>
+        </w:rPr>
+        <w:t xml:space="preserve">       </w:t>
       </w:r>
       <w:r>
         <w:rPr>
@@ -4821,6 +4833,96 @@
     </w:lvl>
   </w:abstractNum>
   <w:abstractNum w:abstractNumId="8" w15:restartNumberingAfterBreak="0">
+    <w:nsid w:val="443C7FD6"/>
+    <w:multiLevelType w:val="hybridMultilevel"/>
+    <w:tmpl w:val="321CAA68"/>
+    <w:lvl w:ilvl="0" w:tplc="152C9734">
+      <w:start w:val="1"/>
+      <w:numFmt w:val="upperLetter"/>
+      <w:lvlText w:val="%1)"/>
+      <w:lvlJc w:val="left"/>
+      <w:pPr>
+        <w:ind w:left="720" w:hanging="360"/>
+      </w:pPr>
+      <w:rPr>
+        <w:rFonts w:hint="default"/>
+        <w:b/>
+      </w:rPr>
+    </w:lvl>
+    <w:lvl w:ilvl="1" w:tplc="08090019" w:tentative="1">
+      <w:start w:val="1"/>
+      <w:numFmt w:val="lowerLetter"/>
+      <w:lvlText w:val="%2."/>
+      <w:lvlJc w:val="left"/>
+      <w:pPr>
+        <w:ind w:left="1440" w:hanging="360"/>
+      </w:pPr>
+    </w:lvl>
+    <w:lvl w:ilvl="2" w:tplc="0809001B" w:tentative="1">
+      <w:start w:val="1"/>
+      <w:numFmt w:val="lowerRoman"/>
+      <w:lvlText w:val="%3."/>
+      <w:lvlJc w:val="right"/>
+      <w:pPr>
+        <w:ind w:left="2160" w:hanging="180"/>
+      </w:pPr>
+    </w:lvl>
+    <w:lvl w:ilvl="3" w:tplc="0809000F" w:tentative="1">
+      <w:start w:val="1"/>
+      <w:numFmt w:val="decimal"/>
+      <w:lvlText w:val="%4."/>
+      <w:lvlJc w:val="left"/>
+      <w:pPr>
+        <w:ind w:left="2880" w:hanging="360"/>
+      </w:pPr>
+    </w:lvl>
+    <w:lvl w:ilvl="4" w:tplc="08090019" w:tentative="1">
+      <w:start w:val="1"/>
+      <w:numFmt w:val="lowerLetter"/>
+      <w:lvlText w:val="%5."/>
+      <w:lvlJc w:val="left"/>
+      <w:pPr>
+        <w:ind w:left="3600" w:hanging="360"/>
+      </w:pPr>
+    </w:lvl>
+    <w:lvl w:ilvl="5" w:tplc="0809001B" w:tentative="1">
+      <w:start w:val="1"/>
+      <w:numFmt w:val="lowerRoman"/>
+      <w:lvlText w:val="%6."/>
+      <w:lvlJc w:val="right"/>
+      <w:pPr>
+        <w:ind w:left="4320" w:hanging="180"/>
+      </w:pPr>
+    </w:lvl>
+    <w:lvl w:ilvl="6" w:tplc="0809000F" w:tentative="1">
+      <w:start w:val="1"/>
+      <w:numFmt w:val="decimal"/>
+      <w:lvlText w:val="%7."/>
+      <w:lvlJc w:val="left"/>
+      <w:pPr>
+        <w:ind w:left="5040" w:hanging="360"/>
+      </w:pPr>
+    </w:lvl>
+    <w:lvl w:ilvl="7" w:tplc="08090019" w:tentative="1">
+      <w:start w:val="1"/>
+      <w:numFmt w:val="lowerLetter"/>
+      <w:lvlText w:val="%8."/>
+      <w:lvlJc w:val="left"/>
+      <w:pPr>
+        <w:ind w:left="5760" w:hanging="360"/>
+      </w:pPr>
+    </w:lvl>
+    <w:lvl w:ilvl="8" w:tplc="0809001B" w:tentative="1">
+      <w:start w:val="1"/>
+      <w:numFmt w:val="lowerRoman"/>
+      <w:lvlText w:val="%9."/>
+      <w:lvlJc w:val="right"/>
+      <w:pPr>
+        <w:ind w:left="6480" w:hanging="180"/>
+      </w:pPr>
+    </w:lvl>
+  </w:abstractNum>
+  <w:abstractNum w:abstractNumId="9" w15:restartNumberingAfterBreak="0">
     <w:nsid w:val="68E55FE3"/>
     <w:multiLevelType w:val="hybridMultilevel"/>
     <w:tmpl w:val="DC486164"/>
@@ -4909,7 +5011,7 @@
       </w:pPr>
     </w:lvl>
   </w:abstractNum>
-  <w:abstractNum w:abstractNumId="9" w15:restartNumberingAfterBreak="0">
+  <w:abstractNum w:abstractNumId="10" w15:restartNumberingAfterBreak="0">
     <w:nsid w:val="715A6548"/>
     <w:multiLevelType w:val="hybridMultilevel"/>
     <w:tmpl w:val="A386E2D4"/>
@@ -5022,7 +5124,7 @@
       </w:rPr>
     </w:lvl>
   </w:abstractNum>
-  <w:abstractNum w:abstractNumId="10" w15:restartNumberingAfterBreak="0">
+  <w:abstractNum w:abstractNumId="11" w15:restartNumberingAfterBreak="0">
     <w:nsid w:val="729B7562"/>
     <w:multiLevelType w:val="hybridMultilevel"/>
     <w:tmpl w:val="F25A1D4C"/>
@@ -5139,7 +5241,7 @@
     <w:abstractNumId w:val="7"/>
   </w:num>
   <w:num w:numId="2" w16cid:durableId="253049438">
-    <w:abstractNumId w:val="8"/>
+    <w:abstractNumId w:val="9"/>
   </w:num>
   <w:num w:numId="3" w16cid:durableId="412359859">
     <w:abstractNumId w:val="6"/>
@@ -5154,13 +5256,13 @@
     <w:abstractNumId w:val="3"/>
   </w:num>
   <w:num w:numId="7" w16cid:durableId="862941861">
-    <w:abstractNumId w:val="9"/>
+    <w:abstractNumId w:val="10"/>
   </w:num>
   <w:num w:numId="8" w16cid:durableId="1528442949">
     <w:abstractNumId w:val="1"/>
   </w:num>
   <w:num w:numId="9" w16cid:durableId="1834564217">
-    <w:abstractNumId w:val="10"/>
+    <w:abstractNumId w:val="11"/>
   </w:num>
   <w:num w:numId="10" w16cid:durableId="1387876947">
     <w:abstractNumId w:val="2"/>
@@ -5194,6 +5296,9 @@
   </w:num>
   <w:num w:numId="11" w16cid:durableId="1136683489">
     <w:abstractNumId w:val="4"/>
+  </w:num>
+  <w:num w:numId="12" w16cid:durableId="1509714377">
+    <w:abstractNumId w:val="8"/>
   </w:num>
 </w:numbering>
 </file>
@@ -5798,6 +5903,7 @@
   <w:style w:type="character" w:default="1" w:styleId="DefaultParagraphFont">
     <w:name w:val="Default Paragraph Font"/>
     <w:uiPriority w:val="1"/>
+    <w:semiHidden/>
     <w:unhideWhenUsed/>
   </w:style>
   <w:style w:type="table" w:default="1" w:styleId="TableNormal">

</xml_diff>